<commit_message>
PAPER added original contributions and working hypothesis
</commit_message>
<xml_diff>
--- a/Paper.docx
+++ b/Paper.docx
@@ -1030,9 +1030,2257 @@
     </w:p>
     <w:p>
       <w:pPr>
-        <w:pStyle w:val="Normal"/>
+        <w:pStyle w:val="Heading1"/>
         <w:spacing w:before="240" w:beforeAutospacing="off" w:after="240" w:afterAutospacing="off"/>
         <w:ind w:left="0"/>
+        <w:rPr>
+          <w:rFonts w:ascii="Aptos" w:hAnsi="Aptos" w:eastAsia="Aptos" w:cs="Aptos"/>
+          <w:noProof w:val="0"/>
+          <w:sz w:val="24"/>
+          <w:szCs w:val="24"/>
+          <w:lang w:val="en-US"/>
+        </w:rPr>
+      </w:pPr>
+    </w:p>
+    <w:p>
+      <w:pPr>
+        <w:pStyle w:val="Heading1"/>
+        <w:numPr>
+          <w:ilvl w:val="0"/>
+          <w:numId w:val="7"/>
+        </w:numPr>
+        <w:rPr>
+          <w:noProof w:val="0"/>
+          <w:lang w:val="en-US"/>
+        </w:rPr>
+      </w:pPr>
+      <w:r>
+        <w:rPr>
+          <w:noProof w:val="0"/>
+          <w:lang w:val="en-US"/>
+        </w:rPr>
+        <w:t>Introduction</w:t>
+      </w:r>
+    </w:p>
+    <w:p>
+      <w:pPr>
+        <w:pStyle w:val="Heading4"/>
+        <w:rPr>
+          <w:noProof w:val="0"/>
+          <w:lang w:val="en-US"/>
+        </w:rPr>
+      </w:pPr>
+      <w:r>
+        <w:rPr>
+          <w:noProof w:val="0"/>
+          <w:lang w:val="en-US"/>
+        </w:rPr>
+        <w:t xml:space="preserve">1.1 </w:t>
+      </w:r>
+      <w:r>
+        <w:rPr>
+          <w:noProof w:val="0"/>
+          <w:lang w:val="en-US"/>
+        </w:rPr>
+        <w:t>Why Chinese text comprehension is still hard (even with good Machine Translations)</w:t>
+      </w:r>
+    </w:p>
+    <w:p>
+      <w:pPr>
+        <w:spacing w:before="240" w:beforeAutospacing="off" w:after="240" w:afterAutospacing="off"/>
+        <w:rPr>
+          <w:rFonts w:ascii="Aptos" w:hAnsi="Aptos" w:eastAsia="Aptos" w:cs="Aptos"/>
+          <w:noProof w:val="0"/>
+          <w:sz w:val="24"/>
+          <w:szCs w:val="24"/>
+          <w:lang w:val="en-US"/>
+        </w:rPr>
+      </w:pPr>
+      <w:r>
+        <w:rPr>
+          <w:rFonts w:ascii="Aptos" w:hAnsi="Aptos" w:eastAsia="Aptos" w:cs="Aptos"/>
+          <w:noProof w:val="0"/>
+          <w:sz w:val="24"/>
+          <w:szCs w:val="24"/>
+          <w:lang w:val="en-US"/>
+        </w:rPr>
+        <w:t xml:space="preserve">A Chinese learner reading authentic text does not </w:t>
+      </w:r>
+      <w:r>
+        <w:rPr>
+          <w:rFonts w:ascii="Aptos" w:hAnsi="Aptos" w:eastAsia="Aptos" w:cs="Aptos"/>
+          <w:noProof w:val="0"/>
+          <w:sz w:val="24"/>
+          <w:szCs w:val="24"/>
+          <w:lang w:val="en-US"/>
+        </w:rPr>
+        <w:t>mainly fail</w:t>
+      </w:r>
+      <w:r>
+        <w:rPr>
+          <w:rFonts w:ascii="Aptos" w:hAnsi="Aptos" w:eastAsia="Aptos" w:cs="Aptos"/>
+          <w:noProof w:val="0"/>
+          <w:sz w:val="24"/>
+          <w:szCs w:val="24"/>
+          <w:lang w:val="en-US"/>
+        </w:rPr>
+        <w:t xml:space="preserve"> because the learner cannot map characters to dictionary entries; they fail because the </w:t>
+      </w:r>
+      <w:r>
+        <w:rPr>
+          <w:rFonts w:ascii="Aptos" w:hAnsi="Aptos" w:eastAsia="Aptos" w:cs="Aptos"/>
+          <w:i w:val="1"/>
+          <w:iCs w:val="1"/>
+          <w:noProof w:val="0"/>
+          <w:sz w:val="24"/>
+          <w:szCs w:val="24"/>
+          <w:lang w:val="en-US"/>
+        </w:rPr>
+        <w:t>text is underspecified unless interpreted structurally</w:t>
+      </w:r>
+      <w:r>
+        <w:rPr>
+          <w:rFonts w:ascii="Aptos" w:hAnsi="Aptos" w:eastAsia="Aptos" w:cs="Aptos"/>
+          <w:noProof w:val="0"/>
+          <w:sz w:val="24"/>
+          <w:szCs w:val="24"/>
+          <w:lang w:val="en-US"/>
+        </w:rPr>
+        <w:t>. Common pain points include:</w:t>
+      </w:r>
+      <w:r>
+        <w:br/>
+      </w:r>
+      <w:r>
+        <w:rPr>
+          <w:rFonts w:ascii="Aptos" w:hAnsi="Aptos" w:eastAsia="Aptos" w:cs="Aptos"/>
+          <w:b w:val="1"/>
+          <w:bCs w:val="1"/>
+          <w:noProof w:val="0"/>
+          <w:sz w:val="24"/>
+          <w:szCs w:val="24"/>
+          <w:lang w:val="en-US"/>
+        </w:rPr>
+        <w:t>- Polysemy and context-dependent meaning</w:t>
+      </w:r>
+      <w:r>
+        <w:rPr>
+          <w:rFonts w:ascii="Aptos" w:hAnsi="Aptos" w:eastAsia="Aptos" w:cs="Aptos"/>
+          <w:noProof w:val="0"/>
+          <w:sz w:val="24"/>
+          <w:szCs w:val="24"/>
+          <w:lang w:val="en-US"/>
+        </w:rPr>
+        <w:t xml:space="preserve">: the same character/word can </w:t>
+      </w:r>
+      <w:r>
+        <w:rPr>
+          <w:rFonts w:ascii="Aptos" w:hAnsi="Aptos" w:eastAsia="Aptos" w:cs="Aptos"/>
+          <w:noProof w:val="0"/>
+          <w:sz w:val="24"/>
+          <w:szCs w:val="24"/>
+          <w:lang w:val="en-US"/>
+        </w:rPr>
+        <w:t>map</w:t>
+      </w:r>
+      <w:r>
+        <w:rPr>
+          <w:rFonts w:ascii="Aptos" w:hAnsi="Aptos" w:eastAsia="Aptos" w:cs="Aptos"/>
+          <w:noProof w:val="0"/>
+          <w:sz w:val="24"/>
+          <w:szCs w:val="24"/>
+          <w:lang w:val="en-US"/>
+        </w:rPr>
+        <w:t xml:space="preserve"> multiple senses depending on discourse and syntax.</w:t>
+      </w:r>
+      <w:r>
+        <w:br/>
+      </w:r>
+      <w:r>
+        <w:rPr>
+          <w:rFonts w:ascii="Aptos" w:hAnsi="Aptos" w:eastAsia="Aptos" w:cs="Aptos"/>
+          <w:b w:val="1"/>
+          <w:bCs w:val="1"/>
+          <w:noProof w:val="0"/>
+          <w:sz w:val="24"/>
+          <w:szCs w:val="24"/>
+          <w:lang w:val="en-US"/>
+        </w:rPr>
+        <w:t>- Aspect and event structure</w:t>
+      </w:r>
+      <w:r>
+        <w:rPr>
+          <w:rFonts w:ascii="Aptos" w:hAnsi="Aptos" w:eastAsia="Aptos" w:cs="Aptos"/>
+          <w:noProof w:val="0"/>
+          <w:sz w:val="24"/>
+          <w:szCs w:val="24"/>
+          <w:lang w:val="en-US"/>
+        </w:rPr>
+        <w:t xml:space="preserve">: markers (such as the grammar structural particles 了， 着 </w:t>
+      </w:r>
+      <w:r>
+        <w:rPr>
+          <w:rFonts w:ascii="Aptos" w:hAnsi="Aptos" w:eastAsia="Aptos" w:cs="Aptos"/>
+          <w:noProof w:val="0"/>
+          <w:sz w:val="24"/>
+          <w:szCs w:val="24"/>
+          <w:lang w:val="en-US"/>
+        </w:rPr>
+        <w:t>，</w:t>
+      </w:r>
+      <w:r>
+        <w:rPr>
+          <w:rFonts w:ascii="Aptos" w:hAnsi="Aptos" w:eastAsia="Aptos" w:cs="Aptos"/>
+          <w:noProof w:val="0"/>
+          <w:sz w:val="24"/>
+          <w:szCs w:val="24"/>
+          <w:lang w:val="en-US"/>
+        </w:rPr>
+        <w:t xml:space="preserve"> </w:t>
+      </w:r>
+      <w:r>
+        <w:rPr>
+          <w:rFonts w:ascii="Aptos" w:hAnsi="Aptos" w:eastAsia="Aptos" w:cs="Aptos"/>
+          <w:noProof w:val="0"/>
+          <w:sz w:val="24"/>
+          <w:szCs w:val="24"/>
+          <w:lang w:val="en-US"/>
+        </w:rPr>
+        <w:t>过</w:t>
+      </w:r>
+      <w:r>
+        <w:rPr>
+          <w:rFonts w:ascii="Aptos" w:hAnsi="Aptos" w:eastAsia="Aptos" w:cs="Aptos"/>
+          <w:noProof w:val="0"/>
+          <w:sz w:val="24"/>
+          <w:szCs w:val="24"/>
+          <w:lang w:val="en-US"/>
+        </w:rPr>
+        <w:t>，啦</w:t>
+      </w:r>
+      <w:r>
+        <w:rPr>
+          <w:rFonts w:ascii="Aptos" w:hAnsi="Aptos" w:eastAsia="Aptos" w:cs="Aptos"/>
+          <w:noProof w:val="0"/>
+          <w:sz w:val="24"/>
+          <w:szCs w:val="24"/>
+          <w:lang w:val="en-US"/>
+        </w:rPr>
+        <w:t xml:space="preserve">， 呢， etc.) </w:t>
+      </w:r>
+      <w:r>
+        <w:rPr>
+          <w:rFonts w:ascii="Aptos" w:hAnsi="Aptos" w:eastAsia="Aptos" w:cs="Aptos"/>
+          <w:noProof w:val="0"/>
+          <w:sz w:val="24"/>
+          <w:szCs w:val="24"/>
+          <w:lang w:val="en-US"/>
+        </w:rPr>
+        <w:t>affect interpretation beyond tense in English.</w:t>
+      </w:r>
+      <w:r>
+        <w:br/>
+      </w:r>
+      <w:r>
+        <w:rPr>
+          <w:rFonts w:ascii="Aptos" w:hAnsi="Aptos" w:eastAsia="Aptos" w:cs="Aptos"/>
+          <w:b w:val="1"/>
+          <w:bCs w:val="1"/>
+          <w:noProof w:val="0"/>
+          <w:sz w:val="24"/>
+          <w:szCs w:val="24"/>
+          <w:lang w:val="en-US"/>
+        </w:rPr>
+        <w:t xml:space="preserve">- Topic–comment and </w:t>
+      </w:r>
+      <w:r>
+        <w:rPr>
+          <w:rFonts w:ascii="Aptos" w:hAnsi="Aptos" w:eastAsia="Aptos" w:cs="Aptos"/>
+          <w:b w:val="1"/>
+          <w:bCs w:val="1"/>
+          <w:noProof w:val="0"/>
+          <w:sz w:val="24"/>
+          <w:szCs w:val="24"/>
+          <w:lang w:val="en-US"/>
+        </w:rPr>
+        <w:t>ellipsis</w:t>
+      </w:r>
+      <w:r>
+        <w:rPr>
+          <w:rFonts w:ascii="Aptos" w:hAnsi="Aptos" w:eastAsia="Aptos" w:cs="Aptos"/>
+          <w:noProof w:val="0"/>
+          <w:sz w:val="24"/>
+          <w:szCs w:val="24"/>
+          <w:lang w:val="en-US"/>
+        </w:rPr>
+        <w:t xml:space="preserve">: arguments and relations are </w:t>
+      </w:r>
+      <w:r>
+        <w:rPr>
+          <w:rFonts w:ascii="Aptos" w:hAnsi="Aptos" w:eastAsia="Aptos" w:cs="Aptos"/>
+          <w:noProof w:val="0"/>
+          <w:sz w:val="24"/>
+          <w:szCs w:val="24"/>
+          <w:lang w:val="en-US"/>
+        </w:rPr>
+        <w:t>frequently</w:t>
+      </w:r>
+      <w:r>
+        <w:rPr>
+          <w:rFonts w:ascii="Aptos" w:hAnsi="Aptos" w:eastAsia="Aptos" w:cs="Aptos"/>
+          <w:noProof w:val="0"/>
+          <w:sz w:val="24"/>
+          <w:szCs w:val="24"/>
+          <w:lang w:val="en-US"/>
+        </w:rPr>
+        <w:t xml:space="preserve"> implicit.</w:t>
+      </w:r>
+      <w:r>
+        <w:br/>
+      </w:r>
+      <w:r>
+        <w:rPr>
+          <w:rFonts w:ascii="Aptos" w:hAnsi="Aptos" w:eastAsia="Aptos" w:cs="Aptos"/>
+          <w:b w:val="1"/>
+          <w:bCs w:val="1"/>
+          <w:noProof w:val="0"/>
+          <w:sz w:val="24"/>
+          <w:szCs w:val="24"/>
+          <w:lang w:val="en-US"/>
+        </w:rPr>
+        <w:t>- Idioms and fixed expressions</w:t>
+      </w:r>
+      <w:r>
+        <w:rPr>
+          <w:rFonts w:ascii="Aptos" w:hAnsi="Aptos" w:eastAsia="Aptos" w:cs="Aptos"/>
+          <w:noProof w:val="0"/>
+          <w:sz w:val="24"/>
+          <w:szCs w:val="24"/>
+          <w:lang w:val="en-US"/>
+        </w:rPr>
+        <w:t>: compositional translation is misleading; interpretation requires idiomatic mapping.</w:t>
+      </w:r>
+      <w:r>
+        <w:br/>
+      </w:r>
+      <w:r>
+        <w:rPr>
+          <w:rFonts w:ascii="Aptos" w:hAnsi="Aptos" w:eastAsia="Aptos" w:cs="Aptos"/>
+          <w:b w:val="1"/>
+          <w:bCs w:val="1"/>
+          <w:noProof w:val="0"/>
+          <w:sz w:val="24"/>
+          <w:szCs w:val="24"/>
+          <w:lang w:val="en-US"/>
+        </w:rPr>
+        <w:t>- Cultural and literary references</w:t>
+      </w:r>
+      <w:r>
+        <w:rPr>
+          <w:rFonts w:ascii="Aptos" w:hAnsi="Aptos" w:eastAsia="Aptos" w:cs="Aptos"/>
+          <w:noProof w:val="0"/>
+          <w:sz w:val="24"/>
+          <w:szCs w:val="24"/>
+          <w:lang w:val="en-US"/>
+        </w:rPr>
+        <w:t>: meaning can depend on references outside the sentence.</w:t>
+      </w:r>
+    </w:p>
+    <w:p>
+      <w:pPr>
+        <w:spacing w:before="240" w:beforeAutospacing="off" w:after="240" w:afterAutospacing="off"/>
+        <w:rPr>
+          <w:rFonts w:ascii="Aptos" w:hAnsi="Aptos" w:eastAsia="Aptos" w:cs="Aptos"/>
+          <w:noProof w:val="0"/>
+          <w:sz w:val="24"/>
+          <w:szCs w:val="24"/>
+          <w:lang w:val="en-US"/>
+        </w:rPr>
+      </w:pPr>
+      <w:r>
+        <w:rPr>
+          <w:rFonts w:ascii="Aptos" w:hAnsi="Aptos" w:eastAsia="Aptos" w:cs="Aptos"/>
+          <w:noProof w:val="0"/>
+          <w:sz w:val="24"/>
+          <w:szCs w:val="24"/>
+          <w:lang w:val="en-US"/>
+        </w:rPr>
+        <w:t>Consequently, a purely fluent translation</w:t>
+      </w:r>
+      <w:r>
+        <w:rPr>
+          <w:rFonts w:ascii="Aptos" w:hAnsi="Aptos" w:eastAsia="Aptos" w:cs="Aptos"/>
+          <w:noProof w:val="0"/>
+          <w:sz w:val="24"/>
+          <w:szCs w:val="24"/>
+          <w:lang w:val="en-US"/>
+        </w:rPr>
+        <w:t xml:space="preserve">, </w:t>
+      </w:r>
+      <w:r>
+        <w:rPr>
+          <w:rFonts w:ascii="Aptos" w:hAnsi="Aptos" w:eastAsia="Aptos" w:cs="Aptos"/>
+          <w:noProof w:val="0"/>
+          <w:sz w:val="24"/>
+          <w:szCs w:val="24"/>
+          <w:lang w:val="en-US"/>
+        </w:rPr>
+        <w:t>no matter how smooth</w:t>
+      </w:r>
+      <w:r>
+        <w:rPr>
+          <w:rFonts w:ascii="Aptos" w:hAnsi="Aptos" w:eastAsia="Aptos" w:cs="Aptos"/>
+          <w:noProof w:val="0"/>
+          <w:sz w:val="24"/>
+          <w:szCs w:val="24"/>
+          <w:lang w:val="en-US"/>
+        </w:rPr>
+        <w:t xml:space="preserve"> it is, </w:t>
+      </w:r>
+      <w:r>
+        <w:rPr>
+          <w:rFonts w:ascii="Aptos" w:hAnsi="Aptos" w:eastAsia="Aptos" w:cs="Aptos"/>
+          <w:noProof w:val="0"/>
+          <w:sz w:val="24"/>
+          <w:szCs w:val="24"/>
+          <w:lang w:val="en-US"/>
+        </w:rPr>
+        <w:t xml:space="preserve">often fails as a learning tool because it does not expose </w:t>
+      </w:r>
+      <w:r>
+        <w:rPr>
+          <w:rFonts w:ascii="Aptos" w:hAnsi="Aptos" w:eastAsia="Aptos" w:cs="Aptos"/>
+          <w:noProof w:val="0"/>
+          <w:sz w:val="24"/>
+          <w:szCs w:val="24"/>
+          <w:lang w:val="en-US"/>
+        </w:rPr>
+        <w:t>why</w:t>
+      </w:r>
+      <w:r>
+        <w:rPr>
+          <w:rFonts w:ascii="Aptos" w:hAnsi="Aptos" w:eastAsia="Aptos" w:cs="Aptos"/>
+          <w:i w:val="1"/>
+          <w:iCs w:val="1"/>
+          <w:noProof w:val="0"/>
+          <w:sz w:val="24"/>
+          <w:szCs w:val="24"/>
+          <w:lang w:val="en-US"/>
+        </w:rPr>
+        <w:t xml:space="preserve"> </w:t>
+      </w:r>
+      <w:r>
+        <w:rPr>
+          <w:rFonts w:ascii="Aptos" w:hAnsi="Aptos" w:eastAsia="Aptos" w:cs="Aptos"/>
+          <w:noProof w:val="0"/>
+          <w:sz w:val="24"/>
+          <w:szCs w:val="24"/>
+          <w:lang w:val="en-US"/>
+        </w:rPr>
+        <w:t>the sentence means what it means</w:t>
+      </w:r>
+      <w:r>
+        <w:rPr>
+          <w:rFonts w:ascii="Aptos" w:hAnsi="Aptos" w:eastAsia="Aptos" w:cs="Aptos"/>
+          <w:noProof w:val="0"/>
+          <w:sz w:val="24"/>
+          <w:szCs w:val="24"/>
+          <w:lang w:val="en-US"/>
+        </w:rPr>
+        <w:t xml:space="preserve"> or how it was constructed</w:t>
+      </w:r>
+      <w:r>
+        <w:rPr>
+          <w:rFonts w:ascii="Aptos" w:hAnsi="Aptos" w:eastAsia="Aptos" w:cs="Aptos"/>
+          <w:noProof w:val="0"/>
+          <w:sz w:val="24"/>
+          <w:szCs w:val="24"/>
+          <w:lang w:val="en-US"/>
+        </w:rPr>
+        <w:t>, and it does not highlight what the learner should learn from the text.</w:t>
+      </w:r>
+    </w:p>
+    <w:p>
+      <w:pPr>
+        <w:pStyle w:val="Heading4"/>
+        <w:rPr>
+          <w:rFonts w:ascii="Aptos" w:hAnsi="Aptos" w:eastAsia="Aptos" w:cs="Aptos"/>
+          <w:noProof w:val="0"/>
+          <w:sz w:val="24"/>
+          <w:szCs w:val="24"/>
+          <w:lang w:val="en-US"/>
+        </w:rPr>
+      </w:pPr>
+      <w:r>
+        <w:rPr>
+          <w:noProof w:val="0"/>
+          <w:lang w:val="en-US"/>
+        </w:rPr>
+        <w:t>1.2 Problem statement</w:t>
+      </w:r>
+    </w:p>
+    <w:p>
+      <w:pPr>
+        <w:pStyle w:val="Normal"/>
+        <w:rPr>
+          <w:noProof w:val="0"/>
+          <w:lang w:val="en-US"/>
+        </w:rPr>
+      </w:pPr>
+      <w:r>
+        <w:rPr>
+          <w:noProof w:val="0"/>
+          <w:lang w:val="en-US"/>
+        </w:rPr>
+        <w:t>In this paper we</w:t>
+      </w:r>
+      <w:r>
+        <w:rPr>
+          <w:rFonts w:ascii="Aptos" w:hAnsi="Aptos" w:eastAsia="Aptos" w:cs="Aptos"/>
+          <w:noProof w:val="0"/>
+          <w:sz w:val="24"/>
+          <w:szCs w:val="24"/>
+          <w:lang w:val="en-US"/>
+        </w:rPr>
+        <w:t xml:space="preserve"> address the following engineering and research problem: “How can an LLM-based system be designed to provide fast, accurate, and pedagogically structured Chinese reading support, translation, difficulty-aware explanations, and practice questions, while guaranteeing strict machine-</w:t>
+      </w:r>
+      <w:r>
+        <w:rPr>
+          <w:rFonts w:ascii="Aptos" w:hAnsi="Aptos" w:eastAsia="Aptos" w:cs="Aptos"/>
+          <w:noProof w:val="0"/>
+          <w:sz w:val="24"/>
+          <w:szCs w:val="24"/>
+          <w:lang w:val="en-US"/>
+        </w:rPr>
+        <w:t>parseable</w:t>
+      </w:r>
+      <w:r>
+        <w:rPr>
+          <w:rFonts w:ascii="Aptos" w:hAnsi="Aptos" w:eastAsia="Aptos" w:cs="Aptos"/>
+          <w:noProof w:val="0"/>
+          <w:sz w:val="24"/>
+          <w:szCs w:val="24"/>
+          <w:lang w:val="en-US"/>
+        </w:rPr>
+        <w:t xml:space="preserve"> outputs and grounding ambiguous interpretations with external retrieval when needed?”</w:t>
+      </w:r>
+    </w:p>
+    <w:p>
+      <w:pPr>
+        <w:pStyle w:val="Normal"/>
+        <w:rPr>
+          <w:rFonts w:ascii="Aptos" w:hAnsi="Aptos" w:eastAsia="Aptos" w:cs="Aptos"/>
+          <w:b w:val="0"/>
+          <w:bCs w:val="0"/>
+          <w:noProof w:val="0"/>
+          <w:sz w:val="24"/>
+          <w:szCs w:val="24"/>
+          <w:lang w:val="en-US"/>
+        </w:rPr>
+      </w:pPr>
+      <w:r>
+        <w:rPr>
+          <w:rFonts w:ascii="Aptos" w:hAnsi="Aptos" w:eastAsia="Aptos" w:cs="Aptos"/>
+          <w:noProof w:val="0"/>
+          <w:sz w:val="24"/>
+          <w:szCs w:val="24"/>
+          <w:lang w:val="en-US"/>
+        </w:rPr>
+        <w:t>This includes four constraints that typical Machine Translation pipelines struggle to satisfy: -</w:t>
+      </w:r>
+      <w:r>
+        <w:rPr>
+          <w:rFonts w:ascii="Aptos" w:hAnsi="Aptos" w:eastAsia="Aptos" w:cs="Aptos"/>
+          <w:b w:val="1"/>
+          <w:bCs w:val="1"/>
+          <w:noProof w:val="0"/>
+          <w:sz w:val="24"/>
+          <w:szCs w:val="24"/>
+          <w:lang w:val="en-US"/>
+        </w:rPr>
+        <w:t xml:space="preserve"> </w:t>
+      </w:r>
+      <w:r>
+        <w:rPr>
+          <w:rFonts w:ascii="Aptos" w:hAnsi="Aptos" w:eastAsia="Aptos" w:cs="Aptos"/>
+          <w:b w:val="0"/>
+          <w:bCs w:val="0"/>
+          <w:noProof w:val="0"/>
+          <w:sz w:val="24"/>
+          <w:szCs w:val="24"/>
+          <w:lang w:val="en-US"/>
+        </w:rPr>
+        <w:t>Instructional decomposition: translation, explanation,</w:t>
+      </w:r>
+      <w:r>
+        <w:rPr>
+          <w:rFonts w:ascii="Aptos" w:hAnsi="Aptos" w:eastAsia="Aptos" w:cs="Aptos"/>
+          <w:b w:val="0"/>
+          <w:bCs w:val="0"/>
+          <w:noProof w:val="0"/>
+          <w:sz w:val="24"/>
+          <w:szCs w:val="24"/>
+          <w:lang w:val="en-US"/>
+        </w:rPr>
+        <w:t xml:space="preserve"> context-based </w:t>
+      </w:r>
+      <w:r>
+        <w:rPr>
+          <w:rFonts w:ascii="Aptos" w:hAnsi="Aptos" w:eastAsia="Aptos" w:cs="Aptos"/>
+          <w:b w:val="0"/>
+          <w:bCs w:val="0"/>
+          <w:noProof w:val="0"/>
+          <w:sz w:val="24"/>
+          <w:szCs w:val="24"/>
+          <w:lang w:val="en-US"/>
+        </w:rPr>
+        <w:t>interpretations</w:t>
+      </w:r>
+      <w:r>
+        <w:rPr>
+          <w:rFonts w:ascii="Aptos" w:hAnsi="Aptos" w:eastAsia="Aptos" w:cs="Aptos"/>
+          <w:b w:val="0"/>
+          <w:bCs w:val="0"/>
+          <w:noProof w:val="0"/>
+          <w:sz w:val="24"/>
+          <w:szCs w:val="24"/>
+          <w:lang w:val="en-US"/>
+        </w:rPr>
+        <w:t xml:space="preserve"> on the text </w:t>
+      </w:r>
+      <w:r>
+        <w:rPr>
+          <w:rFonts w:ascii="Aptos" w:hAnsi="Aptos" w:eastAsia="Aptos" w:cs="Aptos"/>
+          <w:b w:val="0"/>
+          <w:bCs w:val="0"/>
+          <w:noProof w:val="0"/>
+          <w:sz w:val="24"/>
+          <w:szCs w:val="24"/>
+          <w:lang w:val="en-US"/>
+        </w:rPr>
+        <w:t>provided,</w:t>
+      </w:r>
+      <w:r>
+        <w:rPr>
+          <w:rFonts w:ascii="Aptos" w:hAnsi="Aptos" w:eastAsia="Aptos" w:cs="Aptos"/>
+          <w:b w:val="0"/>
+          <w:bCs w:val="0"/>
+          <w:noProof w:val="0"/>
+          <w:sz w:val="24"/>
+          <w:szCs w:val="24"/>
+          <w:lang w:val="en-US"/>
+        </w:rPr>
+        <w:t xml:space="preserve"> </w:t>
+      </w:r>
+      <w:r>
+        <w:rPr>
+          <w:rFonts w:ascii="Aptos" w:hAnsi="Aptos" w:eastAsia="Aptos" w:cs="Aptos"/>
+          <w:b w:val="0"/>
+          <w:bCs w:val="0"/>
+          <w:noProof w:val="0"/>
+          <w:sz w:val="24"/>
+          <w:szCs w:val="24"/>
+          <w:lang w:val="en-US"/>
+        </w:rPr>
+        <w:t>and exercises are first-class outputs.</w:t>
+      </w:r>
+      <w:r>
+        <w:br/>
+      </w:r>
+      <w:r>
+        <w:rPr>
+          <w:rFonts w:ascii="Aptos" w:hAnsi="Aptos" w:eastAsia="Aptos" w:cs="Aptos"/>
+          <w:b w:val="0"/>
+          <w:bCs w:val="0"/>
+          <w:noProof w:val="0"/>
+          <w:sz w:val="24"/>
+          <w:szCs w:val="24"/>
+          <w:lang w:val="en-US"/>
+        </w:rPr>
+        <w:t xml:space="preserve">- Schema reliability: output must conform to strict JSON contracts (which a small model </w:t>
+      </w:r>
+      <w:r>
+        <w:rPr>
+          <w:rFonts w:ascii="Aptos" w:hAnsi="Aptos" w:eastAsia="Aptos" w:cs="Aptos"/>
+          <w:b w:val="0"/>
+          <w:bCs w:val="0"/>
+          <w:noProof w:val="0"/>
+          <w:sz w:val="24"/>
+          <w:szCs w:val="24"/>
+          <w:lang w:val="en-US"/>
+        </w:rPr>
+        <w:t>doesn’t</w:t>
+      </w:r>
+      <w:r>
+        <w:rPr>
+          <w:rFonts w:ascii="Aptos" w:hAnsi="Aptos" w:eastAsia="Aptos" w:cs="Aptos"/>
+          <w:b w:val="0"/>
+          <w:bCs w:val="0"/>
+          <w:noProof w:val="0"/>
+          <w:sz w:val="24"/>
+          <w:szCs w:val="24"/>
+          <w:lang w:val="en-US"/>
+        </w:rPr>
+        <w:t xml:space="preserve"> always </w:t>
+      </w:r>
+      <w:r>
+        <w:rPr>
+          <w:rFonts w:ascii="Aptos" w:hAnsi="Aptos" w:eastAsia="Aptos" w:cs="Aptos"/>
+          <w:b w:val="0"/>
+          <w:bCs w:val="0"/>
+          <w:noProof w:val="0"/>
+          <w:sz w:val="24"/>
+          <w:szCs w:val="24"/>
+          <w:lang w:val="en-US"/>
+        </w:rPr>
+        <w:t xml:space="preserve">comply </w:t>
+      </w:r>
+      <w:r>
+        <w:rPr>
+          <w:rFonts w:ascii="Aptos" w:hAnsi="Aptos" w:eastAsia="Aptos" w:cs="Aptos"/>
+          <w:b w:val="0"/>
+          <w:bCs w:val="0"/>
+          <w:noProof w:val="0"/>
+          <w:sz w:val="24"/>
+          <w:szCs w:val="24"/>
+          <w:lang w:val="en-US"/>
+        </w:rPr>
+        <w:t>with</w:t>
+      </w:r>
+      <w:r>
+        <w:rPr>
+          <w:rFonts w:ascii="Aptos" w:hAnsi="Aptos" w:eastAsia="Aptos" w:cs="Aptos"/>
+          <w:b w:val="0"/>
+          <w:bCs w:val="0"/>
+          <w:noProof w:val="0"/>
+          <w:sz w:val="24"/>
+          <w:szCs w:val="24"/>
+          <w:lang w:val="en-US"/>
+        </w:rPr>
+        <w:t>).</w:t>
+      </w:r>
+      <w:r>
+        <w:br/>
+      </w:r>
+      <w:r>
+        <w:rPr>
+          <w:rFonts w:ascii="Aptos" w:hAnsi="Aptos" w:eastAsia="Aptos" w:cs="Aptos"/>
+          <w:b w:val="0"/>
+          <w:bCs w:val="0"/>
+          <w:noProof w:val="0"/>
+          <w:sz w:val="24"/>
+          <w:szCs w:val="24"/>
+          <w:lang w:val="en-US"/>
+        </w:rPr>
+        <w:t>- Latency: interactive learning requires responsiveness.</w:t>
+      </w:r>
+      <w:r>
+        <w:br/>
+      </w:r>
+      <w:r>
+        <w:rPr>
+          <w:rFonts w:ascii="Aptos" w:hAnsi="Aptos" w:eastAsia="Aptos" w:cs="Aptos"/>
+          <w:b w:val="0"/>
+          <w:bCs w:val="0"/>
+          <w:noProof w:val="0"/>
+          <w:sz w:val="24"/>
+          <w:szCs w:val="24"/>
+          <w:lang w:val="en-US"/>
+        </w:rPr>
+        <w:t>- Grounding: idioms/allusions should be evidence-supported when uncertain (retrieval augmentation from the text provided as input in our case).</w:t>
+      </w:r>
+    </w:p>
+    <w:p>
+      <w:pPr>
+        <w:pStyle w:val="Normal"/>
+        <w:rPr>
+          <w:rFonts w:ascii="Aptos" w:hAnsi="Aptos" w:eastAsia="Aptos" w:cs="Aptos"/>
+          <w:b w:val="0"/>
+          <w:bCs w:val="0"/>
+          <w:noProof w:val="0"/>
+          <w:sz w:val="24"/>
+          <w:szCs w:val="24"/>
+          <w:lang w:val="en-US"/>
+        </w:rPr>
+      </w:pPr>
+    </w:p>
+    <w:p>
+      <w:pPr>
+        <w:pStyle w:val="Heading4"/>
+        <w:rPr>
+          <w:rFonts w:ascii="Aptos" w:hAnsi="Aptos" w:eastAsia="Aptos" w:cs="Aptos"/>
+          <w:b w:val="0"/>
+          <w:bCs w:val="0"/>
+          <w:noProof w:val="0"/>
+          <w:sz w:val="24"/>
+          <w:szCs w:val="24"/>
+          <w:lang w:val="en-US"/>
+        </w:rPr>
+      </w:pPr>
+      <w:r>
+        <w:rPr>
+          <w:noProof w:val="0"/>
+          <w:lang w:val="en-US"/>
+        </w:rPr>
+        <w:t xml:space="preserve">1.3 Related work </w:t>
+      </w:r>
+    </w:p>
+    <w:p>
+      <w:pPr>
+        <w:pStyle w:val="Normal"/>
+        <w:rPr>
+          <w:rFonts w:ascii="Aptos" w:hAnsi="Aptos" w:eastAsia="Aptos" w:cs="Aptos"/>
+          <w:b w:val="0"/>
+          <w:bCs w:val="0"/>
+          <w:noProof w:val="0"/>
+          <w:sz w:val="24"/>
+          <w:szCs w:val="24"/>
+          <w:lang w:val="en-US"/>
+        </w:rPr>
+      </w:pPr>
+      <w:r>
+        <w:rPr>
+          <w:rFonts w:ascii="Aptos" w:hAnsi="Aptos" w:eastAsia="Aptos" w:cs="Aptos"/>
+          <w:b w:val="0"/>
+          <w:bCs w:val="0"/>
+          <w:noProof w:val="0"/>
+          <w:sz w:val="24"/>
+          <w:szCs w:val="24"/>
+          <w:lang w:val="en-US"/>
+        </w:rPr>
+        <w:t>Retrieval-Augmented Generation (RAG) introduced a general recipe for grounding generation in external non-parametric memory, improving factuality and specificity.</w:t>
+      </w:r>
+      <w:r>
+        <w:br/>
+      </w:r>
+      <w:r>
+        <w:rPr>
+          <w:rFonts w:ascii="Aptos" w:hAnsi="Aptos" w:eastAsia="Aptos" w:cs="Aptos"/>
+          <w:b w:val="0"/>
+          <w:bCs w:val="0"/>
+          <w:noProof w:val="0"/>
+          <w:sz w:val="24"/>
+          <w:szCs w:val="24"/>
+          <w:lang w:val="en-US"/>
+        </w:rPr>
+        <w:t xml:space="preserve">Federated RAG surveys architectural patterns and open problems when retrieval and learning occur across heterogeneous and potentially privacy-sensitive sources, highlighting challenges in heterogeneity and evaluation. </w:t>
+      </w:r>
+      <w:r>
+        <w:br/>
+      </w:r>
+      <w:r>
+        <w:rPr>
+          <w:rFonts w:ascii="Aptos" w:hAnsi="Aptos" w:eastAsia="Aptos" w:cs="Aptos"/>
+          <w:b w:val="0"/>
+          <w:bCs w:val="0"/>
+          <w:noProof w:val="0"/>
+          <w:sz w:val="24"/>
+          <w:szCs w:val="24"/>
+          <w:lang w:val="en-US"/>
+        </w:rPr>
+        <w:t xml:space="preserve">On the agentic side, </w:t>
+      </w:r>
+      <w:r>
+        <w:rPr>
+          <w:rFonts w:ascii="Aptos" w:hAnsi="Aptos" w:eastAsia="Aptos" w:cs="Aptos"/>
+          <w:b w:val="0"/>
+          <w:bCs w:val="0"/>
+          <w:noProof w:val="0"/>
+          <w:sz w:val="24"/>
+          <w:szCs w:val="24"/>
+          <w:lang w:val="en-US"/>
+        </w:rPr>
+        <w:t>ReAct</w:t>
+      </w:r>
+      <w:r>
+        <w:rPr>
+          <w:rFonts w:ascii="Aptos" w:hAnsi="Aptos" w:eastAsia="Aptos" w:cs="Aptos"/>
+          <w:b w:val="0"/>
+          <w:bCs w:val="0"/>
+          <w:noProof w:val="0"/>
+          <w:sz w:val="24"/>
+          <w:szCs w:val="24"/>
+          <w:lang w:val="en-US"/>
+        </w:rPr>
+        <w:t xml:space="preserve"> </w:t>
+      </w:r>
+      <w:r>
+        <w:rPr>
+          <w:rFonts w:ascii="Aptos" w:hAnsi="Aptos" w:eastAsia="Aptos" w:cs="Aptos"/>
+          <w:b w:val="0"/>
+          <w:bCs w:val="0"/>
+          <w:noProof w:val="0"/>
+          <w:sz w:val="24"/>
+          <w:szCs w:val="24"/>
+          <w:lang w:val="en-US"/>
+        </w:rPr>
+        <w:t>demonstrates</w:t>
+      </w:r>
+      <w:r>
+        <w:rPr>
+          <w:rFonts w:ascii="Aptos" w:hAnsi="Aptos" w:eastAsia="Aptos" w:cs="Aptos"/>
+          <w:b w:val="0"/>
+          <w:bCs w:val="0"/>
+          <w:noProof w:val="0"/>
+          <w:sz w:val="24"/>
+          <w:szCs w:val="24"/>
+          <w:lang w:val="en-US"/>
+        </w:rPr>
+        <w:t xml:space="preserve"> that interleaving reasoning with tool actions can reduce hallucination and error propagation by using external information sources</w:t>
+      </w:r>
+      <w:r>
+        <w:rPr>
+          <w:rFonts w:ascii="Aptos" w:hAnsi="Aptos" w:eastAsia="Aptos" w:cs="Aptos"/>
+          <w:b w:val="0"/>
+          <w:bCs w:val="0"/>
+          <w:noProof w:val="0"/>
+          <w:sz w:val="24"/>
+          <w:szCs w:val="24"/>
+          <w:lang w:val="en-US"/>
+        </w:rPr>
+        <w:t>, for example dictionaries and other documents that can cross-check the results.</w:t>
+      </w:r>
+      <w:r>
+        <w:br/>
+      </w:r>
+      <w:r>
+        <w:rPr>
+          <w:rFonts w:ascii="Aptos" w:hAnsi="Aptos" w:eastAsia="Aptos" w:cs="Aptos"/>
+          <w:b w:val="0"/>
+          <w:bCs w:val="0"/>
+          <w:noProof w:val="0"/>
+          <w:sz w:val="24"/>
+          <w:szCs w:val="24"/>
+          <w:lang w:val="en-US"/>
+        </w:rPr>
+        <w:t>For refinement, Self-Refine shows that iterative generation → feedback → revision can improve output quality without changing parameters.</w:t>
+      </w:r>
+    </w:p>
+    <w:p>
+      <w:pPr>
+        <w:spacing w:before="240" w:beforeAutospacing="off" w:after="240" w:afterAutospacing="off"/>
+        <w:rPr>
+          <w:rFonts w:ascii="Aptos" w:hAnsi="Aptos" w:eastAsia="Aptos" w:cs="Aptos"/>
+          <w:noProof w:val="0"/>
+          <w:sz w:val="24"/>
+          <w:szCs w:val="24"/>
+          <w:lang w:val="en-US"/>
+        </w:rPr>
+      </w:pPr>
+      <w:r>
+        <w:rPr>
+          <w:rFonts w:ascii="Aptos" w:hAnsi="Aptos" w:eastAsia="Aptos" w:cs="Aptos"/>
+          <w:noProof w:val="0"/>
+          <w:sz w:val="24"/>
+          <w:szCs w:val="24"/>
+          <w:lang w:val="en-US"/>
+        </w:rPr>
+        <w:t>Existing approaches often suffer from one or more of:</w:t>
+      </w:r>
+      <w:r>
+        <w:br/>
+      </w:r>
+      <w:r>
+        <w:rPr>
+          <w:rFonts w:ascii="Aptos" w:hAnsi="Aptos" w:eastAsia="Aptos" w:cs="Aptos"/>
+          <w:b w:val="0"/>
+          <w:bCs w:val="0"/>
+          <w:noProof w:val="0"/>
+          <w:sz w:val="24"/>
+          <w:szCs w:val="24"/>
+          <w:lang w:val="en-US"/>
+        </w:rPr>
+        <w:t>- Monolithic prompting fragility</w:t>
+      </w:r>
+      <w:r>
+        <w:rPr>
+          <w:rFonts w:ascii="Aptos" w:hAnsi="Aptos" w:eastAsia="Aptos" w:cs="Aptos"/>
+          <w:b w:val="0"/>
+          <w:bCs w:val="0"/>
+          <w:noProof w:val="0"/>
+          <w:sz w:val="24"/>
+          <w:szCs w:val="24"/>
+          <w:lang w:val="en-US"/>
+        </w:rPr>
+        <w:t>: single prompts that “do everything” tend to omit sub-tasks and drift from required formats.</w:t>
+      </w:r>
+      <w:r>
+        <w:br/>
+      </w:r>
+      <w:r>
+        <w:rPr>
+          <w:rFonts w:ascii="Aptos" w:hAnsi="Aptos" w:eastAsia="Aptos" w:cs="Aptos"/>
+          <w:b w:val="0"/>
+          <w:bCs w:val="0"/>
+          <w:noProof w:val="0"/>
+          <w:sz w:val="24"/>
+          <w:szCs w:val="24"/>
+          <w:lang w:val="en-US"/>
+        </w:rPr>
+        <w:t>- Lack of schema guarantees</w:t>
+      </w:r>
+      <w:r>
+        <w:rPr>
+          <w:rFonts w:ascii="Aptos" w:hAnsi="Aptos" w:eastAsia="Aptos" w:cs="Aptos"/>
+          <w:b w:val="0"/>
+          <w:bCs w:val="0"/>
+          <w:noProof w:val="0"/>
+          <w:sz w:val="24"/>
+          <w:szCs w:val="24"/>
+          <w:lang w:val="en-US"/>
+        </w:rPr>
+        <w:t xml:space="preserve">: educational systems require stable, </w:t>
+      </w:r>
+      <w:r>
+        <w:rPr>
+          <w:rFonts w:ascii="Aptos" w:hAnsi="Aptos" w:eastAsia="Aptos" w:cs="Aptos"/>
+          <w:b w:val="0"/>
+          <w:bCs w:val="0"/>
+          <w:noProof w:val="0"/>
+          <w:sz w:val="24"/>
+          <w:szCs w:val="24"/>
+          <w:lang w:val="en-US"/>
+        </w:rPr>
+        <w:t>parseable</w:t>
+      </w:r>
+      <w:r>
+        <w:rPr>
+          <w:rFonts w:ascii="Aptos" w:hAnsi="Aptos" w:eastAsia="Aptos" w:cs="Aptos"/>
+          <w:b w:val="0"/>
+          <w:bCs w:val="0"/>
+          <w:noProof w:val="0"/>
+          <w:sz w:val="24"/>
+          <w:szCs w:val="24"/>
+          <w:lang w:val="en-US"/>
+        </w:rPr>
+        <w:t xml:space="preserve"> output (JSON validity is a hard constraint).</w:t>
+      </w:r>
+      <w:r>
+        <w:br/>
+      </w:r>
+      <w:r>
+        <w:rPr>
+          <w:rFonts w:ascii="Aptos" w:hAnsi="Aptos" w:eastAsia="Aptos" w:cs="Aptos"/>
+          <w:b w:val="0"/>
+          <w:bCs w:val="0"/>
+          <w:noProof w:val="0"/>
+          <w:sz w:val="24"/>
+          <w:szCs w:val="24"/>
+          <w:lang w:val="en-US"/>
+        </w:rPr>
+        <w:t>- Limited grounding for cultural references</w:t>
+      </w:r>
+      <w:r>
+        <w:rPr>
+          <w:rFonts w:ascii="Aptos" w:hAnsi="Aptos" w:eastAsia="Aptos" w:cs="Aptos"/>
+          <w:b w:val="0"/>
+          <w:bCs w:val="0"/>
+          <w:noProof w:val="0"/>
+          <w:sz w:val="24"/>
+          <w:szCs w:val="24"/>
+          <w:lang w:val="en-US"/>
+        </w:rPr>
+        <w:t xml:space="preserve">: idioms/allusions can be </w:t>
+      </w:r>
+      <w:r>
+        <w:rPr>
+          <w:rFonts w:ascii="Aptos" w:hAnsi="Aptos" w:eastAsia="Aptos" w:cs="Aptos"/>
+          <w:b w:val="0"/>
+          <w:bCs w:val="0"/>
+          <w:noProof w:val="0"/>
+          <w:sz w:val="24"/>
+          <w:szCs w:val="24"/>
+          <w:lang w:val="en-US"/>
+        </w:rPr>
+        <w:t>misexplained</w:t>
+      </w:r>
+      <w:r>
+        <w:rPr>
+          <w:rFonts w:ascii="Aptos" w:hAnsi="Aptos" w:eastAsia="Aptos" w:cs="Aptos"/>
+          <w:b w:val="0"/>
+          <w:bCs w:val="0"/>
+          <w:noProof w:val="0"/>
+          <w:sz w:val="24"/>
+          <w:szCs w:val="24"/>
+          <w:lang w:val="en-US"/>
+        </w:rPr>
+        <w:t xml:space="preserve"> without retrieval.</w:t>
+      </w:r>
+      <w:r>
+        <w:br/>
+      </w:r>
+      <w:r>
+        <w:rPr>
+          <w:rFonts w:ascii="Aptos" w:hAnsi="Aptos" w:eastAsia="Aptos" w:cs="Aptos"/>
+          <w:b w:val="0"/>
+          <w:bCs w:val="0"/>
+          <w:noProof w:val="0"/>
+          <w:sz w:val="24"/>
+          <w:szCs w:val="24"/>
+          <w:lang w:val="en-US"/>
+        </w:rPr>
+        <w:t>- Insufficient adaptivity</w:t>
+      </w:r>
+      <w:r>
+        <w:rPr>
+          <w:rFonts w:ascii="Aptos" w:hAnsi="Aptos" w:eastAsia="Aptos" w:cs="Aptos"/>
+          <w:b w:val="0"/>
+          <w:bCs w:val="0"/>
+          <w:noProof w:val="0"/>
+          <w:sz w:val="24"/>
+          <w:szCs w:val="24"/>
+          <w:lang w:val="en-US"/>
+        </w:rPr>
+        <w:t>: o</w:t>
+      </w:r>
+      <w:r>
+        <w:rPr>
+          <w:rFonts w:ascii="Aptos" w:hAnsi="Aptos" w:eastAsia="Aptos" w:cs="Aptos"/>
+          <w:noProof w:val="0"/>
+          <w:sz w:val="24"/>
+          <w:szCs w:val="24"/>
+          <w:lang w:val="en-US"/>
+        </w:rPr>
+        <w:t>utputs are rarely tailored to learner level, mistakes, or profiles.</w:t>
+      </w:r>
+    </w:p>
+    <w:p>
+      <w:pPr>
+        <w:spacing w:before="240" w:beforeAutospacing="off" w:after="240" w:afterAutospacing="off"/>
+      </w:pPr>
+      <w:r>
+        <w:rPr>
+          <w:rFonts w:ascii="Aptos" w:hAnsi="Aptos" w:eastAsia="Aptos" w:cs="Aptos"/>
+          <w:noProof w:val="0"/>
+          <w:sz w:val="24"/>
+          <w:szCs w:val="24"/>
+          <w:lang w:val="en-US"/>
+        </w:rPr>
+        <w:t>APPO targets these issues by combining modularity, parallelization, schema enforcement, iterative refinement, retrieval-on-demand, and model fine-tuning.</w:t>
+      </w:r>
+    </w:p>
+    <w:p>
+      <w:pPr>
+        <w:pStyle w:val="Heading1"/>
+        <w:numPr>
+          <w:ilvl w:val="0"/>
+          <w:numId w:val="7"/>
+        </w:numPr>
+        <w:rPr>
+          <w:noProof w:val="0"/>
+          <w:lang w:val="en-US"/>
+        </w:rPr>
+      </w:pPr>
+      <w:r>
+        <w:rPr>
+          <w:noProof w:val="0"/>
+          <w:lang w:val="en-US"/>
+        </w:rPr>
+        <w:t>Research Plan and Working Hypothesis</w:t>
+      </w:r>
+    </w:p>
+    <w:p>
+      <w:pPr>
+        <w:pStyle w:val="Normal"/>
+        <w:rPr>
+          <w:rFonts w:ascii="Aptos" w:hAnsi="Aptos" w:eastAsia="Aptos" w:cs="Aptos"/>
+          <w:noProof w:val="0"/>
+          <w:sz w:val="24"/>
+          <w:szCs w:val="24"/>
+          <w:lang w:val="en-US"/>
+        </w:rPr>
+      </w:pPr>
+      <w:r>
+        <w:rPr>
+          <w:rFonts w:ascii="Aptos" w:hAnsi="Aptos" w:eastAsia="Aptos" w:cs="Aptos"/>
+          <w:noProof w:val="0"/>
+          <w:sz w:val="24"/>
+          <w:szCs w:val="24"/>
+          <w:lang w:val="en-US"/>
+        </w:rPr>
+        <w:t xml:space="preserve">This section </w:t>
+      </w:r>
+      <w:r>
+        <w:rPr>
+          <w:rFonts w:ascii="Aptos" w:hAnsi="Aptos" w:eastAsia="Aptos" w:cs="Aptos"/>
+          <w:noProof w:val="0"/>
+          <w:sz w:val="24"/>
+          <w:szCs w:val="24"/>
+          <w:lang w:val="en-US"/>
+        </w:rPr>
+        <w:t>consolidates</w:t>
+      </w:r>
+      <w:r>
+        <w:rPr>
+          <w:rFonts w:ascii="Aptos" w:hAnsi="Aptos" w:eastAsia="Aptos" w:cs="Aptos"/>
+          <w:noProof w:val="0"/>
+          <w:sz w:val="24"/>
+          <w:szCs w:val="24"/>
+          <w:lang w:val="en-US"/>
+        </w:rPr>
+        <w:t xml:space="preserve"> the core planning components of the thesis work and connects them directly to</w:t>
+      </w:r>
+      <w:r>
+        <w:rPr>
+          <w:rFonts w:ascii="Aptos" w:hAnsi="Aptos" w:eastAsia="Aptos" w:cs="Aptos"/>
+          <w:noProof w:val="0"/>
+          <w:sz w:val="24"/>
+          <w:szCs w:val="24"/>
+          <w:lang w:val="en-US"/>
+        </w:rPr>
+        <w:t xml:space="preserve"> the</w:t>
+      </w:r>
+      <w:r>
+        <w:rPr>
+          <w:rFonts w:ascii="Aptos" w:hAnsi="Aptos" w:eastAsia="Aptos" w:cs="Aptos"/>
+          <w:noProof w:val="0"/>
+          <w:sz w:val="24"/>
+          <w:szCs w:val="24"/>
+          <w:lang w:val="en-US"/>
+        </w:rPr>
+        <w:t xml:space="preserve"> implemented </w:t>
+      </w:r>
+      <w:r>
+        <w:rPr>
+          <w:rFonts w:ascii="Aptos" w:hAnsi="Aptos" w:eastAsia="Aptos" w:cs="Aptos"/>
+          <w:noProof w:val="0"/>
+          <w:sz w:val="24"/>
+          <w:szCs w:val="24"/>
+          <w:lang w:val="en-US"/>
+        </w:rPr>
+        <w:t>methodology</w:t>
+      </w:r>
+      <w:r>
+        <w:rPr>
+          <w:rFonts w:ascii="Aptos" w:hAnsi="Aptos" w:eastAsia="Aptos" w:cs="Aptos"/>
+          <w:noProof w:val="0"/>
+          <w:sz w:val="24"/>
+          <w:szCs w:val="24"/>
+          <w:lang w:val="en-US"/>
+        </w:rPr>
+        <w:t>.</w:t>
+      </w:r>
+    </w:p>
+    <w:p>
+      <w:pPr>
+        <w:pStyle w:val="Heading4"/>
+        <w:rPr>
+          <w:rFonts w:ascii="Aptos" w:hAnsi="Aptos" w:eastAsia="Aptos" w:cs="Aptos"/>
+          <w:noProof w:val="0"/>
+          <w:sz w:val="24"/>
+          <w:szCs w:val="24"/>
+          <w:lang w:val="en-US"/>
+        </w:rPr>
+      </w:pPr>
+      <w:r>
+        <w:rPr>
+          <w:noProof w:val="0"/>
+          <w:lang w:val="en-US"/>
+        </w:rPr>
+        <w:t xml:space="preserve">2.1 Working hypothesis </w:t>
+      </w:r>
+    </w:p>
+    <w:p>
+      <w:pPr>
+        <w:spacing w:before="240" w:beforeAutospacing="off" w:after="240" w:afterAutospacing="off"/>
+        <w:ind w:left="0"/>
+        <w:rPr>
+          <w:rFonts w:ascii="Aptos" w:hAnsi="Aptos" w:eastAsia="Aptos" w:cs="Aptos"/>
+          <w:noProof w:val="0"/>
+          <w:sz w:val="24"/>
+          <w:szCs w:val="24"/>
+          <w:lang w:val="en-US"/>
+        </w:rPr>
+      </w:pPr>
+      <w:r>
+        <w:rPr>
+          <w:rFonts w:ascii="Aptos" w:hAnsi="Aptos" w:eastAsia="Aptos" w:cs="Aptos"/>
+          <w:b w:val="0"/>
+          <w:bCs w:val="0"/>
+          <w:noProof w:val="0"/>
+          <w:sz w:val="24"/>
+          <w:szCs w:val="24"/>
+          <w:lang w:val="en-US"/>
+        </w:rPr>
+        <w:t xml:space="preserve">We hypothesize that an </w:t>
+      </w:r>
+      <w:r>
+        <w:rPr>
+          <w:rFonts w:ascii="Aptos" w:hAnsi="Aptos" w:eastAsia="Aptos" w:cs="Aptos"/>
+          <w:b w:val="0"/>
+          <w:bCs w:val="0"/>
+          <w:noProof w:val="0"/>
+          <w:sz w:val="24"/>
+          <w:szCs w:val="24"/>
+          <w:lang w:val="en-US"/>
+        </w:rPr>
+        <w:t>LLM-based learning system</w:t>
+      </w:r>
+      <w:r>
+        <w:rPr>
+          <w:rFonts w:ascii="Aptos" w:hAnsi="Aptos" w:eastAsia="Aptos" w:cs="Aptos"/>
+          <w:b w:val="0"/>
+          <w:bCs w:val="0"/>
+          <w:noProof w:val="0"/>
+          <w:sz w:val="24"/>
+          <w:szCs w:val="24"/>
+          <w:lang w:val="en-US"/>
+        </w:rPr>
+        <w:t xml:space="preserve"> that integrates </w:t>
+      </w:r>
+      <w:r>
+        <w:rPr>
+          <w:rFonts w:ascii="Aptos" w:hAnsi="Aptos" w:eastAsia="Aptos" w:cs="Aptos"/>
+          <w:b w:val="0"/>
+          <w:bCs w:val="0"/>
+          <w:noProof w:val="0"/>
+          <w:sz w:val="24"/>
+          <w:szCs w:val="24"/>
+          <w:lang w:val="en-US"/>
+        </w:rPr>
+        <w:t>multimodal input analysis</w:t>
+      </w:r>
+      <w:r>
+        <w:rPr>
+          <w:rFonts w:ascii="Aptos" w:hAnsi="Aptos" w:eastAsia="Aptos" w:cs="Aptos"/>
+          <w:b w:val="0"/>
+          <w:bCs w:val="0"/>
+          <w:noProof w:val="0"/>
+          <w:sz w:val="24"/>
+          <w:szCs w:val="24"/>
+          <w:lang w:val="en-US"/>
+        </w:rPr>
+        <w:t xml:space="preserve"> with </w:t>
+      </w:r>
+      <w:r>
+        <w:rPr>
+          <w:rFonts w:ascii="Aptos" w:hAnsi="Aptos" w:eastAsia="Aptos" w:cs="Aptos"/>
+          <w:b w:val="0"/>
+          <w:bCs w:val="0"/>
+          <w:noProof w:val="0"/>
+          <w:sz w:val="24"/>
+          <w:szCs w:val="24"/>
+          <w:lang w:val="en-US"/>
+        </w:rPr>
+        <w:t>adaptive feedback</w:t>
+      </w:r>
+      <w:r>
+        <w:rPr>
+          <w:rFonts w:ascii="Aptos" w:hAnsi="Aptos" w:eastAsia="Aptos" w:cs="Aptos"/>
+          <w:b w:val="0"/>
+          <w:bCs w:val="0"/>
+          <w:noProof w:val="0"/>
+          <w:sz w:val="24"/>
+          <w:szCs w:val="24"/>
+          <w:lang w:val="en-US"/>
+        </w:rPr>
+        <w:t xml:space="preserve"> will lead to more effective language learning than non-adaptive or unimodal approaches. Specifically:</w:t>
+      </w:r>
+      <w:r>
+        <w:br/>
+      </w:r>
+      <w:r>
+        <w:rPr>
+          <w:rFonts w:ascii="Aptos" w:hAnsi="Aptos" w:eastAsia="Aptos" w:cs="Aptos"/>
+          <w:b w:val="0"/>
+          <w:bCs w:val="0"/>
+          <w:noProof w:val="0"/>
+          <w:sz w:val="24"/>
+          <w:szCs w:val="24"/>
+          <w:lang w:val="en-US"/>
+        </w:rPr>
+        <w:t xml:space="preserve">- A Chinese-strong LLM (Qwen family) fine-tuned on </w:t>
+      </w:r>
+      <w:r>
+        <w:rPr>
+          <w:rFonts w:ascii="Aptos" w:hAnsi="Aptos" w:eastAsia="Aptos" w:cs="Aptos"/>
+          <w:b w:val="0"/>
+          <w:bCs w:val="0"/>
+          <w:noProof w:val="0"/>
+          <w:sz w:val="24"/>
+          <w:szCs w:val="24"/>
+          <w:lang w:val="en-US"/>
+        </w:rPr>
+        <w:t>aligned text, audio, and image data</w:t>
+      </w:r>
+      <w:r>
+        <w:rPr>
+          <w:rFonts w:ascii="Aptos" w:hAnsi="Aptos" w:eastAsia="Aptos" w:cs="Aptos"/>
+          <w:b w:val="0"/>
+          <w:bCs w:val="0"/>
+          <w:noProof w:val="0"/>
+          <w:sz w:val="24"/>
+          <w:szCs w:val="24"/>
+          <w:lang w:val="en-US"/>
+        </w:rPr>
+        <w:t xml:space="preserve"> should produce richer instructional content and more personalized guidance for learners.</w:t>
+      </w:r>
+      <w:r>
+        <w:br/>
+      </w:r>
+      <w:r>
+        <w:rPr>
+          <w:rFonts w:ascii="Aptos" w:hAnsi="Aptos" w:eastAsia="Aptos" w:cs="Aptos"/>
+          <w:b w:val="0"/>
+          <w:bCs w:val="0"/>
+          <w:noProof w:val="0"/>
+          <w:sz w:val="24"/>
+          <w:szCs w:val="24"/>
+          <w:lang w:val="en-US"/>
+        </w:rPr>
+        <w:t>- This should yield measurable improvements in learner outcomes such as:</w:t>
+      </w:r>
+    </w:p>
+    <w:p>
+      <w:pPr>
+        <w:spacing w:before="240" w:beforeAutospacing="off" w:after="240" w:afterAutospacing="off"/>
+        <w:ind w:left="720"/>
+        <w:rPr>
+          <w:rFonts w:ascii="Aptos" w:hAnsi="Aptos" w:eastAsia="Aptos" w:cs="Aptos"/>
+          <w:noProof w:val="0"/>
+          <w:sz w:val="24"/>
+          <w:szCs w:val="24"/>
+          <w:lang w:val="en-US"/>
+        </w:rPr>
+      </w:pPr>
+      <w:r>
+        <w:rPr>
+          <w:rFonts w:ascii="Aptos" w:hAnsi="Aptos" w:eastAsia="Aptos" w:cs="Aptos"/>
+          <w:noProof w:val="0"/>
+          <w:sz w:val="24"/>
+          <w:szCs w:val="24"/>
+          <w:lang w:val="en-US"/>
+        </w:rPr>
+        <w:t>- translation accuracy and naturalness,</w:t>
+      </w:r>
+      <w:r>
+        <w:br/>
+      </w:r>
+      <w:r>
+        <w:rPr>
+          <w:rFonts w:ascii="Aptos" w:hAnsi="Aptos" w:eastAsia="Aptos" w:cs="Aptos"/>
+          <w:noProof w:val="0"/>
+          <w:sz w:val="24"/>
+          <w:szCs w:val="24"/>
+          <w:lang w:val="en-US"/>
+        </w:rPr>
+        <w:t>- writing quality,</w:t>
+      </w:r>
+      <w:r>
+        <w:br/>
+      </w:r>
+      <w:r>
+        <w:rPr>
+          <w:rFonts w:ascii="Aptos" w:hAnsi="Aptos" w:eastAsia="Aptos" w:cs="Aptos"/>
+          <w:noProof w:val="0"/>
+          <w:sz w:val="24"/>
+          <w:szCs w:val="24"/>
+          <w:lang w:val="en-US"/>
+        </w:rPr>
+        <w:t>- vocabulary retention,</w:t>
+      </w:r>
+      <w:r>
+        <w:br/>
+      </w:r>
+      <w:r>
+        <w:rPr>
+          <w:rFonts w:ascii="Aptos" w:hAnsi="Aptos" w:eastAsia="Aptos" w:cs="Aptos"/>
+          <w:noProof w:val="0"/>
+          <w:sz w:val="24"/>
+          <w:szCs w:val="24"/>
+          <w:lang w:val="en-US"/>
+        </w:rPr>
+        <w:t>- and grammatical understanding.</w:t>
+      </w:r>
+    </w:p>
+    <w:p>
+      <w:pPr>
+        <w:spacing w:before="240" w:beforeAutospacing="off" w:after="240" w:afterAutospacing="off"/>
+      </w:pPr>
+      <w:r>
+        <w:rPr>
+          <w:rFonts w:ascii="Aptos" w:hAnsi="Aptos" w:eastAsia="Aptos" w:cs="Aptos"/>
+          <w:noProof w:val="0"/>
+          <w:sz w:val="24"/>
+          <w:szCs w:val="24"/>
+          <w:lang w:val="en-US"/>
+        </w:rPr>
+        <w:t xml:space="preserve">In the early stage of this project, we focused primarily on text-based translation and explanation quality and improved performance through prompt engineering and multi-step refinement. In the </w:t>
+      </w:r>
+      <w:r>
+        <w:rPr>
+          <w:rFonts w:ascii="Aptos" w:hAnsi="Aptos" w:eastAsia="Aptos" w:cs="Aptos"/>
+          <w:noProof w:val="0"/>
+          <w:sz w:val="24"/>
+          <w:szCs w:val="24"/>
+          <w:lang w:val="en-US"/>
+        </w:rPr>
+        <w:t>subsequent</w:t>
+      </w:r>
+      <w:r>
+        <w:rPr>
+          <w:rFonts w:ascii="Aptos" w:hAnsi="Aptos" w:eastAsia="Aptos" w:cs="Aptos"/>
+          <w:noProof w:val="0"/>
+          <w:sz w:val="24"/>
+          <w:szCs w:val="24"/>
+          <w:lang w:val="en-US"/>
+        </w:rPr>
+        <w:t xml:space="preserve"> stage, we introduced fine-tuning to stabilize schema adherence and improve translation fidelity for the target domain.</w:t>
+      </w:r>
+    </w:p>
+    <w:p>
+      <w:pPr>
+        <w:pStyle w:val="Heading4"/>
+        <w:rPr>
+          <w:rFonts w:ascii="Aptos" w:hAnsi="Aptos" w:eastAsia="Aptos" w:cs="Aptos"/>
+          <w:noProof w:val="0"/>
+          <w:sz w:val="24"/>
+          <w:szCs w:val="24"/>
+          <w:lang w:val="en-US"/>
+        </w:rPr>
+      </w:pPr>
+      <w:r>
+        <w:rPr>
+          <w:noProof w:val="0"/>
+          <w:lang w:val="en-US"/>
+        </w:rPr>
+        <w:t>2.2 Data collection and curation plan</w:t>
+      </w:r>
+    </w:p>
+    <w:p>
+      <w:pPr>
+        <w:spacing w:before="240" w:beforeAutospacing="off" w:after="240" w:afterAutospacing="off"/>
+        <w:rPr>
+          <w:rFonts w:ascii="Aptos" w:hAnsi="Aptos" w:eastAsia="Aptos" w:cs="Aptos"/>
+          <w:noProof w:val="0"/>
+          <w:sz w:val="24"/>
+          <w:szCs w:val="24"/>
+          <w:lang w:val="en-US"/>
+        </w:rPr>
+      </w:pPr>
+      <w:r>
+        <w:rPr>
+          <w:rFonts w:ascii="Aptos" w:hAnsi="Aptos" w:eastAsia="Aptos" w:cs="Aptos"/>
+          <w:noProof w:val="0"/>
+          <w:sz w:val="24"/>
+          <w:szCs w:val="24"/>
+          <w:lang w:val="en-US"/>
+        </w:rPr>
+        <w:t xml:space="preserve">We collect and curate multimodal datasets suitable for </w:t>
+      </w:r>
+      <w:r>
+        <w:rPr>
+          <w:rFonts w:ascii="Aptos" w:hAnsi="Aptos" w:eastAsia="Aptos" w:cs="Aptos"/>
+          <w:noProof w:val="0"/>
+          <w:sz w:val="24"/>
+          <w:szCs w:val="24"/>
+          <w:lang w:val="en-US"/>
+        </w:rPr>
+        <w:t>English-Chinese</w:t>
+      </w:r>
+      <w:r>
+        <w:rPr>
+          <w:rFonts w:ascii="Aptos" w:hAnsi="Aptos" w:eastAsia="Aptos" w:cs="Aptos"/>
+          <w:noProof w:val="0"/>
+          <w:sz w:val="24"/>
+          <w:szCs w:val="24"/>
+          <w:lang w:val="en-US"/>
+        </w:rPr>
+        <w:t xml:space="preserve"> learning, text corpora of Chinese passages representative of real reading (literary, semi-literary, news/media, Wikipedia)</w:t>
+      </w:r>
+    </w:p>
+    <w:p>
+      <w:pPr>
+        <w:pStyle w:val="Heading4"/>
+        <w:rPr>
+          <w:rFonts w:ascii="Aptos" w:hAnsi="Aptos" w:eastAsia="Aptos" w:cs="Aptos"/>
+          <w:noProof w:val="0"/>
+          <w:sz w:val="24"/>
+          <w:szCs w:val="24"/>
+          <w:lang w:val="en-US"/>
+        </w:rPr>
+      </w:pPr>
+      <w:r>
+        <w:rPr>
+          <w:noProof w:val="0"/>
+          <w:lang w:val="en-US"/>
+        </w:rPr>
+        <w:t>2.3 Model selection and fine-tuning plan</w:t>
+      </w:r>
+    </w:p>
+    <w:p>
+      <w:pPr>
+        <w:spacing w:before="240" w:beforeAutospacing="off" w:after="240" w:afterAutospacing="off"/>
+        <w:rPr>
+          <w:rFonts w:ascii="Aptos" w:hAnsi="Aptos" w:eastAsia="Aptos" w:cs="Aptos"/>
+          <w:noProof w:val="0"/>
+          <w:sz w:val="24"/>
+          <w:szCs w:val="24"/>
+          <w:lang w:val="en-US"/>
+        </w:rPr>
+      </w:pPr>
+      <w:r>
+        <w:rPr>
+          <w:rFonts w:ascii="Aptos" w:hAnsi="Aptos" w:eastAsia="Aptos" w:cs="Aptos"/>
+          <w:noProof w:val="0"/>
+          <w:sz w:val="24"/>
+          <w:szCs w:val="24"/>
+          <w:lang w:val="en-US"/>
+        </w:rPr>
+        <w:t>We prioritize open-source models with strong Chinese support. We first evaluate multiple candidate models and select the best-performing one on our target tasks. After selection:</w:t>
+      </w:r>
+      <w:r>
+        <w:br/>
+      </w:r>
+      <w:r>
+        <w:rPr>
+          <w:rFonts w:ascii="Aptos" w:hAnsi="Aptos" w:eastAsia="Aptos" w:cs="Aptos"/>
+          <w:noProof w:val="0"/>
+          <w:sz w:val="24"/>
+          <w:szCs w:val="24"/>
+          <w:lang w:val="en-US"/>
+        </w:rPr>
+        <w:t xml:space="preserve">- we improve performance with prompting and multi-step inference, </w:t>
+      </w:r>
+      <w:r>
+        <w:br/>
+      </w:r>
+      <w:r>
+        <w:rPr>
+          <w:rFonts w:ascii="Aptos" w:hAnsi="Aptos" w:eastAsia="Aptos" w:cs="Aptos"/>
+          <w:noProof w:val="0"/>
+          <w:sz w:val="24"/>
+          <w:szCs w:val="24"/>
+          <w:lang w:val="en-US"/>
+        </w:rPr>
+        <w:t>- and we fine-tune the chosen model to further improve domain performance and enforce strict JSON output behavior.</w:t>
+      </w:r>
+    </w:p>
+    <w:p>
+      <w:pPr>
+        <w:pStyle w:val="Heading4"/>
+        <w:rPr>
+          <w:rFonts w:ascii="Aptos" w:hAnsi="Aptos" w:eastAsia="Aptos" w:cs="Aptos"/>
+          <w:noProof w:val="0"/>
+          <w:sz w:val="24"/>
+          <w:szCs w:val="24"/>
+          <w:lang w:val="en-US"/>
+        </w:rPr>
+      </w:pPr>
+      <w:r>
+        <w:rPr>
+          <w:noProof w:val="0"/>
+          <w:lang w:val="en-US"/>
+        </w:rPr>
+        <w:t>2.4 Evaluation strategy and experiments plan</w:t>
+      </w:r>
+    </w:p>
+    <w:p>
+      <w:pPr>
+        <w:spacing w:before="240" w:beforeAutospacing="off" w:after="240" w:afterAutospacing="off"/>
+        <w:rPr>
+          <w:rFonts w:ascii="Aptos" w:hAnsi="Aptos" w:eastAsia="Aptos" w:cs="Aptos"/>
+          <w:noProof w:val="0"/>
+          <w:sz w:val="24"/>
+          <w:szCs w:val="24"/>
+          <w:lang w:val="en-US"/>
+        </w:rPr>
+      </w:pPr>
+      <w:r>
+        <w:rPr>
+          <w:rFonts w:ascii="Aptos" w:hAnsi="Aptos" w:eastAsia="Aptos" w:cs="Aptos"/>
+          <w:noProof w:val="0"/>
+          <w:sz w:val="24"/>
+          <w:szCs w:val="24"/>
+          <w:lang w:val="en-US"/>
+        </w:rPr>
+        <w:t>Our evaluation plan covers:</w:t>
+      </w:r>
+      <w:r>
+        <w:br/>
+      </w:r>
+      <w:r>
+        <w:rPr>
+          <w:rFonts w:ascii="Aptos" w:hAnsi="Aptos" w:eastAsia="Aptos" w:cs="Aptos"/>
+          <w:noProof w:val="0"/>
+          <w:sz w:val="24"/>
+          <w:szCs w:val="24"/>
+          <w:lang w:val="en-US"/>
+        </w:rPr>
+        <w:t>- technology and base model selection,</w:t>
+      </w:r>
+      <w:r>
+        <w:br/>
+      </w:r>
+      <w:r>
+        <w:rPr>
+          <w:rFonts w:ascii="Aptos" w:hAnsi="Aptos" w:eastAsia="Aptos" w:cs="Aptos"/>
+          <w:noProof w:val="0"/>
+          <w:sz w:val="24"/>
+          <w:szCs w:val="24"/>
+          <w:lang w:val="en-US"/>
+        </w:rPr>
+        <w:t>- fine-tuning protocol (stages and training design),</w:t>
+      </w:r>
+      <w:r>
+        <w:br/>
+      </w:r>
+      <w:r>
+        <w:rPr>
+          <w:rFonts w:ascii="Aptos" w:hAnsi="Aptos" w:eastAsia="Aptos" w:cs="Aptos"/>
+          <w:noProof w:val="0"/>
+          <w:sz w:val="24"/>
+          <w:szCs w:val="24"/>
+          <w:lang w:val="en-US"/>
+        </w:rPr>
+        <w:t>- experiments and metrics: linguistic accuracy and adequacy, quality of explanations, structured-output validity, and (future) learner outcomes in pre/post studies.</w:t>
+      </w:r>
+    </w:p>
+    <w:p>
+      <w:pPr>
+        <w:spacing w:before="240" w:beforeAutospacing="off" w:after="240" w:afterAutospacing="off"/>
+      </w:pPr>
+      <w:r>
+        <w:rPr>
+          <w:rFonts w:ascii="Aptos" w:hAnsi="Aptos" w:eastAsia="Aptos" w:cs="Aptos"/>
+          <w:noProof w:val="0"/>
+          <w:sz w:val="24"/>
+          <w:szCs w:val="24"/>
+          <w:lang w:val="en-US"/>
+        </w:rPr>
+        <w:t>We study contextual document-level translation, explanation of idioms/cultural references, summaries and narrative structure, and adaptive exercise generation.</w:t>
+      </w:r>
+    </w:p>
+    <w:p>
+      <w:pPr>
+        <w:pStyle w:val="Normal"/>
+        <w:rPr>
+          <w:noProof w:val="0"/>
+          <w:lang w:val="en-US"/>
+        </w:rPr>
+      </w:pPr>
+    </w:p>
+    <w:p>
+      <w:pPr>
+        <w:pStyle w:val="Heading1"/>
+        <w:numPr>
+          <w:ilvl w:val="0"/>
+          <w:numId w:val="7"/>
+        </w:numPr>
+        <w:rPr>
+          <w:noProof w:val="0"/>
+          <w:lang w:val="en-US"/>
+        </w:rPr>
+      </w:pPr>
+      <w:r>
+        <w:rPr>
+          <w:noProof w:val="0"/>
+          <w:lang w:val="en-US"/>
+        </w:rPr>
+        <w:t>Original contribution and research questions</w:t>
+      </w:r>
+    </w:p>
+    <w:p>
+      <w:pPr>
+        <w:pStyle w:val="Heading4"/>
+        <w:rPr>
+          <w:noProof w:val="0"/>
+          <w:lang w:val="en-US"/>
+        </w:rPr>
+      </w:pPr>
+      <w:r>
+        <w:rPr>
+          <w:noProof w:val="0"/>
+          <w:lang w:val="en-US"/>
+        </w:rPr>
+        <w:t>3.1 S</w:t>
+      </w:r>
+      <w:r>
+        <w:rPr>
+          <w:noProof w:val="0"/>
+          <w:lang w:val="en-US"/>
+        </w:rPr>
+        <w:t>ystem</w:t>
+      </w:r>
+      <w:r>
+        <w:rPr>
+          <w:noProof w:val="0"/>
+          <w:lang w:val="en-US"/>
+        </w:rPr>
+        <w:t xml:space="preserve"> features</w:t>
+      </w:r>
+    </w:p>
+    <w:p>
+      <w:pPr>
+        <w:spacing w:before="240" w:beforeAutospacing="off" w:after="240" w:afterAutospacing="off"/>
+        <w:rPr>
+          <w:rFonts w:ascii="Aptos" w:hAnsi="Aptos" w:eastAsia="Aptos" w:cs="Aptos"/>
+          <w:noProof w:val="0"/>
+          <w:sz w:val="24"/>
+          <w:szCs w:val="24"/>
+          <w:lang w:val="en-US"/>
+        </w:rPr>
+      </w:pPr>
+      <w:r>
+        <w:rPr>
+          <w:rFonts w:ascii="Aptos" w:hAnsi="Aptos" w:eastAsia="Aptos" w:cs="Aptos"/>
+          <w:noProof w:val="0"/>
+          <w:sz w:val="24"/>
+          <w:szCs w:val="24"/>
+          <w:lang w:val="en-US"/>
+        </w:rPr>
+        <w:t xml:space="preserve">This work contributes a </w:t>
+      </w:r>
+      <w:r>
+        <w:rPr>
+          <w:rFonts w:ascii="Aptos" w:hAnsi="Aptos" w:eastAsia="Aptos" w:cs="Aptos"/>
+          <w:b w:val="0"/>
+          <w:bCs w:val="0"/>
+          <w:noProof w:val="0"/>
+          <w:sz w:val="24"/>
+          <w:szCs w:val="24"/>
+          <w:lang w:val="en-US"/>
+        </w:rPr>
+        <w:t xml:space="preserve">new </w:t>
+      </w:r>
+      <w:r>
+        <w:rPr>
+          <w:rFonts w:ascii="Aptos" w:hAnsi="Aptos" w:eastAsia="Aptos" w:cs="Aptos"/>
+          <w:b w:val="0"/>
+          <w:bCs w:val="0"/>
+          <w:noProof w:val="0"/>
+          <w:sz w:val="24"/>
+          <w:szCs w:val="24"/>
+          <w:lang w:val="en-US"/>
+        </w:rPr>
+        <w:t>framework</w:t>
+      </w:r>
+      <w:r>
+        <w:rPr>
+          <w:rFonts w:ascii="Aptos" w:hAnsi="Aptos" w:eastAsia="Aptos" w:cs="Aptos"/>
+          <w:b w:val="0"/>
+          <w:bCs w:val="0"/>
+          <w:noProof w:val="0"/>
+          <w:sz w:val="24"/>
+          <w:szCs w:val="24"/>
+          <w:lang w:val="en-US"/>
+        </w:rPr>
+        <w:t xml:space="preserve"> </w:t>
+      </w:r>
+      <w:r>
+        <w:rPr>
+          <w:rFonts w:ascii="Aptos" w:hAnsi="Aptos" w:eastAsia="Aptos" w:cs="Aptos"/>
+          <w:noProof w:val="0"/>
+          <w:sz w:val="24"/>
+          <w:szCs w:val="24"/>
+          <w:lang w:val="en-US"/>
+        </w:rPr>
+        <w:t>and empirical results showing how modern LLMs can be harnessed in language pedagogy by combining:</w:t>
+      </w:r>
+      <w:r>
+        <w:rPr>
+          <w:rFonts w:ascii="Aptos" w:hAnsi="Aptos" w:eastAsia="Aptos" w:cs="Aptos"/>
+          <w:noProof w:val="0"/>
+          <w:sz w:val="24"/>
+          <w:szCs w:val="24"/>
+          <w:lang w:val="en-US"/>
+        </w:rPr>
+        <w:t xml:space="preserve"> </w:t>
+      </w:r>
+      <w:r>
+        <w:rPr>
+          <w:rFonts w:ascii="Aptos" w:hAnsi="Aptos" w:eastAsia="Aptos" w:cs="Aptos"/>
+          <w:noProof w:val="0"/>
+          <w:sz w:val="24"/>
+          <w:szCs w:val="24"/>
+          <w:lang w:val="en-US"/>
+        </w:rPr>
+        <w:t>state-of-the-art</w:t>
+      </w:r>
+      <w:r>
+        <w:rPr>
+          <w:rFonts w:ascii="Aptos" w:hAnsi="Aptos" w:eastAsia="Aptos" w:cs="Aptos"/>
+          <w:noProof w:val="0"/>
+          <w:sz w:val="24"/>
+          <w:szCs w:val="24"/>
+          <w:lang w:val="en-US"/>
+        </w:rPr>
+        <w:t xml:space="preserve"> generative modeling, modular agentic design, strict schema contracts, </w:t>
+      </w:r>
+      <w:r>
+        <w:rPr>
+          <w:rFonts w:ascii="Aptos" w:hAnsi="Aptos" w:eastAsia="Aptos" w:cs="Aptos"/>
+          <w:noProof w:val="0"/>
+          <w:sz w:val="24"/>
+          <w:szCs w:val="24"/>
+          <w:lang w:val="en-US"/>
+        </w:rPr>
+        <w:t>retrieval integration, and iterative refinement/fine-tuning.</w:t>
+      </w:r>
+    </w:p>
+    <w:p>
+      <w:pPr>
+        <w:spacing w:before="240" w:beforeAutospacing="off" w:after="240" w:afterAutospacing="off"/>
+      </w:pPr>
+      <w:r>
+        <w:rPr>
+          <w:rFonts w:ascii="Aptos" w:hAnsi="Aptos" w:eastAsia="Aptos" w:cs="Aptos"/>
+          <w:noProof w:val="0"/>
+          <w:sz w:val="24"/>
+          <w:szCs w:val="24"/>
+          <w:lang w:val="en-US"/>
+        </w:rPr>
+        <w:t xml:space="preserve">A key design goal is </w:t>
+      </w:r>
+      <w:r>
+        <w:rPr>
+          <w:rFonts w:ascii="Aptos" w:hAnsi="Aptos" w:eastAsia="Aptos" w:cs="Aptos"/>
+          <w:b w:val="0"/>
+          <w:bCs w:val="0"/>
+          <w:noProof w:val="0"/>
+          <w:sz w:val="24"/>
+          <w:szCs w:val="24"/>
+          <w:lang w:val="en-US"/>
+        </w:rPr>
+        <w:t>generalizability</w:t>
+      </w:r>
+      <w:r>
+        <w:rPr>
+          <w:rFonts w:ascii="Aptos" w:hAnsi="Aptos" w:eastAsia="Aptos" w:cs="Aptos"/>
+          <w:noProof w:val="0"/>
+          <w:sz w:val="24"/>
+          <w:szCs w:val="24"/>
+          <w:lang w:val="en-US"/>
+        </w:rPr>
+        <w:t xml:space="preserve">: by comparing multiple LLMs (Qwen, </w:t>
+      </w:r>
+      <w:r>
+        <w:rPr>
+          <w:rFonts w:ascii="Aptos" w:hAnsi="Aptos" w:eastAsia="Aptos" w:cs="Aptos"/>
+          <w:noProof w:val="0"/>
+          <w:sz w:val="24"/>
+          <w:szCs w:val="24"/>
+          <w:lang w:val="en-US"/>
+        </w:rPr>
+        <w:t>LLaMA</w:t>
+      </w:r>
+      <w:r>
+        <w:rPr>
+          <w:rFonts w:ascii="Aptos" w:hAnsi="Aptos" w:eastAsia="Aptos" w:cs="Aptos"/>
+          <w:noProof w:val="0"/>
+          <w:sz w:val="24"/>
+          <w:szCs w:val="24"/>
+          <w:lang w:val="en-US"/>
+        </w:rPr>
+        <w:t xml:space="preserve">-style variants, and others), we </w:t>
+      </w:r>
+      <w:r>
+        <w:rPr>
+          <w:rFonts w:ascii="Aptos" w:hAnsi="Aptos" w:eastAsia="Aptos" w:cs="Aptos"/>
+          <w:noProof w:val="0"/>
+          <w:sz w:val="24"/>
+          <w:szCs w:val="24"/>
+          <w:lang w:val="en-US"/>
+        </w:rPr>
+        <w:t>identify</w:t>
+      </w:r>
+      <w:r>
+        <w:rPr>
+          <w:rFonts w:ascii="Aptos" w:hAnsi="Aptos" w:eastAsia="Aptos" w:cs="Aptos"/>
+          <w:noProof w:val="0"/>
+          <w:sz w:val="24"/>
+          <w:szCs w:val="24"/>
+          <w:lang w:val="en-US"/>
+        </w:rPr>
+        <w:t xml:space="preserve"> which properties matter most for educational tasks (Chinese pretraining strength, reasoning stability, tool integration, and schema compliance).</w:t>
+      </w:r>
+    </w:p>
+    <w:p>
+      <w:pPr>
+        <w:pStyle w:val="Heading4"/>
+        <w:rPr>
+          <w:rFonts w:ascii="Aptos" w:hAnsi="Aptos" w:eastAsia="Aptos" w:cs="Aptos"/>
+          <w:noProof w:val="0"/>
+          <w:sz w:val="24"/>
+          <w:szCs w:val="24"/>
+          <w:lang w:val="en-US"/>
+        </w:rPr>
+      </w:pPr>
+      <w:r>
+        <w:rPr>
+          <w:noProof w:val="0"/>
+          <w:lang w:val="en-US"/>
+        </w:rPr>
+        <w:t>3.2 Scientific context and research questions</w:t>
+      </w:r>
+    </w:p>
+    <w:p>
+      <w:pPr>
+        <w:spacing w:before="240" w:beforeAutospacing="off" w:after="240" w:afterAutospacing="off"/>
+        <w:rPr>
+          <w:rFonts w:ascii="Aptos" w:hAnsi="Aptos" w:eastAsia="Aptos" w:cs="Aptos"/>
+          <w:b w:val="0"/>
+          <w:bCs w:val="0"/>
+          <w:noProof w:val="0"/>
+          <w:sz w:val="24"/>
+          <w:szCs w:val="24"/>
+          <w:lang w:val="en-US"/>
+        </w:rPr>
+      </w:pPr>
+      <w:r>
+        <w:rPr>
+          <w:rFonts w:ascii="Aptos" w:hAnsi="Aptos" w:eastAsia="Aptos" w:cs="Aptos"/>
+          <w:b w:val="0"/>
+          <w:bCs w:val="0"/>
+          <w:noProof w:val="0"/>
+          <w:sz w:val="24"/>
+          <w:szCs w:val="24"/>
+          <w:lang w:val="en-US"/>
+        </w:rPr>
+        <w:t>Main research question:</w:t>
+      </w:r>
+      <w:r>
+        <w:br/>
+      </w:r>
+      <w:r>
+        <w:rPr>
+          <w:rFonts w:ascii="Aptos" w:hAnsi="Aptos" w:eastAsia="Aptos" w:cs="Aptos"/>
+          <w:b w:val="0"/>
+          <w:bCs w:val="0"/>
+          <w:noProof w:val="0"/>
+          <w:sz w:val="24"/>
+          <w:szCs w:val="24"/>
+          <w:lang w:val="en-US"/>
+        </w:rPr>
+        <w:t xml:space="preserve"> How can an LLM-based intelligent agent integrate multi-modal analysis of literary Chinese with an adaptive learning system to enhance comprehension and language skills?</w:t>
+      </w:r>
+    </w:p>
+    <w:p>
+      <w:pPr>
+        <w:spacing w:before="240" w:beforeAutospacing="off" w:after="240" w:afterAutospacing="off"/>
+        <w:rPr>
+          <w:rFonts w:ascii="Aptos" w:hAnsi="Aptos" w:eastAsia="Aptos" w:cs="Aptos"/>
+          <w:b w:val="0"/>
+          <w:bCs w:val="0"/>
+          <w:noProof w:val="0"/>
+          <w:sz w:val="24"/>
+          <w:szCs w:val="24"/>
+          <w:lang w:val="en-US"/>
+        </w:rPr>
+      </w:pPr>
+      <w:r>
+        <w:rPr>
+          <w:rFonts w:ascii="Aptos" w:hAnsi="Aptos" w:eastAsia="Aptos" w:cs="Aptos"/>
+          <w:b w:val="0"/>
+          <w:bCs w:val="0"/>
+          <w:noProof w:val="0"/>
+          <w:sz w:val="24"/>
+          <w:szCs w:val="24"/>
+          <w:lang w:val="en-US"/>
+        </w:rPr>
+        <w:t>Secondary research questions:</w:t>
+      </w:r>
+      <w:r>
+        <w:br/>
+      </w:r>
+      <w:r>
+        <w:rPr>
+          <w:rFonts w:ascii="Aptos" w:hAnsi="Aptos" w:eastAsia="Aptos" w:cs="Aptos"/>
+          <w:b w:val="0"/>
+          <w:bCs w:val="0"/>
+          <w:noProof w:val="0"/>
+          <w:sz w:val="24"/>
+          <w:szCs w:val="24"/>
+          <w:lang w:val="en-US"/>
+        </w:rPr>
+        <w:t xml:space="preserve"> RQ1: How can context-aware caching store and retrieve document-level translations and analyses to reduce latency and cost?</w:t>
+      </w:r>
+      <w:r>
+        <w:br/>
+      </w:r>
+      <w:r>
+        <w:rPr>
+          <w:rFonts w:ascii="Aptos" w:hAnsi="Aptos" w:eastAsia="Aptos" w:cs="Aptos"/>
+          <w:b w:val="0"/>
+          <w:bCs w:val="0"/>
+          <w:noProof w:val="0"/>
+          <w:sz w:val="24"/>
+          <w:szCs w:val="24"/>
+          <w:lang w:val="en-US"/>
+        </w:rPr>
+        <w:t xml:space="preserve"> RQ2: What architecture best integrates document-level translation with adaptive learning, and what are the key state-management challenges?</w:t>
+      </w:r>
+      <w:r>
+        <w:br/>
+      </w:r>
+      <w:r>
+        <w:rPr>
+          <w:rFonts w:ascii="Aptos" w:hAnsi="Aptos" w:eastAsia="Aptos" w:cs="Aptos"/>
+          <w:b w:val="0"/>
+          <w:bCs w:val="0"/>
+          <w:noProof w:val="0"/>
+          <w:sz w:val="24"/>
+          <w:szCs w:val="24"/>
+          <w:lang w:val="en-US"/>
+        </w:rPr>
+        <w:t xml:space="preserve"> RQ3: To what extent does fine-tuning for document-level, quality-aware translation improve translation and explanation usefulness compared to sentence-level translation?</w:t>
+      </w:r>
+      <w:r>
+        <w:br/>
+      </w:r>
+      <w:r>
+        <w:rPr>
+          <w:rFonts w:ascii="Aptos" w:hAnsi="Aptos" w:eastAsia="Aptos" w:cs="Aptos"/>
+          <w:b w:val="0"/>
+          <w:bCs w:val="0"/>
+          <w:noProof w:val="0"/>
+          <w:sz w:val="24"/>
+          <w:szCs w:val="24"/>
+          <w:lang w:val="en-US"/>
+        </w:rPr>
+        <w:t xml:space="preserve"> RQ4: How does adaptive exercise generation (based on text and learner profile) affect vocabulary/grammar retention?</w:t>
+      </w:r>
+      <w:r>
+        <w:br/>
+      </w:r>
+      <w:r>
+        <w:rPr>
+          <w:rFonts w:ascii="Aptos" w:hAnsi="Aptos" w:eastAsia="Aptos" w:cs="Aptos"/>
+          <w:b w:val="0"/>
+          <w:bCs w:val="0"/>
+          <w:noProof w:val="0"/>
+          <w:sz w:val="24"/>
+          <w:szCs w:val="24"/>
+          <w:lang w:val="en-US"/>
+        </w:rPr>
+        <w:t xml:space="preserve"> RQ5: What is the impact of the integrated platform on learner motivation and confidence with complex Chinese texts?</w:t>
+      </w:r>
+      <w:r>
+        <w:br/>
+      </w:r>
+    </w:p>
+    <w:p>
+      <w:pPr>
+        <w:pStyle w:val="Heading1"/>
+        <w:rPr>
+          <w:rFonts w:ascii="Aptos" w:hAnsi="Aptos" w:eastAsia="Aptos" w:cs="Aptos"/>
+          <w:b w:val="0"/>
+          <w:bCs w:val="0"/>
+          <w:noProof w:val="0"/>
+          <w:sz w:val="24"/>
+          <w:szCs w:val="24"/>
+          <w:lang w:val="en-US"/>
+        </w:rPr>
+      </w:pPr>
+      <w:r>
+        <w:rPr>
+          <w:noProof w:val="0"/>
+          <w:lang w:val="en-US"/>
+        </w:rPr>
+        <w:t xml:space="preserve">4. </w:t>
+      </w:r>
+      <w:r>
+        <w:rPr>
+          <w:noProof w:val="0"/>
+          <w:lang w:val="en-US"/>
+        </w:rPr>
+        <w:t xml:space="preserve">System </w:t>
+      </w:r>
+      <w:r>
+        <w:rPr>
+          <w:noProof w:val="0"/>
+          <w:lang w:val="en-US"/>
+        </w:rPr>
+        <w:t>Architecture</w:t>
+      </w:r>
+    </w:p>
+    <w:p>
+      <w:pPr>
+        <w:pStyle w:val="Normal"/>
+        <w:rPr>
+          <w:noProof w:val="0"/>
+          <w:lang w:val="en-US"/>
+        </w:rPr>
+      </w:pPr>
+    </w:p>
+    <w:p>
+      <w:pPr>
+        <w:pStyle w:val="Normal"/>
+        <w:rPr>
+          <w:noProof w:val="0"/>
+          <w:lang w:val="en-US"/>
+        </w:rPr>
+      </w:pPr>
+    </w:p>
+    <w:p>
+      <w:pPr>
+        <w:pStyle w:val="Normal"/>
+        <w:rPr>
+          <w:noProof w:val="0"/>
+          <w:lang w:val="en-US"/>
+        </w:rPr>
+      </w:pPr>
+    </w:p>
+    <w:p>
+      <w:pPr>
+        <w:pStyle w:val="Normal"/>
+        <w:rPr>
+          <w:noProof w:val="0"/>
+          <w:lang w:val="en-US"/>
+        </w:rPr>
+      </w:pPr>
+    </w:p>
+    <w:p>
+      <w:pPr>
+        <w:pStyle w:val="Normal"/>
+        <w:rPr>
+          <w:noProof w:val="0"/>
+          <w:lang w:val="en-US"/>
+        </w:rPr>
+      </w:pPr>
+    </w:p>
+    <w:p>
+      <w:pPr>
+        <w:pStyle w:val="Normal"/>
+        <w:rPr>
+          <w:noProof w:val="0"/>
+          <w:lang w:val="en-US"/>
+        </w:rPr>
+      </w:pPr>
+    </w:p>
+    <w:p>
+      <w:pPr>
+        <w:pStyle w:val="Normal"/>
+        <w:rPr>
+          <w:noProof w:val="0"/>
+          <w:lang w:val="en-US"/>
+        </w:rPr>
+      </w:pPr>
+    </w:p>
+    <w:p>
+      <w:pPr>
+        <w:pStyle w:val="Normal"/>
+        <w:rPr>
+          <w:noProof w:val="0"/>
+          <w:lang w:val="en-US"/>
+        </w:rPr>
+      </w:pPr>
+    </w:p>
+    <w:p>
+      <w:pPr>
+        <w:spacing w:before="240" w:beforeAutospacing="off" w:after="240" w:afterAutospacing="off"/>
+        <w:rPr>
+          <w:rFonts w:ascii="Aptos" w:hAnsi="Aptos" w:eastAsia="Aptos" w:cs="Aptos"/>
+          <w:noProof w:val="0"/>
+          <w:sz w:val="24"/>
+          <w:szCs w:val="24"/>
+          <w:lang w:val="en-US"/>
+        </w:rPr>
+      </w:pPr>
+    </w:p>
+    <w:p>
+      <w:pPr>
+        <w:pStyle w:val="Normal"/>
         <w:rPr>
           <w:rFonts w:ascii="Aptos" w:hAnsi="Aptos" w:eastAsia="Aptos" w:cs="Aptos"/>
           <w:noProof w:val="0"/>
@@ -1054,6 +3302,1014 @@
 
 <file path=word/numbering.xml><?xml version="1.0" encoding="utf-8"?>
 <w:numbering xmlns:w="http://schemas.openxmlformats.org/wordprocessingml/2006/main">
+  <w:abstractNum xmlns:w="http://schemas.openxmlformats.org/wordprocessingml/2006/main" w:abstractNumId="16">
+    <w:nsid w:val="74514c4e"/>
+    <w:multiLevelType xmlns:w="http://schemas.openxmlformats.org/wordprocessingml/2006/main" w:val="hybridMultilevel"/>
+    <w:lvl xmlns:w="http://schemas.openxmlformats.org/wordprocessingml/2006/main" w:ilvl="0">
+      <w:start w:val="1"/>
+      <w:numFmt w:val="bullet"/>
+      <w:lvlText w:val=""/>
+      <w:lvlJc w:val="left"/>
+      <w:pPr>
+        <w:ind w:left="720" w:hanging="360"/>
+      </w:pPr>
+      <w:rPr>
+        <w:rFonts w:hint="default" w:ascii="Symbol" w:hAnsi="Symbol"/>
+      </w:rPr>
+    </w:lvl>
+    <w:lvl xmlns:w="http://schemas.openxmlformats.org/wordprocessingml/2006/main" w:ilvl="1">
+      <w:start w:val="1"/>
+      <w:numFmt w:val="bullet"/>
+      <w:lvlText w:val="o"/>
+      <w:lvlJc w:val="left"/>
+      <w:pPr>
+        <w:ind w:left="1440" w:hanging="360"/>
+      </w:pPr>
+      <w:rPr>
+        <w:rFonts w:hint="default" w:ascii="Courier New" w:hAnsi="Courier New"/>
+      </w:rPr>
+    </w:lvl>
+    <w:lvl xmlns:w="http://schemas.openxmlformats.org/wordprocessingml/2006/main" w:ilvl="2">
+      <w:start w:val="1"/>
+      <w:numFmt w:val="bullet"/>
+      <w:lvlText w:val=""/>
+      <w:lvlJc w:val="left"/>
+      <w:pPr>
+        <w:ind w:left="2160" w:hanging="360"/>
+      </w:pPr>
+      <w:rPr>
+        <w:rFonts w:hint="default" w:ascii="Wingdings" w:hAnsi="Wingdings"/>
+      </w:rPr>
+    </w:lvl>
+    <w:lvl xmlns:w="http://schemas.openxmlformats.org/wordprocessingml/2006/main" w:ilvl="3">
+      <w:start w:val="1"/>
+      <w:numFmt w:val="bullet"/>
+      <w:lvlText w:val=""/>
+      <w:lvlJc w:val="left"/>
+      <w:pPr>
+        <w:ind w:left="2880" w:hanging="360"/>
+      </w:pPr>
+      <w:rPr>
+        <w:rFonts w:hint="default" w:ascii="Symbol" w:hAnsi="Symbol"/>
+      </w:rPr>
+    </w:lvl>
+    <w:lvl xmlns:w="http://schemas.openxmlformats.org/wordprocessingml/2006/main" w:ilvl="4">
+      <w:start w:val="1"/>
+      <w:numFmt w:val="bullet"/>
+      <w:lvlText w:val="o"/>
+      <w:lvlJc w:val="left"/>
+      <w:pPr>
+        <w:ind w:left="3600" w:hanging="360"/>
+      </w:pPr>
+      <w:rPr>
+        <w:rFonts w:hint="default" w:ascii="Courier New" w:hAnsi="Courier New"/>
+      </w:rPr>
+    </w:lvl>
+    <w:lvl xmlns:w="http://schemas.openxmlformats.org/wordprocessingml/2006/main" w:ilvl="5">
+      <w:start w:val="1"/>
+      <w:numFmt w:val="bullet"/>
+      <w:lvlText w:val=""/>
+      <w:lvlJc w:val="left"/>
+      <w:pPr>
+        <w:ind w:left="4320" w:hanging="360"/>
+      </w:pPr>
+      <w:rPr>
+        <w:rFonts w:hint="default" w:ascii="Wingdings" w:hAnsi="Wingdings"/>
+      </w:rPr>
+    </w:lvl>
+    <w:lvl xmlns:w="http://schemas.openxmlformats.org/wordprocessingml/2006/main" w:ilvl="6">
+      <w:start w:val="1"/>
+      <w:numFmt w:val="bullet"/>
+      <w:lvlText w:val=""/>
+      <w:lvlJc w:val="left"/>
+      <w:pPr>
+        <w:ind w:left="5040" w:hanging="360"/>
+      </w:pPr>
+      <w:rPr>
+        <w:rFonts w:hint="default" w:ascii="Symbol" w:hAnsi="Symbol"/>
+      </w:rPr>
+    </w:lvl>
+    <w:lvl xmlns:w="http://schemas.openxmlformats.org/wordprocessingml/2006/main" w:ilvl="7">
+      <w:start w:val="1"/>
+      <w:numFmt w:val="bullet"/>
+      <w:lvlText w:val="o"/>
+      <w:lvlJc w:val="left"/>
+      <w:pPr>
+        <w:ind w:left="5760" w:hanging="360"/>
+      </w:pPr>
+      <w:rPr>
+        <w:rFonts w:hint="default" w:ascii="Courier New" w:hAnsi="Courier New"/>
+      </w:rPr>
+    </w:lvl>
+    <w:lvl xmlns:w="http://schemas.openxmlformats.org/wordprocessingml/2006/main" w:ilvl="8">
+      <w:start w:val="1"/>
+      <w:numFmt w:val="bullet"/>
+      <w:lvlText w:val=""/>
+      <w:lvlJc w:val="left"/>
+      <w:pPr>
+        <w:ind w:left="6480" w:hanging="360"/>
+      </w:pPr>
+      <w:rPr>
+        <w:rFonts w:hint="default" w:ascii="Wingdings" w:hAnsi="Wingdings"/>
+      </w:rPr>
+    </w:lvl>
+  </w:abstractNum>
+  <w:abstractNum xmlns:w="http://schemas.openxmlformats.org/wordprocessingml/2006/main" w:abstractNumId="15">
+    <w:nsid w:val="430a82b7"/>
+    <w:multiLevelType xmlns:w="http://schemas.openxmlformats.org/wordprocessingml/2006/main" w:val="hybridMultilevel"/>
+    <w:lvl xmlns:w="http://schemas.openxmlformats.org/wordprocessingml/2006/main" w:ilvl="0">
+      <w:start w:val="1"/>
+      <w:numFmt w:val="bullet"/>
+      <w:lvlText w:val=""/>
+      <w:lvlJc w:val="left"/>
+      <w:pPr>
+        <w:ind w:left="720" w:hanging="360"/>
+      </w:pPr>
+      <w:rPr>
+        <w:rFonts w:hint="default" w:ascii="Symbol" w:hAnsi="Symbol"/>
+      </w:rPr>
+    </w:lvl>
+    <w:lvl xmlns:w="http://schemas.openxmlformats.org/wordprocessingml/2006/main" w:ilvl="1">
+      <w:start w:val="1"/>
+      <w:numFmt w:val="bullet"/>
+      <w:lvlText w:val="o"/>
+      <w:lvlJc w:val="left"/>
+      <w:pPr>
+        <w:ind w:left="1440" w:hanging="360"/>
+      </w:pPr>
+      <w:rPr>
+        <w:rFonts w:hint="default" w:ascii="Courier New" w:hAnsi="Courier New"/>
+      </w:rPr>
+    </w:lvl>
+    <w:lvl xmlns:w="http://schemas.openxmlformats.org/wordprocessingml/2006/main" w:ilvl="2">
+      <w:start w:val="1"/>
+      <w:numFmt w:val="bullet"/>
+      <w:lvlText w:val=""/>
+      <w:lvlJc w:val="left"/>
+      <w:pPr>
+        <w:ind w:left="2160" w:hanging="360"/>
+      </w:pPr>
+      <w:rPr>
+        <w:rFonts w:hint="default" w:ascii="Wingdings" w:hAnsi="Wingdings"/>
+      </w:rPr>
+    </w:lvl>
+    <w:lvl xmlns:w="http://schemas.openxmlformats.org/wordprocessingml/2006/main" w:ilvl="3">
+      <w:start w:val="1"/>
+      <w:numFmt w:val="bullet"/>
+      <w:lvlText w:val=""/>
+      <w:lvlJc w:val="left"/>
+      <w:pPr>
+        <w:ind w:left="2880" w:hanging="360"/>
+      </w:pPr>
+      <w:rPr>
+        <w:rFonts w:hint="default" w:ascii="Symbol" w:hAnsi="Symbol"/>
+      </w:rPr>
+    </w:lvl>
+    <w:lvl xmlns:w="http://schemas.openxmlformats.org/wordprocessingml/2006/main" w:ilvl="4">
+      <w:start w:val="1"/>
+      <w:numFmt w:val="bullet"/>
+      <w:lvlText w:val="o"/>
+      <w:lvlJc w:val="left"/>
+      <w:pPr>
+        <w:ind w:left="3600" w:hanging="360"/>
+      </w:pPr>
+      <w:rPr>
+        <w:rFonts w:hint="default" w:ascii="Courier New" w:hAnsi="Courier New"/>
+      </w:rPr>
+    </w:lvl>
+    <w:lvl xmlns:w="http://schemas.openxmlformats.org/wordprocessingml/2006/main" w:ilvl="5">
+      <w:start w:val="1"/>
+      <w:numFmt w:val="bullet"/>
+      <w:lvlText w:val=""/>
+      <w:lvlJc w:val="left"/>
+      <w:pPr>
+        <w:ind w:left="4320" w:hanging="360"/>
+      </w:pPr>
+      <w:rPr>
+        <w:rFonts w:hint="default" w:ascii="Wingdings" w:hAnsi="Wingdings"/>
+      </w:rPr>
+    </w:lvl>
+    <w:lvl xmlns:w="http://schemas.openxmlformats.org/wordprocessingml/2006/main" w:ilvl="6">
+      <w:start w:val="1"/>
+      <w:numFmt w:val="bullet"/>
+      <w:lvlText w:val=""/>
+      <w:lvlJc w:val="left"/>
+      <w:pPr>
+        <w:ind w:left="5040" w:hanging="360"/>
+      </w:pPr>
+      <w:rPr>
+        <w:rFonts w:hint="default" w:ascii="Symbol" w:hAnsi="Symbol"/>
+      </w:rPr>
+    </w:lvl>
+    <w:lvl xmlns:w="http://schemas.openxmlformats.org/wordprocessingml/2006/main" w:ilvl="7">
+      <w:start w:val="1"/>
+      <w:numFmt w:val="bullet"/>
+      <w:lvlText w:val="o"/>
+      <w:lvlJc w:val="left"/>
+      <w:pPr>
+        <w:ind w:left="5760" w:hanging="360"/>
+      </w:pPr>
+      <w:rPr>
+        <w:rFonts w:hint="default" w:ascii="Courier New" w:hAnsi="Courier New"/>
+      </w:rPr>
+    </w:lvl>
+    <w:lvl xmlns:w="http://schemas.openxmlformats.org/wordprocessingml/2006/main" w:ilvl="8">
+      <w:start w:val="1"/>
+      <w:numFmt w:val="bullet"/>
+      <w:lvlText w:val=""/>
+      <w:lvlJc w:val="left"/>
+      <w:pPr>
+        <w:ind w:left="6480" w:hanging="360"/>
+      </w:pPr>
+      <w:rPr>
+        <w:rFonts w:hint="default" w:ascii="Wingdings" w:hAnsi="Wingdings"/>
+      </w:rPr>
+    </w:lvl>
+  </w:abstractNum>
+  <w:abstractNum xmlns:w="http://schemas.openxmlformats.org/wordprocessingml/2006/main" w:abstractNumId="14">
+    <w:nsid w:val="335326eb"/>
+    <w:multiLevelType xmlns:w="http://schemas.openxmlformats.org/wordprocessingml/2006/main" w:val="hybridMultilevel"/>
+    <w:lvl xmlns:w="http://schemas.openxmlformats.org/wordprocessingml/2006/main" w:ilvl="0">
+      <w:start w:val="1"/>
+      <w:numFmt w:val="bullet"/>
+      <w:lvlText w:val=""/>
+      <w:lvlJc w:val="left"/>
+      <w:pPr>
+        <w:ind w:left="720" w:hanging="360"/>
+      </w:pPr>
+      <w:rPr>
+        <w:rFonts w:hint="default" w:ascii="Symbol" w:hAnsi="Symbol"/>
+      </w:rPr>
+    </w:lvl>
+    <w:lvl xmlns:w="http://schemas.openxmlformats.org/wordprocessingml/2006/main" w:ilvl="1">
+      <w:start w:val="1"/>
+      <w:numFmt w:val="bullet"/>
+      <w:lvlText w:val="o"/>
+      <w:lvlJc w:val="left"/>
+      <w:pPr>
+        <w:ind w:left="1440" w:hanging="360"/>
+      </w:pPr>
+      <w:rPr>
+        <w:rFonts w:hint="default" w:ascii="Courier New" w:hAnsi="Courier New"/>
+      </w:rPr>
+    </w:lvl>
+    <w:lvl xmlns:w="http://schemas.openxmlformats.org/wordprocessingml/2006/main" w:ilvl="2">
+      <w:start w:val="1"/>
+      <w:numFmt w:val="bullet"/>
+      <w:lvlText w:val=""/>
+      <w:lvlJc w:val="left"/>
+      <w:pPr>
+        <w:ind w:left="2160" w:hanging="360"/>
+      </w:pPr>
+      <w:rPr>
+        <w:rFonts w:hint="default" w:ascii="Wingdings" w:hAnsi="Wingdings"/>
+      </w:rPr>
+    </w:lvl>
+    <w:lvl xmlns:w="http://schemas.openxmlformats.org/wordprocessingml/2006/main" w:ilvl="3">
+      <w:start w:val="1"/>
+      <w:numFmt w:val="bullet"/>
+      <w:lvlText w:val=""/>
+      <w:lvlJc w:val="left"/>
+      <w:pPr>
+        <w:ind w:left="2880" w:hanging="360"/>
+      </w:pPr>
+      <w:rPr>
+        <w:rFonts w:hint="default" w:ascii="Symbol" w:hAnsi="Symbol"/>
+      </w:rPr>
+    </w:lvl>
+    <w:lvl xmlns:w="http://schemas.openxmlformats.org/wordprocessingml/2006/main" w:ilvl="4">
+      <w:start w:val="1"/>
+      <w:numFmt w:val="bullet"/>
+      <w:lvlText w:val="o"/>
+      <w:lvlJc w:val="left"/>
+      <w:pPr>
+        <w:ind w:left="3600" w:hanging="360"/>
+      </w:pPr>
+      <w:rPr>
+        <w:rFonts w:hint="default" w:ascii="Courier New" w:hAnsi="Courier New"/>
+      </w:rPr>
+    </w:lvl>
+    <w:lvl xmlns:w="http://schemas.openxmlformats.org/wordprocessingml/2006/main" w:ilvl="5">
+      <w:start w:val="1"/>
+      <w:numFmt w:val="bullet"/>
+      <w:lvlText w:val=""/>
+      <w:lvlJc w:val="left"/>
+      <w:pPr>
+        <w:ind w:left="4320" w:hanging="360"/>
+      </w:pPr>
+      <w:rPr>
+        <w:rFonts w:hint="default" w:ascii="Wingdings" w:hAnsi="Wingdings"/>
+      </w:rPr>
+    </w:lvl>
+    <w:lvl xmlns:w="http://schemas.openxmlformats.org/wordprocessingml/2006/main" w:ilvl="6">
+      <w:start w:val="1"/>
+      <w:numFmt w:val="bullet"/>
+      <w:lvlText w:val=""/>
+      <w:lvlJc w:val="left"/>
+      <w:pPr>
+        <w:ind w:left="5040" w:hanging="360"/>
+      </w:pPr>
+      <w:rPr>
+        <w:rFonts w:hint="default" w:ascii="Symbol" w:hAnsi="Symbol"/>
+      </w:rPr>
+    </w:lvl>
+    <w:lvl xmlns:w="http://schemas.openxmlformats.org/wordprocessingml/2006/main" w:ilvl="7">
+      <w:start w:val="1"/>
+      <w:numFmt w:val="bullet"/>
+      <w:lvlText w:val="o"/>
+      <w:lvlJc w:val="left"/>
+      <w:pPr>
+        <w:ind w:left="5760" w:hanging="360"/>
+      </w:pPr>
+      <w:rPr>
+        <w:rFonts w:hint="default" w:ascii="Courier New" w:hAnsi="Courier New"/>
+      </w:rPr>
+    </w:lvl>
+    <w:lvl xmlns:w="http://schemas.openxmlformats.org/wordprocessingml/2006/main" w:ilvl="8">
+      <w:start w:val="1"/>
+      <w:numFmt w:val="bullet"/>
+      <w:lvlText w:val=""/>
+      <w:lvlJc w:val="left"/>
+      <w:pPr>
+        <w:ind w:left="6480" w:hanging="360"/>
+      </w:pPr>
+      <w:rPr>
+        <w:rFonts w:hint="default" w:ascii="Wingdings" w:hAnsi="Wingdings"/>
+      </w:rPr>
+    </w:lvl>
+  </w:abstractNum>
+  <w:abstractNum xmlns:w="http://schemas.openxmlformats.org/wordprocessingml/2006/main" w:abstractNumId="13">
+    <w:nsid w:val="5c4c6014"/>
+    <w:multiLevelType xmlns:w="http://schemas.openxmlformats.org/wordprocessingml/2006/main" w:val="hybridMultilevel"/>
+    <w:lvl xmlns:w="http://schemas.openxmlformats.org/wordprocessingml/2006/main" w:ilvl="0">
+      <w:start w:val="1"/>
+      <w:numFmt w:val="bullet"/>
+      <w:lvlText w:val=""/>
+      <w:lvlJc w:val="left"/>
+      <w:pPr>
+        <w:ind w:left="720" w:hanging="360"/>
+      </w:pPr>
+      <w:rPr>
+        <w:rFonts w:hint="default" w:ascii="Symbol" w:hAnsi="Symbol"/>
+      </w:rPr>
+    </w:lvl>
+    <w:lvl xmlns:w="http://schemas.openxmlformats.org/wordprocessingml/2006/main" w:ilvl="1">
+      <w:start w:val="1"/>
+      <w:numFmt w:val="bullet"/>
+      <w:lvlText w:val="o"/>
+      <w:lvlJc w:val="left"/>
+      <w:pPr>
+        <w:ind w:left="1440" w:hanging="360"/>
+      </w:pPr>
+      <w:rPr>
+        <w:rFonts w:hint="default" w:ascii="Courier New" w:hAnsi="Courier New"/>
+      </w:rPr>
+    </w:lvl>
+    <w:lvl xmlns:w="http://schemas.openxmlformats.org/wordprocessingml/2006/main" w:ilvl="2">
+      <w:start w:val="1"/>
+      <w:numFmt w:val="bullet"/>
+      <w:lvlText w:val=""/>
+      <w:lvlJc w:val="left"/>
+      <w:pPr>
+        <w:ind w:left="2160" w:hanging="360"/>
+      </w:pPr>
+      <w:rPr>
+        <w:rFonts w:hint="default" w:ascii="Wingdings" w:hAnsi="Wingdings"/>
+      </w:rPr>
+    </w:lvl>
+    <w:lvl xmlns:w="http://schemas.openxmlformats.org/wordprocessingml/2006/main" w:ilvl="3">
+      <w:start w:val="1"/>
+      <w:numFmt w:val="bullet"/>
+      <w:lvlText w:val=""/>
+      <w:lvlJc w:val="left"/>
+      <w:pPr>
+        <w:ind w:left="2880" w:hanging="360"/>
+      </w:pPr>
+      <w:rPr>
+        <w:rFonts w:hint="default" w:ascii="Symbol" w:hAnsi="Symbol"/>
+      </w:rPr>
+    </w:lvl>
+    <w:lvl xmlns:w="http://schemas.openxmlformats.org/wordprocessingml/2006/main" w:ilvl="4">
+      <w:start w:val="1"/>
+      <w:numFmt w:val="bullet"/>
+      <w:lvlText w:val="o"/>
+      <w:lvlJc w:val="left"/>
+      <w:pPr>
+        <w:ind w:left="3600" w:hanging="360"/>
+      </w:pPr>
+      <w:rPr>
+        <w:rFonts w:hint="default" w:ascii="Courier New" w:hAnsi="Courier New"/>
+      </w:rPr>
+    </w:lvl>
+    <w:lvl xmlns:w="http://schemas.openxmlformats.org/wordprocessingml/2006/main" w:ilvl="5">
+      <w:start w:val="1"/>
+      <w:numFmt w:val="bullet"/>
+      <w:lvlText w:val=""/>
+      <w:lvlJc w:val="left"/>
+      <w:pPr>
+        <w:ind w:left="4320" w:hanging="360"/>
+      </w:pPr>
+      <w:rPr>
+        <w:rFonts w:hint="default" w:ascii="Wingdings" w:hAnsi="Wingdings"/>
+      </w:rPr>
+    </w:lvl>
+    <w:lvl xmlns:w="http://schemas.openxmlformats.org/wordprocessingml/2006/main" w:ilvl="6">
+      <w:start w:val="1"/>
+      <w:numFmt w:val="bullet"/>
+      <w:lvlText w:val=""/>
+      <w:lvlJc w:val="left"/>
+      <w:pPr>
+        <w:ind w:left="5040" w:hanging="360"/>
+      </w:pPr>
+      <w:rPr>
+        <w:rFonts w:hint="default" w:ascii="Symbol" w:hAnsi="Symbol"/>
+      </w:rPr>
+    </w:lvl>
+    <w:lvl xmlns:w="http://schemas.openxmlformats.org/wordprocessingml/2006/main" w:ilvl="7">
+      <w:start w:val="1"/>
+      <w:numFmt w:val="bullet"/>
+      <w:lvlText w:val="o"/>
+      <w:lvlJc w:val="left"/>
+      <w:pPr>
+        <w:ind w:left="5760" w:hanging="360"/>
+      </w:pPr>
+      <w:rPr>
+        <w:rFonts w:hint="default" w:ascii="Courier New" w:hAnsi="Courier New"/>
+      </w:rPr>
+    </w:lvl>
+    <w:lvl xmlns:w="http://schemas.openxmlformats.org/wordprocessingml/2006/main" w:ilvl="8">
+      <w:start w:val="1"/>
+      <w:numFmt w:val="bullet"/>
+      <w:lvlText w:val=""/>
+      <w:lvlJc w:val="left"/>
+      <w:pPr>
+        <w:ind w:left="6480" w:hanging="360"/>
+      </w:pPr>
+      <w:rPr>
+        <w:rFonts w:hint="default" w:ascii="Wingdings" w:hAnsi="Wingdings"/>
+      </w:rPr>
+    </w:lvl>
+  </w:abstractNum>
+  <w:abstractNum xmlns:w="http://schemas.openxmlformats.org/wordprocessingml/2006/main" w:abstractNumId="12">
+    <w:nsid w:val="23d464e8"/>
+    <w:multiLevelType xmlns:w="http://schemas.openxmlformats.org/wordprocessingml/2006/main" w:val="hybridMultilevel"/>
+    <w:lvl xmlns:w="http://schemas.openxmlformats.org/wordprocessingml/2006/main" w:ilvl="0">
+      <w:start w:val="1"/>
+      <w:numFmt w:val="bullet"/>
+      <w:lvlText w:val=""/>
+      <w:lvlJc w:val="left"/>
+      <w:pPr>
+        <w:ind w:left="720" w:hanging="360"/>
+      </w:pPr>
+      <w:rPr>
+        <w:rFonts w:hint="default" w:ascii="Symbol" w:hAnsi="Symbol"/>
+      </w:rPr>
+    </w:lvl>
+    <w:lvl xmlns:w="http://schemas.openxmlformats.org/wordprocessingml/2006/main" w:ilvl="1">
+      <w:start w:val="1"/>
+      <w:numFmt w:val="bullet"/>
+      <w:lvlText w:val="o"/>
+      <w:lvlJc w:val="left"/>
+      <w:pPr>
+        <w:ind w:left="1440" w:hanging="360"/>
+      </w:pPr>
+      <w:rPr>
+        <w:rFonts w:hint="default" w:ascii="Courier New" w:hAnsi="Courier New"/>
+      </w:rPr>
+    </w:lvl>
+    <w:lvl xmlns:w="http://schemas.openxmlformats.org/wordprocessingml/2006/main" w:ilvl="2">
+      <w:start w:val="1"/>
+      <w:numFmt w:val="bullet"/>
+      <w:lvlText w:val=""/>
+      <w:lvlJc w:val="left"/>
+      <w:pPr>
+        <w:ind w:left="2160" w:hanging="360"/>
+      </w:pPr>
+      <w:rPr>
+        <w:rFonts w:hint="default" w:ascii="Wingdings" w:hAnsi="Wingdings"/>
+      </w:rPr>
+    </w:lvl>
+    <w:lvl xmlns:w="http://schemas.openxmlformats.org/wordprocessingml/2006/main" w:ilvl="3">
+      <w:start w:val="1"/>
+      <w:numFmt w:val="bullet"/>
+      <w:lvlText w:val=""/>
+      <w:lvlJc w:val="left"/>
+      <w:pPr>
+        <w:ind w:left="2880" w:hanging="360"/>
+      </w:pPr>
+      <w:rPr>
+        <w:rFonts w:hint="default" w:ascii="Symbol" w:hAnsi="Symbol"/>
+      </w:rPr>
+    </w:lvl>
+    <w:lvl xmlns:w="http://schemas.openxmlformats.org/wordprocessingml/2006/main" w:ilvl="4">
+      <w:start w:val="1"/>
+      <w:numFmt w:val="bullet"/>
+      <w:lvlText w:val="o"/>
+      <w:lvlJc w:val="left"/>
+      <w:pPr>
+        <w:ind w:left="3600" w:hanging="360"/>
+      </w:pPr>
+      <w:rPr>
+        <w:rFonts w:hint="default" w:ascii="Courier New" w:hAnsi="Courier New"/>
+      </w:rPr>
+    </w:lvl>
+    <w:lvl xmlns:w="http://schemas.openxmlformats.org/wordprocessingml/2006/main" w:ilvl="5">
+      <w:start w:val="1"/>
+      <w:numFmt w:val="bullet"/>
+      <w:lvlText w:val=""/>
+      <w:lvlJc w:val="left"/>
+      <w:pPr>
+        <w:ind w:left="4320" w:hanging="360"/>
+      </w:pPr>
+      <w:rPr>
+        <w:rFonts w:hint="default" w:ascii="Wingdings" w:hAnsi="Wingdings"/>
+      </w:rPr>
+    </w:lvl>
+    <w:lvl xmlns:w="http://schemas.openxmlformats.org/wordprocessingml/2006/main" w:ilvl="6">
+      <w:start w:val="1"/>
+      <w:numFmt w:val="bullet"/>
+      <w:lvlText w:val=""/>
+      <w:lvlJc w:val="left"/>
+      <w:pPr>
+        <w:ind w:left="5040" w:hanging="360"/>
+      </w:pPr>
+      <w:rPr>
+        <w:rFonts w:hint="default" w:ascii="Symbol" w:hAnsi="Symbol"/>
+      </w:rPr>
+    </w:lvl>
+    <w:lvl xmlns:w="http://schemas.openxmlformats.org/wordprocessingml/2006/main" w:ilvl="7">
+      <w:start w:val="1"/>
+      <w:numFmt w:val="bullet"/>
+      <w:lvlText w:val="o"/>
+      <w:lvlJc w:val="left"/>
+      <w:pPr>
+        <w:ind w:left="5760" w:hanging="360"/>
+      </w:pPr>
+      <w:rPr>
+        <w:rFonts w:hint="default" w:ascii="Courier New" w:hAnsi="Courier New"/>
+      </w:rPr>
+    </w:lvl>
+    <w:lvl xmlns:w="http://schemas.openxmlformats.org/wordprocessingml/2006/main" w:ilvl="8">
+      <w:start w:val="1"/>
+      <w:numFmt w:val="bullet"/>
+      <w:lvlText w:val=""/>
+      <w:lvlJc w:val="left"/>
+      <w:pPr>
+        <w:ind w:left="6480" w:hanging="360"/>
+      </w:pPr>
+      <w:rPr>
+        <w:rFonts w:hint="default" w:ascii="Wingdings" w:hAnsi="Wingdings"/>
+      </w:rPr>
+    </w:lvl>
+  </w:abstractNum>
+  <w:abstractNum xmlns:w="http://schemas.openxmlformats.org/wordprocessingml/2006/main" w:abstractNumId="11">
+    <w:nsid w:val="2febc8bf"/>
+    <w:multiLevelType xmlns:w="http://schemas.openxmlformats.org/wordprocessingml/2006/main" w:val="hybridMultilevel"/>
+    <w:lvl xmlns:w="http://schemas.openxmlformats.org/wordprocessingml/2006/main" w:ilvl="0">
+      <w:start w:val="1"/>
+      <w:numFmt w:val="bullet"/>
+      <w:lvlText w:val=""/>
+      <w:lvlJc w:val="left"/>
+      <w:pPr>
+        <w:ind w:left="720" w:hanging="360"/>
+      </w:pPr>
+      <w:rPr>
+        <w:rFonts w:hint="default" w:ascii="Symbol" w:hAnsi="Symbol"/>
+      </w:rPr>
+    </w:lvl>
+    <w:lvl xmlns:w="http://schemas.openxmlformats.org/wordprocessingml/2006/main" w:ilvl="1">
+      <w:start w:val="1"/>
+      <w:numFmt w:val="bullet"/>
+      <w:lvlText w:val="o"/>
+      <w:lvlJc w:val="left"/>
+      <w:pPr>
+        <w:ind w:left="1440" w:hanging="360"/>
+      </w:pPr>
+      <w:rPr>
+        <w:rFonts w:hint="default" w:ascii="Courier New" w:hAnsi="Courier New"/>
+      </w:rPr>
+    </w:lvl>
+    <w:lvl xmlns:w="http://schemas.openxmlformats.org/wordprocessingml/2006/main" w:ilvl="2">
+      <w:start w:val="1"/>
+      <w:numFmt w:val="bullet"/>
+      <w:lvlText w:val=""/>
+      <w:lvlJc w:val="left"/>
+      <w:pPr>
+        <w:ind w:left="2160" w:hanging="360"/>
+      </w:pPr>
+      <w:rPr>
+        <w:rFonts w:hint="default" w:ascii="Wingdings" w:hAnsi="Wingdings"/>
+      </w:rPr>
+    </w:lvl>
+    <w:lvl xmlns:w="http://schemas.openxmlformats.org/wordprocessingml/2006/main" w:ilvl="3">
+      <w:start w:val="1"/>
+      <w:numFmt w:val="bullet"/>
+      <w:lvlText w:val=""/>
+      <w:lvlJc w:val="left"/>
+      <w:pPr>
+        <w:ind w:left="2880" w:hanging="360"/>
+      </w:pPr>
+      <w:rPr>
+        <w:rFonts w:hint="default" w:ascii="Symbol" w:hAnsi="Symbol"/>
+      </w:rPr>
+    </w:lvl>
+    <w:lvl xmlns:w="http://schemas.openxmlformats.org/wordprocessingml/2006/main" w:ilvl="4">
+      <w:start w:val="1"/>
+      <w:numFmt w:val="bullet"/>
+      <w:lvlText w:val="o"/>
+      <w:lvlJc w:val="left"/>
+      <w:pPr>
+        <w:ind w:left="3600" w:hanging="360"/>
+      </w:pPr>
+      <w:rPr>
+        <w:rFonts w:hint="default" w:ascii="Courier New" w:hAnsi="Courier New"/>
+      </w:rPr>
+    </w:lvl>
+    <w:lvl xmlns:w="http://schemas.openxmlformats.org/wordprocessingml/2006/main" w:ilvl="5">
+      <w:start w:val="1"/>
+      <w:numFmt w:val="bullet"/>
+      <w:lvlText w:val=""/>
+      <w:lvlJc w:val="left"/>
+      <w:pPr>
+        <w:ind w:left="4320" w:hanging="360"/>
+      </w:pPr>
+      <w:rPr>
+        <w:rFonts w:hint="default" w:ascii="Wingdings" w:hAnsi="Wingdings"/>
+      </w:rPr>
+    </w:lvl>
+    <w:lvl xmlns:w="http://schemas.openxmlformats.org/wordprocessingml/2006/main" w:ilvl="6">
+      <w:start w:val="1"/>
+      <w:numFmt w:val="bullet"/>
+      <w:lvlText w:val=""/>
+      <w:lvlJc w:val="left"/>
+      <w:pPr>
+        <w:ind w:left="5040" w:hanging="360"/>
+      </w:pPr>
+      <w:rPr>
+        <w:rFonts w:hint="default" w:ascii="Symbol" w:hAnsi="Symbol"/>
+      </w:rPr>
+    </w:lvl>
+    <w:lvl xmlns:w="http://schemas.openxmlformats.org/wordprocessingml/2006/main" w:ilvl="7">
+      <w:start w:val="1"/>
+      <w:numFmt w:val="bullet"/>
+      <w:lvlText w:val="o"/>
+      <w:lvlJc w:val="left"/>
+      <w:pPr>
+        <w:ind w:left="5760" w:hanging="360"/>
+      </w:pPr>
+      <w:rPr>
+        <w:rFonts w:hint="default" w:ascii="Courier New" w:hAnsi="Courier New"/>
+      </w:rPr>
+    </w:lvl>
+    <w:lvl xmlns:w="http://schemas.openxmlformats.org/wordprocessingml/2006/main" w:ilvl="8">
+      <w:start w:val="1"/>
+      <w:numFmt w:val="bullet"/>
+      <w:lvlText w:val=""/>
+      <w:lvlJc w:val="left"/>
+      <w:pPr>
+        <w:ind w:left="6480" w:hanging="360"/>
+      </w:pPr>
+      <w:rPr>
+        <w:rFonts w:hint="default" w:ascii="Wingdings" w:hAnsi="Wingdings"/>
+      </w:rPr>
+    </w:lvl>
+  </w:abstractNum>
+  <w:abstractNum xmlns:w="http://schemas.openxmlformats.org/wordprocessingml/2006/main" w:abstractNumId="10">
+    <w:nsid w:val="7286c7ad"/>
+    <w:multiLevelType xmlns:w="http://schemas.openxmlformats.org/wordprocessingml/2006/main" w:val="hybridMultilevel"/>
+    <w:lvl xmlns:w="http://schemas.openxmlformats.org/wordprocessingml/2006/main" w:ilvl="0">
+      <w:start w:val="1"/>
+      <w:numFmt w:val="bullet"/>
+      <w:lvlText w:val=""/>
+      <w:lvlJc w:val="left"/>
+      <w:pPr>
+        <w:ind w:left="720" w:hanging="360"/>
+      </w:pPr>
+      <w:rPr>
+        <w:rFonts w:hint="default" w:ascii="Symbol" w:hAnsi="Symbol"/>
+      </w:rPr>
+    </w:lvl>
+    <w:lvl xmlns:w="http://schemas.openxmlformats.org/wordprocessingml/2006/main" w:ilvl="1">
+      <w:start w:val="1"/>
+      <w:numFmt w:val="bullet"/>
+      <w:lvlText w:val="o"/>
+      <w:lvlJc w:val="left"/>
+      <w:pPr>
+        <w:ind w:left="1440" w:hanging="360"/>
+      </w:pPr>
+      <w:rPr>
+        <w:rFonts w:hint="default" w:ascii="Courier New" w:hAnsi="Courier New"/>
+      </w:rPr>
+    </w:lvl>
+    <w:lvl xmlns:w="http://schemas.openxmlformats.org/wordprocessingml/2006/main" w:ilvl="2">
+      <w:start w:val="1"/>
+      <w:numFmt w:val="bullet"/>
+      <w:lvlText w:val=""/>
+      <w:lvlJc w:val="left"/>
+      <w:pPr>
+        <w:ind w:left="2160" w:hanging="360"/>
+      </w:pPr>
+      <w:rPr>
+        <w:rFonts w:hint="default" w:ascii="Wingdings" w:hAnsi="Wingdings"/>
+      </w:rPr>
+    </w:lvl>
+    <w:lvl xmlns:w="http://schemas.openxmlformats.org/wordprocessingml/2006/main" w:ilvl="3">
+      <w:start w:val="1"/>
+      <w:numFmt w:val="bullet"/>
+      <w:lvlText w:val=""/>
+      <w:lvlJc w:val="left"/>
+      <w:pPr>
+        <w:ind w:left="2880" w:hanging="360"/>
+      </w:pPr>
+      <w:rPr>
+        <w:rFonts w:hint="default" w:ascii="Symbol" w:hAnsi="Symbol"/>
+      </w:rPr>
+    </w:lvl>
+    <w:lvl xmlns:w="http://schemas.openxmlformats.org/wordprocessingml/2006/main" w:ilvl="4">
+      <w:start w:val="1"/>
+      <w:numFmt w:val="bullet"/>
+      <w:lvlText w:val="o"/>
+      <w:lvlJc w:val="left"/>
+      <w:pPr>
+        <w:ind w:left="3600" w:hanging="360"/>
+      </w:pPr>
+      <w:rPr>
+        <w:rFonts w:hint="default" w:ascii="Courier New" w:hAnsi="Courier New"/>
+      </w:rPr>
+    </w:lvl>
+    <w:lvl xmlns:w="http://schemas.openxmlformats.org/wordprocessingml/2006/main" w:ilvl="5">
+      <w:start w:val="1"/>
+      <w:numFmt w:val="bullet"/>
+      <w:lvlText w:val=""/>
+      <w:lvlJc w:val="left"/>
+      <w:pPr>
+        <w:ind w:left="4320" w:hanging="360"/>
+      </w:pPr>
+      <w:rPr>
+        <w:rFonts w:hint="default" w:ascii="Wingdings" w:hAnsi="Wingdings"/>
+      </w:rPr>
+    </w:lvl>
+    <w:lvl xmlns:w="http://schemas.openxmlformats.org/wordprocessingml/2006/main" w:ilvl="6">
+      <w:start w:val="1"/>
+      <w:numFmt w:val="bullet"/>
+      <w:lvlText w:val=""/>
+      <w:lvlJc w:val="left"/>
+      <w:pPr>
+        <w:ind w:left="5040" w:hanging="360"/>
+      </w:pPr>
+      <w:rPr>
+        <w:rFonts w:hint="default" w:ascii="Symbol" w:hAnsi="Symbol"/>
+      </w:rPr>
+    </w:lvl>
+    <w:lvl xmlns:w="http://schemas.openxmlformats.org/wordprocessingml/2006/main" w:ilvl="7">
+      <w:start w:val="1"/>
+      <w:numFmt w:val="bullet"/>
+      <w:lvlText w:val="o"/>
+      <w:lvlJc w:val="left"/>
+      <w:pPr>
+        <w:ind w:left="5760" w:hanging="360"/>
+      </w:pPr>
+      <w:rPr>
+        <w:rFonts w:hint="default" w:ascii="Courier New" w:hAnsi="Courier New"/>
+      </w:rPr>
+    </w:lvl>
+    <w:lvl xmlns:w="http://schemas.openxmlformats.org/wordprocessingml/2006/main" w:ilvl="8">
+      <w:start w:val="1"/>
+      <w:numFmt w:val="bullet"/>
+      <w:lvlText w:val=""/>
+      <w:lvlJc w:val="left"/>
+      <w:pPr>
+        <w:ind w:left="6480" w:hanging="360"/>
+      </w:pPr>
+      <w:rPr>
+        <w:rFonts w:hint="default" w:ascii="Wingdings" w:hAnsi="Wingdings"/>
+      </w:rPr>
+    </w:lvl>
+  </w:abstractNum>
+  <w:abstractNum xmlns:w="http://schemas.openxmlformats.org/wordprocessingml/2006/main" w:abstractNumId="9">
+    <w:nsid w:val="686f1ca9"/>
+    <w:multiLevelType xmlns:w="http://schemas.openxmlformats.org/wordprocessingml/2006/main" w:val="hybridMultilevel"/>
+    <w:lvl xmlns:w="http://schemas.openxmlformats.org/wordprocessingml/2006/main" w:ilvl="0">
+      <w:start w:val="1"/>
+      <w:numFmt w:val="bullet"/>
+      <w:lvlText w:val="-"/>
+      <w:lvlJc w:val="left"/>
+      <w:pPr>
+        <w:ind w:left="360" w:hanging="360"/>
+      </w:pPr>
+      <w:rPr>
+        <w:rFonts w:hint="default" w:ascii="Aptos" w:hAnsi="Aptos"/>
+      </w:rPr>
+    </w:lvl>
+    <w:lvl xmlns:w="http://schemas.openxmlformats.org/wordprocessingml/2006/main" w:ilvl="1">
+      <w:start w:val="1"/>
+      <w:numFmt w:val="bullet"/>
+      <w:lvlText w:val="o"/>
+      <w:lvlJc w:val="left"/>
+      <w:pPr>
+        <w:ind w:left="1080" w:hanging="360"/>
+      </w:pPr>
+      <w:rPr>
+        <w:rFonts w:hint="default" w:ascii="Courier New" w:hAnsi="Courier New"/>
+      </w:rPr>
+    </w:lvl>
+    <w:lvl xmlns:w="http://schemas.openxmlformats.org/wordprocessingml/2006/main" w:ilvl="2">
+      <w:start w:val="1"/>
+      <w:numFmt w:val="bullet"/>
+      <w:lvlText w:val=""/>
+      <w:lvlJc w:val="left"/>
+      <w:pPr>
+        <w:ind w:left="1800" w:hanging="360"/>
+      </w:pPr>
+      <w:rPr>
+        <w:rFonts w:hint="default" w:ascii="Wingdings" w:hAnsi="Wingdings"/>
+      </w:rPr>
+    </w:lvl>
+    <w:lvl xmlns:w="http://schemas.openxmlformats.org/wordprocessingml/2006/main" w:ilvl="3">
+      <w:start w:val="1"/>
+      <w:numFmt w:val="bullet"/>
+      <w:lvlText w:val=""/>
+      <w:lvlJc w:val="left"/>
+      <w:pPr>
+        <w:ind w:left="2520" w:hanging="360"/>
+      </w:pPr>
+      <w:rPr>
+        <w:rFonts w:hint="default" w:ascii="Symbol" w:hAnsi="Symbol"/>
+      </w:rPr>
+    </w:lvl>
+    <w:lvl xmlns:w="http://schemas.openxmlformats.org/wordprocessingml/2006/main" w:ilvl="4">
+      <w:start w:val="1"/>
+      <w:numFmt w:val="bullet"/>
+      <w:lvlText w:val="o"/>
+      <w:lvlJc w:val="left"/>
+      <w:pPr>
+        <w:ind w:left="3240" w:hanging="360"/>
+      </w:pPr>
+      <w:rPr>
+        <w:rFonts w:hint="default" w:ascii="Courier New" w:hAnsi="Courier New"/>
+      </w:rPr>
+    </w:lvl>
+    <w:lvl xmlns:w="http://schemas.openxmlformats.org/wordprocessingml/2006/main" w:ilvl="5">
+      <w:start w:val="1"/>
+      <w:numFmt w:val="bullet"/>
+      <w:lvlText w:val=""/>
+      <w:lvlJc w:val="left"/>
+      <w:pPr>
+        <w:ind w:left="3960" w:hanging="360"/>
+      </w:pPr>
+      <w:rPr>
+        <w:rFonts w:hint="default" w:ascii="Wingdings" w:hAnsi="Wingdings"/>
+      </w:rPr>
+    </w:lvl>
+    <w:lvl xmlns:w="http://schemas.openxmlformats.org/wordprocessingml/2006/main" w:ilvl="6">
+      <w:start w:val="1"/>
+      <w:numFmt w:val="bullet"/>
+      <w:lvlText w:val=""/>
+      <w:lvlJc w:val="left"/>
+      <w:pPr>
+        <w:ind w:left="4680" w:hanging="360"/>
+      </w:pPr>
+      <w:rPr>
+        <w:rFonts w:hint="default" w:ascii="Symbol" w:hAnsi="Symbol"/>
+      </w:rPr>
+    </w:lvl>
+    <w:lvl xmlns:w="http://schemas.openxmlformats.org/wordprocessingml/2006/main" w:ilvl="7">
+      <w:start w:val="1"/>
+      <w:numFmt w:val="bullet"/>
+      <w:lvlText w:val="o"/>
+      <w:lvlJc w:val="left"/>
+      <w:pPr>
+        <w:ind w:left="5400" w:hanging="360"/>
+      </w:pPr>
+      <w:rPr>
+        <w:rFonts w:hint="default" w:ascii="Courier New" w:hAnsi="Courier New"/>
+      </w:rPr>
+    </w:lvl>
+    <w:lvl xmlns:w="http://schemas.openxmlformats.org/wordprocessingml/2006/main" w:ilvl="8">
+      <w:start w:val="1"/>
+      <w:numFmt w:val="bullet"/>
+      <w:lvlText w:val=""/>
+      <w:lvlJc w:val="left"/>
+      <w:pPr>
+        <w:ind w:left="6120" w:hanging="360"/>
+      </w:pPr>
+      <w:rPr>
+        <w:rFonts w:hint="default" w:ascii="Wingdings" w:hAnsi="Wingdings"/>
+      </w:rPr>
+    </w:lvl>
+  </w:abstractNum>
+  <w:abstractNum xmlns:w="http://schemas.openxmlformats.org/wordprocessingml/2006/main" w:abstractNumId="8">
+    <w:nsid w:val="7b3e3444"/>
+    <w:multiLevelType xmlns:w="http://schemas.openxmlformats.org/wordprocessingml/2006/main" w:val="hybridMultilevel"/>
+    <w:lvl xmlns:w="http://schemas.openxmlformats.org/wordprocessingml/2006/main" w:ilvl="0">
+      <w:start w:val="1"/>
+      <w:numFmt w:val="bullet"/>
+      <w:lvlText w:val=""/>
+      <w:lvlJc w:val="left"/>
+      <w:pPr>
+        <w:ind w:left="720" w:hanging="360"/>
+      </w:pPr>
+      <w:rPr>
+        <w:rFonts w:hint="default" w:ascii="Symbol" w:hAnsi="Symbol"/>
+      </w:rPr>
+    </w:lvl>
+    <w:lvl xmlns:w="http://schemas.openxmlformats.org/wordprocessingml/2006/main" w:ilvl="1">
+      <w:start w:val="1"/>
+      <w:numFmt w:val="bullet"/>
+      <w:lvlText w:val="o"/>
+      <w:lvlJc w:val="left"/>
+      <w:pPr>
+        <w:ind w:left="1440" w:hanging="360"/>
+      </w:pPr>
+      <w:rPr>
+        <w:rFonts w:hint="default" w:ascii="Courier New" w:hAnsi="Courier New"/>
+      </w:rPr>
+    </w:lvl>
+    <w:lvl xmlns:w="http://schemas.openxmlformats.org/wordprocessingml/2006/main" w:ilvl="2">
+      <w:start w:val="1"/>
+      <w:numFmt w:val="bullet"/>
+      <w:lvlText w:val=""/>
+      <w:lvlJc w:val="left"/>
+      <w:pPr>
+        <w:ind w:left="2160" w:hanging="360"/>
+      </w:pPr>
+      <w:rPr>
+        <w:rFonts w:hint="default" w:ascii="Wingdings" w:hAnsi="Wingdings"/>
+      </w:rPr>
+    </w:lvl>
+    <w:lvl xmlns:w="http://schemas.openxmlformats.org/wordprocessingml/2006/main" w:ilvl="3">
+      <w:start w:val="1"/>
+      <w:numFmt w:val="bullet"/>
+      <w:lvlText w:val=""/>
+      <w:lvlJc w:val="left"/>
+      <w:pPr>
+        <w:ind w:left="2880" w:hanging="360"/>
+      </w:pPr>
+      <w:rPr>
+        <w:rFonts w:hint="default" w:ascii="Symbol" w:hAnsi="Symbol"/>
+      </w:rPr>
+    </w:lvl>
+    <w:lvl xmlns:w="http://schemas.openxmlformats.org/wordprocessingml/2006/main" w:ilvl="4">
+      <w:start w:val="1"/>
+      <w:numFmt w:val="bullet"/>
+      <w:lvlText w:val="o"/>
+      <w:lvlJc w:val="left"/>
+      <w:pPr>
+        <w:ind w:left="3600" w:hanging="360"/>
+      </w:pPr>
+      <w:rPr>
+        <w:rFonts w:hint="default" w:ascii="Courier New" w:hAnsi="Courier New"/>
+      </w:rPr>
+    </w:lvl>
+    <w:lvl xmlns:w="http://schemas.openxmlformats.org/wordprocessingml/2006/main" w:ilvl="5">
+      <w:start w:val="1"/>
+      <w:numFmt w:val="bullet"/>
+      <w:lvlText w:val=""/>
+      <w:lvlJc w:val="left"/>
+      <w:pPr>
+        <w:ind w:left="4320" w:hanging="360"/>
+      </w:pPr>
+      <w:rPr>
+        <w:rFonts w:hint="default" w:ascii="Wingdings" w:hAnsi="Wingdings"/>
+      </w:rPr>
+    </w:lvl>
+    <w:lvl xmlns:w="http://schemas.openxmlformats.org/wordprocessingml/2006/main" w:ilvl="6">
+      <w:start w:val="1"/>
+      <w:numFmt w:val="bullet"/>
+      <w:lvlText w:val=""/>
+      <w:lvlJc w:val="left"/>
+      <w:pPr>
+        <w:ind w:left="5040" w:hanging="360"/>
+      </w:pPr>
+      <w:rPr>
+        <w:rFonts w:hint="default" w:ascii="Symbol" w:hAnsi="Symbol"/>
+      </w:rPr>
+    </w:lvl>
+    <w:lvl xmlns:w="http://schemas.openxmlformats.org/wordprocessingml/2006/main" w:ilvl="7">
+      <w:start w:val="1"/>
+      <w:numFmt w:val="bullet"/>
+      <w:lvlText w:val="o"/>
+      <w:lvlJc w:val="left"/>
+      <w:pPr>
+        <w:ind w:left="5760" w:hanging="360"/>
+      </w:pPr>
+      <w:rPr>
+        <w:rFonts w:hint="default" w:ascii="Courier New" w:hAnsi="Courier New"/>
+      </w:rPr>
+    </w:lvl>
+    <w:lvl xmlns:w="http://schemas.openxmlformats.org/wordprocessingml/2006/main" w:ilvl="8">
+      <w:start w:val="1"/>
+      <w:numFmt w:val="bullet"/>
+      <w:lvlText w:val=""/>
+      <w:lvlJc w:val="left"/>
+      <w:pPr>
+        <w:ind w:left="6480" w:hanging="360"/>
+      </w:pPr>
+      <w:rPr>
+        <w:rFonts w:hint="default" w:ascii="Wingdings" w:hAnsi="Wingdings"/>
+      </w:rPr>
+    </w:lvl>
+  </w:abstractNum>
   <w:abstractNum xmlns:w="http://schemas.openxmlformats.org/wordprocessingml/2006/main" w:abstractNumId="7">
     <w:nsid w:val="40be9dc1"/>
     <w:multiLevelType xmlns:w="http://schemas.openxmlformats.org/wordprocessingml/2006/main" w:val="hybridMultilevel"/>
@@ -1757,6 +5013,33 @@
       </w:pPr>
     </w:lvl>
   </w:abstractNum>
+  <w:num w:numId="16">
+    <w:abstractNumId w:val="16"/>
+  </w:num>
+  <w:num w:numId="15">
+    <w:abstractNumId w:val="15"/>
+  </w:num>
+  <w:num w:numId="14">
+    <w:abstractNumId w:val="14"/>
+  </w:num>
+  <w:num w:numId="13">
+    <w:abstractNumId w:val="13"/>
+  </w:num>
+  <w:num w:numId="12">
+    <w:abstractNumId w:val="12"/>
+  </w:num>
+  <w:num w:numId="11">
+    <w:abstractNumId w:val="11"/>
+  </w:num>
+  <w:num w:numId="10">
+    <w:abstractNumId w:val="10"/>
+  </w:num>
+  <w:num w:numId="9">
+    <w:abstractNumId w:val="9"/>
+  </w:num>
+  <w:num w:numId="8">
+    <w:abstractNumId w:val="8"/>
+  </w:num>
   <w:num w:numId="7">
     <w:abstractNumId w:val="7"/>
   </w:num>
@@ -2208,7 +5491,7 @@
     <w:basedOn w:val="Normal"/>
     <w:next w:val="Normal"/>
     <w:qFormat/>
-    <w:rsid w:val="51D7E671"/>
+    <w:rsid w:val="002170D2"/>
     <w:rPr>
       <w:rFonts w:ascii="Aptos Display" w:hAnsi="Aptos Display" w:eastAsia="" w:cs="" w:asciiTheme="majorAscii" w:hAnsiTheme="majorAscii" w:eastAsiaTheme="majorEastAsia" w:cstheme="majorBidi"/>
       <w:color w:val="0F4761" w:themeColor="accent1" w:themeTint="FF" w:themeShade="BF"/>
@@ -2227,7 +5510,7 @@
     <w:name w:val="Hyperlink"/>
     <w:basedOn w:val="DefaultParagraphFont"/>
     <w:unhideWhenUsed/>
-    <w:rsid w:val="51D7E671"/>
+    <w:rsid w:val="002170D2"/>
     <w:rPr>
       <w:color w:val="467886"/>
       <w:u w:val="single"/>
@@ -2240,7 +5523,7 @@
     <w:next w:val="Normal"/>
     <w:unhideWhenUsed/>
     <w:qFormat/>
-    <w:rsid w:val="51D7E671"/>
+    <w:rsid w:val="002170D2"/>
     <w:rPr>
       <w:rFonts w:eastAsia="" w:cs="" w:eastAsiaTheme="majorEastAsia" w:cstheme="majorBidi"/>
       <w:color w:val="0F4761" w:themeColor="accent1" w:themeTint="FF" w:themeShade="BF"/>
@@ -2259,7 +5542,7 @@
     <w:name w:val="List Paragraph"/>
     <w:basedOn w:val="Normal"/>
     <w:qFormat/>
-    <w:rsid w:val="51D7E671"/>
+    <w:rsid w:val="002170D2"/>
     <w:pPr>
       <w:spacing/>
       <w:ind w:left="720"/>
@@ -2273,7 +5556,7 @@
     <w:next w:val="Normal"/>
     <w:unhideWhenUsed/>
     <w:qFormat/>
-    <w:rsid w:val="51D7E671"/>
+    <w:rsid w:val="002170D2"/>
     <w:rPr>
       <w:rFonts w:eastAsia="" w:cs="" w:eastAsiaTheme="majorEastAsia" w:cstheme="majorBidi"/>
       <w:i w:val="1"/>

</xml_diff>

<commit_message>
PAPER added system arhytecture and methodology
</commit_message>
<xml_diff>
--- a/Paper.docx
+++ b/Paper.docx
@@ -1,6 +1,6 @@
 
 <file path=word/document.xml><?xml version="1.0" encoding="utf-8"?>
-<w:document xmlns:wpc="http://schemas.microsoft.com/office/word/2010/wordprocessingCanvas" xmlns:mc="http://schemas.openxmlformats.org/markup-compatibility/2006" xmlns:o="urn:schemas-microsoft-com:office:office" xmlns:r="http://schemas.openxmlformats.org/officeDocument/2006/relationships" xmlns:m="http://schemas.openxmlformats.org/officeDocument/2006/math" xmlns:v="urn:schemas-microsoft-com:vml" xmlns:wp14="http://schemas.microsoft.com/office/word/2010/wordprocessingDrawing" xmlns:wp="http://schemas.openxmlformats.org/drawingml/2006/wordprocessingDrawing" xmlns:w10="urn:schemas-microsoft-com:office:word" xmlns:w="http://schemas.openxmlformats.org/wordprocessingml/2006/main" xmlns:w14="http://schemas.microsoft.com/office/word/2010/wordml" xmlns:w15="http://schemas.microsoft.com/office/word/2012/wordml" xmlns:wpg="http://schemas.microsoft.com/office/word/2010/wordprocessingGroup" xmlns:wpi="http://schemas.microsoft.com/office/word/2010/wordprocessingInk" xmlns:wne="http://schemas.microsoft.com/office/word/2006/wordml" xmlns:wps="http://schemas.microsoft.com/office/word/2010/wordprocessingShape" xmlns:w16se="http://schemas.microsoft.com/office/word/2015/wordml/symex" xmlns:w16cid="http://schemas.microsoft.com/office/word/2016/wordml/cid" xmlns:w16="http://schemas.microsoft.com/office/word/2018/wordml" xmlns:w16cex="http://schemas.microsoft.com/office/word/2018/wordml/cex" xmlns:w16sdtdh="http://schemas.microsoft.com/office/word/2020/wordml/sdtdatahash" xmlns:w16sdtfl="http://schemas.microsoft.com/office/word/2024/wordml/sdtformatlock" mc:Ignorable="w14 w15 wp14 w16se w16cid w16 w16cex w16sdtdh w16sdtfl">
+<w:document xmlns:wpc="http://schemas.microsoft.com/office/word/2010/wordprocessingCanvas" xmlns:mc="http://schemas.openxmlformats.org/markup-compatibility/2006" xmlns:o="urn:schemas-microsoft-com:office:office" xmlns:r="http://schemas.openxmlformats.org/officeDocument/2006/relationships" xmlns:m="http://schemas.openxmlformats.org/officeDocument/2006/math" xmlns:v="urn:schemas-microsoft-com:vml" xmlns:wp14="http://schemas.microsoft.com/office/word/2010/wordprocessingDrawing" xmlns:wp="http://schemas.openxmlformats.org/drawingml/2006/wordprocessingDrawing" xmlns:w10="urn:schemas-microsoft-com:office:word" xmlns:w="http://schemas.openxmlformats.org/wordprocessingml/2006/main" xmlns:w14="http://schemas.microsoft.com/office/word/2010/wordml" xmlns:w15="http://schemas.microsoft.com/office/word/2012/wordml" xmlns:wpg="http://schemas.microsoft.com/office/word/2010/wordprocessingGroup" xmlns:wpi="http://schemas.microsoft.com/office/word/2010/wordprocessingInk" xmlns:wne="http://schemas.microsoft.com/office/word/2006/wordml" xmlns:wps="http://schemas.microsoft.com/office/word/2010/wordprocessingShape" xmlns:w16se="http://schemas.microsoft.com/office/word/2015/wordml/symex" xmlns:w16cid="http://schemas.microsoft.com/office/word/2016/wordml/cid" xmlns:w16="http://schemas.microsoft.com/office/word/2018/wordml" xmlns:w16cex="http://schemas.microsoft.com/office/word/2018/wordml/cex" xmlns:w16sdtdh="http://schemas.microsoft.com/office/word/2020/wordml/sdtdatahash" xmlns:w16sdtfl="http://schemas.microsoft.com/office/word/2024/wordml/sdtformatlock" xmlns:a="http://schemas.openxmlformats.org/drawingml/2006/main" xmlns:pic="http://schemas.openxmlformats.org/drawingml/2006/picture" xmlns:a14="http://schemas.microsoft.com/office/drawing/2010/main" mc:Ignorable="w14 w15 wp14 w16se w16cid w16 w16cex w16sdtdh w16sdtfl">
   <w:body>
     <w:p xmlns:wp14="http://schemas.microsoft.com/office/word/2010/wordml" wp14:paraId="2C078E63" wp14:noSpellErr="1" wp14:textId="14B04DAF">
       <w:pPr>
@@ -3184,57 +3184,3237 @@
           <w:noProof w:val="0"/>
           <w:lang w:val="en-US"/>
         </w:rPr>
-        <w:t xml:space="preserve">System </w:t>
-      </w:r>
-      <w:r>
-        <w:rPr>
-          <w:noProof w:val="0"/>
-          <w:lang w:val="en-US"/>
-        </w:rPr>
-        <w:t>Architecture</w:t>
+        <w:t>System Architecture</w:t>
+      </w:r>
+    </w:p>
+    <w:p>
+      <w:pPr>
+        <w:pStyle w:val="Heading4"/>
+        <w:rPr>
+          <w:noProof w:val="0"/>
+          <w:lang w:val="en-US"/>
+        </w:rPr>
+      </w:pPr>
+      <w:r>
+        <w:rPr>
+          <w:noProof w:val="0"/>
+          <w:lang w:val="en-US"/>
+        </w:rPr>
+        <w:t xml:space="preserve">4.1 </w:t>
+      </w:r>
+      <w:r>
+        <w:rPr>
+          <w:noProof w:val="0"/>
+          <w:lang w:val="en-US"/>
+        </w:rPr>
+        <w:t>Architectural overview</w:t>
       </w:r>
     </w:p>
     <w:p>
       <w:pPr>
         <w:pStyle w:val="Normal"/>
-        <w:rPr>
-          <w:noProof w:val="0"/>
-          <w:lang w:val="en-US"/>
-        </w:rPr>
-      </w:pPr>
+      </w:pPr>
+      <w:r>
+        <w:rPr>
+          <w:rFonts w:ascii="Aptos" w:hAnsi="Aptos" w:eastAsia="Aptos" w:cs="Aptos"/>
+          <w:noProof w:val="0"/>
+          <w:sz w:val="24"/>
+          <w:szCs w:val="24"/>
+          <w:lang w:val="en-US"/>
+        </w:rPr>
+        <w:t xml:space="preserve">APPO is implemented as a </w:t>
+      </w:r>
+      <w:r>
+        <w:rPr>
+          <w:rFonts w:ascii="Aptos" w:hAnsi="Aptos" w:eastAsia="Aptos" w:cs="Aptos"/>
+          <w:b w:val="0"/>
+          <w:bCs w:val="0"/>
+          <w:noProof w:val="0"/>
+          <w:sz w:val="24"/>
+          <w:szCs w:val="24"/>
+          <w:lang w:val="en-US"/>
+        </w:rPr>
+        <w:t>multi-agent orchestration framework</w:t>
+      </w:r>
+      <w:r>
+        <w:rPr>
+          <w:rFonts w:ascii="Aptos" w:hAnsi="Aptos" w:eastAsia="Aptos" w:cs="Aptos"/>
+          <w:noProof w:val="0"/>
+          <w:sz w:val="24"/>
+          <w:szCs w:val="24"/>
+          <w:lang w:val="en-US"/>
+        </w:rPr>
+        <w:t xml:space="preserve"> structured into three layers:</w:t>
+      </w:r>
+    </w:p>
+    <w:p>
+      <w:pPr>
+        <w:pStyle w:val="ListParagraph"/>
+        <w:numPr>
+          <w:ilvl w:val="0"/>
+          <w:numId w:val="17"/>
+        </w:numPr>
+        <w:spacing w:before="240" w:beforeAutospacing="off" w:after="240" w:afterAutospacing="off"/>
+        <w:rPr>
+          <w:rFonts w:ascii="Aptos" w:hAnsi="Aptos" w:eastAsia="Aptos" w:cs="Aptos"/>
+          <w:noProof w:val="0"/>
+          <w:sz w:val="24"/>
+          <w:szCs w:val="24"/>
+          <w:lang w:val="en-US"/>
+        </w:rPr>
+      </w:pPr>
+      <w:r>
+        <w:rPr>
+          <w:rFonts w:ascii="Aptos" w:hAnsi="Aptos" w:eastAsia="Aptos" w:cs="Aptos"/>
+          <w:b w:val="0"/>
+          <w:bCs w:val="0"/>
+          <w:noProof w:val="0"/>
+          <w:sz w:val="24"/>
+          <w:szCs w:val="24"/>
+          <w:lang w:val="en-US"/>
+        </w:rPr>
+        <w:t>Protocol Integration Layer (PIL)</w:t>
+      </w:r>
+      <w:r>
+        <w:br/>
+      </w:r>
+      <w:r>
+        <w:rPr>
+          <w:rFonts w:ascii="Aptos" w:hAnsi="Aptos" w:eastAsia="Aptos" w:cs="Aptos"/>
+          <w:noProof w:val="0"/>
+          <w:sz w:val="24"/>
+          <w:szCs w:val="24"/>
+          <w:lang w:val="en-US"/>
+        </w:rPr>
+        <w:t xml:space="preserve"> Tool connectivity through MCP servers (e.g., </w:t>
+      </w:r>
+      <w:r>
+        <w:rPr>
+          <w:rFonts w:ascii="Aptos" w:hAnsi="Aptos" w:eastAsia="Aptos" w:cs="Aptos"/>
+          <w:noProof w:val="0"/>
+          <w:sz w:val="24"/>
+          <w:szCs w:val="24"/>
+          <w:lang w:val="en-US"/>
+        </w:rPr>
+        <w:t>OpenLibrary</w:t>
+      </w:r>
+      <w:r>
+        <w:rPr>
+          <w:rFonts w:ascii="Aptos" w:hAnsi="Aptos" w:eastAsia="Aptos" w:cs="Aptos"/>
+          <w:noProof w:val="0"/>
+          <w:sz w:val="24"/>
+          <w:szCs w:val="24"/>
+          <w:lang w:val="en-US"/>
+        </w:rPr>
+        <w:t xml:space="preserve"> server), enabling standardized inter-module access to retrieval and metadata resources.</w:t>
+      </w:r>
+    </w:p>
+    <w:p>
+      <w:pPr>
+        <w:pStyle w:val="ListParagraph"/>
+        <w:numPr>
+          <w:ilvl w:val="0"/>
+          <w:numId w:val="17"/>
+        </w:numPr>
+        <w:spacing w:before="240" w:beforeAutospacing="off" w:after="240" w:afterAutospacing="off"/>
+        <w:rPr>
+          <w:rFonts w:ascii="Aptos" w:hAnsi="Aptos" w:eastAsia="Aptos" w:cs="Aptos"/>
+          <w:noProof w:val="0"/>
+          <w:sz w:val="24"/>
+          <w:szCs w:val="24"/>
+          <w:lang w:val="en-US"/>
+        </w:rPr>
+      </w:pPr>
+      <w:r>
+        <w:rPr>
+          <w:rFonts w:ascii="Aptos" w:hAnsi="Aptos" w:eastAsia="Aptos" w:cs="Aptos"/>
+          <w:b w:val="0"/>
+          <w:bCs w:val="0"/>
+          <w:noProof w:val="0"/>
+          <w:sz w:val="24"/>
+          <w:szCs w:val="24"/>
+          <w:lang w:val="en-US"/>
+        </w:rPr>
+        <w:t>Inference Orchestration Layer (IOL)</w:t>
+      </w:r>
+      <w:r>
+        <w:br/>
+      </w:r>
+      <w:r>
+        <w:rPr>
+          <w:rFonts w:ascii="Aptos" w:hAnsi="Aptos" w:eastAsia="Aptos" w:cs="Aptos"/>
+          <w:noProof w:val="0"/>
+          <w:sz w:val="24"/>
+          <w:szCs w:val="24"/>
+          <w:lang w:val="en-US"/>
+        </w:rPr>
+        <w:t xml:space="preserve"> A controller that:</w:t>
+      </w:r>
+    </w:p>
+    <w:p>
+      <w:pPr>
+        <w:pStyle w:val="ListParagraph"/>
+        <w:numPr>
+          <w:ilvl w:val="1"/>
+          <w:numId w:val="17"/>
+        </w:numPr>
+        <w:spacing w:before="240" w:beforeAutospacing="off" w:after="240" w:afterAutospacing="off"/>
+        <w:rPr>
+          <w:rFonts w:ascii="Aptos" w:hAnsi="Aptos" w:eastAsia="Aptos" w:cs="Aptos"/>
+          <w:noProof w:val="0"/>
+          <w:sz w:val="24"/>
+          <w:szCs w:val="24"/>
+          <w:lang w:val="en-US"/>
+        </w:rPr>
+      </w:pPr>
+      <w:r>
+        <w:rPr>
+          <w:rFonts w:ascii="Aptos" w:hAnsi="Aptos" w:eastAsia="Aptos" w:cs="Aptos"/>
+          <w:noProof w:val="0"/>
+          <w:sz w:val="24"/>
+          <w:szCs w:val="24"/>
+          <w:lang w:val="en-US"/>
+        </w:rPr>
+        <w:t>runs preprocessing,</w:t>
+      </w:r>
+    </w:p>
+    <w:p>
+      <w:pPr>
+        <w:pStyle w:val="ListParagraph"/>
+        <w:numPr>
+          <w:ilvl w:val="1"/>
+          <w:numId w:val="17"/>
+        </w:numPr>
+        <w:spacing w:before="240" w:beforeAutospacing="off" w:after="240" w:afterAutospacing="off"/>
+        <w:rPr>
+          <w:rFonts w:ascii="Aptos" w:hAnsi="Aptos" w:eastAsia="Aptos" w:cs="Aptos"/>
+          <w:noProof w:val="0"/>
+          <w:sz w:val="24"/>
+          <w:szCs w:val="24"/>
+          <w:lang w:val="en-US"/>
+        </w:rPr>
+      </w:pPr>
+      <w:r>
+        <w:rPr>
+          <w:rFonts w:ascii="Aptos" w:hAnsi="Aptos" w:eastAsia="Aptos" w:cs="Aptos"/>
+          <w:noProof w:val="0"/>
+          <w:sz w:val="24"/>
+          <w:szCs w:val="24"/>
+          <w:lang w:val="en-US"/>
+        </w:rPr>
+        <w:t>launches parallel modules,</w:t>
+      </w:r>
+    </w:p>
+    <w:p>
+      <w:pPr>
+        <w:pStyle w:val="ListParagraph"/>
+        <w:numPr>
+          <w:ilvl w:val="1"/>
+          <w:numId w:val="17"/>
+        </w:numPr>
+        <w:spacing w:before="240" w:beforeAutospacing="off" w:after="240" w:afterAutospacing="off"/>
+        <w:rPr>
+          <w:rFonts w:ascii="Aptos" w:hAnsi="Aptos" w:eastAsia="Aptos" w:cs="Aptos"/>
+          <w:noProof w:val="0"/>
+          <w:sz w:val="24"/>
+          <w:szCs w:val="24"/>
+          <w:lang w:val="en-US"/>
+        </w:rPr>
+      </w:pPr>
+      <w:r>
+        <w:rPr>
+          <w:rFonts w:ascii="Aptos" w:hAnsi="Aptos" w:eastAsia="Aptos" w:cs="Aptos"/>
+          <w:noProof w:val="0"/>
+          <w:sz w:val="24"/>
+          <w:szCs w:val="24"/>
+          <w:lang w:val="en-US"/>
+        </w:rPr>
+        <w:t>validates/merges JSON outputs,</w:t>
+      </w:r>
+    </w:p>
+    <w:p>
+      <w:pPr>
+        <w:pStyle w:val="ListParagraph"/>
+        <w:numPr>
+          <w:ilvl w:val="1"/>
+          <w:numId w:val="17"/>
+        </w:numPr>
+        <w:spacing w:before="240" w:beforeAutospacing="off" w:after="240" w:afterAutospacing="off"/>
+        <w:rPr>
+          <w:rFonts w:ascii="Aptos" w:hAnsi="Aptos" w:eastAsia="Aptos" w:cs="Aptos"/>
+          <w:noProof w:val="0"/>
+          <w:sz w:val="24"/>
+          <w:szCs w:val="24"/>
+          <w:lang w:val="en-US"/>
+        </w:rPr>
+      </w:pPr>
+      <w:r>
+        <w:rPr>
+          <w:rFonts w:ascii="Aptos" w:hAnsi="Aptos" w:eastAsia="Aptos" w:cs="Aptos"/>
+          <w:noProof w:val="0"/>
+          <w:sz w:val="24"/>
+          <w:szCs w:val="24"/>
+          <w:lang w:val="en-US"/>
+        </w:rPr>
+        <w:t>triggers retrieval when needed,</w:t>
+      </w:r>
+    </w:p>
+    <w:p>
+      <w:pPr>
+        <w:pStyle w:val="ListParagraph"/>
+        <w:numPr>
+          <w:ilvl w:val="1"/>
+          <w:numId w:val="17"/>
+        </w:numPr>
+        <w:spacing w:before="240" w:beforeAutospacing="off" w:after="240" w:afterAutospacing="off"/>
+        <w:rPr>
+          <w:rFonts w:ascii="Aptos" w:hAnsi="Aptos" w:eastAsia="Aptos" w:cs="Aptos"/>
+          <w:noProof w:val="0"/>
+          <w:sz w:val="24"/>
+          <w:szCs w:val="24"/>
+          <w:lang w:val="en-US"/>
+        </w:rPr>
+      </w:pPr>
+      <w:r>
+        <w:rPr>
+          <w:rFonts w:ascii="Aptos" w:hAnsi="Aptos" w:eastAsia="Aptos" w:cs="Aptos"/>
+          <w:noProof w:val="0"/>
+          <w:sz w:val="24"/>
+          <w:szCs w:val="24"/>
+          <w:lang w:val="en-US"/>
+        </w:rPr>
+        <w:t>and performs deliberative refinement.</w:t>
+      </w:r>
+    </w:p>
+    <w:p>
+      <w:pPr>
+        <w:pStyle w:val="ListParagraph"/>
+        <w:numPr>
+          <w:ilvl w:val="0"/>
+          <w:numId w:val="17"/>
+        </w:numPr>
+        <w:spacing w:before="240" w:beforeAutospacing="off" w:after="240" w:afterAutospacing="off"/>
+        <w:rPr>
+          <w:rFonts w:ascii="Aptos" w:hAnsi="Aptos" w:eastAsia="Aptos" w:cs="Aptos"/>
+          <w:noProof w:val="0"/>
+          <w:sz w:val="24"/>
+          <w:szCs w:val="24"/>
+          <w:lang w:val="en-US"/>
+        </w:rPr>
+      </w:pPr>
+      <w:r>
+        <w:rPr>
+          <w:rFonts w:ascii="Aptos" w:hAnsi="Aptos" w:eastAsia="Aptos" w:cs="Aptos"/>
+          <w:b w:val="0"/>
+          <w:bCs w:val="0"/>
+          <w:noProof w:val="0"/>
+          <w:sz w:val="24"/>
+          <w:szCs w:val="24"/>
+          <w:lang w:val="en-US"/>
+        </w:rPr>
+        <w:t>Lexicographic Augmentation Layer (LAL)</w:t>
+      </w:r>
+      <w:r>
+        <w:br/>
+      </w:r>
+      <w:r>
+        <w:rPr>
+          <w:rFonts w:ascii="Aptos" w:hAnsi="Aptos" w:eastAsia="Aptos" w:cs="Aptos"/>
+          <w:noProof w:val="0"/>
+          <w:sz w:val="24"/>
+          <w:szCs w:val="24"/>
+          <w:lang w:val="en-US"/>
+        </w:rPr>
+        <w:t xml:space="preserve"> Dictionary-augmented disambiguation (lexical extraction -&gt; sense hints -&gt; constraint injection into translation/refinement prompts).</w:t>
+      </w:r>
+    </w:p>
+    <w:p>
+      <w:pPr>
+        <w:spacing w:before="240" w:beforeAutospacing="off" w:after="240" w:afterAutospacing="off"/>
+      </w:pPr>
+      <w:r>
+        <w:rPr>
+          <w:rFonts w:ascii="Aptos" w:hAnsi="Aptos" w:eastAsia="Aptos" w:cs="Aptos"/>
+          <w:noProof w:val="0"/>
+          <w:sz w:val="24"/>
+          <w:szCs w:val="24"/>
+          <w:lang w:val="en-US"/>
+        </w:rPr>
+        <w:t xml:space="preserve">This separation of concerns enables independent debugging and optimization of each </w:t>
+      </w:r>
+      <w:r>
+        <w:rPr>
+          <w:rFonts w:ascii="Aptos" w:hAnsi="Aptos" w:eastAsia="Aptos" w:cs="Aptos"/>
+          <w:noProof w:val="0"/>
+          <w:sz w:val="24"/>
+          <w:szCs w:val="24"/>
+          <w:lang w:val="en-US"/>
+        </w:rPr>
+        <w:t>component</w:t>
+      </w:r>
+      <w:r>
+        <w:rPr>
+          <w:rFonts w:ascii="Aptos" w:hAnsi="Aptos" w:eastAsia="Aptos" w:cs="Aptos"/>
+          <w:noProof w:val="0"/>
+          <w:sz w:val="24"/>
+          <w:szCs w:val="24"/>
+          <w:lang w:val="en-US"/>
+        </w:rPr>
+        <w:t xml:space="preserve"> while </w:t>
+      </w:r>
+      <w:r>
+        <w:rPr>
+          <w:rFonts w:ascii="Aptos" w:hAnsi="Aptos" w:eastAsia="Aptos" w:cs="Aptos"/>
+          <w:noProof w:val="0"/>
+          <w:sz w:val="24"/>
+          <w:szCs w:val="24"/>
+          <w:lang w:val="en-US"/>
+        </w:rPr>
+        <w:t>maintaining</w:t>
+      </w:r>
+      <w:r>
+        <w:rPr>
+          <w:rFonts w:ascii="Aptos" w:hAnsi="Aptos" w:eastAsia="Aptos" w:cs="Aptos"/>
+          <w:noProof w:val="0"/>
+          <w:sz w:val="24"/>
+          <w:szCs w:val="24"/>
+          <w:lang w:val="en-US"/>
+        </w:rPr>
+        <w:t xml:space="preserve"> contract-based integration.</w:t>
+      </w:r>
+    </w:p>
+    <w:p>
+      <w:pPr>
+        <w:pStyle w:val="Heading4"/>
+        <w:rPr>
+          <w:rFonts w:ascii="Aptos" w:hAnsi="Aptos" w:eastAsia="Aptos" w:cs="Aptos"/>
+          <w:noProof w:val="0"/>
+          <w:sz w:val="24"/>
+          <w:szCs w:val="24"/>
+          <w:lang w:val="en-US"/>
+        </w:rPr>
+      </w:pPr>
+      <w:r>
+        <w:rPr>
+          <w:noProof w:val="0"/>
+          <w:lang w:val="en-US"/>
+        </w:rPr>
+        <w:t>4.2 Pipeline stages (APPO)</w:t>
+      </w:r>
+    </w:p>
+    <w:p>
+      <w:pPr>
+        <w:spacing w:before="240" w:beforeAutospacing="off" w:after="240" w:afterAutospacing="off"/>
+        <w:rPr>
+          <w:noProof w:val="0"/>
+          <w:lang w:val="en-US"/>
+        </w:rPr>
+      </w:pPr>
+      <w:r>
+        <w:rPr>
+          <w:b w:val="0"/>
+          <w:bCs w:val="0"/>
+          <w:noProof w:val="0"/>
+          <w:lang w:val="en-US"/>
+        </w:rPr>
+        <w:t>Stage 1: Preprocessing</w:t>
+      </w:r>
+      <w:r>
+        <w:br/>
+      </w:r>
+      <w:r>
+        <w:rPr>
+          <w:noProof w:val="0"/>
+          <w:lang w:val="en-US"/>
+        </w:rPr>
+        <w:t>- lexical extraction → dictionary hints,</w:t>
+      </w:r>
+      <w:r>
+        <w:br/>
+      </w:r>
+      <w:r>
+        <w:rPr>
+          <w:noProof w:val="0"/>
+          <w:lang w:val="en-US"/>
+        </w:rPr>
+        <w:t xml:space="preserve">- text difficulty analysis → </w:t>
+      </w:r>
+      <w:r>
+        <w:rPr>
+          <w:noProof w:val="0"/>
+          <w:lang w:val="en-US"/>
+        </w:rPr>
+        <w:t>proficiency</w:t>
+      </w:r>
+      <w:r>
+        <w:rPr>
+          <w:noProof w:val="0"/>
+          <w:lang w:val="en-US"/>
+        </w:rPr>
+        <w:t xml:space="preserve"> tagging,</w:t>
+      </w:r>
+      <w:r>
+        <w:br/>
+      </w:r>
+      <w:r>
+        <w:rPr>
+          <w:noProof w:val="0"/>
+          <w:lang w:val="en-US"/>
+        </w:rPr>
+        <w:t xml:space="preserve">- rough translation draft (optional, </w:t>
+      </w:r>
+      <w:r>
+        <w:rPr>
+          <w:noProof w:val="0"/>
+          <w:lang w:val="en-US"/>
+        </w:rPr>
+        <w:t>fast-pass</w:t>
+      </w:r>
+      <w:r>
+        <w:rPr>
+          <w:noProof w:val="0"/>
+          <w:lang w:val="en-US"/>
+        </w:rPr>
+        <w:t>).</w:t>
+      </w:r>
+    </w:p>
+    <w:p>
+      <w:pPr>
+        <w:spacing w:before="240" w:beforeAutospacing="off" w:after="240" w:afterAutospacing="off"/>
+        <w:rPr>
+          <w:noProof w:val="0"/>
+          <w:lang w:val="en-US"/>
+        </w:rPr>
+      </w:pPr>
+      <w:r>
+        <w:rPr>
+          <w:b w:val="0"/>
+          <w:bCs w:val="0"/>
+          <w:noProof w:val="0"/>
+          <w:lang w:val="en-US"/>
+        </w:rPr>
+        <w:t>Stage 2: Parallel Prompt Orchestration</w:t>
+      </w:r>
+      <w:r>
+        <w:br/>
+      </w:r>
+      <w:r>
+        <w:rPr>
+          <w:noProof w:val="0"/>
+          <w:lang w:val="en-US"/>
+        </w:rPr>
+        <w:t>- translation + explanation module,</w:t>
+      </w:r>
+      <w:r>
+        <w:br/>
+      </w:r>
+      <w:r>
+        <w:rPr>
+          <w:noProof w:val="0"/>
+          <w:lang w:val="en-US"/>
+        </w:rPr>
+        <w:t>- semantic analysis module,</w:t>
+      </w:r>
+      <w:r>
+        <w:br/>
+      </w:r>
+      <w:r>
+        <w:rPr>
+          <w:noProof w:val="0"/>
+          <w:lang w:val="en-US"/>
+        </w:rPr>
+        <w:t>- grammar module,</w:t>
+      </w:r>
+      <w:r>
+        <w:br/>
+      </w:r>
+      <w:r>
+        <w:rPr>
+          <w:noProof w:val="0"/>
+          <w:lang w:val="en-US"/>
+        </w:rPr>
+        <w:t>- synonym/paraphrase module,</w:t>
+      </w:r>
+      <w:r>
+        <w:br/>
+      </w:r>
+      <w:r>
+        <w:rPr>
+          <w:noProof w:val="0"/>
+          <w:lang w:val="en-US"/>
+        </w:rPr>
+        <w:t>- optional summarization,</w:t>
+      </w:r>
+      <w:r>
+        <w:br/>
+      </w:r>
+      <w:r>
+        <w:rPr>
+          <w:noProof w:val="0"/>
+          <w:lang w:val="en-US"/>
+        </w:rPr>
+        <w:t>- optional question generation.</w:t>
+      </w:r>
+    </w:p>
+    <w:p>
+      <w:pPr>
+        <w:spacing w:before="240" w:beforeAutospacing="off" w:after="240" w:afterAutospacing="off"/>
+        <w:rPr>
+          <w:noProof w:val="0"/>
+          <w:lang w:val="en-US"/>
+        </w:rPr>
+      </w:pPr>
+      <w:r>
+        <w:rPr>
+          <w:b w:val="0"/>
+          <w:bCs w:val="0"/>
+          <w:noProof w:val="0"/>
+          <w:lang w:val="en-US"/>
+        </w:rPr>
+        <w:t>Stage 3: Federated Knowledge Retrieval (on demand)</w:t>
+      </w:r>
+      <w:r>
+        <w:br/>
+      </w:r>
+      <w:r>
+        <w:rPr>
+          <w:noProof w:val="0"/>
+          <w:lang w:val="en-US"/>
+        </w:rPr>
+        <w:t xml:space="preserve">- web retrieval (e.g., </w:t>
+      </w:r>
+      <w:r>
+        <w:rPr>
+          <w:noProof w:val="0"/>
+          <w:lang w:val="en-US"/>
+        </w:rPr>
+        <w:t>Tavily</w:t>
+      </w:r>
+      <w:r>
+        <w:rPr>
+          <w:noProof w:val="0"/>
+          <w:lang w:val="en-US"/>
+        </w:rPr>
+        <w:t>) and bibliographic retrieval (Open Library) invoked only when ambiguity or cultural references require evidence.</w:t>
+      </w:r>
+    </w:p>
+    <w:p>
+      <w:pPr>
+        <w:spacing w:before="240" w:beforeAutospacing="off" w:after="240" w:afterAutospacing="off"/>
+        <w:rPr>
+          <w:noProof w:val="0"/>
+          <w:lang w:val="en-US"/>
+        </w:rPr>
+      </w:pPr>
+      <w:r>
+        <w:rPr>
+          <w:b w:val="1"/>
+          <w:bCs w:val="1"/>
+          <w:noProof w:val="0"/>
+          <w:lang w:val="en-US"/>
+        </w:rPr>
+        <w:t>Output</w:t>
+      </w:r>
+      <w:r>
+        <w:br/>
+      </w:r>
+      <w:r>
+        <w:rPr>
+          <w:noProof w:val="0"/>
+          <w:lang w:val="en-US"/>
+        </w:rPr>
+        <w:t xml:space="preserve"> A structured, difficulty-aware learning support package suitable for an adaptive learning engine.</w:t>
+      </w:r>
+      <w:r>
+        <w:br/>
+      </w:r>
+    </w:p>
+    <w:p>
+      <w:pPr>
+        <w:pStyle w:val="Heading1"/>
+        <w:rPr>
+          <w:noProof w:val="0"/>
+          <w:lang w:val="en-US"/>
+        </w:rPr>
+      </w:pPr>
+      <w:r>
+        <w:rPr>
+          <w:noProof w:val="0"/>
+          <w:lang w:val="en-US"/>
+        </w:rPr>
+        <w:t xml:space="preserve">5. </w:t>
+      </w:r>
+      <w:r>
+        <w:rPr>
+          <w:noProof w:val="0"/>
+          <w:lang w:val="en-US"/>
+        </w:rPr>
+        <w:t>Methodology and improvement process</w:t>
+      </w:r>
+    </w:p>
+    <w:p>
+      <w:pPr>
+        <w:pStyle w:val="Heading4"/>
+        <w:rPr>
+          <w:noProof w:val="0"/>
+          <w:lang w:val="en-US"/>
+        </w:rPr>
+      </w:pPr>
+      <w:r>
+        <w:rPr>
+          <w:noProof w:val="0"/>
+          <w:lang w:val="en-US"/>
+        </w:rPr>
+        <w:t xml:space="preserve">5.1 </w:t>
+      </w:r>
+      <w:r>
+        <w:rPr>
+          <w:noProof w:val="0"/>
+          <w:lang w:val="en-US"/>
+        </w:rPr>
+        <w:t>Data used in the experiments</w:t>
+      </w:r>
+    </w:p>
+    <w:p>
+      <w:pPr>
+        <w:spacing w:before="240" w:beforeAutospacing="off" w:after="240" w:afterAutospacing="off"/>
+        <w:rPr>
+          <w:rFonts w:ascii="Aptos" w:hAnsi="Aptos" w:eastAsia="Aptos" w:cs="Aptos"/>
+          <w:noProof w:val="0"/>
+          <w:sz w:val="24"/>
+          <w:szCs w:val="24"/>
+          <w:lang w:val="en-US"/>
+        </w:rPr>
+      </w:pPr>
+      <w:r>
+        <w:rPr>
+          <w:rFonts w:ascii="Aptos" w:hAnsi="Aptos" w:eastAsia="Aptos" w:cs="Aptos"/>
+          <w:noProof w:val="0"/>
+          <w:sz w:val="24"/>
+          <w:szCs w:val="24"/>
+          <w:lang w:val="en-US"/>
+        </w:rPr>
+        <w:t>We use Chinese texts representative of realistic reading difficulty:</w:t>
+      </w:r>
+      <w:r>
+        <w:br/>
+      </w:r>
+      <w:r>
+        <w:rPr>
+          <w:rFonts w:ascii="Aptos" w:hAnsi="Aptos" w:eastAsia="Aptos" w:cs="Aptos"/>
+          <w:noProof w:val="0"/>
+          <w:sz w:val="24"/>
+          <w:szCs w:val="24"/>
+          <w:lang w:val="en-US"/>
+        </w:rPr>
+        <w:t>- narrative fragments,</w:t>
+      </w:r>
+      <w:r>
+        <w:br/>
+      </w:r>
+      <w:r>
+        <w:rPr>
+          <w:rFonts w:ascii="Aptos" w:hAnsi="Aptos" w:eastAsia="Aptos" w:cs="Aptos"/>
+          <w:noProof w:val="0"/>
+          <w:sz w:val="24"/>
+          <w:szCs w:val="24"/>
+          <w:lang w:val="en-US"/>
+        </w:rPr>
+        <w:t>- short literature,</w:t>
+      </w:r>
+      <w:r>
+        <w:br/>
+      </w:r>
+      <w:r>
+        <w:rPr>
+          <w:rFonts w:ascii="Aptos" w:hAnsi="Aptos" w:eastAsia="Aptos" w:cs="Aptos"/>
+          <w:noProof w:val="0"/>
+          <w:sz w:val="24"/>
+          <w:szCs w:val="24"/>
+          <w:lang w:val="en-US"/>
+        </w:rPr>
+        <w:t>- expository sections,</w:t>
+      </w:r>
+      <w:r>
+        <w:br/>
+      </w:r>
+      <w:r>
+        <w:rPr>
+          <w:rFonts w:ascii="Aptos" w:hAnsi="Aptos" w:eastAsia="Aptos" w:cs="Aptos"/>
+          <w:noProof w:val="0"/>
+          <w:sz w:val="24"/>
+          <w:szCs w:val="24"/>
+          <w:lang w:val="en-US"/>
+        </w:rPr>
+        <w:t>- news/media passages,</w:t>
+      </w:r>
+      <w:r>
+        <w:br/>
+      </w:r>
+      <w:r>
+        <w:rPr>
+          <w:rFonts w:ascii="Aptos" w:hAnsi="Aptos" w:eastAsia="Aptos" w:cs="Aptos"/>
+          <w:noProof w:val="0"/>
+          <w:sz w:val="24"/>
+          <w:szCs w:val="24"/>
+          <w:lang w:val="en-US"/>
+        </w:rPr>
+        <w:t>- Wikipedia passages (for scalable validation),</w:t>
+      </w:r>
+      <w:r>
+        <w:br/>
+      </w:r>
+      <w:r>
+        <w:rPr>
+          <w:rFonts w:ascii="Aptos" w:hAnsi="Aptos" w:eastAsia="Aptos" w:cs="Aptos"/>
+          <w:noProof w:val="0"/>
+          <w:sz w:val="24"/>
+          <w:szCs w:val="24"/>
+          <w:lang w:val="en-US"/>
+        </w:rPr>
+        <w:t>selected to include idioms, complex clause structures, and culturally loaded expressions.</w:t>
+      </w:r>
+    </w:p>
+    <w:p>
+      <w:pPr>
+        <w:spacing w:before="240" w:beforeAutospacing="off" w:after="240" w:afterAutospacing="off"/>
+      </w:pPr>
+      <w:r>
+        <w:rPr>
+          <w:rFonts w:ascii="Aptos" w:hAnsi="Aptos" w:eastAsia="Aptos" w:cs="Aptos"/>
+          <w:noProof w:val="0"/>
+          <w:sz w:val="24"/>
+          <w:szCs w:val="24"/>
+          <w:lang w:val="en-US"/>
+        </w:rPr>
+        <w:t>To align with prior research practices, we also include benchmark-inspired examples (e.g., Stanford CS230-style document-level translation challenges). Prompts also simulate typical learner error modes (aspect confusion, idiom literalization, structural misinterpretation) to stress-test explanation quality.</w:t>
+      </w:r>
+    </w:p>
+    <w:p>
+      <w:pPr>
+        <w:pStyle w:val="Heading4"/>
+        <w:rPr>
+          <w:noProof w:val="0"/>
+          <w:lang w:val="en-US"/>
+        </w:rPr>
+      </w:pPr>
+      <w:r>
+        <w:rPr>
+          <w:noProof w:val="0"/>
+          <w:lang w:val="en-US"/>
+        </w:rPr>
+        <w:t>5.</w:t>
+      </w:r>
+      <w:r>
+        <w:rPr>
+          <w:noProof w:val="0"/>
+          <w:lang w:val="en-US"/>
+        </w:rPr>
+        <w:t xml:space="preserve">2 </w:t>
+      </w:r>
+      <w:r>
+        <w:rPr>
+          <w:noProof w:val="0"/>
+          <w:lang w:val="en-US"/>
+        </w:rPr>
+        <w:t>Model selection via comparative evaluation</w:t>
+      </w:r>
+    </w:p>
+    <w:p>
+      <w:pPr>
+        <w:spacing w:before="240" w:beforeAutospacing="off" w:after="240" w:afterAutospacing="off"/>
+        <w:rPr>
+          <w:rFonts w:ascii="Aptos" w:hAnsi="Aptos" w:eastAsia="Aptos" w:cs="Aptos"/>
+          <w:noProof w:val="0"/>
+          <w:sz w:val="24"/>
+          <w:szCs w:val="24"/>
+          <w:lang w:val="en-US"/>
+        </w:rPr>
+      </w:pPr>
+      <w:r>
+        <w:rPr>
+          <w:rFonts w:ascii="Aptos" w:hAnsi="Aptos" w:eastAsia="Aptos" w:cs="Aptos"/>
+          <w:noProof w:val="0"/>
+          <w:sz w:val="24"/>
+          <w:szCs w:val="24"/>
+          <w:lang w:val="en-US"/>
+        </w:rPr>
+        <w:t>We evaluated multiple LLMs and baseline translation tools across:</w:t>
+      </w:r>
+      <w:r>
+        <w:br/>
+      </w:r>
+      <w:r>
+        <w:rPr>
+          <w:rFonts w:ascii="Aptos" w:hAnsi="Aptos" w:eastAsia="Aptos" w:cs="Aptos"/>
+          <w:noProof w:val="0"/>
+          <w:sz w:val="24"/>
+          <w:szCs w:val="24"/>
+          <w:lang w:val="en-US"/>
+        </w:rPr>
+        <w:t>- grammatical correctness and fluency,</w:t>
+      </w:r>
+      <w:r>
+        <w:br/>
+      </w:r>
+      <w:r>
+        <w:rPr>
+          <w:rFonts w:ascii="Aptos" w:hAnsi="Aptos" w:eastAsia="Aptos" w:cs="Aptos"/>
+          <w:noProof w:val="0"/>
+          <w:sz w:val="24"/>
+          <w:szCs w:val="24"/>
+          <w:lang w:val="en-US"/>
+        </w:rPr>
+        <w:t>- faithfulness to source meaning,</w:t>
+      </w:r>
+      <w:r>
+        <w:br/>
+      </w:r>
+      <w:r>
+        <w:rPr>
+          <w:rFonts w:ascii="Aptos" w:hAnsi="Aptos" w:eastAsia="Aptos" w:cs="Aptos"/>
+          <w:noProof w:val="0"/>
+          <w:sz w:val="24"/>
+          <w:szCs w:val="24"/>
+          <w:lang w:val="en-US"/>
+        </w:rPr>
+        <w:t>- handling idioms/allusions,</w:t>
+      </w:r>
+      <w:r>
+        <w:br/>
+      </w:r>
+      <w:r>
+        <w:rPr>
+          <w:rFonts w:ascii="Aptos" w:hAnsi="Aptos" w:eastAsia="Aptos" w:cs="Aptos"/>
+          <w:noProof w:val="0"/>
+          <w:sz w:val="24"/>
+          <w:szCs w:val="24"/>
+          <w:lang w:val="en-US"/>
+        </w:rPr>
+        <w:t>- document-level sensitivity,</w:t>
+      </w:r>
+      <w:r>
+        <w:br/>
+      </w:r>
+      <w:r>
+        <w:rPr>
+          <w:rFonts w:ascii="Aptos" w:hAnsi="Aptos" w:eastAsia="Aptos" w:cs="Aptos"/>
+          <w:noProof w:val="0"/>
+          <w:sz w:val="24"/>
+          <w:szCs w:val="24"/>
+          <w:lang w:val="en-US"/>
+        </w:rPr>
+        <w:t>- and format compliance.</w:t>
+      </w:r>
     </w:p>
     <w:p>
       <w:pPr>
         <w:pStyle w:val="Normal"/>
-        <w:rPr>
-          <w:noProof w:val="0"/>
-          <w:lang w:val="en-US"/>
-        </w:rPr>
-      </w:pPr>
+        <w:spacing w:before="240" w:beforeAutospacing="off" w:after="240" w:afterAutospacing="off"/>
+      </w:pPr>
+      <w:r>
+        <w:rPr>
+          <w:rFonts w:ascii="Aptos" w:hAnsi="Aptos" w:eastAsia="Aptos" w:cs="Aptos"/>
+          <w:b w:val="0"/>
+          <w:bCs w:val="0"/>
+          <w:noProof w:val="0"/>
+          <w:sz w:val="24"/>
+          <w:szCs w:val="24"/>
+          <w:lang w:val="en-US"/>
+        </w:rPr>
+        <w:t>Selection results (from your experiments):</w:t>
+      </w:r>
+      <w:r>
+        <w:br/>
+      </w:r>
+      <w:r>
+        <w:rPr>
+          <w:rFonts w:ascii="Aptos" w:hAnsi="Aptos" w:eastAsia="Aptos" w:cs="Aptos"/>
+          <w:noProof w:val="0"/>
+          <w:sz w:val="24"/>
+          <w:szCs w:val="24"/>
+          <w:lang w:val="en-US"/>
+        </w:rPr>
+        <w:t xml:space="preserve"> A quantitative comparison using semantic similarity to reference translations </w:t>
+      </w:r>
+      <w:r>
+        <w:rPr>
+          <w:rFonts w:ascii="Aptos" w:hAnsi="Aptos" w:eastAsia="Aptos" w:cs="Aptos"/>
+          <w:noProof w:val="0"/>
+          <w:sz w:val="24"/>
+          <w:szCs w:val="24"/>
+          <w:lang w:val="en-US"/>
+        </w:rPr>
+        <w:t>indicated</w:t>
+      </w:r>
+      <w:r>
+        <w:rPr>
+          <w:rFonts w:ascii="Aptos" w:hAnsi="Aptos" w:eastAsia="Aptos" w:cs="Aptos"/>
+          <w:noProof w:val="0"/>
+          <w:sz w:val="24"/>
+          <w:szCs w:val="24"/>
+          <w:lang w:val="en-US"/>
+        </w:rPr>
+        <w:t xml:space="preserve"> that:</w:t>
+      </w:r>
+      <w:r>
+        <w:br/>
+      </w:r>
+      <w:r>
+        <w:rPr>
+          <w:rFonts w:ascii="Aptos" w:hAnsi="Aptos" w:eastAsia="Aptos" w:cs="Aptos"/>
+          <w:b w:val="0"/>
+          <w:bCs w:val="0"/>
+          <w:noProof w:val="0"/>
+          <w:sz w:val="24"/>
+          <w:szCs w:val="24"/>
+          <w:lang w:val="en-US"/>
+        </w:rPr>
+        <w:t>- Qwen3 achieved the highest mean alignment (~</w:t>
+      </w:r>
+      <w:r>
+        <w:rPr>
+          <w:rFonts w:ascii="Aptos" w:hAnsi="Aptos" w:eastAsia="Aptos" w:cs="Aptos"/>
+          <w:b w:val="0"/>
+          <w:bCs w:val="0"/>
+          <w:noProof w:val="0"/>
+          <w:sz w:val="24"/>
+          <w:szCs w:val="24"/>
+          <w:lang w:val="en-US"/>
+        </w:rPr>
+        <w:t>0.</w:t>
+      </w:r>
+      <w:r>
+        <w:rPr>
+          <w:rFonts w:ascii="Aptos" w:hAnsi="Aptos" w:eastAsia="Aptos" w:cs="Aptos"/>
+          <w:b w:val="0"/>
+          <w:bCs w:val="0"/>
+          <w:noProof w:val="0"/>
+          <w:sz w:val="24"/>
+          <w:szCs w:val="24"/>
+          <w:lang w:val="en-US"/>
+        </w:rPr>
+        <w:t>9687),</w:t>
+      </w:r>
+      <w:r>
+        <w:br/>
+      </w:r>
+      <w:r>
+        <w:rPr>
+          <w:rFonts w:ascii="Aptos" w:hAnsi="Aptos" w:eastAsia="Aptos" w:cs="Aptos"/>
+          <w:noProof w:val="0"/>
+          <w:sz w:val="24"/>
+          <w:szCs w:val="24"/>
+          <w:lang w:val="en-US"/>
+        </w:rPr>
+        <w:t>- competing strong models were close but slightly lower on mean,</w:t>
+      </w:r>
+      <w:r>
+        <w:br/>
+      </w:r>
+      <w:r>
+        <w:rPr>
+          <w:rFonts w:ascii="Aptos" w:hAnsi="Aptos" w:eastAsia="Aptos" w:cs="Aptos"/>
+          <w:noProof w:val="0"/>
+          <w:sz w:val="24"/>
+          <w:szCs w:val="24"/>
+          <w:lang w:val="en-US"/>
+        </w:rPr>
+        <w:t>- one candidate model underperformed substantially and showed high variance (unreliable for this task distribution).</w:t>
+      </w:r>
+      <w:r>
+        <w:drawing>
+          <wp:inline wp14:editId="11F46DAD" wp14:anchorId="78E13591">
+            <wp:extent cx="5192110" cy="802687"/>
+            <wp:effectExtent l="0" t="0" r="0" b="0"/>
+            <wp:docPr id="1231189272" name="drawing"/>
+            <wp:cNvGraphicFramePr>
+              <a:graphicFrameLocks noChangeAspect="1"/>
+            </wp:cNvGraphicFramePr>
+            <a:graphic>
+              <a:graphicData xmlns:a="http://schemas.openxmlformats.org/drawingml/2006/main" uri="http://schemas.openxmlformats.org/drawingml/2006/picture">
+                <pic:pic xmlns:pic="http://schemas.openxmlformats.org/drawingml/2006/picture">
+                  <pic:nvPicPr>
+                    <pic:cNvPr id="1231189272" name="Picture 1231189272"/>
+                    <pic:cNvPicPr/>
+                  </pic:nvPicPr>
+                  <pic:blipFill>
+                    <a:blip xmlns:r="http://schemas.openxmlformats.org/officeDocument/2006/relationships" r:embed="rId928619825">
+                      <a:extLst>
+                        <a:ext uri="{28A0092B-C50C-407E-A947-70E740481C1C}">
+                          <a14:useLocalDpi xmlns:a14="http://schemas.microsoft.com/office/drawing/2010/main"/>
+                        </a:ext>
+                      </a:extLst>
+                    </a:blip>
+                    <a:stretch>
+                      <a:fillRect/>
+                    </a:stretch>
+                  </pic:blipFill>
+                  <pic:spPr>
+                    <a:xfrm rot="0">
+                      <a:off x="0" y="0"/>
+                      <a:ext cx="5192110" cy="802687"/>
+                    </a:xfrm>
+                    <a:prstGeom prst="rect">
+                      <a:avLst/>
+                    </a:prstGeom>
+                  </pic:spPr>
+                </pic:pic>
+              </a:graphicData>
+            </a:graphic>
+          </wp:inline>
+        </w:drawing>
+      </w:r>
+    </w:p>
+    <w:p>
+      <w:pPr>
+        <w:spacing w:before="240" w:beforeAutospacing="off" w:after="240" w:afterAutospacing="off"/>
+      </w:pPr>
+      <w:r>
+        <w:rPr>
+          <w:rFonts w:ascii="Aptos" w:hAnsi="Aptos" w:eastAsia="Aptos" w:cs="Aptos"/>
+          <w:noProof w:val="0"/>
+          <w:sz w:val="24"/>
+          <w:szCs w:val="24"/>
+          <w:lang w:val="en-US"/>
+        </w:rPr>
+        <w:t>This justified Qwen3 as the primary model for the system.</w:t>
+      </w:r>
     </w:p>
     <w:p>
       <w:pPr>
         <w:pStyle w:val="Normal"/>
-        <w:rPr>
-          <w:noProof w:val="0"/>
-          <w:lang w:val="en-US"/>
-        </w:rPr>
-      </w:pPr>
+        <w:jc w:val="center"/>
+      </w:pPr>
+      <w:r>
+        <w:drawing>
+          <wp:inline wp14:editId="655581A5" wp14:anchorId="4ADB3B31">
+            <wp:extent cx="2536761" cy="2091210"/>
+            <wp:effectExtent l="0" t="0" r="0" b="0"/>
+            <wp:docPr id="109765124" name="drawing"/>
+            <wp:cNvGraphicFramePr>
+              <a:graphicFrameLocks noChangeAspect="1"/>
+            </wp:cNvGraphicFramePr>
+            <a:graphic>
+              <a:graphicData xmlns:a="http://schemas.openxmlformats.org/drawingml/2006/main" uri="http://schemas.openxmlformats.org/drawingml/2006/picture">
+                <pic:pic xmlns:pic="http://schemas.openxmlformats.org/drawingml/2006/picture">
+                  <pic:nvPicPr>
+                    <pic:cNvPr id="109765124" name="Picture 109765124"/>
+                    <pic:cNvPicPr/>
+                  </pic:nvPicPr>
+                  <pic:blipFill>
+                    <a:blip xmlns:r="http://schemas.openxmlformats.org/officeDocument/2006/relationships" r:embed="rId260179480">
+                      <a:extLst>
+                        <a:ext uri="{28A0092B-C50C-407E-A947-70E740481C1C}">
+                          <a14:useLocalDpi xmlns:a14="http://schemas.microsoft.com/office/drawing/2010/main"/>
+                        </a:ext>
+                      </a:extLst>
+                    </a:blip>
+                    <a:stretch>
+                      <a:fillRect/>
+                    </a:stretch>
+                  </pic:blipFill>
+                  <pic:spPr>
+                    <a:xfrm rot="0">
+                      <a:off x="0" y="0"/>
+                      <a:ext cx="2536761" cy="2091210"/>
+                    </a:xfrm>
+                    <a:prstGeom prst="rect">
+                      <a:avLst/>
+                    </a:prstGeom>
+                  </pic:spPr>
+                </pic:pic>
+              </a:graphicData>
+            </a:graphic>
+          </wp:inline>
+        </w:drawing>
+      </w:r>
+    </w:p>
+    <w:p>
+      <w:pPr>
+        <w:pStyle w:val="Heading4"/>
+      </w:pPr>
+      <w:r>
+        <w:rPr/>
+        <w:t xml:space="preserve">5.3 </w:t>
+      </w:r>
+      <w:r>
+        <w:rPr>
+          <w:noProof w:val="0"/>
+          <w:lang w:val="en-US"/>
+        </w:rPr>
+        <w:t>Prompt engineering and task reformulation</w:t>
+      </w:r>
+    </w:p>
+    <w:p>
+      <w:pPr>
+        <w:spacing w:before="240" w:beforeAutospacing="off" w:after="240" w:afterAutospacing="off"/>
+        <w:rPr>
+          <w:rFonts w:ascii="Aptos" w:hAnsi="Aptos" w:eastAsia="Aptos" w:cs="Aptos"/>
+          <w:noProof w:val="0"/>
+          <w:sz w:val="24"/>
+          <w:szCs w:val="24"/>
+          <w:lang w:val="en-US"/>
+        </w:rPr>
+      </w:pPr>
+      <w:r>
+        <w:rPr>
+          <w:rFonts w:ascii="Aptos" w:hAnsi="Aptos" w:eastAsia="Aptos" w:cs="Aptos"/>
+          <w:noProof w:val="0"/>
+          <w:sz w:val="24"/>
+          <w:szCs w:val="24"/>
+          <w:lang w:val="en-US"/>
+        </w:rPr>
+        <w:t xml:space="preserve">We </w:t>
+      </w:r>
+      <w:r>
+        <w:rPr>
+          <w:rFonts w:ascii="Aptos" w:hAnsi="Aptos" w:eastAsia="Aptos" w:cs="Aptos"/>
+          <w:noProof w:val="0"/>
+          <w:sz w:val="24"/>
+          <w:szCs w:val="24"/>
+          <w:lang w:val="en-US"/>
+        </w:rPr>
+        <w:t>observed</w:t>
+      </w:r>
+      <w:r>
+        <w:rPr>
+          <w:rFonts w:ascii="Aptos" w:hAnsi="Aptos" w:eastAsia="Aptos" w:cs="Aptos"/>
+          <w:noProof w:val="0"/>
+          <w:sz w:val="24"/>
+          <w:szCs w:val="24"/>
+          <w:lang w:val="en-US"/>
+        </w:rPr>
+        <w:t xml:space="preserve"> that initial prompts produced acceptable outputs sporadically but suffered from:</w:t>
+      </w:r>
+      <w:r>
+        <w:br/>
+      </w:r>
+      <w:r>
+        <w:rPr>
+          <w:rFonts w:ascii="Aptos" w:hAnsi="Aptos" w:eastAsia="Aptos" w:cs="Aptos"/>
+          <w:noProof w:val="0"/>
+          <w:sz w:val="24"/>
+          <w:szCs w:val="24"/>
+          <w:lang w:val="en-US"/>
+        </w:rPr>
+        <w:t>- incomplete coverage (missing grammar vs idiom explanations),</w:t>
+      </w:r>
+      <w:r>
+        <w:br/>
+      </w:r>
+      <w:r>
+        <w:rPr>
+          <w:rFonts w:ascii="Aptos" w:hAnsi="Aptos" w:eastAsia="Aptos" w:cs="Aptos"/>
+          <w:noProof w:val="0"/>
+          <w:sz w:val="24"/>
+          <w:szCs w:val="24"/>
+          <w:lang w:val="en-US"/>
+        </w:rPr>
+        <w:t>- inconsistent formatting,</w:t>
+      </w:r>
+      <w:r>
+        <w:br/>
+      </w:r>
+      <w:r>
+        <w:rPr>
+          <w:rFonts w:ascii="Aptos" w:hAnsi="Aptos" w:eastAsia="Aptos" w:cs="Aptos"/>
+          <w:noProof w:val="0"/>
+          <w:sz w:val="24"/>
+          <w:szCs w:val="24"/>
+          <w:lang w:val="en-US"/>
+        </w:rPr>
+        <w:t>- format drift across repeated calls (extra text, broken JSON).</w:t>
+      </w:r>
+    </w:p>
+    <w:p>
+      <w:pPr>
+        <w:spacing w:before="240" w:beforeAutospacing="off" w:after="240" w:afterAutospacing="off"/>
+        <w:rPr>
+          <w:rFonts w:ascii="Aptos" w:hAnsi="Aptos" w:eastAsia="Aptos" w:cs="Aptos"/>
+          <w:noProof w:val="0"/>
+          <w:sz w:val="24"/>
+          <w:szCs w:val="24"/>
+          <w:lang w:val="en-US"/>
+        </w:rPr>
+      </w:pPr>
+      <w:r>
+        <w:rPr>
+          <w:rFonts w:ascii="Aptos" w:hAnsi="Aptos" w:eastAsia="Aptos" w:cs="Aptos"/>
+          <w:noProof w:val="0"/>
+          <w:sz w:val="24"/>
+          <w:szCs w:val="24"/>
+          <w:lang w:val="en-US"/>
+        </w:rPr>
+        <w:t>We iteratively refined prompts toward:</w:t>
+      </w:r>
+      <w:r>
+        <w:br/>
+      </w:r>
+      <w:r>
+        <w:rPr>
+          <w:rFonts w:ascii="Aptos" w:hAnsi="Aptos" w:eastAsia="Aptos" w:cs="Aptos"/>
+          <w:noProof w:val="0"/>
+          <w:sz w:val="24"/>
+          <w:szCs w:val="24"/>
+          <w:lang w:val="en-US"/>
+        </w:rPr>
+        <w:t xml:space="preserve">- explicit pedagogical </w:t>
+      </w:r>
+      <w:r>
+        <w:rPr>
+          <w:rFonts w:ascii="Aptos" w:hAnsi="Aptos" w:eastAsia="Aptos" w:cs="Aptos"/>
+          <w:noProof w:val="0"/>
+          <w:sz w:val="24"/>
+          <w:szCs w:val="24"/>
+          <w:lang w:val="en-US"/>
+        </w:rPr>
+        <w:t>objectives</w:t>
+      </w:r>
+      <w:r>
+        <w:rPr>
+          <w:rFonts w:ascii="Aptos" w:hAnsi="Aptos" w:eastAsia="Aptos" w:cs="Aptos"/>
+          <w:noProof w:val="0"/>
+          <w:sz w:val="24"/>
+          <w:szCs w:val="24"/>
+          <w:lang w:val="en-US"/>
+        </w:rPr>
+        <w:t>,</w:t>
+      </w:r>
+      <w:r>
+        <w:br/>
+      </w:r>
+      <w:r>
+        <w:rPr>
+          <w:rFonts w:ascii="Aptos" w:hAnsi="Aptos" w:eastAsia="Aptos" w:cs="Aptos"/>
+          <w:noProof w:val="0"/>
+          <w:sz w:val="24"/>
+          <w:szCs w:val="24"/>
+          <w:lang w:val="en-US"/>
+        </w:rPr>
+        <w:t>- strict JSON-only output,</w:t>
+      </w:r>
+      <w:r>
+        <w:br/>
+      </w:r>
+      <w:r>
+        <w:rPr>
+          <w:rFonts w:ascii="Aptos" w:hAnsi="Aptos" w:eastAsia="Aptos" w:cs="Aptos"/>
+          <w:noProof w:val="0"/>
+          <w:sz w:val="24"/>
+          <w:szCs w:val="24"/>
+          <w:lang w:val="en-US"/>
+        </w:rPr>
+        <w:t>- explicit requirement to select spans from the source text,</w:t>
+      </w:r>
+      <w:r>
+        <w:br/>
+      </w:r>
+      <w:r>
+        <w:rPr>
+          <w:rFonts w:ascii="Aptos" w:hAnsi="Aptos" w:eastAsia="Aptos" w:cs="Aptos"/>
+          <w:noProof w:val="0"/>
+          <w:sz w:val="24"/>
+          <w:szCs w:val="24"/>
+          <w:lang w:val="en-US"/>
+        </w:rPr>
+        <w:t>- and explicit separation of translation vs explanation.</w:t>
+      </w:r>
+    </w:p>
+    <w:p>
+      <w:pPr>
+        <w:spacing w:before="240" w:beforeAutospacing="off" w:after="240" w:afterAutospacing="off"/>
+        <w:rPr>
+          <w:rFonts w:ascii="Aptos" w:hAnsi="Aptos" w:eastAsia="Aptos" w:cs="Aptos"/>
+          <w:noProof w:val="0"/>
+          <w:sz w:val="24"/>
+          <w:szCs w:val="24"/>
+          <w:lang w:val="en-US"/>
+        </w:rPr>
+      </w:pPr>
+      <w:r>
+        <w:rPr>
+          <w:rFonts w:ascii="Aptos" w:hAnsi="Aptos" w:eastAsia="Aptos" w:cs="Aptos"/>
+          <w:noProof w:val="0"/>
+          <w:sz w:val="24"/>
+          <w:szCs w:val="24"/>
+          <w:lang w:val="en-US"/>
+        </w:rPr>
+        <w:t>Empirically, structured prompts significantly improved both explanation of usefulness and machine-</w:t>
+      </w:r>
+      <w:r>
+        <w:rPr>
+          <w:rFonts w:ascii="Aptos" w:hAnsi="Aptos" w:eastAsia="Aptos" w:cs="Aptos"/>
+          <w:noProof w:val="0"/>
+          <w:sz w:val="24"/>
+          <w:szCs w:val="24"/>
+          <w:lang w:val="en-US"/>
+        </w:rPr>
+        <w:t>parseable</w:t>
+      </w:r>
+      <w:r>
+        <w:rPr>
+          <w:rFonts w:ascii="Aptos" w:hAnsi="Aptos" w:eastAsia="Aptos" w:cs="Aptos"/>
+          <w:noProof w:val="0"/>
+          <w:sz w:val="24"/>
+          <w:szCs w:val="24"/>
+          <w:lang w:val="en-US"/>
+        </w:rPr>
+        <w:t xml:space="preserve"> stability.</w:t>
+      </w:r>
+    </w:p>
+    <w:p>
+      <w:pPr>
+        <w:spacing w:before="240" w:beforeAutospacing="off" w:after="240" w:afterAutospacing="off"/>
+        <w:rPr>
+          <w:rFonts w:ascii="Aptos" w:hAnsi="Aptos" w:eastAsia="Aptos" w:cs="Aptos"/>
+          <w:b w:val="0"/>
+          <w:bCs w:val="0"/>
+          <w:i w:val="0"/>
+          <w:iCs w:val="0"/>
+          <w:caps w:val="0"/>
+          <w:smallCaps w:val="0"/>
+          <w:noProof w:val="0"/>
+          <w:color w:val="000000" w:themeColor="text1" w:themeTint="FF" w:themeShade="FF"/>
+          <w:sz w:val="24"/>
+          <w:szCs w:val="24"/>
+          <w:lang w:val="en-US"/>
+        </w:rPr>
+      </w:pPr>
+      <w:r>
+        <w:rPr>
+          <w:rFonts w:ascii="Aptos" w:hAnsi="Aptos" w:eastAsia="Aptos" w:cs="Aptos"/>
+          <w:b w:val="0"/>
+          <w:bCs w:val="0"/>
+          <w:i w:val="0"/>
+          <w:iCs w:val="0"/>
+          <w:caps w:val="0"/>
+          <w:smallCaps w:val="0"/>
+          <w:noProof w:val="0"/>
+          <w:color w:val="000000" w:themeColor="text1" w:themeTint="FF" w:themeShade="FF"/>
+          <w:sz w:val="24"/>
+          <w:szCs w:val="24"/>
+          <w:lang w:val="en-US"/>
+        </w:rPr>
+        <w:t>The initial prompt was relatively simple:</w:t>
+      </w:r>
+    </w:p>
+    <w:p>
+      <w:pPr>
+        <w:spacing w:before="240" w:beforeAutospacing="off" w:after="240" w:afterAutospacing="off"/>
+        <w:rPr>
+          <w:rFonts w:ascii="Aptos" w:hAnsi="Aptos" w:eastAsia="Aptos" w:cs="Aptos"/>
+          <w:b w:val="0"/>
+          <w:bCs w:val="0"/>
+          <w:i w:val="0"/>
+          <w:iCs w:val="0"/>
+          <w:caps w:val="0"/>
+          <w:smallCaps w:val="0"/>
+          <w:noProof w:val="0"/>
+          <w:color w:val="000000" w:themeColor="text1" w:themeTint="FF" w:themeShade="FF"/>
+          <w:sz w:val="24"/>
+          <w:szCs w:val="24"/>
+          <w:lang w:val="en-US"/>
+        </w:rPr>
+      </w:pPr>
+      <w:r>
+        <w:rPr>
+          <w:rFonts w:ascii="Aptos" w:hAnsi="Aptos" w:eastAsia="Aptos" w:cs="Aptos"/>
+          <w:b w:val="0"/>
+          <w:bCs w:val="0"/>
+          <w:i w:val="0"/>
+          <w:iCs w:val="0"/>
+          <w:caps w:val="0"/>
+          <w:smallCaps w:val="0"/>
+          <w:noProof w:val="0"/>
+          <w:color w:val="000000" w:themeColor="text1" w:themeTint="FF" w:themeShade="FF"/>
+          <w:sz w:val="24"/>
+          <w:szCs w:val="24"/>
+          <w:lang w:val="en-US"/>
+        </w:rPr>
+        <w:t>“You are an expert translator, you will receive text in a JSON format that must be translated and explained. Identify the most challanging structures in the given sentence and respond with an explaination and a whole text translation. The input JSON format is the following '{"input_text":"&lt;text_here&gt;"}'. The output JSON format is the following '{"translated_text":"&lt;translated_text", "explainations_list": [...]}". Respond with only the valid JSON and only the valid JSON, do not output any other strings.”</w:t>
+      </w:r>
+    </w:p>
+    <w:p>
+      <w:pPr>
+        <w:spacing w:before="240" w:beforeAutospacing="off" w:after="240" w:afterAutospacing="off"/>
+        <w:rPr>
+          <w:rFonts w:ascii="Aptos" w:hAnsi="Aptos" w:eastAsia="Aptos" w:cs="Aptos"/>
+          <w:b w:val="0"/>
+          <w:bCs w:val="0"/>
+          <w:i w:val="0"/>
+          <w:iCs w:val="0"/>
+          <w:caps w:val="0"/>
+          <w:smallCaps w:val="0"/>
+          <w:noProof w:val="0"/>
+          <w:color w:val="000000" w:themeColor="text1" w:themeTint="FF" w:themeShade="FF"/>
+          <w:sz w:val="24"/>
+          <w:szCs w:val="24"/>
+          <w:lang w:val="en-US"/>
+        </w:rPr>
+      </w:pPr>
+      <w:r>
+        <w:rPr>
+          <w:rFonts w:ascii="Aptos" w:hAnsi="Aptos" w:eastAsia="Aptos" w:cs="Aptos"/>
+          <w:b w:val="0"/>
+          <w:bCs w:val="0"/>
+          <w:i w:val="0"/>
+          <w:iCs w:val="0"/>
+          <w:caps w:val="0"/>
+          <w:smallCaps w:val="0"/>
+          <w:noProof w:val="0"/>
+          <w:color w:val="000000" w:themeColor="text1" w:themeTint="FF" w:themeShade="FF"/>
+          <w:sz w:val="24"/>
+          <w:szCs w:val="24"/>
+          <w:lang w:val="en-US"/>
+        </w:rPr>
+        <w:t>This prompt produced translations and some explanations, but it did not sufficiently constrain the model to:</w:t>
+      </w:r>
+    </w:p>
+    <w:p>
+      <w:pPr>
+        <w:pStyle w:val="ListParagraph"/>
+        <w:numPr>
+          <w:ilvl w:val="0"/>
+          <w:numId w:val="28"/>
+        </w:numPr>
+        <w:spacing w:before="240" w:beforeAutospacing="off" w:after="240" w:afterAutospacing="off"/>
+        <w:rPr>
+          <w:rFonts w:ascii="Aptos" w:hAnsi="Aptos" w:eastAsia="Aptos" w:cs="Aptos"/>
+          <w:b w:val="0"/>
+          <w:bCs w:val="0"/>
+          <w:i w:val="0"/>
+          <w:iCs w:val="0"/>
+          <w:caps w:val="0"/>
+          <w:smallCaps w:val="0"/>
+          <w:noProof w:val="0"/>
+          <w:color w:val="000000" w:themeColor="text1" w:themeTint="FF" w:themeShade="FF"/>
+          <w:sz w:val="24"/>
+          <w:szCs w:val="24"/>
+          <w:lang w:val="en-US"/>
+        </w:rPr>
+      </w:pPr>
+      <w:r>
+        <w:rPr>
+          <w:rFonts w:ascii="Aptos" w:hAnsi="Aptos" w:eastAsia="Aptos" w:cs="Aptos"/>
+          <w:b w:val="0"/>
+          <w:bCs w:val="0"/>
+          <w:i w:val="0"/>
+          <w:iCs w:val="0"/>
+          <w:caps w:val="0"/>
+          <w:smallCaps w:val="0"/>
+          <w:noProof w:val="0"/>
+          <w:color w:val="000000" w:themeColor="text1" w:themeTint="FF" w:themeShade="FF"/>
+          <w:sz w:val="24"/>
+          <w:szCs w:val="24"/>
+          <w:lang w:val="en-US"/>
+        </w:rPr>
+        <w:t>systematically cover both grammatical structures and challenging phrases,</w:t>
+      </w:r>
+    </w:p>
+    <w:p>
+      <w:pPr>
+        <w:pStyle w:val="ListParagraph"/>
+        <w:numPr>
+          <w:ilvl w:val="0"/>
+          <w:numId w:val="28"/>
+        </w:numPr>
+        <w:spacing w:before="240" w:beforeAutospacing="off" w:after="240" w:afterAutospacing="off"/>
+        <w:rPr>
+          <w:rFonts w:ascii="Aptos" w:hAnsi="Aptos" w:eastAsia="Aptos" w:cs="Aptos"/>
+          <w:b w:val="0"/>
+          <w:bCs w:val="0"/>
+          <w:i w:val="0"/>
+          <w:iCs w:val="0"/>
+          <w:caps w:val="0"/>
+          <w:smallCaps w:val="0"/>
+          <w:noProof w:val="0"/>
+          <w:color w:val="000000" w:themeColor="text1" w:themeTint="FF" w:themeShade="FF"/>
+          <w:sz w:val="24"/>
+          <w:szCs w:val="24"/>
+          <w:lang w:val="en-US"/>
+        </w:rPr>
+      </w:pPr>
+      <w:r>
+        <w:rPr>
+          <w:rFonts w:ascii="Aptos" w:hAnsi="Aptos" w:eastAsia="Aptos" w:cs="Aptos"/>
+          <w:b w:val="0"/>
+          <w:bCs w:val="0"/>
+          <w:i w:val="0"/>
+          <w:iCs w:val="0"/>
+          <w:caps w:val="0"/>
+          <w:smallCaps w:val="0"/>
+          <w:noProof w:val="0"/>
+          <w:color w:val="000000" w:themeColor="text1" w:themeTint="FF" w:themeShade="FF"/>
+          <w:sz w:val="24"/>
+          <w:szCs w:val="24"/>
+          <w:lang w:val="en-US"/>
+        </w:rPr>
+        <w:t>clearly separate the translation from the commentary, and</w:t>
+      </w:r>
+    </w:p>
+    <w:p>
+      <w:pPr>
+        <w:pStyle w:val="ListParagraph"/>
+        <w:numPr>
+          <w:ilvl w:val="0"/>
+          <w:numId w:val="28"/>
+        </w:numPr>
+        <w:spacing w:before="240" w:beforeAutospacing="off" w:after="240" w:afterAutospacing="off"/>
+        <w:rPr>
+          <w:rFonts w:ascii="Aptos" w:hAnsi="Aptos" w:eastAsia="Aptos" w:cs="Aptos"/>
+          <w:b w:val="0"/>
+          <w:bCs w:val="0"/>
+          <w:i w:val="0"/>
+          <w:iCs w:val="0"/>
+          <w:caps w:val="0"/>
+          <w:smallCaps w:val="0"/>
+          <w:noProof w:val="0"/>
+          <w:color w:val="000000" w:themeColor="text1" w:themeTint="FF" w:themeShade="FF"/>
+          <w:sz w:val="24"/>
+          <w:szCs w:val="24"/>
+          <w:lang w:val="en-US"/>
+        </w:rPr>
+      </w:pPr>
+      <w:r>
+        <w:rPr>
+          <w:rFonts w:ascii="Aptos" w:hAnsi="Aptos" w:eastAsia="Aptos" w:cs="Aptos"/>
+          <w:b w:val="0"/>
+          <w:bCs w:val="0"/>
+          <w:i w:val="0"/>
+          <w:iCs w:val="0"/>
+          <w:caps w:val="0"/>
+          <w:smallCaps w:val="0"/>
+          <w:noProof w:val="0"/>
+          <w:color w:val="000000" w:themeColor="text1" w:themeTint="FF" w:themeShade="FF"/>
+          <w:sz w:val="24"/>
+          <w:szCs w:val="24"/>
+          <w:lang w:val="en-US"/>
+        </w:rPr>
+        <w:t>adhere to a strict, machine-parseable JSON format.</w:t>
+      </w:r>
+    </w:p>
+    <w:p>
+      <w:pPr>
+        <w:spacing w:before="240" w:beforeAutospacing="off" w:after="240" w:afterAutospacing="off"/>
+        <w:ind w:left="0"/>
+        <w:rPr>
+          <w:rFonts w:ascii="Aptos" w:hAnsi="Aptos" w:eastAsia="Aptos" w:cs="Aptos"/>
+          <w:b w:val="0"/>
+          <w:bCs w:val="0"/>
+          <w:i w:val="0"/>
+          <w:iCs w:val="0"/>
+          <w:caps w:val="0"/>
+          <w:smallCaps w:val="0"/>
+          <w:noProof w:val="0"/>
+          <w:color w:val="000000" w:themeColor="text1" w:themeTint="FF" w:themeShade="FF"/>
+          <w:sz w:val="24"/>
+          <w:szCs w:val="24"/>
+          <w:lang w:val="en-US"/>
+        </w:rPr>
+      </w:pPr>
+      <w:r>
+        <w:rPr>
+          <w:rFonts w:ascii="Aptos" w:hAnsi="Aptos" w:eastAsia="Aptos" w:cs="Aptos"/>
+          <w:b w:val="0"/>
+          <w:bCs w:val="0"/>
+          <w:i w:val="0"/>
+          <w:iCs w:val="0"/>
+          <w:caps w:val="0"/>
+          <w:smallCaps w:val="0"/>
+          <w:noProof w:val="0"/>
+          <w:color w:val="000000" w:themeColor="text1" w:themeTint="FF" w:themeShade="FF"/>
+          <w:sz w:val="24"/>
+          <w:szCs w:val="24"/>
+          <w:lang w:val="en-US"/>
+        </w:rPr>
+        <w:t xml:space="preserve">But the results were not satisfactory. The first responses were almost doing the task, but by the second or third attempt, Qwen3 was forgetting its context and was not outputing in the format that was asked, sometimes was even adding word before the structured translation response. </w:t>
+      </w:r>
+    </w:p>
+    <w:p>
+      <w:pPr>
+        <w:spacing w:before="240" w:beforeAutospacing="off" w:after="240" w:afterAutospacing="off"/>
+        <w:rPr>
+          <w:rFonts w:ascii="Aptos" w:hAnsi="Aptos" w:eastAsia="Aptos" w:cs="Aptos"/>
+          <w:b w:val="0"/>
+          <w:bCs w:val="0"/>
+          <w:i w:val="0"/>
+          <w:iCs w:val="0"/>
+          <w:caps w:val="0"/>
+          <w:smallCaps w:val="0"/>
+          <w:noProof w:val="0"/>
+          <w:color w:val="000000" w:themeColor="text1" w:themeTint="FF" w:themeShade="FF"/>
+          <w:sz w:val="24"/>
+          <w:szCs w:val="24"/>
+          <w:lang w:val="en-US"/>
+        </w:rPr>
+      </w:pPr>
+      <w:r>
+        <w:rPr>
+          <w:rFonts w:ascii="Aptos" w:hAnsi="Aptos" w:eastAsia="Aptos" w:cs="Aptos"/>
+          <w:b w:val="0"/>
+          <w:bCs w:val="0"/>
+          <w:i w:val="0"/>
+          <w:iCs w:val="0"/>
+          <w:caps w:val="0"/>
+          <w:smallCaps w:val="0"/>
+          <w:noProof w:val="0"/>
+          <w:color w:val="000000" w:themeColor="text1" w:themeTint="FF" w:themeShade="FF"/>
+          <w:sz w:val="24"/>
+          <w:szCs w:val="24"/>
+          <w:lang w:val="en-US"/>
+        </w:rPr>
+        <w:t>After multiple iterations and empirical comparisons on our curated examples, we arrived at a refined prompt:</w:t>
+      </w:r>
+    </w:p>
+    <w:p>
+      <w:pPr>
+        <w:spacing w:before="240" w:beforeAutospacing="off" w:after="240" w:afterAutospacing="off"/>
+        <w:rPr>
+          <w:rFonts w:ascii="Aptos" w:hAnsi="Aptos" w:eastAsia="Aptos" w:cs="Aptos"/>
+          <w:b w:val="0"/>
+          <w:bCs w:val="0"/>
+          <w:i w:val="0"/>
+          <w:iCs w:val="0"/>
+          <w:caps w:val="0"/>
+          <w:smallCaps w:val="0"/>
+          <w:noProof w:val="0"/>
+          <w:color w:val="000000" w:themeColor="text1" w:themeTint="FF" w:themeShade="FF"/>
+          <w:sz w:val="24"/>
+          <w:szCs w:val="24"/>
+          <w:lang w:val="en-US"/>
+        </w:rPr>
+      </w:pPr>
+      <w:r>
+        <w:rPr>
+          <w:rFonts w:ascii="Aptos" w:hAnsi="Aptos" w:eastAsia="Aptos" w:cs="Aptos"/>
+          <w:b w:val="0"/>
+          <w:bCs w:val="0"/>
+          <w:i w:val="0"/>
+          <w:iCs w:val="0"/>
+          <w:caps w:val="0"/>
+          <w:smallCaps w:val="0"/>
+          <w:noProof w:val="0"/>
+          <w:color w:val="000000" w:themeColor="text1" w:themeTint="FF" w:themeShade="FF"/>
+          <w:sz w:val="24"/>
+          <w:szCs w:val="24"/>
+          <w:lang w:val="en-US"/>
+        </w:rPr>
+        <w:t>“You are an expert translator and language analyst. You will receive text in a JSON format that must be translated and explained. Your task is to:</w:t>
+      </w:r>
+    </w:p>
+    <w:p>
+      <w:pPr>
+        <w:pStyle w:val="ListParagraph"/>
+        <w:numPr>
+          <w:ilvl w:val="0"/>
+          <w:numId w:val="29"/>
+        </w:numPr>
+        <w:spacing w:before="240" w:beforeAutospacing="off" w:after="240" w:afterAutospacing="off"/>
+        <w:rPr>
+          <w:rFonts w:ascii="Aptos" w:hAnsi="Aptos" w:eastAsia="Aptos" w:cs="Aptos"/>
+          <w:b w:val="0"/>
+          <w:bCs w:val="0"/>
+          <w:i w:val="0"/>
+          <w:iCs w:val="0"/>
+          <w:caps w:val="0"/>
+          <w:smallCaps w:val="0"/>
+          <w:noProof w:val="0"/>
+          <w:color w:val="000000" w:themeColor="text1" w:themeTint="FF" w:themeShade="FF"/>
+          <w:sz w:val="24"/>
+          <w:szCs w:val="24"/>
+          <w:lang w:val="en-US"/>
+        </w:rPr>
+      </w:pPr>
+      <w:r>
+        <w:rPr>
+          <w:rFonts w:ascii="Aptos" w:hAnsi="Aptos" w:eastAsia="Aptos" w:cs="Aptos"/>
+          <w:b w:val="0"/>
+          <w:bCs w:val="0"/>
+          <w:i w:val="0"/>
+          <w:iCs w:val="0"/>
+          <w:caps w:val="0"/>
+          <w:smallCaps w:val="0"/>
+          <w:noProof w:val="0"/>
+          <w:color w:val="000000" w:themeColor="text1" w:themeTint="FF" w:themeShade="FF"/>
+          <w:sz w:val="24"/>
+          <w:szCs w:val="24"/>
+          <w:lang w:val="en-US"/>
+        </w:rPr>
+        <w:t>Produce a complete, fluent translation of the entire input text.</w:t>
+      </w:r>
+    </w:p>
+    <w:p>
+      <w:pPr>
+        <w:pStyle w:val="ListParagraph"/>
+        <w:numPr>
+          <w:ilvl w:val="0"/>
+          <w:numId w:val="29"/>
+        </w:numPr>
+        <w:spacing w:before="240" w:beforeAutospacing="off" w:after="240" w:afterAutospacing="off"/>
+        <w:rPr>
+          <w:rFonts w:ascii="Aptos" w:hAnsi="Aptos" w:eastAsia="Aptos" w:cs="Aptos"/>
+          <w:b w:val="0"/>
+          <w:bCs w:val="0"/>
+          <w:i w:val="0"/>
+          <w:iCs w:val="0"/>
+          <w:caps w:val="0"/>
+          <w:smallCaps w:val="0"/>
+          <w:noProof w:val="0"/>
+          <w:color w:val="000000" w:themeColor="text1" w:themeTint="FF" w:themeShade="FF"/>
+          <w:sz w:val="24"/>
+          <w:szCs w:val="24"/>
+          <w:lang w:val="en-US"/>
+        </w:rPr>
+      </w:pPr>
+      <w:r>
+        <w:rPr>
+          <w:rFonts w:ascii="Aptos" w:hAnsi="Aptos" w:eastAsia="Aptos" w:cs="Aptos"/>
+          <w:b w:val="0"/>
+          <w:bCs w:val="0"/>
+          <w:i w:val="0"/>
+          <w:iCs w:val="0"/>
+          <w:caps w:val="0"/>
+          <w:smallCaps w:val="0"/>
+          <w:noProof w:val="0"/>
+          <w:color w:val="000000" w:themeColor="text1" w:themeTint="FF" w:themeShade="FF"/>
+          <w:sz w:val="24"/>
+          <w:szCs w:val="24"/>
+          <w:lang w:val="en-US"/>
+        </w:rPr>
+        <w:t>Identify and explain:</w:t>
+      </w:r>
+    </w:p>
+    <w:p>
+      <w:pPr>
+        <w:pStyle w:val="ListParagraph"/>
+        <w:numPr>
+          <w:ilvl w:val="1"/>
+          <w:numId w:val="29"/>
+        </w:numPr>
+        <w:spacing w:before="240" w:beforeAutospacing="off" w:after="240" w:afterAutospacing="off"/>
+        <w:rPr>
+          <w:rFonts w:ascii="Aptos" w:hAnsi="Aptos" w:eastAsia="Aptos" w:cs="Aptos"/>
+          <w:b w:val="0"/>
+          <w:bCs w:val="0"/>
+          <w:i w:val="0"/>
+          <w:iCs w:val="0"/>
+          <w:caps w:val="0"/>
+          <w:smallCaps w:val="0"/>
+          <w:noProof w:val="0"/>
+          <w:color w:val="000000" w:themeColor="text1" w:themeTint="FF" w:themeShade="FF"/>
+          <w:sz w:val="24"/>
+          <w:szCs w:val="24"/>
+          <w:lang w:val="en-US"/>
+        </w:rPr>
+      </w:pPr>
+      <w:r>
+        <w:rPr>
+          <w:rFonts w:ascii="Aptos" w:hAnsi="Aptos" w:eastAsia="Aptos" w:cs="Aptos"/>
+          <w:b w:val="0"/>
+          <w:bCs w:val="0"/>
+          <w:i w:val="0"/>
+          <w:iCs w:val="0"/>
+          <w:caps w:val="0"/>
+          <w:smallCaps w:val="0"/>
+          <w:noProof w:val="0"/>
+          <w:color w:val="000000" w:themeColor="text1" w:themeTint="FF" w:themeShade="FF"/>
+          <w:sz w:val="24"/>
+          <w:szCs w:val="24"/>
+          <w:lang w:val="en-US"/>
+        </w:rPr>
+        <w:t>The most challenging grammatical structures (e.g. verb tenses, clause structures, agreement, word order, subordination, complex sentences), and</w:t>
+      </w:r>
+    </w:p>
+    <w:p>
+      <w:pPr>
+        <w:pStyle w:val="ListParagraph"/>
+        <w:numPr>
+          <w:ilvl w:val="1"/>
+          <w:numId w:val="29"/>
+        </w:numPr>
+        <w:spacing w:before="240" w:beforeAutospacing="off" w:after="240" w:afterAutospacing="off"/>
+        <w:rPr>
+          <w:rFonts w:ascii="Aptos" w:hAnsi="Aptos" w:eastAsia="Aptos" w:cs="Aptos"/>
+          <w:b w:val="0"/>
+          <w:bCs w:val="0"/>
+          <w:i w:val="0"/>
+          <w:iCs w:val="0"/>
+          <w:caps w:val="0"/>
+          <w:smallCaps w:val="0"/>
+          <w:noProof w:val="0"/>
+          <w:color w:val="000000" w:themeColor="text1" w:themeTint="FF" w:themeShade="FF"/>
+          <w:sz w:val="24"/>
+          <w:szCs w:val="24"/>
+          <w:lang w:val="en-US"/>
+        </w:rPr>
+      </w:pPr>
+      <w:r>
+        <w:rPr>
+          <w:rFonts w:ascii="Aptos" w:hAnsi="Aptos" w:eastAsia="Aptos" w:cs="Aptos"/>
+          <w:b w:val="0"/>
+          <w:bCs w:val="0"/>
+          <w:i w:val="0"/>
+          <w:iCs w:val="0"/>
+          <w:caps w:val="0"/>
+          <w:smallCaps w:val="0"/>
+          <w:noProof w:val="0"/>
+          <w:color w:val="000000" w:themeColor="text1" w:themeTint="FF" w:themeShade="FF"/>
+          <w:sz w:val="24"/>
+          <w:szCs w:val="24"/>
+          <w:lang w:val="en-US"/>
+        </w:rPr>
+        <w:t>The most challenging or hard-to-understand phrases/expressions (e.g. idioms, collocations, ambiguous phrases, fixed expressions).</w:t>
+      </w:r>
+    </w:p>
+    <w:p>
+      <w:pPr>
+        <w:spacing w:before="240" w:beforeAutospacing="off" w:after="240" w:afterAutospacing="off"/>
+        <w:rPr>
+          <w:rFonts w:ascii="Aptos" w:hAnsi="Aptos" w:eastAsia="Aptos" w:cs="Aptos"/>
+          <w:b w:val="0"/>
+          <w:bCs w:val="0"/>
+          <w:i w:val="0"/>
+          <w:iCs w:val="0"/>
+          <w:caps w:val="0"/>
+          <w:smallCaps w:val="0"/>
+          <w:noProof w:val="0"/>
+          <w:color w:val="000000" w:themeColor="text1" w:themeTint="FF" w:themeShade="FF"/>
+          <w:sz w:val="24"/>
+          <w:szCs w:val="24"/>
+          <w:lang w:val="en-US"/>
+        </w:rPr>
+      </w:pPr>
+      <w:r>
+        <w:rPr>
+          <w:rFonts w:ascii="Aptos" w:hAnsi="Aptos" w:eastAsia="Aptos" w:cs="Aptos"/>
+          <w:b w:val="0"/>
+          <w:bCs w:val="0"/>
+          <w:i w:val="0"/>
+          <w:iCs w:val="0"/>
+          <w:caps w:val="0"/>
+          <w:smallCaps w:val="0"/>
+          <w:noProof w:val="0"/>
+          <w:color w:val="000000" w:themeColor="text1" w:themeTint="FF" w:themeShade="FF"/>
+          <w:sz w:val="24"/>
+          <w:szCs w:val="24"/>
+          <w:lang w:val="en-US"/>
+        </w:rPr>
+        <w:t>The input JSON format is: {"input_text": "&lt;text_here&gt;"}</w:t>
+      </w:r>
+    </w:p>
+    <w:p>
+      <w:pPr>
+        <w:spacing w:before="240" w:beforeAutospacing="off" w:after="240" w:afterAutospacing="off"/>
+        <w:rPr>
+          <w:rFonts w:ascii="Aptos" w:hAnsi="Aptos" w:eastAsia="Aptos" w:cs="Aptos"/>
+          <w:b w:val="0"/>
+          <w:bCs w:val="0"/>
+          <w:i w:val="0"/>
+          <w:iCs w:val="0"/>
+          <w:caps w:val="0"/>
+          <w:smallCaps w:val="0"/>
+          <w:noProof w:val="0"/>
+          <w:color w:val="000000" w:themeColor="text1" w:themeTint="FF" w:themeShade="FF"/>
+          <w:sz w:val="24"/>
+          <w:szCs w:val="24"/>
+          <w:lang w:val="en-US"/>
+        </w:rPr>
+      </w:pPr>
+      <w:r>
+        <w:rPr>
+          <w:rFonts w:ascii="Aptos" w:hAnsi="Aptos" w:eastAsia="Aptos" w:cs="Aptos"/>
+          <w:b w:val="0"/>
+          <w:bCs w:val="0"/>
+          <w:i w:val="0"/>
+          <w:iCs w:val="0"/>
+          <w:caps w:val="0"/>
+          <w:smallCaps w:val="0"/>
+          <w:noProof w:val="0"/>
+          <w:color w:val="000000" w:themeColor="text1" w:themeTint="FF" w:themeShade="FF"/>
+          <w:sz w:val="24"/>
+          <w:szCs w:val="24"/>
+          <w:lang w:val="en-US"/>
+        </w:rPr>
+        <w:t>You must respond with a single JSON object in the following format:</w:t>
+      </w:r>
+    </w:p>
+    <w:p>
+      <w:pPr>
+        <w:spacing w:before="240" w:beforeAutospacing="off" w:after="240" w:afterAutospacing="off"/>
+        <w:rPr>
+          <w:rFonts w:ascii="Aptos" w:hAnsi="Aptos" w:eastAsia="Aptos" w:cs="Aptos"/>
+          <w:b w:val="0"/>
+          <w:bCs w:val="0"/>
+          <w:i w:val="0"/>
+          <w:iCs w:val="0"/>
+          <w:caps w:val="0"/>
+          <w:smallCaps w:val="0"/>
+          <w:noProof w:val="0"/>
+          <w:color w:val="000000" w:themeColor="text1" w:themeTint="FF" w:themeShade="FF"/>
+          <w:sz w:val="24"/>
+          <w:szCs w:val="24"/>
+          <w:lang w:val="en-US"/>
+        </w:rPr>
+      </w:pPr>
+      <w:r>
+        <w:rPr>
+          <w:rFonts w:ascii="Aptos" w:hAnsi="Aptos" w:eastAsia="Aptos" w:cs="Aptos"/>
+          <w:b w:val="0"/>
+          <w:bCs w:val="0"/>
+          <w:i w:val="0"/>
+          <w:iCs w:val="0"/>
+          <w:caps w:val="0"/>
+          <w:smallCaps w:val="0"/>
+          <w:noProof w:val="0"/>
+          <w:color w:val="000000" w:themeColor="text1" w:themeTint="FF" w:themeShade="FF"/>
+          <w:sz w:val="24"/>
+          <w:szCs w:val="24"/>
+          <w:lang w:val="en-US"/>
+        </w:rPr>
+        <w:t>{</w:t>
+      </w:r>
+      <w:r>
+        <w:br/>
+      </w:r>
+      <w:r>
+        <w:rPr>
+          <w:rFonts w:ascii="Aptos" w:hAnsi="Aptos" w:eastAsia="Aptos" w:cs="Aptos"/>
+          <w:b w:val="0"/>
+          <w:bCs w:val="0"/>
+          <w:i w:val="0"/>
+          <w:iCs w:val="0"/>
+          <w:caps w:val="0"/>
+          <w:smallCaps w:val="0"/>
+          <w:noProof w:val="0"/>
+          <w:color w:val="000000" w:themeColor="text1" w:themeTint="FF" w:themeShade="FF"/>
+          <w:sz w:val="24"/>
+          <w:szCs w:val="24"/>
+          <w:lang w:val="en-US"/>
+        </w:rPr>
+        <w:t>"translated_text": "&lt;translated_text&gt;",</w:t>
+      </w:r>
+    </w:p>
+    <w:p>
+      <w:pPr>
+        <w:spacing w:before="240" w:beforeAutospacing="off" w:after="240" w:afterAutospacing="off"/>
+        <w:rPr>
+          <w:rFonts w:ascii="Aptos" w:hAnsi="Aptos" w:eastAsia="Aptos" w:cs="Aptos"/>
+          <w:b w:val="0"/>
+          <w:bCs w:val="0"/>
+          <w:i w:val="0"/>
+          <w:iCs w:val="0"/>
+          <w:caps w:val="0"/>
+          <w:smallCaps w:val="0"/>
+          <w:noProof w:val="0"/>
+          <w:color w:val="000000" w:themeColor="text1" w:themeTint="FF" w:themeShade="FF"/>
+          <w:sz w:val="24"/>
+          <w:szCs w:val="24"/>
+          <w:lang w:val="en-US"/>
+        </w:rPr>
+      </w:pPr>
+      <w:r>
+        <w:rPr>
+          <w:rFonts w:ascii="Aptos" w:hAnsi="Aptos" w:eastAsia="Aptos" w:cs="Aptos"/>
+          <w:b w:val="0"/>
+          <w:bCs w:val="0"/>
+          <w:i w:val="0"/>
+          <w:iCs w:val="0"/>
+          <w:caps w:val="0"/>
+          <w:smallCaps w:val="0"/>
+          <w:noProof w:val="0"/>
+          <w:color w:val="000000" w:themeColor="text1" w:themeTint="FF" w:themeShade="FF"/>
+          <w:sz w:val="24"/>
+          <w:szCs w:val="24"/>
+          <w:lang w:val="en-US"/>
+        </w:rPr>
+        <w:t>"explainations_list": [</w:t>
+      </w:r>
+      <w:r>
+        <w:br/>
+      </w:r>
+      <w:r>
+        <w:rPr>
+          <w:rFonts w:ascii="Aptos" w:hAnsi="Aptos" w:eastAsia="Aptos" w:cs="Aptos"/>
+          <w:b w:val="0"/>
+          <w:bCs w:val="0"/>
+          <w:i w:val="0"/>
+          <w:iCs w:val="0"/>
+          <w:caps w:val="0"/>
+          <w:smallCaps w:val="0"/>
+          <w:noProof w:val="0"/>
+          <w:color w:val="000000" w:themeColor="text1" w:themeTint="FF" w:themeShade="FF"/>
+          <w:sz w:val="24"/>
+          <w:szCs w:val="24"/>
+          <w:lang w:val="en-US"/>
+        </w:rPr>
+        <w:t>["&lt;challenging_part_1&gt;", "&lt;explanation_1&gt;"],</w:t>
+      </w:r>
+      <w:r>
+        <w:br/>
+      </w:r>
+      <w:r>
+        <w:rPr>
+          <w:rFonts w:ascii="Aptos" w:hAnsi="Aptos" w:eastAsia="Aptos" w:cs="Aptos"/>
+          <w:b w:val="0"/>
+          <w:bCs w:val="0"/>
+          <w:i w:val="0"/>
+          <w:iCs w:val="0"/>
+          <w:caps w:val="0"/>
+          <w:smallCaps w:val="0"/>
+          <w:noProof w:val="0"/>
+          <w:color w:val="000000" w:themeColor="text1" w:themeTint="FF" w:themeShade="FF"/>
+          <w:sz w:val="24"/>
+          <w:szCs w:val="24"/>
+          <w:lang w:val="en-US"/>
+        </w:rPr>
+        <w:t>["&lt;challenging_part_2&gt;", "&lt;explanation_2&gt;"]</w:t>
+      </w:r>
+      <w:r>
+        <w:br/>
+      </w:r>
+      <w:r>
+        <w:rPr>
+          <w:rFonts w:ascii="Aptos" w:hAnsi="Aptos" w:eastAsia="Aptos" w:cs="Aptos"/>
+          <w:b w:val="0"/>
+          <w:bCs w:val="0"/>
+          <w:i w:val="0"/>
+          <w:iCs w:val="0"/>
+          <w:caps w:val="0"/>
+          <w:smallCaps w:val="0"/>
+          <w:noProof w:val="0"/>
+          <w:color w:val="000000" w:themeColor="text1" w:themeTint="FF" w:themeShade="FF"/>
+          <w:sz w:val="24"/>
+          <w:szCs w:val="24"/>
+          <w:lang w:val="en-US"/>
+        </w:rPr>
+        <w:t>]</w:t>
+      </w:r>
+      <w:r>
+        <w:br/>
+      </w:r>
+      <w:r>
+        <w:rPr>
+          <w:rFonts w:ascii="Aptos" w:hAnsi="Aptos" w:eastAsia="Aptos" w:cs="Aptos"/>
+          <w:b w:val="0"/>
+          <w:bCs w:val="0"/>
+          <w:i w:val="0"/>
+          <w:iCs w:val="0"/>
+          <w:caps w:val="0"/>
+          <w:smallCaps w:val="0"/>
+          <w:noProof w:val="0"/>
+          <w:color w:val="000000" w:themeColor="text1" w:themeTint="FF" w:themeShade="FF"/>
+          <w:sz w:val="24"/>
+          <w:szCs w:val="24"/>
+          <w:lang w:val="en-US"/>
+        </w:rPr>
+        <w:t>}</w:t>
+      </w:r>
+    </w:p>
+    <w:p>
+      <w:pPr>
+        <w:spacing w:before="240" w:beforeAutospacing="off" w:after="240" w:afterAutospacing="off"/>
+        <w:rPr>
+          <w:rFonts w:ascii="Aptos" w:hAnsi="Aptos" w:eastAsia="Aptos" w:cs="Aptos"/>
+          <w:b w:val="0"/>
+          <w:bCs w:val="0"/>
+          <w:i w:val="0"/>
+          <w:iCs w:val="0"/>
+          <w:caps w:val="0"/>
+          <w:smallCaps w:val="0"/>
+          <w:noProof w:val="0"/>
+          <w:color w:val="000000" w:themeColor="text1" w:themeTint="FF" w:themeShade="FF"/>
+          <w:sz w:val="24"/>
+          <w:szCs w:val="24"/>
+          <w:lang w:val="en-US"/>
+        </w:rPr>
+      </w:pPr>
+      <w:r>
+        <w:rPr>
+          <w:rFonts w:ascii="Aptos" w:hAnsi="Aptos" w:eastAsia="Aptos" w:cs="Aptos"/>
+          <w:b w:val="0"/>
+          <w:bCs w:val="0"/>
+          <w:i w:val="0"/>
+          <w:iCs w:val="0"/>
+          <w:caps w:val="0"/>
+          <w:smallCaps w:val="0"/>
+          <w:noProof w:val="0"/>
+          <w:color w:val="000000" w:themeColor="text1" w:themeTint="FF" w:themeShade="FF"/>
+          <w:sz w:val="24"/>
+          <w:szCs w:val="24"/>
+          <w:lang w:val="en-US"/>
+        </w:rPr>
+        <w:t>Where:</w:t>
+      </w:r>
+    </w:p>
+    <w:p>
+      <w:pPr>
+        <w:pStyle w:val="ListParagraph"/>
+        <w:numPr>
+          <w:ilvl w:val="0"/>
+          <w:numId w:val="30"/>
+        </w:numPr>
+        <w:spacing w:before="240" w:beforeAutospacing="off" w:after="240" w:afterAutospacing="off"/>
+        <w:rPr>
+          <w:rFonts w:ascii="Aptos" w:hAnsi="Aptos" w:eastAsia="Aptos" w:cs="Aptos"/>
+          <w:b w:val="0"/>
+          <w:bCs w:val="0"/>
+          <w:i w:val="0"/>
+          <w:iCs w:val="0"/>
+          <w:caps w:val="0"/>
+          <w:smallCaps w:val="0"/>
+          <w:noProof w:val="0"/>
+          <w:color w:val="000000" w:themeColor="text1" w:themeTint="FF" w:themeShade="FF"/>
+          <w:sz w:val="24"/>
+          <w:szCs w:val="24"/>
+          <w:lang w:val="en-US"/>
+        </w:rPr>
+      </w:pPr>
+      <w:r>
+        <w:rPr>
+          <w:rFonts w:ascii="Aptos" w:hAnsi="Aptos" w:eastAsia="Aptos" w:cs="Aptos"/>
+          <w:b w:val="0"/>
+          <w:bCs w:val="0"/>
+          <w:i w:val="0"/>
+          <w:iCs w:val="0"/>
+          <w:caps w:val="0"/>
+          <w:smallCaps w:val="0"/>
+          <w:noProof w:val="0"/>
+          <w:color w:val="000000" w:themeColor="text1" w:themeTint="FF" w:themeShade="FF"/>
+          <w:sz w:val="24"/>
+          <w:szCs w:val="24"/>
+          <w:lang w:val="en-US"/>
+        </w:rPr>
+        <w:t>"translated_text" is the complete, fluent translation of the entire "input_text".</w:t>
+      </w:r>
+    </w:p>
+    <w:p>
+      <w:pPr>
+        <w:pStyle w:val="ListParagraph"/>
+        <w:numPr>
+          <w:ilvl w:val="0"/>
+          <w:numId w:val="30"/>
+        </w:numPr>
+        <w:spacing w:before="240" w:beforeAutospacing="off" w:after="240" w:afterAutospacing="off"/>
+        <w:rPr>
+          <w:rFonts w:ascii="Aptos" w:hAnsi="Aptos" w:eastAsia="Aptos" w:cs="Aptos"/>
+          <w:b w:val="0"/>
+          <w:bCs w:val="0"/>
+          <w:i w:val="0"/>
+          <w:iCs w:val="0"/>
+          <w:caps w:val="0"/>
+          <w:smallCaps w:val="0"/>
+          <w:noProof w:val="0"/>
+          <w:color w:val="000000" w:themeColor="text1" w:themeTint="FF" w:themeShade="FF"/>
+          <w:sz w:val="24"/>
+          <w:szCs w:val="24"/>
+          <w:lang w:val="en-US"/>
+        </w:rPr>
+      </w:pPr>
+      <w:r>
+        <w:rPr>
+          <w:rFonts w:ascii="Aptos" w:hAnsi="Aptos" w:eastAsia="Aptos" w:cs="Aptos"/>
+          <w:b w:val="0"/>
+          <w:bCs w:val="0"/>
+          <w:i w:val="0"/>
+          <w:iCs w:val="0"/>
+          <w:caps w:val="0"/>
+          <w:smallCaps w:val="0"/>
+          <w:noProof w:val="0"/>
+          <w:color w:val="000000" w:themeColor="text1" w:themeTint="FF" w:themeShade="FF"/>
+          <w:sz w:val="24"/>
+          <w:szCs w:val="24"/>
+          <w:lang w:val="en-US"/>
+        </w:rPr>
+        <w:t>"explainations_list" is a list of tuples (2-element arrays):</w:t>
+      </w:r>
+    </w:p>
+    <w:p>
+      <w:pPr>
+        <w:pStyle w:val="ListParagraph"/>
+        <w:numPr>
+          <w:ilvl w:val="1"/>
+          <w:numId w:val="30"/>
+        </w:numPr>
+        <w:spacing w:before="240" w:beforeAutospacing="off" w:after="240" w:afterAutospacing="off"/>
+        <w:rPr>
+          <w:rFonts w:ascii="Aptos" w:hAnsi="Aptos" w:eastAsia="Aptos" w:cs="Aptos"/>
+          <w:b w:val="0"/>
+          <w:bCs w:val="0"/>
+          <w:i w:val="0"/>
+          <w:iCs w:val="0"/>
+          <w:caps w:val="0"/>
+          <w:smallCaps w:val="0"/>
+          <w:noProof w:val="0"/>
+          <w:color w:val="000000" w:themeColor="text1" w:themeTint="FF" w:themeShade="FF"/>
+          <w:sz w:val="24"/>
+          <w:szCs w:val="24"/>
+          <w:lang w:val="en-US"/>
+        </w:rPr>
+      </w:pPr>
+      <w:r>
+        <w:rPr>
+          <w:rFonts w:ascii="Aptos" w:hAnsi="Aptos" w:eastAsia="Aptos" w:cs="Aptos"/>
+          <w:b w:val="0"/>
+          <w:bCs w:val="0"/>
+          <w:i w:val="0"/>
+          <w:iCs w:val="0"/>
+          <w:caps w:val="0"/>
+          <w:smallCaps w:val="0"/>
+          <w:noProof w:val="0"/>
+          <w:color w:val="000000" w:themeColor="text1" w:themeTint="FF" w:themeShade="FF"/>
+          <w:sz w:val="24"/>
+          <w:szCs w:val="24"/>
+          <w:lang w:val="en-US"/>
+        </w:rPr>
+        <w:t>The first element is a challenging part taken directly from "input_text". This can be either:</w:t>
+      </w:r>
+    </w:p>
+    <w:p>
+      <w:pPr>
+        <w:pStyle w:val="ListParagraph"/>
+        <w:numPr>
+          <w:ilvl w:val="2"/>
+          <w:numId w:val="30"/>
+        </w:numPr>
+        <w:spacing w:before="240" w:beforeAutospacing="off" w:after="240" w:afterAutospacing="off"/>
+        <w:rPr>
+          <w:rFonts w:ascii="Aptos" w:hAnsi="Aptos" w:eastAsia="Aptos" w:cs="Aptos"/>
+          <w:b w:val="0"/>
+          <w:bCs w:val="0"/>
+          <w:i w:val="0"/>
+          <w:iCs w:val="0"/>
+          <w:caps w:val="0"/>
+          <w:smallCaps w:val="0"/>
+          <w:noProof w:val="0"/>
+          <w:color w:val="000000" w:themeColor="text1" w:themeTint="FF" w:themeShade="FF"/>
+          <w:sz w:val="24"/>
+          <w:szCs w:val="24"/>
+          <w:lang w:val="en-US"/>
+        </w:rPr>
+      </w:pPr>
+      <w:r>
+        <w:rPr>
+          <w:rFonts w:ascii="Aptos" w:hAnsi="Aptos" w:eastAsia="Aptos" w:cs="Aptos"/>
+          <w:b w:val="0"/>
+          <w:bCs w:val="0"/>
+          <w:i w:val="0"/>
+          <w:iCs w:val="0"/>
+          <w:caps w:val="0"/>
+          <w:smallCaps w:val="0"/>
+          <w:noProof w:val="0"/>
+          <w:color w:val="000000" w:themeColor="text1" w:themeTint="FF" w:themeShade="FF"/>
+          <w:sz w:val="24"/>
+          <w:szCs w:val="24"/>
+          <w:lang w:val="en-US"/>
+        </w:rPr>
+        <w:t>a grammatical structure (clause, verb group, sentence fragment, etc.), or</w:t>
+      </w:r>
+    </w:p>
+    <w:p>
+      <w:pPr>
+        <w:pStyle w:val="ListParagraph"/>
+        <w:numPr>
+          <w:ilvl w:val="2"/>
+          <w:numId w:val="30"/>
+        </w:numPr>
+        <w:spacing w:before="240" w:beforeAutospacing="off" w:after="240" w:afterAutospacing="off"/>
+        <w:rPr>
+          <w:rFonts w:ascii="Aptos" w:hAnsi="Aptos" w:eastAsia="Aptos" w:cs="Aptos"/>
+          <w:b w:val="0"/>
+          <w:bCs w:val="0"/>
+          <w:i w:val="0"/>
+          <w:iCs w:val="0"/>
+          <w:caps w:val="0"/>
+          <w:smallCaps w:val="0"/>
+          <w:noProof w:val="0"/>
+          <w:color w:val="000000" w:themeColor="text1" w:themeTint="FF" w:themeShade="FF"/>
+          <w:sz w:val="24"/>
+          <w:szCs w:val="24"/>
+          <w:lang w:val="en-US"/>
+        </w:rPr>
+      </w:pPr>
+      <w:r>
+        <w:rPr>
+          <w:rFonts w:ascii="Aptos" w:hAnsi="Aptos" w:eastAsia="Aptos" w:cs="Aptos"/>
+          <w:b w:val="0"/>
+          <w:bCs w:val="0"/>
+          <w:i w:val="0"/>
+          <w:iCs w:val="0"/>
+          <w:caps w:val="0"/>
+          <w:smallCaps w:val="0"/>
+          <w:noProof w:val="0"/>
+          <w:color w:val="000000" w:themeColor="text1" w:themeTint="FF" w:themeShade="FF"/>
+          <w:sz w:val="24"/>
+          <w:szCs w:val="24"/>
+          <w:lang w:val="en-US"/>
+        </w:rPr>
+        <w:t>a phrase/expression that is hard to understand or translate literally.</w:t>
+      </w:r>
+    </w:p>
+    <w:p>
+      <w:pPr>
+        <w:pStyle w:val="ListParagraph"/>
+        <w:numPr>
+          <w:ilvl w:val="1"/>
+          <w:numId w:val="30"/>
+        </w:numPr>
+        <w:spacing w:before="240" w:beforeAutospacing="off" w:after="240" w:afterAutospacing="off"/>
+        <w:rPr>
+          <w:rFonts w:ascii="Aptos" w:hAnsi="Aptos" w:eastAsia="Aptos" w:cs="Aptos"/>
+          <w:b w:val="0"/>
+          <w:bCs w:val="0"/>
+          <w:i w:val="0"/>
+          <w:iCs w:val="0"/>
+          <w:caps w:val="0"/>
+          <w:smallCaps w:val="0"/>
+          <w:noProof w:val="0"/>
+          <w:color w:val="000000" w:themeColor="text1" w:themeTint="FF" w:themeShade="FF"/>
+          <w:sz w:val="24"/>
+          <w:szCs w:val="24"/>
+          <w:lang w:val="en-US"/>
+        </w:rPr>
+      </w:pPr>
+      <w:r>
+        <w:rPr>
+          <w:rFonts w:ascii="Aptos" w:hAnsi="Aptos" w:eastAsia="Aptos" w:cs="Aptos"/>
+          <w:b w:val="0"/>
+          <w:bCs w:val="0"/>
+          <w:i w:val="0"/>
+          <w:iCs w:val="0"/>
+          <w:caps w:val="0"/>
+          <w:smallCaps w:val="0"/>
+          <w:noProof w:val="0"/>
+          <w:color w:val="000000" w:themeColor="text1" w:themeTint="FF" w:themeShade="FF"/>
+          <w:sz w:val="24"/>
+          <w:szCs w:val="24"/>
+          <w:lang w:val="en-US"/>
+        </w:rPr>
+        <w:t>The second element is a clear explanation (in the target language) that:</w:t>
+      </w:r>
+    </w:p>
+    <w:p>
+      <w:pPr>
+        <w:pStyle w:val="ListParagraph"/>
+        <w:numPr>
+          <w:ilvl w:val="2"/>
+          <w:numId w:val="30"/>
+        </w:numPr>
+        <w:spacing w:before="240" w:beforeAutospacing="off" w:after="240" w:afterAutospacing="off"/>
+        <w:rPr>
+          <w:rFonts w:ascii="Aptos" w:hAnsi="Aptos" w:eastAsia="Aptos" w:cs="Aptos"/>
+          <w:b w:val="0"/>
+          <w:bCs w:val="0"/>
+          <w:i w:val="0"/>
+          <w:iCs w:val="0"/>
+          <w:caps w:val="0"/>
+          <w:smallCaps w:val="0"/>
+          <w:noProof w:val="0"/>
+          <w:color w:val="000000" w:themeColor="text1" w:themeTint="FF" w:themeShade="FF"/>
+          <w:sz w:val="24"/>
+          <w:szCs w:val="24"/>
+          <w:lang w:val="en-US"/>
+        </w:rPr>
+      </w:pPr>
+      <w:r>
+        <w:rPr>
+          <w:rFonts w:ascii="Aptos" w:hAnsi="Aptos" w:eastAsia="Aptos" w:cs="Aptos"/>
+          <w:b w:val="0"/>
+          <w:bCs w:val="0"/>
+          <w:i w:val="0"/>
+          <w:iCs w:val="0"/>
+          <w:caps w:val="0"/>
+          <w:smallCaps w:val="0"/>
+          <w:noProof w:val="0"/>
+          <w:color w:val="000000" w:themeColor="text1" w:themeTint="FF" w:themeShade="FF"/>
+          <w:sz w:val="24"/>
+          <w:szCs w:val="24"/>
+          <w:lang w:val="en-US"/>
+        </w:rPr>
+        <w:t>for grammatical structures: describes the relevant grammar (e.g. tense, aspect, mood, syntax, agreement, clause type) and how it affects meaning;</w:t>
+      </w:r>
+    </w:p>
+    <w:p>
+      <w:pPr>
+        <w:pStyle w:val="ListParagraph"/>
+        <w:numPr>
+          <w:ilvl w:val="2"/>
+          <w:numId w:val="30"/>
+        </w:numPr>
+        <w:spacing w:before="240" w:beforeAutospacing="off" w:after="240" w:afterAutospacing="off"/>
+        <w:rPr>
+          <w:rFonts w:ascii="Aptos" w:hAnsi="Aptos" w:eastAsia="Aptos" w:cs="Aptos"/>
+          <w:b w:val="0"/>
+          <w:bCs w:val="0"/>
+          <w:i w:val="0"/>
+          <w:iCs w:val="0"/>
+          <w:caps w:val="0"/>
+          <w:smallCaps w:val="0"/>
+          <w:noProof w:val="0"/>
+          <w:color w:val="000000" w:themeColor="text1" w:themeTint="FF" w:themeShade="FF"/>
+          <w:sz w:val="24"/>
+          <w:szCs w:val="24"/>
+          <w:lang w:val="en-US"/>
+        </w:rPr>
+      </w:pPr>
+      <w:r>
+        <w:rPr>
+          <w:rFonts w:ascii="Aptos" w:hAnsi="Aptos" w:eastAsia="Aptos" w:cs="Aptos"/>
+          <w:b w:val="0"/>
+          <w:bCs w:val="0"/>
+          <w:i w:val="0"/>
+          <w:iCs w:val="0"/>
+          <w:caps w:val="0"/>
+          <w:smallCaps w:val="0"/>
+          <w:noProof w:val="0"/>
+          <w:color w:val="000000" w:themeColor="text1" w:themeTint="FF" w:themeShade="FF"/>
+          <w:sz w:val="24"/>
+          <w:szCs w:val="24"/>
+          <w:lang w:val="en-US"/>
+        </w:rPr>
+        <w:t>for phrases/expressions: explains the intended meaning, why it is challenging (idiomatic, ambiguous, non-literal, etc.), and how that meaning is captured in the translation.</w:t>
+      </w:r>
+    </w:p>
+    <w:p>
+      <w:pPr>
+        <w:spacing w:before="240" w:beforeAutospacing="off" w:after="240" w:afterAutospacing="off"/>
+        <w:rPr>
+          <w:rFonts w:ascii="Aptos" w:hAnsi="Aptos" w:eastAsia="Aptos" w:cs="Aptos"/>
+          <w:b w:val="0"/>
+          <w:bCs w:val="0"/>
+          <w:i w:val="0"/>
+          <w:iCs w:val="0"/>
+          <w:caps w:val="0"/>
+          <w:smallCaps w:val="0"/>
+          <w:noProof w:val="0"/>
+          <w:color w:val="000000" w:themeColor="text1" w:themeTint="FF" w:themeShade="FF"/>
+          <w:sz w:val="24"/>
+          <w:szCs w:val="24"/>
+          <w:lang w:val="en-US"/>
+        </w:rPr>
+      </w:pPr>
+      <w:r>
+        <w:rPr>
+          <w:rFonts w:ascii="Aptos" w:hAnsi="Aptos" w:eastAsia="Aptos" w:cs="Aptos"/>
+          <w:b w:val="0"/>
+          <w:bCs w:val="0"/>
+          <w:i w:val="0"/>
+          <w:iCs w:val="0"/>
+          <w:caps w:val="0"/>
+          <w:smallCaps w:val="0"/>
+          <w:noProof w:val="0"/>
+          <w:color w:val="000000" w:themeColor="text1" w:themeTint="FF" w:themeShade="FF"/>
+          <w:sz w:val="24"/>
+          <w:szCs w:val="24"/>
+          <w:lang w:val="en-US"/>
+        </w:rPr>
+        <w:t>Important rules:</w:t>
+      </w:r>
+    </w:p>
+    <w:p>
+      <w:pPr>
+        <w:pStyle w:val="ListParagraph"/>
+        <w:numPr>
+          <w:ilvl w:val="0"/>
+          <w:numId w:val="31"/>
+        </w:numPr>
+        <w:spacing w:before="240" w:beforeAutospacing="off" w:after="240" w:afterAutospacing="off"/>
+        <w:rPr>
+          <w:rFonts w:ascii="Aptos" w:hAnsi="Aptos" w:eastAsia="Aptos" w:cs="Aptos"/>
+          <w:b w:val="0"/>
+          <w:bCs w:val="0"/>
+          <w:i w:val="0"/>
+          <w:iCs w:val="0"/>
+          <w:caps w:val="0"/>
+          <w:smallCaps w:val="0"/>
+          <w:noProof w:val="0"/>
+          <w:color w:val="000000" w:themeColor="text1" w:themeTint="FF" w:themeShade="FF"/>
+          <w:sz w:val="24"/>
+          <w:szCs w:val="24"/>
+          <w:lang w:val="en-US"/>
+        </w:rPr>
+      </w:pPr>
+      <w:r>
+        <w:rPr>
+          <w:rFonts w:ascii="Aptos" w:hAnsi="Aptos" w:eastAsia="Aptos" w:cs="Aptos"/>
+          <w:b w:val="0"/>
+          <w:bCs w:val="0"/>
+          <w:i w:val="0"/>
+          <w:iCs w:val="0"/>
+          <w:caps w:val="0"/>
+          <w:smallCaps w:val="0"/>
+          <w:noProof w:val="0"/>
+          <w:color w:val="000000" w:themeColor="text1" w:themeTint="FF" w:themeShade="FF"/>
+          <w:sz w:val="24"/>
+          <w:szCs w:val="24"/>
+          <w:lang w:val="en-US"/>
+        </w:rPr>
+        <w:t>Cover both types of difficulties: grammar and challenging phrases/expressions whenever they are present.</w:t>
+      </w:r>
+    </w:p>
+    <w:p>
+      <w:pPr>
+        <w:pStyle w:val="ListParagraph"/>
+        <w:numPr>
+          <w:ilvl w:val="0"/>
+          <w:numId w:val="31"/>
+        </w:numPr>
+        <w:spacing w:before="240" w:beforeAutospacing="off" w:after="240" w:afterAutospacing="off"/>
+        <w:rPr>
+          <w:rFonts w:ascii="Aptos" w:hAnsi="Aptos" w:eastAsia="Aptos" w:cs="Aptos"/>
+          <w:b w:val="0"/>
+          <w:bCs w:val="0"/>
+          <w:i w:val="0"/>
+          <w:iCs w:val="0"/>
+          <w:caps w:val="0"/>
+          <w:smallCaps w:val="0"/>
+          <w:noProof w:val="0"/>
+          <w:color w:val="000000" w:themeColor="text1" w:themeTint="FF" w:themeShade="FF"/>
+          <w:sz w:val="24"/>
+          <w:szCs w:val="24"/>
+          <w:lang w:val="en-US"/>
+        </w:rPr>
+      </w:pPr>
+      <w:r>
+        <w:rPr>
+          <w:rFonts w:ascii="Aptos" w:hAnsi="Aptos" w:eastAsia="Aptos" w:cs="Aptos"/>
+          <w:b w:val="0"/>
+          <w:bCs w:val="0"/>
+          <w:i w:val="0"/>
+          <w:iCs w:val="0"/>
+          <w:caps w:val="0"/>
+          <w:smallCaps w:val="0"/>
+          <w:noProof w:val="0"/>
+          <w:color w:val="000000" w:themeColor="text1" w:themeTint="FF" w:themeShade="FF"/>
+          <w:sz w:val="24"/>
+          <w:szCs w:val="24"/>
+          <w:lang w:val="en-US"/>
+        </w:rPr>
+        <w:t>Focus explanations on what makes each selected part non-trivial to understand or translate.</w:t>
+      </w:r>
+    </w:p>
+    <w:p>
+      <w:pPr>
+        <w:pStyle w:val="ListParagraph"/>
+        <w:numPr>
+          <w:ilvl w:val="0"/>
+          <w:numId w:val="31"/>
+        </w:numPr>
+        <w:spacing w:before="240" w:beforeAutospacing="off" w:after="240" w:afterAutospacing="off"/>
+        <w:rPr>
+          <w:rFonts w:ascii="Aptos" w:hAnsi="Aptos" w:eastAsia="Aptos" w:cs="Aptos"/>
+          <w:b w:val="0"/>
+          <w:bCs w:val="0"/>
+          <w:i w:val="0"/>
+          <w:iCs w:val="0"/>
+          <w:caps w:val="0"/>
+          <w:smallCaps w:val="0"/>
+          <w:noProof w:val="0"/>
+          <w:color w:val="000000" w:themeColor="text1" w:themeTint="FF" w:themeShade="FF"/>
+          <w:sz w:val="24"/>
+          <w:szCs w:val="24"/>
+          <w:lang w:val="en-US"/>
+        </w:rPr>
+      </w:pPr>
+      <w:r>
+        <w:rPr>
+          <w:rFonts w:ascii="Aptos" w:hAnsi="Aptos" w:eastAsia="Aptos" w:cs="Aptos"/>
+          <w:b w:val="0"/>
+          <w:bCs w:val="0"/>
+          <w:i w:val="0"/>
+          <w:iCs w:val="0"/>
+          <w:caps w:val="0"/>
+          <w:smallCaps w:val="0"/>
+          <w:noProof w:val="0"/>
+          <w:color w:val="000000" w:themeColor="text1" w:themeTint="FF" w:themeShade="FF"/>
+          <w:sz w:val="24"/>
+          <w:szCs w:val="24"/>
+          <w:lang w:val="en-US"/>
+        </w:rPr>
+        <w:t>Respond with only the valid JSON and only the valid JSON.</w:t>
+      </w:r>
+    </w:p>
+    <w:p>
+      <w:pPr>
+        <w:pStyle w:val="ListParagraph"/>
+        <w:numPr>
+          <w:ilvl w:val="0"/>
+          <w:numId w:val="31"/>
+        </w:numPr>
+        <w:spacing w:before="240" w:beforeAutospacing="off" w:after="240" w:afterAutospacing="off"/>
+        <w:rPr>
+          <w:rFonts w:ascii="Aptos" w:hAnsi="Aptos" w:eastAsia="Aptos" w:cs="Aptos"/>
+          <w:b w:val="0"/>
+          <w:bCs w:val="0"/>
+          <w:i w:val="0"/>
+          <w:iCs w:val="0"/>
+          <w:caps w:val="0"/>
+          <w:smallCaps w:val="0"/>
+          <w:noProof w:val="0"/>
+          <w:color w:val="000000" w:themeColor="text1" w:themeTint="FF" w:themeShade="FF"/>
+          <w:sz w:val="24"/>
+          <w:szCs w:val="24"/>
+          <w:lang w:val="en-US"/>
+        </w:rPr>
+      </w:pPr>
+      <w:r>
+        <w:rPr>
+          <w:rFonts w:ascii="Aptos" w:hAnsi="Aptos" w:eastAsia="Aptos" w:cs="Aptos"/>
+          <w:b w:val="0"/>
+          <w:bCs w:val="0"/>
+          <w:i w:val="0"/>
+          <w:iCs w:val="0"/>
+          <w:caps w:val="0"/>
+          <w:smallCaps w:val="0"/>
+          <w:noProof w:val="0"/>
+          <w:color w:val="000000" w:themeColor="text1" w:themeTint="FF" w:themeShade="FF"/>
+          <w:sz w:val="24"/>
+          <w:szCs w:val="24"/>
+          <w:lang w:val="en-US"/>
+        </w:rPr>
+        <w:t>Does not output any other strings, comments, or messages outside the JSON.</w:t>
+      </w:r>
+    </w:p>
+    <w:p>
+      <w:pPr>
+        <w:pStyle w:val="ListParagraph"/>
+        <w:numPr>
+          <w:ilvl w:val="0"/>
+          <w:numId w:val="31"/>
+        </w:numPr>
+        <w:spacing w:before="240" w:beforeAutospacing="off" w:after="240" w:afterAutospacing="off"/>
+        <w:rPr>
+          <w:rFonts w:ascii="Aptos" w:hAnsi="Aptos" w:eastAsia="Aptos" w:cs="Aptos"/>
+          <w:b w:val="0"/>
+          <w:bCs w:val="0"/>
+          <w:i w:val="0"/>
+          <w:iCs w:val="0"/>
+          <w:caps w:val="0"/>
+          <w:smallCaps w:val="0"/>
+          <w:noProof w:val="0"/>
+          <w:color w:val="000000" w:themeColor="text1" w:themeTint="FF" w:themeShade="FF"/>
+          <w:sz w:val="24"/>
+          <w:szCs w:val="24"/>
+          <w:lang w:val="en-US"/>
+        </w:rPr>
+      </w:pPr>
+      <w:r>
+        <w:rPr>
+          <w:rFonts w:ascii="Aptos" w:hAnsi="Aptos" w:eastAsia="Aptos" w:cs="Aptos"/>
+          <w:b w:val="0"/>
+          <w:bCs w:val="0"/>
+          <w:i w:val="0"/>
+          <w:iCs w:val="0"/>
+          <w:caps w:val="0"/>
+          <w:smallCaps w:val="0"/>
+          <w:noProof w:val="0"/>
+          <w:color w:val="000000" w:themeColor="text1" w:themeTint="FF" w:themeShade="FF"/>
+          <w:sz w:val="24"/>
+          <w:szCs w:val="24"/>
+          <w:lang w:val="en-US"/>
+        </w:rPr>
+        <w:t>Ensure the JSON is syntactically valid (double quotes for all keys and string values, no trailing commas).”</w:t>
+      </w:r>
+    </w:p>
+    <w:p>
+      <w:pPr>
+        <w:spacing w:before="240" w:beforeAutospacing="off" w:after="240" w:afterAutospacing="off"/>
+        <w:rPr>
+          <w:rFonts w:ascii="Aptos" w:hAnsi="Aptos" w:eastAsia="Aptos" w:cs="Aptos"/>
+          <w:b w:val="0"/>
+          <w:bCs w:val="0"/>
+          <w:i w:val="0"/>
+          <w:iCs w:val="0"/>
+          <w:caps w:val="0"/>
+          <w:smallCaps w:val="0"/>
+          <w:noProof w:val="0"/>
+          <w:color w:val="000000" w:themeColor="text1" w:themeTint="FF" w:themeShade="FF"/>
+          <w:sz w:val="24"/>
+          <w:szCs w:val="24"/>
+          <w:lang w:val="en-US"/>
+        </w:rPr>
+      </w:pPr>
+      <w:r>
+        <w:rPr>
+          <w:rFonts w:ascii="Aptos" w:hAnsi="Aptos" w:eastAsia="Aptos" w:cs="Aptos"/>
+          <w:b w:val="0"/>
+          <w:bCs w:val="0"/>
+          <w:i w:val="0"/>
+          <w:iCs w:val="0"/>
+          <w:caps w:val="0"/>
+          <w:smallCaps w:val="0"/>
+          <w:noProof w:val="0"/>
+          <w:color w:val="000000" w:themeColor="text1" w:themeTint="FF" w:themeShade="FF"/>
+          <w:sz w:val="24"/>
+          <w:szCs w:val="24"/>
+          <w:lang w:val="en-US"/>
+        </w:rPr>
+        <w:t>This final prompt explicitly encodes our pedagogical goals: the model must not only translate, but also teach, by identifying and explaining the most difficult parts of the input. It also ensures that the output can be consumed programmatically by an adaptive learning system.</w:t>
+      </w:r>
+    </w:p>
+    <w:p>
+      <w:pPr>
+        <w:spacing w:before="240" w:beforeAutospacing="off" w:after="240" w:afterAutospacing="off"/>
+        <w:rPr>
+          <w:rFonts w:ascii="Aptos" w:hAnsi="Aptos" w:eastAsia="Aptos" w:cs="Aptos"/>
+          <w:b w:val="0"/>
+          <w:bCs w:val="0"/>
+          <w:i w:val="0"/>
+          <w:iCs w:val="0"/>
+          <w:caps w:val="0"/>
+          <w:smallCaps w:val="0"/>
+          <w:noProof w:val="0"/>
+          <w:color w:val="000000" w:themeColor="text1" w:themeTint="FF" w:themeShade="FF"/>
+          <w:sz w:val="24"/>
+          <w:szCs w:val="24"/>
+          <w:lang w:val="en-US"/>
+        </w:rPr>
+      </w:pPr>
+      <w:r>
+        <w:rPr>
+          <w:rFonts w:ascii="Aptos" w:hAnsi="Aptos" w:eastAsia="Aptos" w:cs="Aptos"/>
+          <w:b w:val="0"/>
+          <w:bCs w:val="0"/>
+          <w:i w:val="0"/>
+          <w:iCs w:val="0"/>
+          <w:caps w:val="0"/>
+          <w:smallCaps w:val="0"/>
+          <w:noProof w:val="0"/>
+          <w:color w:val="000000" w:themeColor="text1" w:themeTint="FF" w:themeShade="FF"/>
+          <w:sz w:val="24"/>
+          <w:szCs w:val="24"/>
+          <w:lang w:val="en-US"/>
+        </w:rPr>
+        <w:t xml:space="preserve">The difference between the first </w:t>
+      </w:r>
+      <w:r>
+        <w:rPr>
+          <w:rFonts w:ascii="Aptos" w:hAnsi="Aptos" w:eastAsia="Aptos" w:cs="Aptos"/>
+          <w:b w:val="0"/>
+          <w:bCs w:val="0"/>
+          <w:i w:val="0"/>
+          <w:iCs w:val="0"/>
+          <w:caps w:val="0"/>
+          <w:smallCaps w:val="0"/>
+          <w:noProof w:val="0"/>
+          <w:color w:val="000000" w:themeColor="text1" w:themeTint="FF" w:themeShade="FF"/>
+          <w:sz w:val="24"/>
+          <w:szCs w:val="24"/>
+          <w:lang w:val="en-US"/>
+        </w:rPr>
+        <w:t>promp</w:t>
+      </w:r>
+      <w:r>
+        <w:rPr>
+          <w:rFonts w:ascii="Aptos" w:hAnsi="Aptos" w:eastAsia="Aptos" w:cs="Aptos"/>
+          <w:b w:val="0"/>
+          <w:bCs w:val="0"/>
+          <w:i w:val="0"/>
+          <w:iCs w:val="0"/>
+          <w:caps w:val="0"/>
+          <w:smallCaps w:val="0"/>
+          <w:noProof w:val="0"/>
+          <w:color w:val="000000" w:themeColor="text1" w:themeTint="FF" w:themeShade="FF"/>
+          <w:sz w:val="24"/>
+          <w:szCs w:val="24"/>
+          <w:lang w:val="en-US"/>
+        </w:rPr>
+        <w:t>t</w:t>
+      </w:r>
+      <w:r>
+        <w:rPr>
+          <w:rFonts w:ascii="Aptos" w:hAnsi="Aptos" w:eastAsia="Aptos" w:cs="Aptos"/>
+          <w:b w:val="0"/>
+          <w:bCs w:val="0"/>
+          <w:i w:val="0"/>
+          <w:iCs w:val="0"/>
+          <w:caps w:val="0"/>
+          <w:smallCaps w:val="0"/>
+          <w:noProof w:val="0"/>
+          <w:color w:val="000000" w:themeColor="text1" w:themeTint="FF" w:themeShade="FF"/>
+          <w:sz w:val="24"/>
+          <w:szCs w:val="24"/>
+          <w:lang w:val="en-US"/>
+        </w:rPr>
+        <w:t xml:space="preserve"> and the final one is significant.</w:t>
+      </w:r>
     </w:p>
     <w:p>
       <w:pPr>
         <w:pStyle w:val="Normal"/>
-        <w:rPr>
-          <w:noProof w:val="0"/>
-          <w:lang w:val="en-US"/>
-        </w:rPr>
-      </w:pPr>
+        <w:spacing w:before="240" w:beforeAutospacing="off" w:after="240" w:afterAutospacing="off"/>
+      </w:pPr>
+      <w:r>
+        <w:drawing>
+          <wp:inline wp14:editId="39B30BD5" wp14:anchorId="71459BE6">
+            <wp:extent cx="2918957" cy="2174902"/>
+            <wp:effectExtent l="0" t="0" r="0" b="0"/>
+            <wp:docPr id="648584690" name="drawing"/>
+            <wp:cNvGraphicFramePr>
+              <a:graphicFrameLocks noChangeAspect="1"/>
+            </wp:cNvGraphicFramePr>
+            <a:graphic>
+              <a:graphicData xmlns:a="http://schemas.openxmlformats.org/drawingml/2006/main" uri="http://schemas.openxmlformats.org/drawingml/2006/picture">
+                <pic:pic xmlns:pic="http://schemas.openxmlformats.org/drawingml/2006/picture">
+                  <pic:nvPicPr>
+                    <pic:cNvPr id="648584690" name="Picture 648584690"/>
+                    <pic:cNvPicPr/>
+                  </pic:nvPicPr>
+                  <pic:blipFill>
+                    <a:blip xmlns:r="http://schemas.openxmlformats.org/officeDocument/2006/relationships" r:embed="rId1429274999">
+                      <a:extLst>
+                        <a:ext uri="{28A0092B-C50C-407E-A947-70E740481C1C}">
+                          <a14:useLocalDpi xmlns:a14="http://schemas.microsoft.com/office/drawing/2010/main"/>
+                        </a:ext>
+                      </a:extLst>
+                    </a:blip>
+                    <a:stretch>
+                      <a:fillRect/>
+                    </a:stretch>
+                    <a:srcRect l="5352" t="49141" r="43673" b="0"/>
+                  </pic:blipFill>
+                  <pic:spPr>
+                    <a:xfrm rot="0">
+                      <a:off x="0" y="0"/>
+                      <a:ext cx="2918957" cy="2174902"/>
+                    </a:xfrm>
+                    <a:prstGeom prst="rect">
+                      <a:avLst/>
+                    </a:prstGeom>
+                  </pic:spPr>
+                </pic:pic>
+              </a:graphicData>
+            </a:graphic>
+          </wp:inline>
+        </w:drawing>
+      </w:r>
+      <w:r>
+        <w:drawing>
+          <wp:inline wp14:editId="521FCAE5" wp14:anchorId="4DE08D1A">
+            <wp:extent cx="2940121" cy="2222521"/>
+            <wp:effectExtent l="0" t="0" r="0" b="0"/>
+            <wp:docPr id="279038061" name="drawing"/>
+            <wp:cNvGraphicFramePr>
+              <a:graphicFrameLocks noChangeAspect="1"/>
+            </wp:cNvGraphicFramePr>
+            <a:graphic>
+              <a:graphicData xmlns:a="http://schemas.openxmlformats.org/drawingml/2006/main" uri="http://schemas.openxmlformats.org/drawingml/2006/picture">
+                <pic:pic xmlns:pic="http://schemas.openxmlformats.org/drawingml/2006/picture">
+                  <pic:nvPicPr>
+                    <pic:cNvPr id="279038061" name="Picture 279038061"/>
+                    <pic:cNvPicPr/>
+                  </pic:nvPicPr>
+                  <pic:blipFill>
+                    <a:blip xmlns:r="http://schemas.openxmlformats.org/officeDocument/2006/relationships" r:embed="rId274406657">
+                      <a:extLst>
+                        <a:ext uri="{28A0092B-C50C-407E-A947-70E740481C1C}">
+                          <a14:useLocalDpi xmlns:a14="http://schemas.microsoft.com/office/drawing/2010/main"/>
+                        </a:ext>
+                      </a:extLst>
+                    </a:blip>
+                    <a:stretch>
+                      <a:fillRect/>
+                    </a:stretch>
+                    <a:srcRect l="6410" t="49928" r="44123" b="0"/>
+                  </pic:blipFill>
+                  <pic:spPr>
+                    <a:xfrm rot="0">
+                      <a:off x="0" y="0"/>
+                      <a:ext cx="2940121" cy="2222521"/>
+                    </a:xfrm>
+                    <a:prstGeom prst="rect">
+                      <a:avLst/>
+                    </a:prstGeom>
+                  </pic:spPr>
+                </pic:pic>
+              </a:graphicData>
+            </a:graphic>
+          </wp:inline>
+        </w:drawing>
+      </w:r>
+    </w:p>
+    <w:p>
+      <w:pPr>
+        <w:pStyle w:val="Heading4"/>
+        <w:rPr>
+          <w:rFonts w:ascii="Aptos" w:hAnsi="Aptos" w:eastAsia="Aptos" w:cs="Aptos"/>
+          <w:noProof w:val="0"/>
+          <w:sz w:val="24"/>
+          <w:szCs w:val="24"/>
+          <w:lang w:val="en-US"/>
+        </w:rPr>
+      </w:pPr>
+      <w:r>
+        <w:rPr>
+          <w:noProof w:val="0"/>
+          <w:lang w:val="en-US"/>
+        </w:rPr>
+        <w:t>5.4 Two-step translation with dictionary-based validation</w:t>
+      </w:r>
+    </w:p>
+    <w:p>
+      <w:pPr>
+        <w:spacing w:before="240" w:beforeAutospacing="off" w:after="240" w:afterAutospacing="off"/>
+      </w:pPr>
+      <w:r>
+        <w:rPr>
+          <w:rFonts w:ascii="Aptos" w:hAnsi="Aptos" w:eastAsia="Aptos" w:cs="Aptos"/>
+          <w:noProof w:val="0"/>
+          <w:sz w:val="24"/>
+          <w:szCs w:val="24"/>
+          <w:lang w:val="en-US"/>
+        </w:rPr>
+        <w:t>A key improvement was a two-step workflow:</w:t>
+      </w:r>
+    </w:p>
+    <w:p>
+      <w:pPr>
+        <w:pStyle w:val="ListParagraph"/>
+        <w:numPr>
+          <w:ilvl w:val="0"/>
+          <w:numId w:val="26"/>
+        </w:numPr>
+        <w:spacing w:before="240" w:beforeAutospacing="off" w:after="240" w:afterAutospacing="off"/>
+        <w:rPr>
+          <w:rFonts w:ascii="Aptos" w:hAnsi="Aptos" w:eastAsia="Aptos" w:cs="Aptos"/>
+          <w:b w:val="0"/>
+          <w:bCs w:val="0"/>
+          <w:noProof w:val="0"/>
+          <w:sz w:val="24"/>
+          <w:szCs w:val="24"/>
+          <w:lang w:val="en-US"/>
+        </w:rPr>
+      </w:pPr>
+      <w:r>
+        <w:rPr>
+          <w:rFonts w:ascii="Aptos" w:hAnsi="Aptos" w:eastAsia="Aptos" w:cs="Aptos"/>
+          <w:b w:val="0"/>
+          <w:bCs w:val="0"/>
+          <w:noProof w:val="0"/>
+          <w:sz w:val="24"/>
+          <w:szCs w:val="24"/>
+          <w:lang w:val="en-US"/>
+        </w:rPr>
+        <w:t>Initial translation pass</w:t>
+      </w:r>
+      <w:r>
+        <w:br/>
+      </w:r>
+      <w:r>
+        <w:rPr>
+          <w:rFonts w:ascii="Aptos" w:hAnsi="Aptos" w:eastAsia="Aptos" w:cs="Aptos"/>
+          <w:b w:val="0"/>
+          <w:bCs w:val="0"/>
+          <w:noProof w:val="0"/>
+          <w:sz w:val="24"/>
+          <w:szCs w:val="24"/>
+          <w:lang w:val="en-US"/>
+        </w:rPr>
+        <w:t xml:space="preserve"> A fast draft translation focusing purely on adequacy and fluency.</w:t>
+      </w:r>
+    </w:p>
+    <w:p>
+      <w:pPr>
+        <w:pStyle w:val="ListParagraph"/>
+        <w:numPr>
+          <w:ilvl w:val="0"/>
+          <w:numId w:val="26"/>
+        </w:numPr>
+        <w:spacing w:before="240" w:beforeAutospacing="off" w:after="240" w:afterAutospacing="off"/>
+        <w:rPr>
+          <w:rFonts w:ascii="Aptos" w:hAnsi="Aptos" w:eastAsia="Aptos" w:cs="Aptos"/>
+          <w:b w:val="0"/>
+          <w:bCs w:val="0"/>
+          <w:noProof w:val="0"/>
+          <w:sz w:val="24"/>
+          <w:szCs w:val="24"/>
+          <w:lang w:val="en-US"/>
+        </w:rPr>
+      </w:pPr>
+      <w:r>
+        <w:rPr>
+          <w:rFonts w:ascii="Aptos" w:hAnsi="Aptos" w:eastAsia="Aptos" w:cs="Aptos"/>
+          <w:b w:val="0"/>
+          <w:bCs w:val="0"/>
+          <w:noProof w:val="0"/>
+          <w:sz w:val="24"/>
+          <w:szCs w:val="24"/>
+          <w:lang w:val="en-US"/>
+        </w:rPr>
+        <w:t>Validation + refinement pass</w:t>
+      </w:r>
+    </w:p>
+    <w:p>
+      <w:pPr>
+        <w:pStyle w:val="ListParagraph"/>
+        <w:numPr>
+          <w:ilvl w:val="0"/>
+          <w:numId w:val="27"/>
+        </w:numPr>
+        <w:spacing w:before="240" w:beforeAutospacing="off" w:after="240" w:afterAutospacing="off"/>
+        <w:rPr>
+          <w:rFonts w:ascii="Aptos" w:hAnsi="Aptos" w:eastAsia="Aptos" w:cs="Aptos"/>
+          <w:noProof w:val="0"/>
+          <w:sz w:val="24"/>
+          <w:szCs w:val="24"/>
+          <w:lang w:val="en-US"/>
+        </w:rPr>
+      </w:pPr>
+      <w:r>
+        <w:rPr>
+          <w:rFonts w:ascii="Aptos" w:hAnsi="Aptos" w:eastAsia="Aptos" w:cs="Aptos"/>
+          <w:noProof w:val="0"/>
+          <w:sz w:val="24"/>
+          <w:szCs w:val="24"/>
+          <w:lang w:val="en-US"/>
+        </w:rPr>
+        <w:t>dictionary/lexicon checks for key terms and ambiguous characters,</w:t>
+      </w:r>
+    </w:p>
+    <w:p>
+      <w:pPr>
+        <w:pStyle w:val="ListParagraph"/>
+        <w:numPr>
+          <w:ilvl w:val="0"/>
+          <w:numId w:val="27"/>
+        </w:numPr>
+        <w:spacing w:before="240" w:beforeAutospacing="off" w:after="240" w:afterAutospacing="off"/>
+        <w:rPr>
+          <w:rFonts w:ascii="Aptos" w:hAnsi="Aptos" w:eastAsia="Aptos" w:cs="Aptos"/>
+          <w:noProof w:val="0"/>
+          <w:sz w:val="24"/>
+          <w:szCs w:val="24"/>
+          <w:lang w:val="en-US"/>
+        </w:rPr>
+      </w:pPr>
+      <w:r>
+        <w:rPr>
+          <w:rFonts w:ascii="Aptos" w:hAnsi="Aptos" w:eastAsia="Aptos" w:cs="Aptos"/>
+          <w:noProof w:val="0"/>
+          <w:sz w:val="24"/>
+          <w:szCs w:val="24"/>
+          <w:lang w:val="en-US"/>
+        </w:rPr>
+        <w:t>semantic consistency checks,</w:t>
+      </w:r>
+    </w:p>
+    <w:p>
+      <w:pPr>
+        <w:pStyle w:val="ListParagraph"/>
+        <w:numPr>
+          <w:ilvl w:val="0"/>
+          <w:numId w:val="27"/>
+        </w:numPr>
+        <w:spacing w:before="240" w:beforeAutospacing="off" w:after="240" w:afterAutospacing="off"/>
+        <w:rPr>
+          <w:rFonts w:ascii="Aptos" w:hAnsi="Aptos" w:eastAsia="Aptos" w:cs="Aptos"/>
+          <w:noProof w:val="0"/>
+          <w:sz w:val="24"/>
+          <w:szCs w:val="24"/>
+          <w:lang w:val="en-US"/>
+        </w:rPr>
+      </w:pPr>
+      <w:r>
+        <w:rPr>
+          <w:rFonts w:ascii="Aptos" w:hAnsi="Aptos" w:eastAsia="Aptos" w:cs="Aptos"/>
+          <w:noProof w:val="0"/>
+          <w:sz w:val="24"/>
+          <w:szCs w:val="24"/>
+          <w:lang w:val="en-US"/>
+        </w:rPr>
+        <w:t>re-inference conditioned on original text + draft translation,</w:t>
+      </w:r>
+    </w:p>
+    <w:p>
+      <w:pPr>
+        <w:pStyle w:val="ListParagraph"/>
+        <w:numPr>
+          <w:ilvl w:val="0"/>
+          <w:numId w:val="27"/>
+        </w:numPr>
+        <w:spacing w:before="240" w:beforeAutospacing="off" w:after="240" w:afterAutospacing="off"/>
+        <w:rPr>
+          <w:rFonts w:ascii="Aptos" w:hAnsi="Aptos" w:eastAsia="Aptos" w:cs="Aptos"/>
+          <w:noProof w:val="0"/>
+          <w:sz w:val="24"/>
+          <w:szCs w:val="24"/>
+          <w:lang w:val="en-US"/>
+        </w:rPr>
+      </w:pPr>
+      <w:r>
+        <w:rPr>
+          <w:rFonts w:ascii="Aptos" w:hAnsi="Aptos" w:eastAsia="Aptos" w:cs="Aptos"/>
+          <w:noProof w:val="0"/>
+          <w:sz w:val="24"/>
+          <w:szCs w:val="24"/>
+          <w:lang w:val="en-US"/>
+        </w:rPr>
+        <w:t>final output emitted in the strict translation JSON schema (translation + explanations).</w:t>
+      </w:r>
+    </w:p>
+    <w:p>
+      <w:pPr>
+        <w:spacing w:before="240" w:beforeAutospacing="off" w:after="240" w:afterAutospacing="off"/>
+      </w:pPr>
+      <w:r>
+        <w:rPr>
+          <w:rFonts w:ascii="Aptos" w:hAnsi="Aptos" w:eastAsia="Aptos" w:cs="Aptos"/>
+          <w:noProof w:val="0"/>
+          <w:sz w:val="24"/>
+          <w:szCs w:val="24"/>
+          <w:lang w:val="en-US"/>
+        </w:rPr>
+        <w:t xml:space="preserve">Decoding parameter changes (temperature/top-p) had </w:t>
+      </w:r>
+      <w:r>
+        <w:rPr>
+          <w:rFonts w:ascii="Aptos" w:hAnsi="Aptos" w:eastAsia="Aptos" w:cs="Aptos"/>
+          <w:noProof w:val="0"/>
+          <w:sz w:val="24"/>
+          <w:szCs w:val="24"/>
+          <w:lang w:val="en-US"/>
+        </w:rPr>
+        <w:t>a smaller</w:t>
+      </w:r>
+      <w:r>
+        <w:rPr>
+          <w:rFonts w:ascii="Aptos" w:hAnsi="Aptos" w:eastAsia="Aptos" w:cs="Aptos"/>
+          <w:noProof w:val="0"/>
+          <w:sz w:val="24"/>
+          <w:szCs w:val="24"/>
+          <w:lang w:val="en-US"/>
+        </w:rPr>
+        <w:t xml:space="preserve"> impact than this structural decomposition. The two-step approach produced more stable and </w:t>
+      </w:r>
+      <w:r>
+        <w:rPr>
+          <w:rFonts w:ascii="Aptos" w:hAnsi="Aptos" w:eastAsia="Aptos" w:cs="Aptos"/>
+          <w:noProof w:val="0"/>
+          <w:sz w:val="24"/>
+          <w:szCs w:val="24"/>
+          <w:lang w:val="en-US"/>
+        </w:rPr>
+        <w:t>accurate</w:t>
+      </w:r>
+      <w:r>
+        <w:rPr>
+          <w:rFonts w:ascii="Aptos" w:hAnsi="Aptos" w:eastAsia="Aptos" w:cs="Aptos"/>
+          <w:noProof w:val="0"/>
+          <w:sz w:val="24"/>
+          <w:szCs w:val="24"/>
+          <w:lang w:val="en-US"/>
+        </w:rPr>
+        <w:t xml:space="preserve"> translations, especially for idioms and complex syntax.</w:t>
+      </w:r>
     </w:p>
     <w:p>
       <w:pPr>
         <w:pStyle w:val="Normal"/>
         <w:rPr>
-          <w:noProof w:val="0"/>
+          <w:rFonts w:ascii="Aptos" w:hAnsi="Aptos" w:eastAsia="Aptos" w:cs="Aptos"/>
+          <w:noProof w:val="0"/>
+          <w:sz w:val="24"/>
+          <w:szCs w:val="24"/>
           <w:lang w:val="en-US"/>
         </w:rPr>
       </w:pPr>
@@ -3268,12 +6448,9 @@
     </w:p>
     <w:p>
       <w:pPr>
-        <w:spacing w:before="240" w:beforeAutospacing="off" w:after="240" w:afterAutospacing="off"/>
-        <w:rPr>
-          <w:rFonts w:ascii="Aptos" w:hAnsi="Aptos" w:eastAsia="Aptos" w:cs="Aptos"/>
-          <w:noProof w:val="0"/>
-          <w:sz w:val="24"/>
-          <w:szCs w:val="24"/>
+        <w:pStyle w:val="Normal"/>
+        <w:rPr>
+          <w:noProof w:val="0"/>
           <w:lang w:val="en-US"/>
         </w:rPr>
       </w:pPr>
@@ -3302,6 +6479,1608 @@
 
 <file path=word/numbering.xml><?xml version="1.0" encoding="utf-8"?>
 <w:numbering xmlns:w="http://schemas.openxmlformats.org/wordprocessingml/2006/main">
+  <w:abstractNum xmlns:w="http://schemas.openxmlformats.org/wordprocessingml/2006/main" w:abstractNumId="31">
+    <w:nsid w:val="400cef9c"/>
+    <w:multiLevelType xmlns:w="http://schemas.openxmlformats.org/wordprocessingml/2006/main" w:val="hybridMultilevel"/>
+    <w:lvl xmlns:w="http://schemas.openxmlformats.org/wordprocessingml/2006/main" w:ilvl="0">
+      <w:start w:val="1"/>
+      <w:numFmt w:val="bullet"/>
+      <w:lvlText w:val="-"/>
+      <w:lvlJc w:val="left"/>
+      <w:pPr>
+        <w:ind w:left="720" w:hanging="360"/>
+      </w:pPr>
+      <w:rPr>
+        <w:rFonts w:hint="default" w:ascii="Aptos" w:hAnsi="Aptos"/>
+      </w:rPr>
+    </w:lvl>
+    <w:lvl xmlns:w="http://schemas.openxmlformats.org/wordprocessingml/2006/main" w:ilvl="1">
+      <w:start w:val="1"/>
+      <w:numFmt w:val="bullet"/>
+      <w:lvlText w:val="o"/>
+      <w:lvlJc w:val="left"/>
+      <w:pPr>
+        <w:ind w:left="1440" w:hanging="360"/>
+      </w:pPr>
+      <w:rPr>
+        <w:rFonts w:hint="default" w:ascii="Courier New" w:hAnsi="Courier New"/>
+      </w:rPr>
+    </w:lvl>
+    <w:lvl xmlns:w="http://schemas.openxmlformats.org/wordprocessingml/2006/main" w:ilvl="2">
+      <w:start w:val="1"/>
+      <w:numFmt w:val="bullet"/>
+      <w:lvlText w:val=""/>
+      <w:lvlJc w:val="left"/>
+      <w:pPr>
+        <w:ind w:left="2160" w:hanging="360"/>
+      </w:pPr>
+      <w:rPr>
+        <w:rFonts w:hint="default" w:ascii="Wingdings" w:hAnsi="Wingdings"/>
+      </w:rPr>
+    </w:lvl>
+    <w:lvl xmlns:w="http://schemas.openxmlformats.org/wordprocessingml/2006/main" w:ilvl="3">
+      <w:start w:val="1"/>
+      <w:numFmt w:val="bullet"/>
+      <w:lvlText w:val=""/>
+      <w:lvlJc w:val="left"/>
+      <w:pPr>
+        <w:ind w:left="2880" w:hanging="360"/>
+      </w:pPr>
+      <w:rPr>
+        <w:rFonts w:hint="default" w:ascii="Symbol" w:hAnsi="Symbol"/>
+      </w:rPr>
+    </w:lvl>
+    <w:lvl xmlns:w="http://schemas.openxmlformats.org/wordprocessingml/2006/main" w:ilvl="4">
+      <w:start w:val="1"/>
+      <w:numFmt w:val="bullet"/>
+      <w:lvlText w:val="o"/>
+      <w:lvlJc w:val="left"/>
+      <w:pPr>
+        <w:ind w:left="3600" w:hanging="360"/>
+      </w:pPr>
+      <w:rPr>
+        <w:rFonts w:hint="default" w:ascii="Courier New" w:hAnsi="Courier New"/>
+      </w:rPr>
+    </w:lvl>
+    <w:lvl xmlns:w="http://schemas.openxmlformats.org/wordprocessingml/2006/main" w:ilvl="5">
+      <w:start w:val="1"/>
+      <w:numFmt w:val="bullet"/>
+      <w:lvlText w:val=""/>
+      <w:lvlJc w:val="left"/>
+      <w:pPr>
+        <w:ind w:left="4320" w:hanging="360"/>
+      </w:pPr>
+      <w:rPr>
+        <w:rFonts w:hint="default" w:ascii="Wingdings" w:hAnsi="Wingdings"/>
+      </w:rPr>
+    </w:lvl>
+    <w:lvl xmlns:w="http://schemas.openxmlformats.org/wordprocessingml/2006/main" w:ilvl="6">
+      <w:start w:val="1"/>
+      <w:numFmt w:val="bullet"/>
+      <w:lvlText w:val=""/>
+      <w:lvlJc w:val="left"/>
+      <w:pPr>
+        <w:ind w:left="5040" w:hanging="360"/>
+      </w:pPr>
+      <w:rPr>
+        <w:rFonts w:hint="default" w:ascii="Symbol" w:hAnsi="Symbol"/>
+      </w:rPr>
+    </w:lvl>
+    <w:lvl xmlns:w="http://schemas.openxmlformats.org/wordprocessingml/2006/main" w:ilvl="7">
+      <w:start w:val="1"/>
+      <w:numFmt w:val="bullet"/>
+      <w:lvlText w:val="o"/>
+      <w:lvlJc w:val="left"/>
+      <w:pPr>
+        <w:ind w:left="5760" w:hanging="360"/>
+      </w:pPr>
+      <w:rPr>
+        <w:rFonts w:hint="default" w:ascii="Courier New" w:hAnsi="Courier New"/>
+      </w:rPr>
+    </w:lvl>
+    <w:lvl xmlns:w="http://schemas.openxmlformats.org/wordprocessingml/2006/main" w:ilvl="8">
+      <w:start w:val="1"/>
+      <w:numFmt w:val="bullet"/>
+      <w:lvlText w:val=""/>
+      <w:lvlJc w:val="left"/>
+      <w:pPr>
+        <w:ind w:left="6480" w:hanging="360"/>
+      </w:pPr>
+      <w:rPr>
+        <w:rFonts w:hint="default" w:ascii="Wingdings" w:hAnsi="Wingdings"/>
+      </w:rPr>
+    </w:lvl>
+  </w:abstractNum>
+  <w:abstractNum xmlns:w="http://schemas.openxmlformats.org/wordprocessingml/2006/main" w:abstractNumId="30">
+    <w:nsid w:val="22b3a813"/>
+    <w:multiLevelType xmlns:w="http://schemas.openxmlformats.org/wordprocessingml/2006/main" w:val="hybridMultilevel"/>
+    <w:lvl xmlns:w="http://schemas.openxmlformats.org/wordprocessingml/2006/main" w:ilvl="0">
+      <w:start w:val="1"/>
+      <w:numFmt w:val="bullet"/>
+      <w:lvlText w:val=""/>
+      <w:lvlJc w:val="left"/>
+      <w:pPr>
+        <w:ind w:left="720" w:hanging="360"/>
+      </w:pPr>
+      <w:rPr>
+        <w:rFonts w:hint="default" w:ascii="Symbol" w:hAnsi="Symbol"/>
+      </w:rPr>
+    </w:lvl>
+    <w:lvl xmlns:w="http://schemas.openxmlformats.org/wordprocessingml/2006/main" w:ilvl="1">
+      <w:start w:val="1"/>
+      <w:numFmt w:val="bullet"/>
+      <w:lvlText w:val="o"/>
+      <w:lvlJc w:val="left"/>
+      <w:pPr>
+        <w:ind w:left="1440" w:hanging="360"/>
+      </w:pPr>
+      <w:rPr>
+        <w:rFonts w:hint="default" w:ascii="Symbol" w:hAnsi="Symbol"/>
+      </w:rPr>
+    </w:lvl>
+    <w:lvl xmlns:w="http://schemas.openxmlformats.org/wordprocessingml/2006/main" w:ilvl="2">
+      <w:start w:val="1"/>
+      <w:numFmt w:val="bullet"/>
+      <w:lvlText w:val=""/>
+      <w:lvlJc w:val="left"/>
+      <w:pPr>
+        <w:ind w:left="2160" w:hanging="360"/>
+      </w:pPr>
+      <w:rPr>
+        <w:rFonts w:hint="default" w:ascii="Symbol" w:hAnsi="Symbol"/>
+      </w:rPr>
+    </w:lvl>
+    <w:lvl xmlns:w="http://schemas.openxmlformats.org/wordprocessingml/2006/main" w:ilvl="3">
+      <w:start w:val="1"/>
+      <w:numFmt w:val="bullet"/>
+      <w:lvlText w:val=""/>
+      <w:lvlJc w:val="left"/>
+      <w:pPr>
+        <w:ind w:left="2880" w:hanging="360"/>
+      </w:pPr>
+      <w:rPr>
+        <w:rFonts w:hint="default" w:ascii="Symbol" w:hAnsi="Symbol"/>
+      </w:rPr>
+    </w:lvl>
+    <w:lvl xmlns:w="http://schemas.openxmlformats.org/wordprocessingml/2006/main" w:ilvl="4">
+      <w:start w:val="1"/>
+      <w:numFmt w:val="bullet"/>
+      <w:lvlText w:val="o"/>
+      <w:lvlJc w:val="left"/>
+      <w:pPr>
+        <w:ind w:left="3600" w:hanging="360"/>
+      </w:pPr>
+      <w:rPr>
+        <w:rFonts w:hint="default" w:ascii="Courier New" w:hAnsi="Courier New"/>
+      </w:rPr>
+    </w:lvl>
+    <w:lvl xmlns:w="http://schemas.openxmlformats.org/wordprocessingml/2006/main" w:ilvl="5">
+      <w:start w:val="1"/>
+      <w:numFmt w:val="bullet"/>
+      <w:lvlText w:val=""/>
+      <w:lvlJc w:val="left"/>
+      <w:pPr>
+        <w:ind w:left="4320" w:hanging="360"/>
+      </w:pPr>
+      <w:rPr>
+        <w:rFonts w:hint="default" w:ascii="Wingdings" w:hAnsi="Wingdings"/>
+      </w:rPr>
+    </w:lvl>
+    <w:lvl xmlns:w="http://schemas.openxmlformats.org/wordprocessingml/2006/main" w:ilvl="6">
+      <w:start w:val="1"/>
+      <w:numFmt w:val="bullet"/>
+      <w:lvlText w:val=""/>
+      <w:lvlJc w:val="left"/>
+      <w:pPr>
+        <w:ind w:left="5040" w:hanging="360"/>
+      </w:pPr>
+      <w:rPr>
+        <w:rFonts w:hint="default" w:ascii="Symbol" w:hAnsi="Symbol"/>
+      </w:rPr>
+    </w:lvl>
+    <w:lvl xmlns:w="http://schemas.openxmlformats.org/wordprocessingml/2006/main" w:ilvl="7">
+      <w:start w:val="1"/>
+      <w:numFmt w:val="bullet"/>
+      <w:lvlText w:val="o"/>
+      <w:lvlJc w:val="left"/>
+      <w:pPr>
+        <w:ind w:left="5760" w:hanging="360"/>
+      </w:pPr>
+      <w:rPr>
+        <w:rFonts w:hint="default" w:ascii="Courier New" w:hAnsi="Courier New"/>
+      </w:rPr>
+    </w:lvl>
+    <w:lvl xmlns:w="http://schemas.openxmlformats.org/wordprocessingml/2006/main" w:ilvl="8">
+      <w:start w:val="1"/>
+      <w:numFmt w:val="bullet"/>
+      <w:lvlText w:val=""/>
+      <w:lvlJc w:val="left"/>
+      <w:pPr>
+        <w:ind w:left="6480" w:hanging="360"/>
+      </w:pPr>
+      <w:rPr>
+        <w:rFonts w:hint="default" w:ascii="Wingdings" w:hAnsi="Wingdings"/>
+      </w:rPr>
+    </w:lvl>
+  </w:abstractNum>
+  <w:abstractNum xmlns:w="http://schemas.openxmlformats.org/wordprocessingml/2006/main" w:abstractNumId="29">
+    <w:nsid w:val="591ab16c"/>
+    <w:multiLevelType xmlns:w="http://schemas.openxmlformats.org/wordprocessingml/2006/main" w:val="hybridMultilevel"/>
+    <w:lvl xmlns:w="http://schemas.openxmlformats.org/wordprocessingml/2006/main" w:ilvl="0">
+      <w:start w:val="1"/>
+      <w:numFmt w:val="decimal"/>
+      <w:lvlText w:val="%1."/>
+      <w:lvlJc w:val="left"/>
+      <w:pPr>
+        <w:ind w:left="720" w:hanging="360"/>
+      </w:pPr>
+      <w:rPr>
+        <w:rFonts w:hint="default" w:ascii="Aptos" w:hAnsi="Aptos"/>
+      </w:rPr>
+    </w:lvl>
+    <w:lvl xmlns:w="http://schemas.openxmlformats.org/wordprocessingml/2006/main" w:ilvl="1">
+      <w:start w:val="1"/>
+      <w:numFmt w:val="lowerLetter"/>
+      <w:lvlText w:val="%2."/>
+      <w:lvlJc w:val="left"/>
+      <w:pPr>
+        <w:ind w:left="1440" w:hanging="360"/>
+      </w:pPr>
+    </w:lvl>
+    <w:lvl xmlns:w="http://schemas.openxmlformats.org/wordprocessingml/2006/main" w:ilvl="2">
+      <w:start w:val="1"/>
+      <w:numFmt w:val="lowerRoman"/>
+      <w:lvlText w:val="%3."/>
+      <w:lvlJc w:val="right"/>
+      <w:pPr>
+        <w:ind w:left="2160" w:hanging="180"/>
+      </w:pPr>
+    </w:lvl>
+    <w:lvl xmlns:w="http://schemas.openxmlformats.org/wordprocessingml/2006/main" w:ilvl="3">
+      <w:start w:val="1"/>
+      <w:numFmt w:val="decimal"/>
+      <w:lvlText w:val="%4."/>
+      <w:lvlJc w:val="left"/>
+      <w:pPr>
+        <w:ind w:left="2880" w:hanging="360"/>
+      </w:pPr>
+    </w:lvl>
+    <w:lvl xmlns:w="http://schemas.openxmlformats.org/wordprocessingml/2006/main" w:ilvl="4">
+      <w:start w:val="1"/>
+      <w:numFmt w:val="lowerLetter"/>
+      <w:lvlText w:val="%5."/>
+      <w:lvlJc w:val="left"/>
+      <w:pPr>
+        <w:ind w:left="3600" w:hanging="360"/>
+      </w:pPr>
+    </w:lvl>
+    <w:lvl xmlns:w="http://schemas.openxmlformats.org/wordprocessingml/2006/main" w:ilvl="5">
+      <w:start w:val="1"/>
+      <w:numFmt w:val="lowerRoman"/>
+      <w:lvlText w:val="%6."/>
+      <w:lvlJc w:val="right"/>
+      <w:pPr>
+        <w:ind w:left="4320" w:hanging="180"/>
+      </w:pPr>
+    </w:lvl>
+    <w:lvl xmlns:w="http://schemas.openxmlformats.org/wordprocessingml/2006/main" w:ilvl="6">
+      <w:start w:val="1"/>
+      <w:numFmt w:val="decimal"/>
+      <w:lvlText w:val="%7."/>
+      <w:lvlJc w:val="left"/>
+      <w:pPr>
+        <w:ind w:left="5040" w:hanging="360"/>
+      </w:pPr>
+    </w:lvl>
+    <w:lvl xmlns:w="http://schemas.openxmlformats.org/wordprocessingml/2006/main" w:ilvl="7">
+      <w:start w:val="1"/>
+      <w:numFmt w:val="lowerLetter"/>
+      <w:lvlText w:val="%8."/>
+      <w:lvlJc w:val="left"/>
+      <w:pPr>
+        <w:ind w:left="5760" w:hanging="360"/>
+      </w:pPr>
+    </w:lvl>
+    <w:lvl xmlns:w="http://schemas.openxmlformats.org/wordprocessingml/2006/main" w:ilvl="8">
+      <w:start w:val="1"/>
+      <w:numFmt w:val="lowerRoman"/>
+      <w:lvlText w:val="%9."/>
+      <w:lvlJc w:val="right"/>
+      <w:pPr>
+        <w:ind w:left="6480" w:hanging="180"/>
+      </w:pPr>
+    </w:lvl>
+  </w:abstractNum>
+  <w:abstractNum xmlns:w="http://schemas.openxmlformats.org/wordprocessingml/2006/main" w:abstractNumId="28">
+    <w:nsid w:val="74820527"/>
+    <w:multiLevelType xmlns:w="http://schemas.openxmlformats.org/wordprocessingml/2006/main" w:val="hybridMultilevel"/>
+    <w:lvl xmlns:w="http://schemas.openxmlformats.org/wordprocessingml/2006/main" w:ilvl="0">
+      <w:start w:val="1"/>
+      <w:numFmt w:val="bullet"/>
+      <w:lvlText w:val="-"/>
+      <w:lvlJc w:val="left"/>
+      <w:pPr>
+        <w:ind w:left="720" w:hanging="360"/>
+      </w:pPr>
+      <w:rPr>
+        <w:rFonts w:hint="default" w:ascii="Aptos" w:hAnsi="Aptos"/>
+      </w:rPr>
+    </w:lvl>
+    <w:lvl xmlns:w="http://schemas.openxmlformats.org/wordprocessingml/2006/main" w:ilvl="1">
+      <w:start w:val="1"/>
+      <w:numFmt w:val="bullet"/>
+      <w:lvlText w:val="o"/>
+      <w:lvlJc w:val="left"/>
+      <w:pPr>
+        <w:ind w:left="1440" w:hanging="360"/>
+      </w:pPr>
+      <w:rPr>
+        <w:rFonts w:hint="default" w:ascii="Courier New" w:hAnsi="Courier New"/>
+      </w:rPr>
+    </w:lvl>
+    <w:lvl xmlns:w="http://schemas.openxmlformats.org/wordprocessingml/2006/main" w:ilvl="2">
+      <w:start w:val="1"/>
+      <w:numFmt w:val="bullet"/>
+      <w:lvlText w:val=""/>
+      <w:lvlJc w:val="left"/>
+      <w:pPr>
+        <w:ind w:left="2160" w:hanging="360"/>
+      </w:pPr>
+      <w:rPr>
+        <w:rFonts w:hint="default" w:ascii="Wingdings" w:hAnsi="Wingdings"/>
+      </w:rPr>
+    </w:lvl>
+    <w:lvl xmlns:w="http://schemas.openxmlformats.org/wordprocessingml/2006/main" w:ilvl="3">
+      <w:start w:val="1"/>
+      <w:numFmt w:val="bullet"/>
+      <w:lvlText w:val=""/>
+      <w:lvlJc w:val="left"/>
+      <w:pPr>
+        <w:ind w:left="2880" w:hanging="360"/>
+      </w:pPr>
+      <w:rPr>
+        <w:rFonts w:hint="default" w:ascii="Symbol" w:hAnsi="Symbol"/>
+      </w:rPr>
+    </w:lvl>
+    <w:lvl xmlns:w="http://schemas.openxmlformats.org/wordprocessingml/2006/main" w:ilvl="4">
+      <w:start w:val="1"/>
+      <w:numFmt w:val="bullet"/>
+      <w:lvlText w:val="o"/>
+      <w:lvlJc w:val="left"/>
+      <w:pPr>
+        <w:ind w:left="3600" w:hanging="360"/>
+      </w:pPr>
+      <w:rPr>
+        <w:rFonts w:hint="default" w:ascii="Courier New" w:hAnsi="Courier New"/>
+      </w:rPr>
+    </w:lvl>
+    <w:lvl xmlns:w="http://schemas.openxmlformats.org/wordprocessingml/2006/main" w:ilvl="5">
+      <w:start w:val="1"/>
+      <w:numFmt w:val="bullet"/>
+      <w:lvlText w:val=""/>
+      <w:lvlJc w:val="left"/>
+      <w:pPr>
+        <w:ind w:left="4320" w:hanging="360"/>
+      </w:pPr>
+      <w:rPr>
+        <w:rFonts w:hint="default" w:ascii="Wingdings" w:hAnsi="Wingdings"/>
+      </w:rPr>
+    </w:lvl>
+    <w:lvl xmlns:w="http://schemas.openxmlformats.org/wordprocessingml/2006/main" w:ilvl="6">
+      <w:start w:val="1"/>
+      <w:numFmt w:val="bullet"/>
+      <w:lvlText w:val=""/>
+      <w:lvlJc w:val="left"/>
+      <w:pPr>
+        <w:ind w:left="5040" w:hanging="360"/>
+      </w:pPr>
+      <w:rPr>
+        <w:rFonts w:hint="default" w:ascii="Symbol" w:hAnsi="Symbol"/>
+      </w:rPr>
+    </w:lvl>
+    <w:lvl xmlns:w="http://schemas.openxmlformats.org/wordprocessingml/2006/main" w:ilvl="7">
+      <w:start w:val="1"/>
+      <w:numFmt w:val="bullet"/>
+      <w:lvlText w:val="o"/>
+      <w:lvlJc w:val="left"/>
+      <w:pPr>
+        <w:ind w:left="5760" w:hanging="360"/>
+      </w:pPr>
+      <w:rPr>
+        <w:rFonts w:hint="default" w:ascii="Courier New" w:hAnsi="Courier New"/>
+      </w:rPr>
+    </w:lvl>
+    <w:lvl xmlns:w="http://schemas.openxmlformats.org/wordprocessingml/2006/main" w:ilvl="8">
+      <w:start w:val="1"/>
+      <w:numFmt w:val="bullet"/>
+      <w:lvlText w:val=""/>
+      <w:lvlJc w:val="left"/>
+      <w:pPr>
+        <w:ind w:left="6480" w:hanging="360"/>
+      </w:pPr>
+      <w:rPr>
+        <w:rFonts w:hint="default" w:ascii="Wingdings" w:hAnsi="Wingdings"/>
+      </w:rPr>
+    </w:lvl>
+  </w:abstractNum>
+  <w:abstractNum xmlns:w="http://schemas.openxmlformats.org/wordprocessingml/2006/main" w:abstractNumId="27">
+    <w:nsid w:val="6ed23588"/>
+    <w:multiLevelType xmlns:w="http://schemas.openxmlformats.org/wordprocessingml/2006/main" w:val="hybridMultilevel"/>
+    <w:lvl xmlns:w="http://schemas.openxmlformats.org/wordprocessingml/2006/main" w:ilvl="0">
+      <w:start w:val="1"/>
+      <w:numFmt w:val="bullet"/>
+      <w:lvlText w:val=""/>
+      <w:lvlJc w:val="left"/>
+      <w:pPr>
+        <w:ind w:left="720" w:hanging="360"/>
+      </w:pPr>
+      <w:rPr>
+        <w:rFonts w:hint="default" w:ascii="Symbol" w:hAnsi="Symbol"/>
+      </w:rPr>
+    </w:lvl>
+    <w:lvl xmlns:w="http://schemas.openxmlformats.org/wordprocessingml/2006/main" w:ilvl="1">
+      <w:start w:val="1"/>
+      <w:numFmt w:val="bullet"/>
+      <w:lvlText w:val="o"/>
+      <w:lvlJc w:val="left"/>
+      <w:pPr>
+        <w:ind w:left="1440" w:hanging="360"/>
+      </w:pPr>
+      <w:rPr>
+        <w:rFonts w:hint="default" w:ascii="Courier New" w:hAnsi="Courier New"/>
+      </w:rPr>
+    </w:lvl>
+    <w:lvl xmlns:w="http://schemas.openxmlformats.org/wordprocessingml/2006/main" w:ilvl="2">
+      <w:start w:val="1"/>
+      <w:numFmt w:val="bullet"/>
+      <w:lvlText w:val=""/>
+      <w:lvlJc w:val="left"/>
+      <w:pPr>
+        <w:ind w:left="2160" w:hanging="360"/>
+      </w:pPr>
+      <w:rPr>
+        <w:rFonts w:hint="default" w:ascii="Wingdings" w:hAnsi="Wingdings"/>
+      </w:rPr>
+    </w:lvl>
+    <w:lvl xmlns:w="http://schemas.openxmlformats.org/wordprocessingml/2006/main" w:ilvl="3">
+      <w:start w:val="1"/>
+      <w:numFmt w:val="bullet"/>
+      <w:lvlText w:val=""/>
+      <w:lvlJc w:val="left"/>
+      <w:pPr>
+        <w:ind w:left="2880" w:hanging="360"/>
+      </w:pPr>
+      <w:rPr>
+        <w:rFonts w:hint="default" w:ascii="Symbol" w:hAnsi="Symbol"/>
+      </w:rPr>
+    </w:lvl>
+    <w:lvl xmlns:w="http://schemas.openxmlformats.org/wordprocessingml/2006/main" w:ilvl="4">
+      <w:start w:val="1"/>
+      <w:numFmt w:val="bullet"/>
+      <w:lvlText w:val="o"/>
+      <w:lvlJc w:val="left"/>
+      <w:pPr>
+        <w:ind w:left="3600" w:hanging="360"/>
+      </w:pPr>
+      <w:rPr>
+        <w:rFonts w:hint="default" w:ascii="Courier New" w:hAnsi="Courier New"/>
+      </w:rPr>
+    </w:lvl>
+    <w:lvl xmlns:w="http://schemas.openxmlformats.org/wordprocessingml/2006/main" w:ilvl="5">
+      <w:start w:val="1"/>
+      <w:numFmt w:val="bullet"/>
+      <w:lvlText w:val=""/>
+      <w:lvlJc w:val="left"/>
+      <w:pPr>
+        <w:ind w:left="4320" w:hanging="360"/>
+      </w:pPr>
+      <w:rPr>
+        <w:rFonts w:hint="default" w:ascii="Wingdings" w:hAnsi="Wingdings"/>
+      </w:rPr>
+    </w:lvl>
+    <w:lvl xmlns:w="http://schemas.openxmlformats.org/wordprocessingml/2006/main" w:ilvl="6">
+      <w:start w:val="1"/>
+      <w:numFmt w:val="bullet"/>
+      <w:lvlText w:val=""/>
+      <w:lvlJc w:val="left"/>
+      <w:pPr>
+        <w:ind w:left="5040" w:hanging="360"/>
+      </w:pPr>
+      <w:rPr>
+        <w:rFonts w:hint="default" w:ascii="Symbol" w:hAnsi="Symbol"/>
+      </w:rPr>
+    </w:lvl>
+    <w:lvl xmlns:w="http://schemas.openxmlformats.org/wordprocessingml/2006/main" w:ilvl="7">
+      <w:start w:val="1"/>
+      <w:numFmt w:val="bullet"/>
+      <w:lvlText w:val="o"/>
+      <w:lvlJc w:val="left"/>
+      <w:pPr>
+        <w:ind w:left="5760" w:hanging="360"/>
+      </w:pPr>
+      <w:rPr>
+        <w:rFonts w:hint="default" w:ascii="Courier New" w:hAnsi="Courier New"/>
+      </w:rPr>
+    </w:lvl>
+    <w:lvl xmlns:w="http://schemas.openxmlformats.org/wordprocessingml/2006/main" w:ilvl="8">
+      <w:start w:val="1"/>
+      <w:numFmt w:val="bullet"/>
+      <w:lvlText w:val=""/>
+      <w:lvlJc w:val="left"/>
+      <w:pPr>
+        <w:ind w:left="6480" w:hanging="360"/>
+      </w:pPr>
+      <w:rPr>
+        <w:rFonts w:hint="default" w:ascii="Wingdings" w:hAnsi="Wingdings"/>
+      </w:rPr>
+    </w:lvl>
+  </w:abstractNum>
+  <w:abstractNum xmlns:w="http://schemas.openxmlformats.org/wordprocessingml/2006/main" w:abstractNumId="26">
+    <w:nsid w:val="7dd48009"/>
+    <w:multiLevelType xmlns:w="http://schemas.openxmlformats.org/wordprocessingml/2006/main" w:val="hybridMultilevel"/>
+    <w:lvl xmlns:w="http://schemas.openxmlformats.org/wordprocessingml/2006/main" w:ilvl="0">
+      <w:start w:val="1"/>
+      <w:numFmt w:val="decimal"/>
+      <w:lvlText w:val="%1."/>
+      <w:lvlJc w:val="left"/>
+      <w:pPr>
+        <w:ind w:left="720" w:hanging="360"/>
+      </w:pPr>
+    </w:lvl>
+    <w:lvl xmlns:w="http://schemas.openxmlformats.org/wordprocessingml/2006/main" w:ilvl="1">
+      <w:start w:val="1"/>
+      <w:numFmt w:val="lowerLetter"/>
+      <w:lvlText w:val="%2."/>
+      <w:lvlJc w:val="left"/>
+      <w:pPr>
+        <w:ind w:left="1440" w:hanging="360"/>
+      </w:pPr>
+    </w:lvl>
+    <w:lvl xmlns:w="http://schemas.openxmlformats.org/wordprocessingml/2006/main" w:ilvl="2">
+      <w:start w:val="1"/>
+      <w:numFmt w:val="lowerRoman"/>
+      <w:lvlText w:val="%3."/>
+      <w:lvlJc w:val="right"/>
+      <w:pPr>
+        <w:ind w:left="2160" w:hanging="180"/>
+      </w:pPr>
+    </w:lvl>
+    <w:lvl xmlns:w="http://schemas.openxmlformats.org/wordprocessingml/2006/main" w:ilvl="3">
+      <w:start w:val="1"/>
+      <w:numFmt w:val="decimal"/>
+      <w:lvlText w:val="%4."/>
+      <w:lvlJc w:val="left"/>
+      <w:pPr>
+        <w:ind w:left="2880" w:hanging="360"/>
+      </w:pPr>
+    </w:lvl>
+    <w:lvl xmlns:w="http://schemas.openxmlformats.org/wordprocessingml/2006/main" w:ilvl="4">
+      <w:start w:val="1"/>
+      <w:numFmt w:val="lowerLetter"/>
+      <w:lvlText w:val="%5."/>
+      <w:lvlJc w:val="left"/>
+      <w:pPr>
+        <w:ind w:left="3600" w:hanging="360"/>
+      </w:pPr>
+    </w:lvl>
+    <w:lvl xmlns:w="http://schemas.openxmlformats.org/wordprocessingml/2006/main" w:ilvl="5">
+      <w:start w:val="1"/>
+      <w:numFmt w:val="lowerRoman"/>
+      <w:lvlText w:val="%6."/>
+      <w:lvlJc w:val="right"/>
+      <w:pPr>
+        <w:ind w:left="4320" w:hanging="180"/>
+      </w:pPr>
+    </w:lvl>
+    <w:lvl xmlns:w="http://schemas.openxmlformats.org/wordprocessingml/2006/main" w:ilvl="6">
+      <w:start w:val="1"/>
+      <w:numFmt w:val="decimal"/>
+      <w:lvlText w:val="%7."/>
+      <w:lvlJc w:val="left"/>
+      <w:pPr>
+        <w:ind w:left="5040" w:hanging="360"/>
+      </w:pPr>
+    </w:lvl>
+    <w:lvl xmlns:w="http://schemas.openxmlformats.org/wordprocessingml/2006/main" w:ilvl="7">
+      <w:start w:val="1"/>
+      <w:numFmt w:val="lowerLetter"/>
+      <w:lvlText w:val="%8."/>
+      <w:lvlJc w:val="left"/>
+      <w:pPr>
+        <w:ind w:left="5760" w:hanging="360"/>
+      </w:pPr>
+    </w:lvl>
+    <w:lvl xmlns:w="http://schemas.openxmlformats.org/wordprocessingml/2006/main" w:ilvl="8">
+      <w:start w:val="1"/>
+      <w:numFmt w:val="lowerRoman"/>
+      <w:lvlText w:val="%9."/>
+      <w:lvlJc w:val="right"/>
+      <w:pPr>
+        <w:ind w:left="6480" w:hanging="180"/>
+      </w:pPr>
+    </w:lvl>
+  </w:abstractNum>
+  <w:abstractNum xmlns:w="http://schemas.openxmlformats.org/wordprocessingml/2006/main" w:abstractNumId="25">
+    <w:nsid w:val="591a7d86"/>
+    <w:multiLevelType xmlns:w="http://schemas.openxmlformats.org/wordprocessingml/2006/main" w:val="hybridMultilevel"/>
+    <w:lvl xmlns:w="http://schemas.openxmlformats.org/wordprocessingml/2006/main" w:ilvl="0">
+      <w:start w:val="1"/>
+      <w:numFmt w:val="bullet"/>
+      <w:lvlText w:val=""/>
+      <w:lvlJc w:val="left"/>
+      <w:pPr>
+        <w:ind w:left="720" w:hanging="360"/>
+      </w:pPr>
+      <w:rPr>
+        <w:rFonts w:hint="default" w:ascii="Symbol" w:hAnsi="Symbol"/>
+      </w:rPr>
+    </w:lvl>
+    <w:lvl xmlns:w="http://schemas.openxmlformats.org/wordprocessingml/2006/main" w:ilvl="1">
+      <w:start w:val="1"/>
+      <w:numFmt w:val="bullet"/>
+      <w:lvlText w:val="o"/>
+      <w:lvlJc w:val="left"/>
+      <w:pPr>
+        <w:ind w:left="1440" w:hanging="360"/>
+      </w:pPr>
+      <w:rPr>
+        <w:rFonts w:hint="default" w:ascii="Courier New" w:hAnsi="Courier New"/>
+      </w:rPr>
+    </w:lvl>
+    <w:lvl xmlns:w="http://schemas.openxmlformats.org/wordprocessingml/2006/main" w:ilvl="2">
+      <w:start w:val="1"/>
+      <w:numFmt w:val="bullet"/>
+      <w:lvlText w:val=""/>
+      <w:lvlJc w:val="left"/>
+      <w:pPr>
+        <w:ind w:left="2160" w:hanging="360"/>
+      </w:pPr>
+      <w:rPr>
+        <w:rFonts w:hint="default" w:ascii="Wingdings" w:hAnsi="Wingdings"/>
+      </w:rPr>
+    </w:lvl>
+    <w:lvl xmlns:w="http://schemas.openxmlformats.org/wordprocessingml/2006/main" w:ilvl="3">
+      <w:start w:val="1"/>
+      <w:numFmt w:val="bullet"/>
+      <w:lvlText w:val=""/>
+      <w:lvlJc w:val="left"/>
+      <w:pPr>
+        <w:ind w:left="2880" w:hanging="360"/>
+      </w:pPr>
+      <w:rPr>
+        <w:rFonts w:hint="default" w:ascii="Symbol" w:hAnsi="Symbol"/>
+      </w:rPr>
+    </w:lvl>
+    <w:lvl xmlns:w="http://schemas.openxmlformats.org/wordprocessingml/2006/main" w:ilvl="4">
+      <w:start w:val="1"/>
+      <w:numFmt w:val="bullet"/>
+      <w:lvlText w:val="o"/>
+      <w:lvlJc w:val="left"/>
+      <w:pPr>
+        <w:ind w:left="3600" w:hanging="360"/>
+      </w:pPr>
+      <w:rPr>
+        <w:rFonts w:hint="default" w:ascii="Courier New" w:hAnsi="Courier New"/>
+      </w:rPr>
+    </w:lvl>
+    <w:lvl xmlns:w="http://schemas.openxmlformats.org/wordprocessingml/2006/main" w:ilvl="5">
+      <w:start w:val="1"/>
+      <w:numFmt w:val="bullet"/>
+      <w:lvlText w:val=""/>
+      <w:lvlJc w:val="left"/>
+      <w:pPr>
+        <w:ind w:left="4320" w:hanging="360"/>
+      </w:pPr>
+      <w:rPr>
+        <w:rFonts w:hint="default" w:ascii="Wingdings" w:hAnsi="Wingdings"/>
+      </w:rPr>
+    </w:lvl>
+    <w:lvl xmlns:w="http://schemas.openxmlformats.org/wordprocessingml/2006/main" w:ilvl="6">
+      <w:start w:val="1"/>
+      <w:numFmt w:val="bullet"/>
+      <w:lvlText w:val=""/>
+      <w:lvlJc w:val="left"/>
+      <w:pPr>
+        <w:ind w:left="5040" w:hanging="360"/>
+      </w:pPr>
+      <w:rPr>
+        <w:rFonts w:hint="default" w:ascii="Symbol" w:hAnsi="Symbol"/>
+      </w:rPr>
+    </w:lvl>
+    <w:lvl xmlns:w="http://schemas.openxmlformats.org/wordprocessingml/2006/main" w:ilvl="7">
+      <w:start w:val="1"/>
+      <w:numFmt w:val="bullet"/>
+      <w:lvlText w:val="o"/>
+      <w:lvlJc w:val="left"/>
+      <w:pPr>
+        <w:ind w:left="5760" w:hanging="360"/>
+      </w:pPr>
+      <w:rPr>
+        <w:rFonts w:hint="default" w:ascii="Courier New" w:hAnsi="Courier New"/>
+      </w:rPr>
+    </w:lvl>
+    <w:lvl xmlns:w="http://schemas.openxmlformats.org/wordprocessingml/2006/main" w:ilvl="8">
+      <w:start w:val="1"/>
+      <w:numFmt w:val="bullet"/>
+      <w:lvlText w:val=""/>
+      <w:lvlJc w:val="left"/>
+      <w:pPr>
+        <w:ind w:left="6480" w:hanging="360"/>
+      </w:pPr>
+      <w:rPr>
+        <w:rFonts w:hint="default" w:ascii="Wingdings" w:hAnsi="Wingdings"/>
+      </w:rPr>
+    </w:lvl>
+  </w:abstractNum>
+  <w:abstractNum xmlns:w="http://schemas.openxmlformats.org/wordprocessingml/2006/main" w:abstractNumId="24">
+    <w:nsid w:val="222d1eed"/>
+    <w:multiLevelType xmlns:w="http://schemas.openxmlformats.org/wordprocessingml/2006/main" w:val="hybridMultilevel"/>
+    <w:lvl xmlns:w="http://schemas.openxmlformats.org/wordprocessingml/2006/main" w:ilvl="0">
+      <w:start w:val="1"/>
+      <w:numFmt w:val="bullet"/>
+      <w:lvlText w:val=""/>
+      <w:lvlJc w:val="left"/>
+      <w:pPr>
+        <w:ind w:left="720" w:hanging="360"/>
+      </w:pPr>
+      <w:rPr>
+        <w:rFonts w:hint="default" w:ascii="Symbol" w:hAnsi="Symbol"/>
+      </w:rPr>
+    </w:lvl>
+    <w:lvl xmlns:w="http://schemas.openxmlformats.org/wordprocessingml/2006/main" w:ilvl="1">
+      <w:start w:val="1"/>
+      <w:numFmt w:val="bullet"/>
+      <w:lvlText w:val="o"/>
+      <w:lvlJc w:val="left"/>
+      <w:pPr>
+        <w:ind w:left="1440" w:hanging="360"/>
+      </w:pPr>
+      <w:rPr>
+        <w:rFonts w:hint="default" w:ascii="Courier New" w:hAnsi="Courier New"/>
+      </w:rPr>
+    </w:lvl>
+    <w:lvl xmlns:w="http://schemas.openxmlformats.org/wordprocessingml/2006/main" w:ilvl="2">
+      <w:start w:val="1"/>
+      <w:numFmt w:val="bullet"/>
+      <w:lvlText w:val=""/>
+      <w:lvlJc w:val="left"/>
+      <w:pPr>
+        <w:ind w:left="2160" w:hanging="360"/>
+      </w:pPr>
+      <w:rPr>
+        <w:rFonts w:hint="default" w:ascii="Wingdings" w:hAnsi="Wingdings"/>
+      </w:rPr>
+    </w:lvl>
+    <w:lvl xmlns:w="http://schemas.openxmlformats.org/wordprocessingml/2006/main" w:ilvl="3">
+      <w:start w:val="1"/>
+      <w:numFmt w:val="bullet"/>
+      <w:lvlText w:val=""/>
+      <w:lvlJc w:val="left"/>
+      <w:pPr>
+        <w:ind w:left="2880" w:hanging="360"/>
+      </w:pPr>
+      <w:rPr>
+        <w:rFonts w:hint="default" w:ascii="Symbol" w:hAnsi="Symbol"/>
+      </w:rPr>
+    </w:lvl>
+    <w:lvl xmlns:w="http://schemas.openxmlformats.org/wordprocessingml/2006/main" w:ilvl="4">
+      <w:start w:val="1"/>
+      <w:numFmt w:val="bullet"/>
+      <w:lvlText w:val="o"/>
+      <w:lvlJc w:val="left"/>
+      <w:pPr>
+        <w:ind w:left="3600" w:hanging="360"/>
+      </w:pPr>
+      <w:rPr>
+        <w:rFonts w:hint="default" w:ascii="Courier New" w:hAnsi="Courier New"/>
+      </w:rPr>
+    </w:lvl>
+    <w:lvl xmlns:w="http://schemas.openxmlformats.org/wordprocessingml/2006/main" w:ilvl="5">
+      <w:start w:val="1"/>
+      <w:numFmt w:val="bullet"/>
+      <w:lvlText w:val=""/>
+      <w:lvlJc w:val="left"/>
+      <w:pPr>
+        <w:ind w:left="4320" w:hanging="360"/>
+      </w:pPr>
+      <w:rPr>
+        <w:rFonts w:hint="default" w:ascii="Wingdings" w:hAnsi="Wingdings"/>
+      </w:rPr>
+    </w:lvl>
+    <w:lvl xmlns:w="http://schemas.openxmlformats.org/wordprocessingml/2006/main" w:ilvl="6">
+      <w:start w:val="1"/>
+      <w:numFmt w:val="bullet"/>
+      <w:lvlText w:val=""/>
+      <w:lvlJc w:val="left"/>
+      <w:pPr>
+        <w:ind w:left="5040" w:hanging="360"/>
+      </w:pPr>
+      <w:rPr>
+        <w:rFonts w:hint="default" w:ascii="Symbol" w:hAnsi="Symbol"/>
+      </w:rPr>
+    </w:lvl>
+    <w:lvl xmlns:w="http://schemas.openxmlformats.org/wordprocessingml/2006/main" w:ilvl="7">
+      <w:start w:val="1"/>
+      <w:numFmt w:val="bullet"/>
+      <w:lvlText w:val="o"/>
+      <w:lvlJc w:val="left"/>
+      <w:pPr>
+        <w:ind w:left="5760" w:hanging="360"/>
+      </w:pPr>
+      <w:rPr>
+        <w:rFonts w:hint="default" w:ascii="Courier New" w:hAnsi="Courier New"/>
+      </w:rPr>
+    </w:lvl>
+    <w:lvl xmlns:w="http://schemas.openxmlformats.org/wordprocessingml/2006/main" w:ilvl="8">
+      <w:start w:val="1"/>
+      <w:numFmt w:val="bullet"/>
+      <w:lvlText w:val=""/>
+      <w:lvlJc w:val="left"/>
+      <w:pPr>
+        <w:ind w:left="6480" w:hanging="360"/>
+      </w:pPr>
+      <w:rPr>
+        <w:rFonts w:hint="default" w:ascii="Wingdings" w:hAnsi="Wingdings"/>
+      </w:rPr>
+    </w:lvl>
+  </w:abstractNum>
+  <w:abstractNum xmlns:w="http://schemas.openxmlformats.org/wordprocessingml/2006/main" w:abstractNumId="23">
+    <w:nsid w:val="73d610f9"/>
+    <w:multiLevelType xmlns:w="http://schemas.openxmlformats.org/wordprocessingml/2006/main" w:val="hybridMultilevel"/>
+    <w:lvl xmlns:w="http://schemas.openxmlformats.org/wordprocessingml/2006/main" w:ilvl="0">
+      <w:start w:val="1"/>
+      <w:numFmt w:val="bullet"/>
+      <w:lvlText w:val=""/>
+      <w:lvlJc w:val="left"/>
+      <w:pPr>
+        <w:ind w:left="720" w:hanging="360"/>
+      </w:pPr>
+      <w:rPr>
+        <w:rFonts w:hint="default" w:ascii="Symbol" w:hAnsi="Symbol"/>
+      </w:rPr>
+    </w:lvl>
+    <w:lvl xmlns:w="http://schemas.openxmlformats.org/wordprocessingml/2006/main" w:ilvl="1">
+      <w:start w:val="1"/>
+      <w:numFmt w:val="bullet"/>
+      <w:lvlText w:val="o"/>
+      <w:lvlJc w:val="left"/>
+      <w:pPr>
+        <w:ind w:left="1440" w:hanging="360"/>
+      </w:pPr>
+      <w:rPr>
+        <w:rFonts w:hint="default" w:ascii="Courier New" w:hAnsi="Courier New"/>
+      </w:rPr>
+    </w:lvl>
+    <w:lvl xmlns:w="http://schemas.openxmlformats.org/wordprocessingml/2006/main" w:ilvl="2">
+      <w:start w:val="1"/>
+      <w:numFmt w:val="bullet"/>
+      <w:lvlText w:val=""/>
+      <w:lvlJc w:val="left"/>
+      <w:pPr>
+        <w:ind w:left="2160" w:hanging="360"/>
+      </w:pPr>
+      <w:rPr>
+        <w:rFonts w:hint="default" w:ascii="Wingdings" w:hAnsi="Wingdings"/>
+      </w:rPr>
+    </w:lvl>
+    <w:lvl xmlns:w="http://schemas.openxmlformats.org/wordprocessingml/2006/main" w:ilvl="3">
+      <w:start w:val="1"/>
+      <w:numFmt w:val="bullet"/>
+      <w:lvlText w:val=""/>
+      <w:lvlJc w:val="left"/>
+      <w:pPr>
+        <w:ind w:left="2880" w:hanging="360"/>
+      </w:pPr>
+      <w:rPr>
+        <w:rFonts w:hint="default" w:ascii="Symbol" w:hAnsi="Symbol"/>
+      </w:rPr>
+    </w:lvl>
+    <w:lvl xmlns:w="http://schemas.openxmlformats.org/wordprocessingml/2006/main" w:ilvl="4">
+      <w:start w:val="1"/>
+      <w:numFmt w:val="bullet"/>
+      <w:lvlText w:val="o"/>
+      <w:lvlJc w:val="left"/>
+      <w:pPr>
+        <w:ind w:left="3600" w:hanging="360"/>
+      </w:pPr>
+      <w:rPr>
+        <w:rFonts w:hint="default" w:ascii="Courier New" w:hAnsi="Courier New"/>
+      </w:rPr>
+    </w:lvl>
+    <w:lvl xmlns:w="http://schemas.openxmlformats.org/wordprocessingml/2006/main" w:ilvl="5">
+      <w:start w:val="1"/>
+      <w:numFmt w:val="bullet"/>
+      <w:lvlText w:val=""/>
+      <w:lvlJc w:val="left"/>
+      <w:pPr>
+        <w:ind w:left="4320" w:hanging="360"/>
+      </w:pPr>
+      <w:rPr>
+        <w:rFonts w:hint="default" w:ascii="Wingdings" w:hAnsi="Wingdings"/>
+      </w:rPr>
+    </w:lvl>
+    <w:lvl xmlns:w="http://schemas.openxmlformats.org/wordprocessingml/2006/main" w:ilvl="6">
+      <w:start w:val="1"/>
+      <w:numFmt w:val="bullet"/>
+      <w:lvlText w:val=""/>
+      <w:lvlJc w:val="left"/>
+      <w:pPr>
+        <w:ind w:left="5040" w:hanging="360"/>
+      </w:pPr>
+      <w:rPr>
+        <w:rFonts w:hint="default" w:ascii="Symbol" w:hAnsi="Symbol"/>
+      </w:rPr>
+    </w:lvl>
+    <w:lvl xmlns:w="http://schemas.openxmlformats.org/wordprocessingml/2006/main" w:ilvl="7">
+      <w:start w:val="1"/>
+      <w:numFmt w:val="bullet"/>
+      <w:lvlText w:val="o"/>
+      <w:lvlJc w:val="left"/>
+      <w:pPr>
+        <w:ind w:left="5760" w:hanging="360"/>
+      </w:pPr>
+      <w:rPr>
+        <w:rFonts w:hint="default" w:ascii="Courier New" w:hAnsi="Courier New"/>
+      </w:rPr>
+    </w:lvl>
+    <w:lvl xmlns:w="http://schemas.openxmlformats.org/wordprocessingml/2006/main" w:ilvl="8">
+      <w:start w:val="1"/>
+      <w:numFmt w:val="bullet"/>
+      <w:lvlText w:val=""/>
+      <w:lvlJc w:val="left"/>
+      <w:pPr>
+        <w:ind w:left="6480" w:hanging="360"/>
+      </w:pPr>
+      <w:rPr>
+        <w:rFonts w:hint="default" w:ascii="Wingdings" w:hAnsi="Wingdings"/>
+      </w:rPr>
+    </w:lvl>
+  </w:abstractNum>
+  <w:abstractNum xmlns:w="http://schemas.openxmlformats.org/wordprocessingml/2006/main" w:abstractNumId="22">
+    <w:nsid w:val="7e702a96"/>
+    <w:multiLevelType xmlns:w="http://schemas.openxmlformats.org/wordprocessingml/2006/main" w:val="hybridMultilevel"/>
+    <w:lvl xmlns:w="http://schemas.openxmlformats.org/wordprocessingml/2006/main" w:ilvl="0">
+      <w:start w:val="1"/>
+      <w:numFmt w:val="bullet"/>
+      <w:lvlText w:val=""/>
+      <w:lvlJc w:val="left"/>
+      <w:pPr>
+        <w:ind w:left="720" w:hanging="360"/>
+      </w:pPr>
+      <w:rPr>
+        <w:rFonts w:hint="default" w:ascii="Symbol" w:hAnsi="Symbol"/>
+      </w:rPr>
+    </w:lvl>
+    <w:lvl xmlns:w="http://schemas.openxmlformats.org/wordprocessingml/2006/main" w:ilvl="1">
+      <w:start w:val="1"/>
+      <w:numFmt w:val="bullet"/>
+      <w:lvlText w:val="o"/>
+      <w:lvlJc w:val="left"/>
+      <w:pPr>
+        <w:ind w:left="1440" w:hanging="360"/>
+      </w:pPr>
+      <w:rPr>
+        <w:rFonts w:hint="default" w:ascii="Courier New" w:hAnsi="Courier New"/>
+      </w:rPr>
+    </w:lvl>
+    <w:lvl xmlns:w="http://schemas.openxmlformats.org/wordprocessingml/2006/main" w:ilvl="2">
+      <w:start w:val="1"/>
+      <w:numFmt w:val="bullet"/>
+      <w:lvlText w:val=""/>
+      <w:lvlJc w:val="left"/>
+      <w:pPr>
+        <w:ind w:left="2160" w:hanging="360"/>
+      </w:pPr>
+      <w:rPr>
+        <w:rFonts w:hint="default" w:ascii="Wingdings" w:hAnsi="Wingdings"/>
+      </w:rPr>
+    </w:lvl>
+    <w:lvl xmlns:w="http://schemas.openxmlformats.org/wordprocessingml/2006/main" w:ilvl="3">
+      <w:start w:val="1"/>
+      <w:numFmt w:val="bullet"/>
+      <w:lvlText w:val=""/>
+      <w:lvlJc w:val="left"/>
+      <w:pPr>
+        <w:ind w:left="2880" w:hanging="360"/>
+      </w:pPr>
+      <w:rPr>
+        <w:rFonts w:hint="default" w:ascii="Symbol" w:hAnsi="Symbol"/>
+      </w:rPr>
+    </w:lvl>
+    <w:lvl xmlns:w="http://schemas.openxmlformats.org/wordprocessingml/2006/main" w:ilvl="4">
+      <w:start w:val="1"/>
+      <w:numFmt w:val="bullet"/>
+      <w:lvlText w:val="o"/>
+      <w:lvlJc w:val="left"/>
+      <w:pPr>
+        <w:ind w:left="3600" w:hanging="360"/>
+      </w:pPr>
+      <w:rPr>
+        <w:rFonts w:hint="default" w:ascii="Courier New" w:hAnsi="Courier New"/>
+      </w:rPr>
+    </w:lvl>
+    <w:lvl xmlns:w="http://schemas.openxmlformats.org/wordprocessingml/2006/main" w:ilvl="5">
+      <w:start w:val="1"/>
+      <w:numFmt w:val="bullet"/>
+      <w:lvlText w:val=""/>
+      <w:lvlJc w:val="left"/>
+      <w:pPr>
+        <w:ind w:left="4320" w:hanging="360"/>
+      </w:pPr>
+      <w:rPr>
+        <w:rFonts w:hint="default" w:ascii="Wingdings" w:hAnsi="Wingdings"/>
+      </w:rPr>
+    </w:lvl>
+    <w:lvl xmlns:w="http://schemas.openxmlformats.org/wordprocessingml/2006/main" w:ilvl="6">
+      <w:start w:val="1"/>
+      <w:numFmt w:val="bullet"/>
+      <w:lvlText w:val=""/>
+      <w:lvlJc w:val="left"/>
+      <w:pPr>
+        <w:ind w:left="5040" w:hanging="360"/>
+      </w:pPr>
+      <w:rPr>
+        <w:rFonts w:hint="default" w:ascii="Symbol" w:hAnsi="Symbol"/>
+      </w:rPr>
+    </w:lvl>
+    <w:lvl xmlns:w="http://schemas.openxmlformats.org/wordprocessingml/2006/main" w:ilvl="7">
+      <w:start w:val="1"/>
+      <w:numFmt w:val="bullet"/>
+      <w:lvlText w:val="o"/>
+      <w:lvlJc w:val="left"/>
+      <w:pPr>
+        <w:ind w:left="5760" w:hanging="360"/>
+      </w:pPr>
+      <w:rPr>
+        <w:rFonts w:hint="default" w:ascii="Courier New" w:hAnsi="Courier New"/>
+      </w:rPr>
+    </w:lvl>
+    <w:lvl xmlns:w="http://schemas.openxmlformats.org/wordprocessingml/2006/main" w:ilvl="8">
+      <w:start w:val="1"/>
+      <w:numFmt w:val="bullet"/>
+      <w:lvlText w:val=""/>
+      <w:lvlJc w:val="left"/>
+      <w:pPr>
+        <w:ind w:left="6480" w:hanging="360"/>
+      </w:pPr>
+      <w:rPr>
+        <w:rFonts w:hint="default" w:ascii="Wingdings" w:hAnsi="Wingdings"/>
+      </w:rPr>
+    </w:lvl>
+  </w:abstractNum>
+  <w:abstractNum xmlns:w="http://schemas.openxmlformats.org/wordprocessingml/2006/main" w:abstractNumId="21">
+    <w:nsid w:val="5b693079"/>
+    <w:multiLevelType xmlns:w="http://schemas.openxmlformats.org/wordprocessingml/2006/main" w:val="hybridMultilevel"/>
+    <w:lvl xmlns:w="http://schemas.openxmlformats.org/wordprocessingml/2006/main" w:ilvl="0">
+      <w:start w:val="1"/>
+      <w:numFmt w:val="bullet"/>
+      <w:lvlText w:val=""/>
+      <w:lvlJc w:val="left"/>
+      <w:pPr>
+        <w:ind w:left="720" w:hanging="360"/>
+      </w:pPr>
+      <w:rPr>
+        <w:rFonts w:hint="default" w:ascii="Symbol" w:hAnsi="Symbol"/>
+      </w:rPr>
+    </w:lvl>
+    <w:lvl xmlns:w="http://schemas.openxmlformats.org/wordprocessingml/2006/main" w:ilvl="1">
+      <w:start w:val="1"/>
+      <w:numFmt w:val="bullet"/>
+      <w:lvlText w:val="o"/>
+      <w:lvlJc w:val="left"/>
+      <w:pPr>
+        <w:ind w:left="1440" w:hanging="360"/>
+      </w:pPr>
+      <w:rPr>
+        <w:rFonts w:hint="default" w:ascii="Courier New" w:hAnsi="Courier New"/>
+      </w:rPr>
+    </w:lvl>
+    <w:lvl xmlns:w="http://schemas.openxmlformats.org/wordprocessingml/2006/main" w:ilvl="2">
+      <w:start w:val="1"/>
+      <w:numFmt w:val="bullet"/>
+      <w:lvlText w:val=""/>
+      <w:lvlJc w:val="left"/>
+      <w:pPr>
+        <w:ind w:left="2160" w:hanging="360"/>
+      </w:pPr>
+      <w:rPr>
+        <w:rFonts w:hint="default" w:ascii="Wingdings" w:hAnsi="Wingdings"/>
+      </w:rPr>
+    </w:lvl>
+    <w:lvl xmlns:w="http://schemas.openxmlformats.org/wordprocessingml/2006/main" w:ilvl="3">
+      <w:start w:val="1"/>
+      <w:numFmt w:val="bullet"/>
+      <w:lvlText w:val=""/>
+      <w:lvlJc w:val="left"/>
+      <w:pPr>
+        <w:ind w:left="2880" w:hanging="360"/>
+      </w:pPr>
+      <w:rPr>
+        <w:rFonts w:hint="default" w:ascii="Symbol" w:hAnsi="Symbol"/>
+      </w:rPr>
+    </w:lvl>
+    <w:lvl xmlns:w="http://schemas.openxmlformats.org/wordprocessingml/2006/main" w:ilvl="4">
+      <w:start w:val="1"/>
+      <w:numFmt w:val="bullet"/>
+      <w:lvlText w:val="o"/>
+      <w:lvlJc w:val="left"/>
+      <w:pPr>
+        <w:ind w:left="3600" w:hanging="360"/>
+      </w:pPr>
+      <w:rPr>
+        <w:rFonts w:hint="default" w:ascii="Courier New" w:hAnsi="Courier New"/>
+      </w:rPr>
+    </w:lvl>
+    <w:lvl xmlns:w="http://schemas.openxmlformats.org/wordprocessingml/2006/main" w:ilvl="5">
+      <w:start w:val="1"/>
+      <w:numFmt w:val="bullet"/>
+      <w:lvlText w:val=""/>
+      <w:lvlJc w:val="left"/>
+      <w:pPr>
+        <w:ind w:left="4320" w:hanging="360"/>
+      </w:pPr>
+      <w:rPr>
+        <w:rFonts w:hint="default" w:ascii="Wingdings" w:hAnsi="Wingdings"/>
+      </w:rPr>
+    </w:lvl>
+    <w:lvl xmlns:w="http://schemas.openxmlformats.org/wordprocessingml/2006/main" w:ilvl="6">
+      <w:start w:val="1"/>
+      <w:numFmt w:val="bullet"/>
+      <w:lvlText w:val=""/>
+      <w:lvlJc w:val="left"/>
+      <w:pPr>
+        <w:ind w:left="5040" w:hanging="360"/>
+      </w:pPr>
+      <w:rPr>
+        <w:rFonts w:hint="default" w:ascii="Symbol" w:hAnsi="Symbol"/>
+      </w:rPr>
+    </w:lvl>
+    <w:lvl xmlns:w="http://schemas.openxmlformats.org/wordprocessingml/2006/main" w:ilvl="7">
+      <w:start w:val="1"/>
+      <w:numFmt w:val="bullet"/>
+      <w:lvlText w:val="o"/>
+      <w:lvlJc w:val="left"/>
+      <w:pPr>
+        <w:ind w:left="5760" w:hanging="360"/>
+      </w:pPr>
+      <w:rPr>
+        <w:rFonts w:hint="default" w:ascii="Courier New" w:hAnsi="Courier New"/>
+      </w:rPr>
+    </w:lvl>
+    <w:lvl xmlns:w="http://schemas.openxmlformats.org/wordprocessingml/2006/main" w:ilvl="8">
+      <w:start w:val="1"/>
+      <w:numFmt w:val="bullet"/>
+      <w:lvlText w:val=""/>
+      <w:lvlJc w:val="left"/>
+      <w:pPr>
+        <w:ind w:left="6480" w:hanging="360"/>
+      </w:pPr>
+      <w:rPr>
+        <w:rFonts w:hint="default" w:ascii="Wingdings" w:hAnsi="Wingdings"/>
+      </w:rPr>
+    </w:lvl>
+  </w:abstractNum>
+  <w:abstractNum xmlns:w="http://schemas.openxmlformats.org/wordprocessingml/2006/main" w:abstractNumId="20">
+    <w:nsid w:val="28f335d7"/>
+    <w:multiLevelType xmlns:w="http://schemas.openxmlformats.org/wordprocessingml/2006/main" w:val="hybridMultilevel"/>
+    <w:lvl xmlns:w="http://schemas.openxmlformats.org/wordprocessingml/2006/main" w:ilvl="0">
+      <w:start w:val="1"/>
+      <w:numFmt w:val="bullet"/>
+      <w:lvlText w:val=""/>
+      <w:lvlJc w:val="left"/>
+      <w:pPr>
+        <w:ind w:left="720" w:hanging="360"/>
+      </w:pPr>
+      <w:rPr>
+        <w:rFonts w:hint="default" w:ascii="Symbol" w:hAnsi="Symbol"/>
+      </w:rPr>
+    </w:lvl>
+    <w:lvl xmlns:w="http://schemas.openxmlformats.org/wordprocessingml/2006/main" w:ilvl="1">
+      <w:start w:val="1"/>
+      <w:numFmt w:val="bullet"/>
+      <w:lvlText w:val="o"/>
+      <w:lvlJc w:val="left"/>
+      <w:pPr>
+        <w:ind w:left="1440" w:hanging="360"/>
+      </w:pPr>
+      <w:rPr>
+        <w:rFonts w:hint="default" w:ascii="Courier New" w:hAnsi="Courier New"/>
+      </w:rPr>
+    </w:lvl>
+    <w:lvl xmlns:w="http://schemas.openxmlformats.org/wordprocessingml/2006/main" w:ilvl="2">
+      <w:start w:val="1"/>
+      <w:numFmt w:val="bullet"/>
+      <w:lvlText w:val=""/>
+      <w:lvlJc w:val="left"/>
+      <w:pPr>
+        <w:ind w:left="2160" w:hanging="360"/>
+      </w:pPr>
+      <w:rPr>
+        <w:rFonts w:hint="default" w:ascii="Wingdings" w:hAnsi="Wingdings"/>
+      </w:rPr>
+    </w:lvl>
+    <w:lvl xmlns:w="http://schemas.openxmlformats.org/wordprocessingml/2006/main" w:ilvl="3">
+      <w:start w:val="1"/>
+      <w:numFmt w:val="bullet"/>
+      <w:lvlText w:val=""/>
+      <w:lvlJc w:val="left"/>
+      <w:pPr>
+        <w:ind w:left="2880" w:hanging="360"/>
+      </w:pPr>
+      <w:rPr>
+        <w:rFonts w:hint="default" w:ascii="Symbol" w:hAnsi="Symbol"/>
+      </w:rPr>
+    </w:lvl>
+    <w:lvl xmlns:w="http://schemas.openxmlformats.org/wordprocessingml/2006/main" w:ilvl="4">
+      <w:start w:val="1"/>
+      <w:numFmt w:val="bullet"/>
+      <w:lvlText w:val="o"/>
+      <w:lvlJc w:val="left"/>
+      <w:pPr>
+        <w:ind w:left="3600" w:hanging="360"/>
+      </w:pPr>
+      <w:rPr>
+        <w:rFonts w:hint="default" w:ascii="Courier New" w:hAnsi="Courier New"/>
+      </w:rPr>
+    </w:lvl>
+    <w:lvl xmlns:w="http://schemas.openxmlformats.org/wordprocessingml/2006/main" w:ilvl="5">
+      <w:start w:val="1"/>
+      <w:numFmt w:val="bullet"/>
+      <w:lvlText w:val=""/>
+      <w:lvlJc w:val="left"/>
+      <w:pPr>
+        <w:ind w:left="4320" w:hanging="360"/>
+      </w:pPr>
+      <w:rPr>
+        <w:rFonts w:hint="default" w:ascii="Wingdings" w:hAnsi="Wingdings"/>
+      </w:rPr>
+    </w:lvl>
+    <w:lvl xmlns:w="http://schemas.openxmlformats.org/wordprocessingml/2006/main" w:ilvl="6">
+      <w:start w:val="1"/>
+      <w:numFmt w:val="bullet"/>
+      <w:lvlText w:val=""/>
+      <w:lvlJc w:val="left"/>
+      <w:pPr>
+        <w:ind w:left="5040" w:hanging="360"/>
+      </w:pPr>
+      <w:rPr>
+        <w:rFonts w:hint="default" w:ascii="Symbol" w:hAnsi="Symbol"/>
+      </w:rPr>
+    </w:lvl>
+    <w:lvl xmlns:w="http://schemas.openxmlformats.org/wordprocessingml/2006/main" w:ilvl="7">
+      <w:start w:val="1"/>
+      <w:numFmt w:val="bullet"/>
+      <w:lvlText w:val="o"/>
+      <w:lvlJc w:val="left"/>
+      <w:pPr>
+        <w:ind w:left="5760" w:hanging="360"/>
+      </w:pPr>
+      <w:rPr>
+        <w:rFonts w:hint="default" w:ascii="Courier New" w:hAnsi="Courier New"/>
+      </w:rPr>
+    </w:lvl>
+    <w:lvl xmlns:w="http://schemas.openxmlformats.org/wordprocessingml/2006/main" w:ilvl="8">
+      <w:start w:val="1"/>
+      <w:numFmt w:val="bullet"/>
+      <w:lvlText w:val=""/>
+      <w:lvlJc w:val="left"/>
+      <w:pPr>
+        <w:ind w:left="6480" w:hanging="360"/>
+      </w:pPr>
+      <w:rPr>
+        <w:rFonts w:hint="default" w:ascii="Wingdings" w:hAnsi="Wingdings"/>
+      </w:rPr>
+    </w:lvl>
+  </w:abstractNum>
+  <w:abstractNum xmlns:w="http://schemas.openxmlformats.org/wordprocessingml/2006/main" w:abstractNumId="19">
+    <w:nsid w:val="12d29937"/>
+    <w:multiLevelType xmlns:w="http://schemas.openxmlformats.org/wordprocessingml/2006/main" w:val="hybridMultilevel"/>
+    <w:lvl xmlns:w="http://schemas.openxmlformats.org/wordprocessingml/2006/main" w:ilvl="0">
+      <w:start w:val="1"/>
+      <w:numFmt w:val="bullet"/>
+      <w:lvlText w:val=""/>
+      <w:lvlJc w:val="left"/>
+      <w:pPr>
+        <w:ind w:left="720" w:hanging="360"/>
+      </w:pPr>
+      <w:rPr>
+        <w:rFonts w:hint="default" w:ascii="Symbol" w:hAnsi="Symbol"/>
+      </w:rPr>
+    </w:lvl>
+    <w:lvl xmlns:w="http://schemas.openxmlformats.org/wordprocessingml/2006/main" w:ilvl="1">
+      <w:start w:val="1"/>
+      <w:numFmt w:val="bullet"/>
+      <w:lvlText w:val="o"/>
+      <w:lvlJc w:val="left"/>
+      <w:pPr>
+        <w:ind w:left="1440" w:hanging="360"/>
+      </w:pPr>
+      <w:rPr>
+        <w:rFonts w:hint="default" w:ascii="Courier New" w:hAnsi="Courier New"/>
+      </w:rPr>
+    </w:lvl>
+    <w:lvl xmlns:w="http://schemas.openxmlformats.org/wordprocessingml/2006/main" w:ilvl="2">
+      <w:start w:val="1"/>
+      <w:numFmt w:val="bullet"/>
+      <w:lvlText w:val=""/>
+      <w:lvlJc w:val="left"/>
+      <w:pPr>
+        <w:ind w:left="2160" w:hanging="360"/>
+      </w:pPr>
+      <w:rPr>
+        <w:rFonts w:hint="default" w:ascii="Wingdings" w:hAnsi="Wingdings"/>
+      </w:rPr>
+    </w:lvl>
+    <w:lvl xmlns:w="http://schemas.openxmlformats.org/wordprocessingml/2006/main" w:ilvl="3">
+      <w:start w:val="1"/>
+      <w:numFmt w:val="bullet"/>
+      <w:lvlText w:val=""/>
+      <w:lvlJc w:val="left"/>
+      <w:pPr>
+        <w:ind w:left="2880" w:hanging="360"/>
+      </w:pPr>
+      <w:rPr>
+        <w:rFonts w:hint="default" w:ascii="Symbol" w:hAnsi="Symbol"/>
+      </w:rPr>
+    </w:lvl>
+    <w:lvl xmlns:w="http://schemas.openxmlformats.org/wordprocessingml/2006/main" w:ilvl="4">
+      <w:start w:val="1"/>
+      <w:numFmt w:val="bullet"/>
+      <w:lvlText w:val="o"/>
+      <w:lvlJc w:val="left"/>
+      <w:pPr>
+        <w:ind w:left="3600" w:hanging="360"/>
+      </w:pPr>
+      <w:rPr>
+        <w:rFonts w:hint="default" w:ascii="Courier New" w:hAnsi="Courier New"/>
+      </w:rPr>
+    </w:lvl>
+    <w:lvl xmlns:w="http://schemas.openxmlformats.org/wordprocessingml/2006/main" w:ilvl="5">
+      <w:start w:val="1"/>
+      <w:numFmt w:val="bullet"/>
+      <w:lvlText w:val=""/>
+      <w:lvlJc w:val="left"/>
+      <w:pPr>
+        <w:ind w:left="4320" w:hanging="360"/>
+      </w:pPr>
+      <w:rPr>
+        <w:rFonts w:hint="default" w:ascii="Wingdings" w:hAnsi="Wingdings"/>
+      </w:rPr>
+    </w:lvl>
+    <w:lvl xmlns:w="http://schemas.openxmlformats.org/wordprocessingml/2006/main" w:ilvl="6">
+      <w:start w:val="1"/>
+      <w:numFmt w:val="bullet"/>
+      <w:lvlText w:val=""/>
+      <w:lvlJc w:val="left"/>
+      <w:pPr>
+        <w:ind w:left="5040" w:hanging="360"/>
+      </w:pPr>
+      <w:rPr>
+        <w:rFonts w:hint="default" w:ascii="Symbol" w:hAnsi="Symbol"/>
+      </w:rPr>
+    </w:lvl>
+    <w:lvl xmlns:w="http://schemas.openxmlformats.org/wordprocessingml/2006/main" w:ilvl="7">
+      <w:start w:val="1"/>
+      <w:numFmt w:val="bullet"/>
+      <w:lvlText w:val="o"/>
+      <w:lvlJc w:val="left"/>
+      <w:pPr>
+        <w:ind w:left="5760" w:hanging="360"/>
+      </w:pPr>
+      <w:rPr>
+        <w:rFonts w:hint="default" w:ascii="Courier New" w:hAnsi="Courier New"/>
+      </w:rPr>
+    </w:lvl>
+    <w:lvl xmlns:w="http://schemas.openxmlformats.org/wordprocessingml/2006/main" w:ilvl="8">
+      <w:start w:val="1"/>
+      <w:numFmt w:val="bullet"/>
+      <w:lvlText w:val=""/>
+      <w:lvlJc w:val="left"/>
+      <w:pPr>
+        <w:ind w:left="6480" w:hanging="360"/>
+      </w:pPr>
+      <w:rPr>
+        <w:rFonts w:hint="default" w:ascii="Wingdings" w:hAnsi="Wingdings"/>
+      </w:rPr>
+    </w:lvl>
+  </w:abstractNum>
+  <w:abstractNum xmlns:w="http://schemas.openxmlformats.org/wordprocessingml/2006/main" w:abstractNumId="18">
+    <w:nsid w:val="4e4867b5"/>
+    <w:multiLevelType xmlns:w="http://schemas.openxmlformats.org/wordprocessingml/2006/main" w:val="hybridMultilevel"/>
+    <w:lvl xmlns:w="http://schemas.openxmlformats.org/wordprocessingml/2006/main" w:ilvl="0">
+      <w:start w:val="1"/>
+      <w:numFmt w:val="bullet"/>
+      <w:lvlText w:val=""/>
+      <w:lvlJc w:val="left"/>
+      <w:pPr>
+        <w:ind w:left="720" w:hanging="360"/>
+      </w:pPr>
+      <w:rPr>
+        <w:rFonts w:hint="default" w:ascii="Symbol" w:hAnsi="Symbol"/>
+      </w:rPr>
+    </w:lvl>
+    <w:lvl xmlns:w="http://schemas.openxmlformats.org/wordprocessingml/2006/main" w:ilvl="1">
+      <w:start w:val="1"/>
+      <w:numFmt w:val="bullet"/>
+      <w:lvlText w:val="o"/>
+      <w:lvlJc w:val="left"/>
+      <w:pPr>
+        <w:ind w:left="1440" w:hanging="360"/>
+      </w:pPr>
+      <w:rPr>
+        <w:rFonts w:hint="default" w:ascii="Courier New" w:hAnsi="Courier New"/>
+      </w:rPr>
+    </w:lvl>
+    <w:lvl xmlns:w="http://schemas.openxmlformats.org/wordprocessingml/2006/main" w:ilvl="2">
+      <w:start w:val="1"/>
+      <w:numFmt w:val="bullet"/>
+      <w:lvlText w:val=""/>
+      <w:lvlJc w:val="left"/>
+      <w:pPr>
+        <w:ind w:left="2160" w:hanging="360"/>
+      </w:pPr>
+      <w:rPr>
+        <w:rFonts w:hint="default" w:ascii="Wingdings" w:hAnsi="Wingdings"/>
+      </w:rPr>
+    </w:lvl>
+    <w:lvl xmlns:w="http://schemas.openxmlformats.org/wordprocessingml/2006/main" w:ilvl="3">
+      <w:start w:val="1"/>
+      <w:numFmt w:val="bullet"/>
+      <w:lvlText w:val=""/>
+      <w:lvlJc w:val="left"/>
+      <w:pPr>
+        <w:ind w:left="2880" w:hanging="360"/>
+      </w:pPr>
+      <w:rPr>
+        <w:rFonts w:hint="default" w:ascii="Symbol" w:hAnsi="Symbol"/>
+      </w:rPr>
+    </w:lvl>
+    <w:lvl xmlns:w="http://schemas.openxmlformats.org/wordprocessingml/2006/main" w:ilvl="4">
+      <w:start w:val="1"/>
+      <w:numFmt w:val="bullet"/>
+      <w:lvlText w:val="o"/>
+      <w:lvlJc w:val="left"/>
+      <w:pPr>
+        <w:ind w:left="3600" w:hanging="360"/>
+      </w:pPr>
+      <w:rPr>
+        <w:rFonts w:hint="default" w:ascii="Courier New" w:hAnsi="Courier New"/>
+      </w:rPr>
+    </w:lvl>
+    <w:lvl xmlns:w="http://schemas.openxmlformats.org/wordprocessingml/2006/main" w:ilvl="5">
+      <w:start w:val="1"/>
+      <w:numFmt w:val="bullet"/>
+      <w:lvlText w:val=""/>
+      <w:lvlJc w:val="left"/>
+      <w:pPr>
+        <w:ind w:left="4320" w:hanging="360"/>
+      </w:pPr>
+      <w:rPr>
+        <w:rFonts w:hint="default" w:ascii="Wingdings" w:hAnsi="Wingdings"/>
+      </w:rPr>
+    </w:lvl>
+    <w:lvl xmlns:w="http://schemas.openxmlformats.org/wordprocessingml/2006/main" w:ilvl="6">
+      <w:start w:val="1"/>
+      <w:numFmt w:val="bullet"/>
+      <w:lvlText w:val=""/>
+      <w:lvlJc w:val="left"/>
+      <w:pPr>
+        <w:ind w:left="5040" w:hanging="360"/>
+      </w:pPr>
+      <w:rPr>
+        <w:rFonts w:hint="default" w:ascii="Symbol" w:hAnsi="Symbol"/>
+      </w:rPr>
+    </w:lvl>
+    <w:lvl xmlns:w="http://schemas.openxmlformats.org/wordprocessingml/2006/main" w:ilvl="7">
+      <w:start w:val="1"/>
+      <w:numFmt w:val="bullet"/>
+      <w:lvlText w:val="o"/>
+      <w:lvlJc w:val="left"/>
+      <w:pPr>
+        <w:ind w:left="5760" w:hanging="360"/>
+      </w:pPr>
+      <w:rPr>
+        <w:rFonts w:hint="default" w:ascii="Courier New" w:hAnsi="Courier New"/>
+      </w:rPr>
+    </w:lvl>
+    <w:lvl xmlns:w="http://schemas.openxmlformats.org/wordprocessingml/2006/main" w:ilvl="8">
+      <w:start w:val="1"/>
+      <w:numFmt w:val="bullet"/>
+      <w:lvlText w:val=""/>
+      <w:lvlJc w:val="left"/>
+      <w:pPr>
+        <w:ind w:left="6480" w:hanging="360"/>
+      </w:pPr>
+      <w:rPr>
+        <w:rFonts w:hint="default" w:ascii="Wingdings" w:hAnsi="Wingdings"/>
+      </w:rPr>
+    </w:lvl>
+  </w:abstractNum>
+  <w:abstractNum xmlns:w="http://schemas.openxmlformats.org/wordprocessingml/2006/main" w:abstractNumId="17">
+    <w:nsid w:val="6cf94e74"/>
+    <w:multiLevelType xmlns:w="http://schemas.openxmlformats.org/wordprocessingml/2006/main" w:val="hybridMultilevel"/>
+    <w:lvl xmlns:w="http://schemas.openxmlformats.org/wordprocessingml/2006/main" w:ilvl="0">
+      <w:start w:val="1"/>
+      <w:numFmt w:val="decimal"/>
+      <w:lvlText w:val="%1."/>
+      <w:lvlJc w:val="left"/>
+      <w:pPr>
+        <w:ind w:left="720" w:hanging="360"/>
+      </w:pPr>
+    </w:lvl>
+    <w:lvl xmlns:w="http://schemas.openxmlformats.org/wordprocessingml/2006/main" w:ilvl="1">
+      <w:start w:val="1"/>
+      <w:numFmt w:val="lowerLetter"/>
+      <w:lvlText w:val="%2."/>
+      <w:lvlJc w:val="left"/>
+      <w:pPr>
+        <w:ind w:left="1440" w:hanging="360"/>
+      </w:pPr>
+    </w:lvl>
+    <w:lvl xmlns:w="http://schemas.openxmlformats.org/wordprocessingml/2006/main" w:ilvl="2">
+      <w:start w:val="1"/>
+      <w:numFmt w:val="lowerRoman"/>
+      <w:lvlText w:val="%3."/>
+      <w:lvlJc w:val="right"/>
+      <w:pPr>
+        <w:ind w:left="2160" w:hanging="180"/>
+      </w:pPr>
+    </w:lvl>
+    <w:lvl xmlns:w="http://schemas.openxmlformats.org/wordprocessingml/2006/main" w:ilvl="3">
+      <w:start w:val="1"/>
+      <w:numFmt w:val="decimal"/>
+      <w:lvlText w:val="%4."/>
+      <w:lvlJc w:val="left"/>
+      <w:pPr>
+        <w:ind w:left="2880" w:hanging="360"/>
+      </w:pPr>
+    </w:lvl>
+    <w:lvl xmlns:w="http://schemas.openxmlformats.org/wordprocessingml/2006/main" w:ilvl="4">
+      <w:start w:val="1"/>
+      <w:numFmt w:val="lowerLetter"/>
+      <w:lvlText w:val="%5."/>
+      <w:lvlJc w:val="left"/>
+      <w:pPr>
+        <w:ind w:left="3600" w:hanging="360"/>
+      </w:pPr>
+    </w:lvl>
+    <w:lvl xmlns:w="http://schemas.openxmlformats.org/wordprocessingml/2006/main" w:ilvl="5">
+      <w:start w:val="1"/>
+      <w:numFmt w:val="lowerRoman"/>
+      <w:lvlText w:val="%6."/>
+      <w:lvlJc w:val="right"/>
+      <w:pPr>
+        <w:ind w:left="4320" w:hanging="180"/>
+      </w:pPr>
+    </w:lvl>
+    <w:lvl xmlns:w="http://schemas.openxmlformats.org/wordprocessingml/2006/main" w:ilvl="6">
+      <w:start w:val="1"/>
+      <w:numFmt w:val="decimal"/>
+      <w:lvlText w:val="%7."/>
+      <w:lvlJc w:val="left"/>
+      <w:pPr>
+        <w:ind w:left="5040" w:hanging="360"/>
+      </w:pPr>
+    </w:lvl>
+    <w:lvl xmlns:w="http://schemas.openxmlformats.org/wordprocessingml/2006/main" w:ilvl="7">
+      <w:start w:val="1"/>
+      <w:numFmt w:val="lowerLetter"/>
+      <w:lvlText w:val="%8."/>
+      <w:lvlJc w:val="left"/>
+      <w:pPr>
+        <w:ind w:left="5760" w:hanging="360"/>
+      </w:pPr>
+    </w:lvl>
+    <w:lvl xmlns:w="http://schemas.openxmlformats.org/wordprocessingml/2006/main" w:ilvl="8">
+      <w:start w:val="1"/>
+      <w:numFmt w:val="lowerRoman"/>
+      <w:lvlText w:val="%9."/>
+      <w:lvlJc w:val="right"/>
+      <w:pPr>
+        <w:ind w:left="6480" w:hanging="180"/>
+      </w:pPr>
+    </w:lvl>
+  </w:abstractNum>
   <w:abstractNum xmlns:w="http://schemas.openxmlformats.org/wordprocessingml/2006/main" w:abstractNumId="16">
     <w:nsid w:val="74514c4e"/>
     <w:multiLevelType xmlns:w="http://schemas.openxmlformats.org/wordprocessingml/2006/main" w:val="hybridMultilevel"/>
@@ -5013,6 +9792,51 @@
       </w:pPr>
     </w:lvl>
   </w:abstractNum>
+  <w:num w:numId="31">
+    <w:abstractNumId w:val="31"/>
+  </w:num>
+  <w:num w:numId="30">
+    <w:abstractNumId w:val="30"/>
+  </w:num>
+  <w:num w:numId="29">
+    <w:abstractNumId w:val="29"/>
+  </w:num>
+  <w:num w:numId="28">
+    <w:abstractNumId w:val="28"/>
+  </w:num>
+  <w:num w:numId="27">
+    <w:abstractNumId w:val="27"/>
+  </w:num>
+  <w:num w:numId="26">
+    <w:abstractNumId w:val="26"/>
+  </w:num>
+  <w:num w:numId="25">
+    <w:abstractNumId w:val="25"/>
+  </w:num>
+  <w:num w:numId="24">
+    <w:abstractNumId w:val="24"/>
+  </w:num>
+  <w:num w:numId="23">
+    <w:abstractNumId w:val="23"/>
+  </w:num>
+  <w:num w:numId="22">
+    <w:abstractNumId w:val="22"/>
+  </w:num>
+  <w:num w:numId="21">
+    <w:abstractNumId w:val="21"/>
+  </w:num>
+  <w:num w:numId="20">
+    <w:abstractNumId w:val="20"/>
+  </w:num>
+  <w:num w:numId="19">
+    <w:abstractNumId w:val="19"/>
+  </w:num>
+  <w:num w:numId="18">
+    <w:abstractNumId w:val="18"/>
+  </w:num>
+  <w:num w:numId="17">
+    <w:abstractNumId w:val="17"/>
+  </w:num>
   <w:num w:numId="16">
     <w:abstractNumId w:val="16"/>
   </w:num>
@@ -5491,7 +10315,7 @@
     <w:basedOn w:val="Normal"/>
     <w:next w:val="Normal"/>
     <w:qFormat/>
-    <w:rsid w:val="002170D2"/>
+    <w:rsid w:val="68ECE590"/>
     <w:rPr>
       <w:rFonts w:ascii="Aptos Display" w:hAnsi="Aptos Display" w:eastAsia="" w:cs="" w:asciiTheme="majorAscii" w:hAnsiTheme="majorAscii" w:eastAsiaTheme="majorEastAsia" w:cstheme="majorBidi"/>
       <w:color w:val="0F4761" w:themeColor="accent1" w:themeTint="FF" w:themeShade="BF"/>
@@ -5510,7 +10334,7 @@
     <w:name w:val="Hyperlink"/>
     <w:basedOn w:val="DefaultParagraphFont"/>
     <w:unhideWhenUsed/>
-    <w:rsid w:val="002170D2"/>
+    <w:rsid w:val="68ECE590"/>
     <w:rPr>
       <w:color w:val="467886"/>
       <w:u w:val="single"/>
@@ -5523,7 +10347,7 @@
     <w:next w:val="Normal"/>
     <w:unhideWhenUsed/>
     <w:qFormat/>
-    <w:rsid w:val="002170D2"/>
+    <w:rsid w:val="68ECE590"/>
     <w:rPr>
       <w:rFonts w:eastAsia="" w:cs="" w:eastAsiaTheme="majorEastAsia" w:cstheme="majorBidi"/>
       <w:color w:val="0F4761" w:themeColor="accent1" w:themeTint="FF" w:themeShade="BF"/>
@@ -5542,7 +10366,7 @@
     <w:name w:val="List Paragraph"/>
     <w:basedOn w:val="Normal"/>
     <w:qFormat/>
-    <w:rsid w:val="002170D2"/>
+    <w:rsid w:val="68ECE590"/>
     <w:pPr>
       <w:spacing/>
       <w:ind w:left="720"/>
@@ -5556,7 +10380,7 @@
     <w:next w:val="Normal"/>
     <w:unhideWhenUsed/>
     <w:qFormat/>
-    <w:rsid w:val="002170D2"/>
+    <w:rsid w:val="68ECE590"/>
     <w:rPr>
       <w:rFonts w:eastAsia="" w:cs="" w:eastAsiaTheme="majorEastAsia" w:cstheme="majorBidi"/>
       <w:i w:val="1"/>

</xml_diff>

<commit_message>
PAPER added experiments and fine-tunning
</commit_message>
<xml_diff>
--- a/Paper.docx
+++ b/Paper.docx
@@ -4224,7 +4224,7 @@
       </w:r>
       <w:r>
         <w:drawing>
-          <wp:inline wp14:editId="11F46DAD" wp14:anchorId="78E13591">
+          <wp:inline wp14:editId="731E48E6" wp14:anchorId="78E13591">
             <wp:extent cx="5192110" cy="802687"/>
             <wp:effectExtent l="0" t="0" r="0" b="0"/>
             <wp:docPr id="1231189272" name="drawing"/>
@@ -4288,7 +4288,7 @@
       </w:pPr>
       <w:r>
         <w:drawing>
-          <wp:inline wp14:editId="655581A5" wp14:anchorId="4ADB3B31">
+          <wp:inline wp14:editId="6AD1673C" wp14:anchorId="4ADB3B31">
             <wp:extent cx="2536761" cy="2091210"/>
             <wp:effectExtent l="0" t="0" r="0" b="0"/>
             <wp:docPr id="109765124" name="drawing"/>
@@ -6046,7 +6046,7 @@
       </w:pPr>
       <w:r>
         <w:drawing>
-          <wp:inline wp14:editId="39B30BD5" wp14:anchorId="71459BE6">
+          <wp:inline wp14:editId="4836837A" wp14:anchorId="71459BE6">
             <wp:extent cx="2918957" cy="2174902"/>
             <wp:effectExtent l="0" t="0" r="0" b="0"/>
             <wp:docPr id="648584690" name="drawing"/>
@@ -6090,7 +6090,7 @@
       </w:r>
       <w:r>
         <w:drawing>
-          <wp:inline wp14:editId="521FCAE5" wp14:anchorId="4DE08D1A">
+          <wp:inline wp14:editId="1196576A" wp14:anchorId="4DE08D1A">
             <wp:extent cx="2940121" cy="2222521"/>
             <wp:effectExtent l="0" t="0" r="0" b="0"/>
             <wp:docPr id="279038061" name="drawing"/>
@@ -6409,15 +6409,650 @@
     </w:p>
     <w:p>
       <w:pPr>
+        <w:pStyle w:val="Heading1"/>
+      </w:pPr>
+      <w:r>
+        <w:rPr/>
+        <w:t>6</w:t>
+      </w:r>
+      <w:r>
+        <w:rPr/>
+        <w:t xml:space="preserve">. </w:t>
+      </w:r>
+      <w:r>
+        <w:rPr>
+          <w:noProof w:val="0"/>
+          <w:lang w:val="en-US"/>
+        </w:rPr>
+        <w:t>Fine-tuning the LLM</w:t>
+      </w:r>
+    </w:p>
+    <w:p>
+      <w:pPr>
         <w:pStyle w:val="Normal"/>
-        <w:rPr>
-          <w:rFonts w:ascii="Aptos" w:hAnsi="Aptos" w:eastAsia="Aptos" w:cs="Aptos"/>
-          <w:noProof w:val="0"/>
-          <w:sz w:val="24"/>
-          <w:szCs w:val="24"/>
-          <w:lang w:val="en-US"/>
-        </w:rPr>
-      </w:pPr>
+      </w:pPr>
+      <w:r>
+        <w:rPr>
+          <w:rFonts w:ascii="Aptos" w:hAnsi="Aptos" w:eastAsia="Aptos" w:cs="Aptos"/>
+          <w:noProof w:val="0"/>
+          <w:sz w:val="24"/>
+          <w:szCs w:val="24"/>
+          <w:lang w:val="en-US"/>
+        </w:rPr>
+        <w:t xml:space="preserve">To move beyond prompt dependence and to increase robustness, we fine-tuned the selected model. </w:t>
+      </w:r>
+    </w:p>
+    <w:p>
+      <w:pPr>
+        <w:pStyle w:val="Heading4"/>
+        <w:rPr>
+          <w:rFonts w:ascii="Aptos" w:hAnsi="Aptos" w:eastAsia="Aptos" w:cs="Aptos"/>
+          <w:noProof w:val="0"/>
+          <w:sz w:val="24"/>
+          <w:szCs w:val="24"/>
+          <w:lang w:val="en-US"/>
+        </w:rPr>
+      </w:pPr>
+      <w:r>
+        <w:rPr>
+          <w:noProof w:val="0"/>
+          <w:lang w:val="en-US"/>
+        </w:rPr>
+        <w:t>6</w:t>
+      </w:r>
+      <w:r>
+        <w:rPr>
+          <w:noProof w:val="0"/>
+          <w:lang w:val="en-US"/>
+        </w:rPr>
+        <w:t>.1 Fine-tuning goals</w:t>
+      </w:r>
+    </w:p>
+    <w:p>
+      <w:pPr>
+        <w:spacing w:before="240" w:beforeAutospacing="off" w:after="240" w:afterAutospacing="off"/>
+      </w:pPr>
+      <w:r>
+        <w:rPr>
+          <w:rFonts w:ascii="Aptos" w:hAnsi="Aptos" w:eastAsia="Aptos" w:cs="Aptos"/>
+          <w:noProof w:val="0"/>
+          <w:sz w:val="24"/>
+          <w:szCs w:val="24"/>
+          <w:lang w:val="en-US"/>
+        </w:rPr>
+        <w:t>Fine-tuning targets two failure classes critical in educational systems:</w:t>
+      </w:r>
+    </w:p>
+    <w:p>
+      <w:pPr>
+        <w:pStyle w:val="ListParagraph"/>
+        <w:numPr>
+          <w:ilvl w:val="0"/>
+          <w:numId w:val="32"/>
+        </w:numPr>
+        <w:spacing w:before="240" w:beforeAutospacing="off" w:after="240" w:afterAutospacing="off"/>
+        <w:rPr>
+          <w:rFonts w:ascii="Aptos" w:hAnsi="Aptos" w:eastAsia="Aptos" w:cs="Aptos"/>
+          <w:noProof w:val="0"/>
+          <w:sz w:val="24"/>
+          <w:szCs w:val="24"/>
+          <w:lang w:val="en-US"/>
+        </w:rPr>
+      </w:pPr>
+      <w:r>
+        <w:rPr>
+          <w:rFonts w:ascii="Aptos" w:hAnsi="Aptos" w:eastAsia="Aptos" w:cs="Aptos"/>
+          <w:b w:val="1"/>
+          <w:bCs w:val="1"/>
+          <w:noProof w:val="0"/>
+          <w:sz w:val="24"/>
+          <w:szCs w:val="24"/>
+          <w:lang w:val="en-US"/>
+        </w:rPr>
+        <w:t>Domain and style adaptation</w:t>
+      </w:r>
+      <w:r>
+        <w:br/>
+      </w:r>
+      <w:r>
+        <w:rPr>
+          <w:rFonts w:ascii="Aptos" w:hAnsi="Aptos" w:eastAsia="Aptos" w:cs="Aptos"/>
+          <w:noProof w:val="0"/>
+          <w:sz w:val="24"/>
+          <w:szCs w:val="24"/>
+          <w:lang w:val="en-US"/>
+        </w:rPr>
+        <w:t xml:space="preserve"> Improve translation fidelity and explanation quality for learner-relevant texts (semi-literary passages, Wikipedia, idioms, culturally loaded expressions).</w:t>
+      </w:r>
+    </w:p>
+    <w:p>
+      <w:pPr>
+        <w:pStyle w:val="ListParagraph"/>
+        <w:numPr>
+          <w:ilvl w:val="0"/>
+          <w:numId w:val="32"/>
+        </w:numPr>
+        <w:spacing w:before="240" w:beforeAutospacing="off" w:after="240" w:afterAutospacing="off"/>
+        <w:rPr>
+          <w:rFonts w:ascii="Aptos" w:hAnsi="Aptos" w:eastAsia="Aptos" w:cs="Aptos"/>
+          <w:noProof w:val="0"/>
+          <w:sz w:val="24"/>
+          <w:szCs w:val="24"/>
+          <w:lang w:val="en-US"/>
+        </w:rPr>
+      </w:pPr>
+      <w:r>
+        <w:rPr>
+          <w:rFonts w:ascii="Aptos" w:hAnsi="Aptos" w:eastAsia="Aptos" w:cs="Aptos"/>
+          <w:b w:val="1"/>
+          <w:bCs w:val="1"/>
+          <w:noProof w:val="0"/>
+          <w:sz w:val="24"/>
+          <w:szCs w:val="24"/>
+          <w:lang w:val="en-US"/>
+        </w:rPr>
+        <w:t>Schema compliance as a learned behavior</w:t>
+      </w:r>
+      <w:r>
+        <w:br/>
+      </w:r>
+      <w:r>
+        <w:rPr>
+          <w:rFonts w:ascii="Aptos" w:hAnsi="Aptos" w:eastAsia="Aptos" w:cs="Aptos"/>
+          <w:noProof w:val="0"/>
+          <w:sz w:val="24"/>
+          <w:szCs w:val="24"/>
+          <w:lang w:val="en-US"/>
+        </w:rPr>
+        <w:t xml:space="preserve"> Increase the probability of emitting valid JSON matching:</w:t>
+      </w:r>
+      <w:r>
+        <w:br/>
+      </w:r>
+      <w:r>
+        <w:rPr>
+          <w:rFonts w:ascii="Aptos" w:hAnsi="Aptos" w:eastAsia="Aptos" w:cs="Aptos"/>
+          <w:noProof w:val="0"/>
+          <w:sz w:val="24"/>
+          <w:szCs w:val="24"/>
+          <w:lang w:val="en-US"/>
+        </w:rPr>
+        <w:t xml:space="preserve">- </w:t>
+      </w:r>
+      <w:r>
+        <w:rPr>
+          <w:rFonts w:ascii="Aptos" w:hAnsi="Aptos" w:eastAsia="Aptos" w:cs="Aptos"/>
+          <w:noProof w:val="0"/>
+          <w:sz w:val="24"/>
+          <w:szCs w:val="24"/>
+          <w:lang w:val="en-US"/>
+        </w:rPr>
+        <w:t xml:space="preserve">the </w:t>
+      </w:r>
+      <w:r>
+        <w:rPr>
+          <w:rFonts w:ascii="Aptos" w:hAnsi="Aptos" w:eastAsia="Aptos" w:cs="Aptos"/>
+          <w:noProof w:val="0"/>
+          <w:sz w:val="24"/>
+          <w:szCs w:val="24"/>
+          <w:lang w:val="en-US"/>
+        </w:rPr>
+        <w:t>translation+explanations</w:t>
+      </w:r>
+      <w:r>
+        <w:rPr>
+          <w:rFonts w:ascii="Aptos" w:hAnsi="Aptos" w:eastAsia="Aptos" w:cs="Aptos"/>
+          <w:noProof w:val="0"/>
+          <w:sz w:val="24"/>
+          <w:szCs w:val="24"/>
+          <w:lang w:val="en-US"/>
+        </w:rPr>
+        <w:t xml:space="preserve"> schema, and</w:t>
+      </w:r>
+      <w:r>
+        <w:br/>
+      </w:r>
+      <w:r>
+        <w:rPr>
+          <w:rFonts w:ascii="Aptos" w:hAnsi="Aptos" w:eastAsia="Aptos" w:cs="Aptos"/>
+          <w:noProof w:val="0"/>
+          <w:sz w:val="24"/>
+          <w:szCs w:val="24"/>
+          <w:lang w:val="en-US"/>
+        </w:rPr>
+        <w:t xml:space="preserve">- </w:t>
+      </w:r>
+      <w:r>
+        <w:rPr>
+          <w:rFonts w:ascii="Aptos" w:hAnsi="Aptos" w:eastAsia="Aptos" w:cs="Aptos"/>
+          <w:noProof w:val="0"/>
+          <w:sz w:val="24"/>
+          <w:szCs w:val="24"/>
+          <w:lang w:val="en-US"/>
+        </w:rPr>
+        <w:t>the question-generation schema,</w:t>
+      </w:r>
+      <w:r>
+        <w:rPr>
+          <w:rFonts w:ascii="Aptos" w:hAnsi="Aptos" w:eastAsia="Aptos" w:cs="Aptos"/>
+          <w:noProof w:val="0"/>
+          <w:sz w:val="24"/>
+          <w:szCs w:val="24"/>
+          <w:lang w:val="en-US"/>
+        </w:rPr>
+        <w:t xml:space="preserve"> with reduced format drift and fewer missing fields.</w:t>
+      </w:r>
+    </w:p>
+    <w:p>
+      <w:pPr>
+        <w:pStyle w:val="Heading4"/>
+        <w:rPr>
+          <w:rFonts w:ascii="Aptos" w:hAnsi="Aptos" w:eastAsia="Aptos" w:cs="Aptos"/>
+          <w:noProof w:val="0"/>
+          <w:sz w:val="24"/>
+          <w:szCs w:val="24"/>
+          <w:lang w:val="en-US"/>
+        </w:rPr>
+      </w:pPr>
+      <w:r>
+        <w:rPr>
+          <w:noProof w:val="0"/>
+          <w:lang w:val="en-US"/>
+        </w:rPr>
+        <w:t>6</w:t>
+      </w:r>
+      <w:r>
+        <w:rPr>
+          <w:noProof w:val="0"/>
+          <w:lang w:val="en-US"/>
+        </w:rPr>
+        <w:t>.2 Training data construction</w:t>
+      </w:r>
+    </w:p>
+    <w:p>
+      <w:pPr>
+        <w:spacing w:before="240" w:beforeAutospacing="off" w:after="240" w:afterAutospacing="off"/>
+        <w:rPr>
+          <w:rFonts w:ascii="Aptos" w:hAnsi="Aptos" w:eastAsia="Aptos" w:cs="Aptos"/>
+          <w:noProof w:val="0"/>
+          <w:sz w:val="24"/>
+          <w:szCs w:val="24"/>
+          <w:lang w:val="en-US"/>
+        </w:rPr>
+      </w:pPr>
+      <w:r>
+        <w:rPr>
+          <w:rFonts w:ascii="Aptos" w:hAnsi="Aptos" w:eastAsia="Aptos" w:cs="Aptos"/>
+          <w:noProof w:val="0"/>
+          <w:sz w:val="24"/>
+          <w:szCs w:val="24"/>
+          <w:lang w:val="en-US"/>
+        </w:rPr>
+        <w:t>Training examples are constructed as supervised pairs:</w:t>
+      </w:r>
+      <w:r>
+        <w:br/>
+      </w:r>
+      <w:r>
+        <w:rPr>
+          <w:rFonts w:ascii="Aptos" w:hAnsi="Aptos" w:eastAsia="Aptos" w:cs="Aptos"/>
+          <w:noProof w:val="0"/>
+          <w:sz w:val="24"/>
+          <w:szCs w:val="24"/>
+          <w:lang w:val="en-US"/>
+        </w:rPr>
+        <w:t>- translation task examples: input JSON → gold output JSON,</w:t>
+      </w:r>
+      <w:r>
+        <w:br/>
+      </w:r>
+      <w:r>
+        <w:rPr>
+          <w:rFonts w:ascii="Aptos" w:hAnsi="Aptos" w:eastAsia="Aptos" w:cs="Aptos"/>
+          <w:noProof w:val="0"/>
+          <w:sz w:val="24"/>
+          <w:szCs w:val="24"/>
+          <w:lang w:val="en-US"/>
+        </w:rPr>
+        <w:t>- question generation examples: input JSON → gold output JSON.</w:t>
+      </w:r>
+    </w:p>
+    <w:p>
+      <w:pPr>
+        <w:spacing w:before="240" w:beforeAutospacing="off" w:after="240" w:afterAutospacing="off"/>
+        <w:rPr>
+          <w:rFonts w:ascii="Aptos" w:hAnsi="Aptos" w:eastAsia="Aptos" w:cs="Aptos"/>
+          <w:noProof w:val="0"/>
+          <w:sz w:val="24"/>
+          <w:szCs w:val="24"/>
+          <w:lang w:val="en-US"/>
+        </w:rPr>
+      </w:pPr>
+      <w:r>
+        <w:rPr>
+          <w:rFonts w:ascii="Aptos" w:hAnsi="Aptos" w:eastAsia="Aptos" w:cs="Aptos"/>
+          <w:noProof w:val="0"/>
+          <w:sz w:val="24"/>
+          <w:szCs w:val="24"/>
+          <w:lang w:val="en-US"/>
+        </w:rPr>
+        <w:t>These examples are derived from:</w:t>
+      </w:r>
+      <w:r>
+        <w:br/>
+      </w:r>
+      <w:r>
+        <w:rPr>
+          <w:rFonts w:ascii="Aptos" w:hAnsi="Aptos" w:eastAsia="Aptos" w:cs="Aptos"/>
+          <w:noProof w:val="0"/>
+          <w:sz w:val="24"/>
+          <w:szCs w:val="24"/>
+          <w:lang w:val="en-US"/>
+        </w:rPr>
+        <w:t>- curated Chinese texts with reference translations,</w:t>
+      </w:r>
+      <w:r>
+        <w:br/>
+      </w:r>
+      <w:r>
+        <w:rPr>
+          <w:rFonts w:ascii="Aptos" w:hAnsi="Aptos" w:eastAsia="Aptos" w:cs="Aptos"/>
+          <w:noProof w:val="0"/>
+          <w:sz w:val="24"/>
+          <w:szCs w:val="24"/>
+          <w:lang w:val="en-US"/>
+        </w:rPr>
+        <w:t>- Wikipedia passages paired with validated translations and explanation annotations,</w:t>
+      </w:r>
+      <w:r>
+        <w:br/>
+      </w:r>
+      <w:r>
+        <w:rPr>
+          <w:rFonts w:ascii="Aptos" w:hAnsi="Aptos" w:eastAsia="Aptos" w:cs="Aptos"/>
+          <w:noProof w:val="0"/>
+          <w:sz w:val="24"/>
+          <w:szCs w:val="24"/>
+          <w:lang w:val="en-US"/>
+        </w:rPr>
+        <w:t>- and synthetic variations designed to teach schema adherence (e.g., “no extra text</w:t>
+      </w:r>
+      <w:r>
+        <w:rPr>
+          <w:rFonts w:ascii="Aptos" w:hAnsi="Aptos" w:eastAsia="Aptos" w:cs="Aptos"/>
+          <w:noProof w:val="0"/>
+          <w:sz w:val="24"/>
+          <w:szCs w:val="24"/>
+          <w:lang w:val="en-US"/>
+        </w:rPr>
+        <w:t>”,</w:t>
+      </w:r>
+      <w:r>
+        <w:rPr>
+          <w:rFonts w:ascii="Aptos" w:hAnsi="Aptos" w:eastAsia="Aptos" w:cs="Aptos"/>
+          <w:noProof w:val="0"/>
+          <w:sz w:val="24"/>
+          <w:szCs w:val="24"/>
+          <w:lang w:val="en-US"/>
+        </w:rPr>
+        <w:t xml:space="preserve"> exact-span extraction).</w:t>
+      </w:r>
+    </w:p>
+    <w:p>
+      <w:pPr>
+        <w:pStyle w:val="Heading4"/>
+        <w:rPr>
+          <w:noProof w:val="0"/>
+          <w:lang w:val="en-US"/>
+        </w:rPr>
+      </w:pPr>
+      <w:r>
+        <w:rPr>
+          <w:noProof w:val="0"/>
+          <w:lang w:val="en-US"/>
+        </w:rPr>
+        <w:t xml:space="preserve">6.3 </w:t>
+      </w:r>
+      <w:r>
+        <w:rPr>
+          <w:noProof w:val="0"/>
+          <w:lang w:val="en-US"/>
+        </w:rPr>
+        <w:t>Training strategy and integration with APPO</w:t>
+      </w:r>
+    </w:p>
+    <w:p>
+      <w:pPr>
+        <w:spacing w:before="240" w:beforeAutospacing="off" w:after="240" w:afterAutospacing="off"/>
+        <w:rPr>
+          <w:rFonts w:ascii="Aptos" w:hAnsi="Aptos" w:eastAsia="Aptos" w:cs="Aptos"/>
+          <w:noProof w:val="0"/>
+          <w:sz w:val="24"/>
+          <w:szCs w:val="24"/>
+          <w:lang w:val="en-US"/>
+        </w:rPr>
+      </w:pPr>
+      <w:r>
+        <w:rPr>
+          <w:rFonts w:ascii="Aptos" w:hAnsi="Aptos" w:eastAsia="Aptos" w:cs="Aptos"/>
+          <w:noProof w:val="0"/>
+          <w:sz w:val="24"/>
+          <w:szCs w:val="24"/>
+          <w:lang w:val="en-US"/>
+        </w:rPr>
+        <w:t xml:space="preserve">Fine-tuning is used to </w:t>
+      </w:r>
+      <w:r>
+        <w:rPr>
+          <w:rFonts w:ascii="Aptos" w:hAnsi="Aptos" w:eastAsia="Aptos" w:cs="Aptos"/>
+          <w:b w:val="1"/>
+          <w:bCs w:val="1"/>
+          <w:noProof w:val="0"/>
+          <w:sz w:val="24"/>
+          <w:szCs w:val="24"/>
+          <w:lang w:val="en-US"/>
+        </w:rPr>
+        <w:t>reinforce the architecture</w:t>
+      </w:r>
+      <w:r>
+        <w:rPr>
+          <w:rFonts w:ascii="Aptos" w:hAnsi="Aptos" w:eastAsia="Aptos" w:cs="Aptos"/>
+          <w:noProof w:val="0"/>
+          <w:sz w:val="24"/>
+          <w:szCs w:val="24"/>
+          <w:lang w:val="en-US"/>
+        </w:rPr>
+        <w:t>, not replace it:</w:t>
+      </w:r>
+      <w:r>
+        <w:br/>
+      </w:r>
+      <w:r>
+        <w:rPr>
+          <w:rFonts w:ascii="Aptos" w:hAnsi="Aptos" w:eastAsia="Aptos" w:cs="Aptos"/>
+          <w:noProof w:val="0"/>
+          <w:sz w:val="24"/>
+          <w:szCs w:val="24"/>
+          <w:lang w:val="en-US"/>
+        </w:rPr>
+        <w:t>- APPO still decomposes tasks and performs refinement and validation.</w:t>
+      </w:r>
+      <w:r>
+        <w:br/>
+      </w:r>
+      <w:r>
+        <w:rPr>
+          <w:rFonts w:ascii="Aptos" w:hAnsi="Aptos" w:eastAsia="Aptos" w:cs="Aptos"/>
+          <w:noProof w:val="0"/>
+          <w:sz w:val="24"/>
+          <w:szCs w:val="24"/>
+          <w:lang w:val="en-US"/>
+        </w:rPr>
+        <w:t>- The fine-tuned model reduces the burden on prompts and repair steps by making schema compliance and explanation style more consistent.</w:t>
+      </w:r>
+      <w:r>
+        <w:br/>
+      </w:r>
+      <w:r>
+        <w:rPr>
+          <w:rFonts w:ascii="Aptos" w:hAnsi="Aptos" w:eastAsia="Aptos" w:cs="Aptos"/>
+          <w:noProof w:val="0"/>
+          <w:sz w:val="24"/>
+          <w:szCs w:val="24"/>
+          <w:lang w:val="en-US"/>
+        </w:rPr>
+        <w:t>- The net effect is improved stability and better end-to-end system reliability.</w:t>
+      </w:r>
+    </w:p>
+    <w:p>
+      <w:pPr>
+        <w:pStyle w:val="Heading1"/>
+        <w:rPr>
+          <w:noProof w:val="0"/>
+          <w:lang w:val="en-US"/>
+        </w:rPr>
+      </w:pPr>
+      <w:r>
+        <w:rPr>
+          <w:noProof w:val="0"/>
+          <w:lang w:val="en-US"/>
+        </w:rPr>
+        <w:t xml:space="preserve">7. </w:t>
+      </w:r>
+      <w:r>
+        <w:rPr>
+          <w:noProof w:val="0"/>
+          <w:lang w:val="en-US"/>
+        </w:rPr>
+        <w:t>Experimental design and evaluation strategy</w:t>
+      </w:r>
+    </w:p>
+    <w:p>
+      <w:pPr>
+        <w:pStyle w:val="Heading4"/>
+        <w:rPr>
+          <w:noProof w:val="0"/>
+          <w:lang w:val="en-US"/>
+        </w:rPr>
+      </w:pPr>
+      <w:r>
+        <w:rPr>
+          <w:noProof w:val="0"/>
+          <w:lang w:val="en-US"/>
+        </w:rPr>
+        <w:t xml:space="preserve">7.1 </w:t>
+      </w:r>
+      <w:r>
+        <w:rPr>
+          <w:noProof w:val="0"/>
+          <w:lang w:val="en-US"/>
+        </w:rPr>
+        <w:t>Tasks and experimental conditions</w:t>
+      </w:r>
+    </w:p>
+    <w:p>
+      <w:pPr>
+        <w:spacing w:before="240" w:beforeAutospacing="off" w:after="240" w:afterAutospacing="off"/>
+        <w:rPr>
+          <w:rFonts w:ascii="Aptos" w:hAnsi="Aptos" w:eastAsia="Aptos" w:cs="Aptos"/>
+          <w:noProof w:val="0"/>
+          <w:sz w:val="24"/>
+          <w:szCs w:val="24"/>
+          <w:lang w:val="en-US"/>
+        </w:rPr>
+      </w:pPr>
+      <w:r>
+        <w:rPr>
+          <w:rFonts w:ascii="Aptos" w:hAnsi="Aptos" w:eastAsia="Aptos" w:cs="Aptos"/>
+          <w:noProof w:val="0"/>
+          <w:sz w:val="24"/>
+          <w:szCs w:val="24"/>
+          <w:lang w:val="en-US"/>
+        </w:rPr>
+        <w:t xml:space="preserve">We </w:t>
+      </w:r>
+      <w:r>
+        <w:rPr>
+          <w:rFonts w:ascii="Aptos" w:hAnsi="Aptos" w:eastAsia="Aptos" w:cs="Aptos"/>
+          <w:noProof w:val="0"/>
+          <w:sz w:val="24"/>
+          <w:szCs w:val="24"/>
+          <w:lang w:val="en-US"/>
+        </w:rPr>
+        <w:t>evaluate:</w:t>
+      </w:r>
+      <w:r>
+        <w:rPr>
+          <w:rFonts w:ascii="Aptos" w:hAnsi="Aptos" w:eastAsia="Aptos" w:cs="Aptos"/>
+          <w:noProof w:val="0"/>
+          <w:sz w:val="24"/>
+          <w:szCs w:val="24"/>
+          <w:lang w:val="en-US"/>
+        </w:rPr>
+        <w:t xml:space="preserve"> contextual translation (including cross-sentence dependencies where applicable), idiom/cultural reference explanations, summary generation and narrative hints (optional modules), </w:t>
+      </w:r>
+      <w:r>
+        <w:rPr>
+          <w:rFonts w:ascii="Aptos" w:hAnsi="Aptos" w:eastAsia="Aptos" w:cs="Aptos"/>
+          <w:noProof w:val="0"/>
+          <w:sz w:val="24"/>
+          <w:szCs w:val="24"/>
+          <w:lang w:val="en-US"/>
+        </w:rPr>
+        <w:t>question</w:t>
+      </w:r>
+      <w:r>
+        <w:rPr>
+          <w:rFonts w:ascii="Aptos" w:hAnsi="Aptos" w:eastAsia="Aptos" w:cs="Aptos"/>
+          <w:noProof w:val="0"/>
+          <w:sz w:val="24"/>
+          <w:szCs w:val="24"/>
+          <w:lang w:val="en-US"/>
+        </w:rPr>
+        <w:t xml:space="preserve"> generation for comprehension checks.</w:t>
+      </w:r>
+    </w:p>
+    <w:p>
+      <w:pPr>
+        <w:spacing w:before="240" w:beforeAutospacing="off" w:after="240" w:afterAutospacing="off"/>
+        <w:rPr>
+          <w:rFonts w:ascii="Aptos" w:hAnsi="Aptos" w:eastAsia="Aptos" w:cs="Aptos"/>
+          <w:noProof w:val="0"/>
+          <w:sz w:val="24"/>
+          <w:szCs w:val="24"/>
+          <w:lang w:val="en-US"/>
+        </w:rPr>
+      </w:pPr>
+      <w:r>
+        <w:rPr>
+          <w:rFonts w:ascii="Aptos" w:hAnsi="Aptos" w:eastAsia="Aptos" w:cs="Aptos"/>
+          <w:noProof w:val="0"/>
+          <w:sz w:val="24"/>
+          <w:szCs w:val="24"/>
+          <w:lang w:val="en-US"/>
+        </w:rPr>
+        <w:t xml:space="preserve">System variants </w:t>
+      </w:r>
+      <w:r>
+        <w:rPr>
+          <w:rFonts w:ascii="Aptos" w:hAnsi="Aptos" w:eastAsia="Aptos" w:cs="Aptos"/>
+          <w:noProof w:val="0"/>
+          <w:sz w:val="24"/>
+          <w:szCs w:val="24"/>
+          <w:lang w:val="en-US"/>
+        </w:rPr>
+        <w:t>include:</w:t>
+      </w:r>
+      <w:r>
+        <w:rPr>
+          <w:rFonts w:ascii="Aptos" w:hAnsi="Aptos" w:eastAsia="Aptos" w:cs="Aptos"/>
+          <w:noProof w:val="0"/>
+          <w:sz w:val="24"/>
+          <w:szCs w:val="24"/>
+          <w:lang w:val="en-US"/>
+        </w:rPr>
+        <w:t xml:space="preserve"> single-pass translation vs two-step translation, initial prompt vs refined prompt, base model vs fine-tuned model, APPO without retrieval vs APPO with retrieval on-demand, Qwen-based system vs other models and baseline translation tools.</w:t>
+      </w:r>
     </w:p>
     <w:p>
       <w:pPr>
@@ -6427,6 +7062,576 @@
           <w:lang w:val="en-US"/>
         </w:rPr>
       </w:pPr>
+    </w:p>
+    <w:p>
+      <w:pPr>
+        <w:pStyle w:val="Heading4"/>
+      </w:pPr>
+      <w:r>
+        <w:rPr>
+          <w:noProof w:val="0"/>
+          <w:lang w:val="en-US"/>
+        </w:rPr>
+        <w:t>7.2 Metrics and evaluation methods</w:t>
+      </w:r>
+    </w:p>
+    <w:p>
+      <w:pPr>
+        <w:spacing w:before="240" w:beforeAutospacing="off" w:after="240" w:afterAutospacing="off"/>
+      </w:pPr>
+      <w:r>
+        <w:rPr>
+          <w:rFonts w:ascii="Aptos" w:hAnsi="Aptos" w:eastAsia="Aptos" w:cs="Aptos"/>
+          <w:noProof w:val="0"/>
+          <w:sz w:val="24"/>
+          <w:szCs w:val="24"/>
+          <w:lang w:val="en-US"/>
+        </w:rPr>
+        <w:t>We combine automatic and qualitative evaluation:</w:t>
+      </w:r>
+    </w:p>
+    <w:p>
+      <w:pPr>
+        <w:spacing w:before="240" w:beforeAutospacing="off" w:after="240" w:afterAutospacing="off"/>
+        <w:rPr>
+          <w:rFonts w:ascii="Aptos" w:hAnsi="Aptos" w:eastAsia="Aptos" w:cs="Aptos"/>
+          <w:b w:val="0"/>
+          <w:bCs w:val="0"/>
+          <w:noProof w:val="0"/>
+          <w:sz w:val="24"/>
+          <w:szCs w:val="24"/>
+          <w:lang w:val="en-US"/>
+        </w:rPr>
+      </w:pPr>
+      <w:r>
+        <w:rPr>
+          <w:rFonts w:ascii="Aptos" w:hAnsi="Aptos" w:eastAsia="Aptos" w:cs="Aptos"/>
+          <w:b w:val="0"/>
+          <w:bCs w:val="0"/>
+          <w:noProof w:val="0"/>
+          <w:sz w:val="24"/>
+          <w:szCs w:val="24"/>
+          <w:lang w:val="en-US"/>
+        </w:rPr>
+        <w:t>Automatic:</w:t>
+      </w:r>
+    </w:p>
+    <w:p>
+      <w:pPr>
+        <w:pStyle w:val="ListParagraph"/>
+        <w:numPr>
+          <w:ilvl w:val="0"/>
+          <w:numId w:val="42"/>
+        </w:numPr>
+        <w:spacing w:before="240" w:beforeAutospacing="off" w:after="240" w:afterAutospacing="off"/>
+        <w:rPr>
+          <w:rFonts w:ascii="Aptos" w:hAnsi="Aptos" w:eastAsia="Aptos" w:cs="Aptos"/>
+          <w:noProof w:val="0"/>
+          <w:sz w:val="24"/>
+          <w:szCs w:val="24"/>
+          <w:lang w:val="en-US"/>
+        </w:rPr>
+      </w:pPr>
+      <w:r>
+        <w:rPr>
+          <w:rFonts w:ascii="Aptos" w:hAnsi="Aptos" w:eastAsia="Aptos" w:cs="Aptos"/>
+          <w:noProof w:val="0"/>
+          <w:sz w:val="24"/>
+          <w:szCs w:val="24"/>
+          <w:lang w:val="en-US"/>
+        </w:rPr>
+        <w:t>semantic similarity scores between system outputs and reference translations,</w:t>
+      </w:r>
+    </w:p>
+    <w:p>
+      <w:pPr>
+        <w:pStyle w:val="ListParagraph"/>
+        <w:numPr>
+          <w:ilvl w:val="0"/>
+          <w:numId w:val="42"/>
+        </w:numPr>
+        <w:spacing w:before="240" w:beforeAutospacing="off" w:after="240" w:afterAutospacing="off"/>
+        <w:rPr>
+          <w:rFonts w:ascii="Aptos" w:hAnsi="Aptos" w:eastAsia="Aptos" w:cs="Aptos"/>
+          <w:noProof w:val="0"/>
+          <w:sz w:val="24"/>
+          <w:szCs w:val="24"/>
+          <w:lang w:val="en-US"/>
+        </w:rPr>
+      </w:pPr>
+      <w:r>
+        <w:rPr>
+          <w:rFonts w:ascii="Aptos" w:hAnsi="Aptos" w:eastAsia="Aptos" w:cs="Aptos"/>
+          <w:noProof w:val="0"/>
+          <w:sz w:val="24"/>
+          <w:szCs w:val="24"/>
+          <w:lang w:val="en-US"/>
+        </w:rPr>
+        <w:t>stability measures (variance across runs, “consistency score”),</w:t>
+      </w:r>
+    </w:p>
+    <w:p>
+      <w:pPr>
+        <w:pStyle w:val="ListParagraph"/>
+        <w:numPr>
+          <w:ilvl w:val="0"/>
+          <w:numId w:val="42"/>
+        </w:numPr>
+        <w:spacing w:before="240" w:beforeAutospacing="off" w:after="240" w:afterAutospacing="off"/>
+        <w:rPr>
+          <w:rFonts w:ascii="Aptos" w:hAnsi="Aptos" w:eastAsia="Aptos" w:cs="Aptos"/>
+          <w:noProof w:val="0"/>
+          <w:sz w:val="24"/>
+          <w:szCs w:val="24"/>
+          <w:lang w:val="en-US"/>
+        </w:rPr>
+      </w:pPr>
+      <w:r>
+        <w:rPr>
+          <w:rFonts w:ascii="Aptos" w:hAnsi="Aptos" w:eastAsia="Aptos" w:cs="Aptos"/>
+          <w:noProof w:val="0"/>
+          <w:sz w:val="24"/>
+          <w:szCs w:val="24"/>
+          <w:lang w:val="en-US"/>
+        </w:rPr>
+        <w:t>JSON validity rate (parse success),</w:t>
+      </w:r>
+    </w:p>
+    <w:p>
+      <w:pPr>
+        <w:pStyle w:val="ListParagraph"/>
+        <w:numPr>
+          <w:ilvl w:val="0"/>
+          <w:numId w:val="42"/>
+        </w:numPr>
+        <w:spacing w:before="240" w:beforeAutospacing="off" w:after="240" w:afterAutospacing="off"/>
+        <w:rPr>
+          <w:rFonts w:ascii="Aptos" w:hAnsi="Aptos" w:eastAsia="Aptos" w:cs="Aptos"/>
+          <w:noProof w:val="0"/>
+          <w:sz w:val="24"/>
+          <w:szCs w:val="24"/>
+          <w:lang w:val="en-US"/>
+        </w:rPr>
+      </w:pPr>
+      <w:r>
+        <w:rPr>
+          <w:rFonts w:ascii="Aptos" w:hAnsi="Aptos" w:eastAsia="Aptos" w:cs="Aptos"/>
+          <w:noProof w:val="0"/>
+          <w:sz w:val="24"/>
+          <w:szCs w:val="24"/>
+          <w:lang w:val="en-US"/>
+        </w:rPr>
+        <w:t>schema completeness checks,</w:t>
+      </w:r>
+    </w:p>
+    <w:p>
+      <w:pPr>
+        <w:pStyle w:val="ListParagraph"/>
+        <w:numPr>
+          <w:ilvl w:val="0"/>
+          <w:numId w:val="42"/>
+        </w:numPr>
+        <w:spacing w:before="240" w:beforeAutospacing="off" w:after="240" w:afterAutospacing="off"/>
+        <w:rPr>
+          <w:rFonts w:ascii="Aptos" w:hAnsi="Aptos" w:eastAsia="Aptos" w:cs="Aptos"/>
+          <w:noProof w:val="0"/>
+          <w:sz w:val="24"/>
+          <w:szCs w:val="24"/>
+          <w:lang w:val="en-US"/>
+        </w:rPr>
+      </w:pPr>
+      <w:r>
+        <w:rPr>
+          <w:rFonts w:ascii="Aptos" w:hAnsi="Aptos" w:eastAsia="Aptos" w:cs="Aptos"/>
+          <w:noProof w:val="0"/>
+          <w:sz w:val="24"/>
+          <w:szCs w:val="24"/>
+          <w:lang w:val="en-US"/>
+        </w:rPr>
+        <w:t>span validity checks (challenging spans are substrings of input).</w:t>
+      </w:r>
+    </w:p>
+    <w:p>
+      <w:pPr>
+        <w:spacing w:before="240" w:beforeAutospacing="off" w:after="240" w:afterAutospacing="off"/>
+        <w:rPr>
+          <w:rFonts w:ascii="Aptos" w:hAnsi="Aptos" w:eastAsia="Aptos" w:cs="Aptos"/>
+          <w:b w:val="0"/>
+          <w:bCs w:val="0"/>
+          <w:noProof w:val="0"/>
+          <w:sz w:val="24"/>
+          <w:szCs w:val="24"/>
+          <w:lang w:val="en-US"/>
+        </w:rPr>
+      </w:pPr>
+      <w:r>
+        <w:rPr>
+          <w:rFonts w:ascii="Aptos" w:hAnsi="Aptos" w:eastAsia="Aptos" w:cs="Aptos"/>
+          <w:b w:val="0"/>
+          <w:bCs w:val="0"/>
+          <w:noProof w:val="0"/>
+          <w:sz w:val="24"/>
+          <w:szCs w:val="24"/>
+          <w:lang w:val="en-US"/>
+        </w:rPr>
+        <w:t>Comparative baselines</w:t>
+      </w:r>
+    </w:p>
+    <w:p>
+      <w:pPr>
+        <w:pStyle w:val="ListParagraph"/>
+        <w:numPr>
+          <w:ilvl w:val="0"/>
+          <w:numId w:val="43"/>
+        </w:numPr>
+        <w:spacing w:before="240" w:beforeAutospacing="off" w:after="240" w:afterAutospacing="off"/>
+        <w:rPr>
+          <w:rFonts w:ascii="Aptos" w:hAnsi="Aptos" w:eastAsia="Aptos" w:cs="Aptos"/>
+          <w:noProof w:val="0"/>
+          <w:sz w:val="24"/>
+          <w:szCs w:val="24"/>
+          <w:lang w:val="en-US"/>
+        </w:rPr>
+      </w:pPr>
+      <w:r>
+        <w:rPr>
+          <w:rFonts w:ascii="Aptos" w:hAnsi="Aptos" w:eastAsia="Aptos" w:cs="Aptos"/>
+          <w:noProof w:val="0"/>
+          <w:sz w:val="24"/>
+          <w:szCs w:val="24"/>
+          <w:lang w:val="en-US"/>
+        </w:rPr>
+        <w:t>translations</w:t>
+      </w:r>
+      <w:r>
+        <w:rPr>
+          <w:rFonts w:ascii="Aptos" w:hAnsi="Aptos" w:eastAsia="Aptos" w:cs="Aptos"/>
+          <w:noProof w:val="0"/>
+          <w:sz w:val="24"/>
+          <w:szCs w:val="24"/>
+          <w:lang w:val="en-US"/>
+        </w:rPr>
+        <w:t xml:space="preserve"> from external Machine Translation tools and alternative LLMs.</w:t>
+      </w:r>
+    </w:p>
+    <w:p>
+      <w:pPr>
+        <w:spacing w:before="240" w:beforeAutospacing="off" w:after="240" w:afterAutospacing="off"/>
+        <w:rPr>
+          <w:rFonts w:ascii="Aptos" w:hAnsi="Aptos" w:eastAsia="Aptos" w:cs="Aptos"/>
+          <w:b w:val="0"/>
+          <w:bCs w:val="0"/>
+          <w:noProof w:val="0"/>
+          <w:sz w:val="24"/>
+          <w:szCs w:val="24"/>
+          <w:lang w:val="en-US"/>
+        </w:rPr>
+      </w:pPr>
+      <w:r>
+        <w:rPr>
+          <w:rFonts w:ascii="Aptos" w:hAnsi="Aptos" w:eastAsia="Aptos" w:cs="Aptos"/>
+          <w:b w:val="0"/>
+          <w:bCs w:val="0"/>
+          <w:noProof w:val="0"/>
+          <w:sz w:val="24"/>
+          <w:szCs w:val="24"/>
+          <w:lang w:val="en-US"/>
+        </w:rPr>
+        <w:t>Qualitative evaluation</w:t>
+      </w:r>
+    </w:p>
+    <w:p>
+      <w:pPr>
+        <w:pStyle w:val="ListParagraph"/>
+        <w:numPr>
+          <w:ilvl w:val="0"/>
+          <w:numId w:val="44"/>
+        </w:numPr>
+        <w:spacing w:before="240" w:beforeAutospacing="off" w:after="240" w:afterAutospacing="off"/>
+        <w:rPr>
+          <w:rFonts w:ascii="Aptos" w:hAnsi="Aptos" w:eastAsia="Aptos" w:cs="Aptos"/>
+          <w:noProof w:val="0"/>
+          <w:sz w:val="24"/>
+          <w:szCs w:val="24"/>
+          <w:lang w:val="en-US"/>
+        </w:rPr>
+      </w:pPr>
+      <w:r>
+        <w:rPr>
+          <w:rFonts w:ascii="Aptos" w:hAnsi="Aptos" w:eastAsia="Aptos" w:cs="Aptos"/>
+          <w:noProof w:val="0"/>
+          <w:sz w:val="24"/>
+          <w:szCs w:val="24"/>
+          <w:lang w:val="en-US"/>
+        </w:rPr>
+        <w:t>explanation correctness and pedagogical usefulness,</w:t>
+      </w:r>
+    </w:p>
+    <w:p>
+      <w:pPr>
+        <w:pStyle w:val="ListParagraph"/>
+        <w:numPr>
+          <w:ilvl w:val="0"/>
+          <w:numId w:val="44"/>
+        </w:numPr>
+        <w:spacing w:before="240" w:beforeAutospacing="off" w:after="240" w:afterAutospacing="off"/>
+        <w:rPr>
+          <w:rFonts w:ascii="Aptos" w:hAnsi="Aptos" w:eastAsia="Aptos" w:cs="Aptos"/>
+          <w:noProof w:val="0"/>
+          <w:sz w:val="24"/>
+          <w:szCs w:val="24"/>
+          <w:lang w:val="en-US"/>
+        </w:rPr>
+      </w:pPr>
+      <w:r>
+        <w:rPr>
+          <w:rFonts w:ascii="Aptos" w:hAnsi="Aptos" w:eastAsia="Aptos" w:cs="Aptos"/>
+          <w:noProof w:val="0"/>
+          <w:sz w:val="24"/>
+          <w:szCs w:val="24"/>
+          <w:lang w:val="en-US"/>
+        </w:rPr>
+        <w:t xml:space="preserve">whether the explanations </w:t>
+      </w:r>
+      <w:r>
+        <w:rPr>
+          <w:rFonts w:ascii="Aptos" w:hAnsi="Aptos" w:eastAsia="Aptos" w:cs="Aptos"/>
+          <w:noProof w:val="0"/>
+          <w:sz w:val="24"/>
+          <w:szCs w:val="24"/>
+          <w:lang w:val="en-US"/>
+        </w:rPr>
+        <w:t>identify</w:t>
+      </w:r>
+      <w:r>
+        <w:rPr>
+          <w:rFonts w:ascii="Aptos" w:hAnsi="Aptos" w:eastAsia="Aptos" w:cs="Aptos"/>
+          <w:noProof w:val="0"/>
+          <w:sz w:val="24"/>
+          <w:szCs w:val="24"/>
+          <w:lang w:val="en-US"/>
+        </w:rPr>
+        <w:t xml:space="preserve"> genuinely difficult structures and idioms,</w:t>
+      </w:r>
+    </w:p>
+    <w:p>
+      <w:pPr>
+        <w:pStyle w:val="ListParagraph"/>
+        <w:numPr>
+          <w:ilvl w:val="0"/>
+          <w:numId w:val="44"/>
+        </w:numPr>
+        <w:spacing w:before="240" w:beforeAutospacing="off" w:after="240" w:afterAutospacing="off"/>
+        <w:rPr>
+          <w:rFonts w:ascii="Aptos" w:hAnsi="Aptos" w:eastAsia="Aptos" w:cs="Aptos"/>
+          <w:noProof w:val="0"/>
+          <w:sz w:val="24"/>
+          <w:szCs w:val="24"/>
+          <w:lang w:val="en-US"/>
+        </w:rPr>
+      </w:pPr>
+      <w:r>
+        <w:rPr>
+          <w:rFonts w:ascii="Aptos" w:hAnsi="Aptos" w:eastAsia="Aptos" w:cs="Aptos"/>
+          <w:noProof w:val="0"/>
+          <w:sz w:val="24"/>
+          <w:szCs w:val="24"/>
+          <w:lang w:val="en-US"/>
+        </w:rPr>
+        <w:t>whether</w:t>
+      </w:r>
+      <w:r>
+        <w:rPr>
+          <w:rFonts w:ascii="Aptos" w:hAnsi="Aptos" w:eastAsia="Aptos" w:cs="Aptos"/>
+          <w:noProof w:val="0"/>
+          <w:sz w:val="24"/>
+          <w:szCs w:val="24"/>
+          <w:lang w:val="en-US"/>
+        </w:rPr>
+        <w:t xml:space="preserve"> questions are answerable, unambiguous, and aligned to difficulty.</w:t>
+      </w:r>
+    </w:p>
+    <w:p>
+      <w:pPr>
+        <w:pStyle w:val="Heading4"/>
+        <w:rPr>
+          <w:noProof w:val="0"/>
+          <w:lang w:val="en-US"/>
+        </w:rPr>
+      </w:pPr>
+      <w:r>
+        <w:rPr>
+          <w:noProof w:val="0"/>
+          <w:lang w:val="en-US"/>
+        </w:rPr>
+        <w:t xml:space="preserve">7.3 </w:t>
+      </w:r>
+      <w:r>
+        <w:rPr>
+          <w:noProof w:val="0"/>
+          <w:lang w:val="en-US"/>
+        </w:rPr>
+        <w:t>Wikipedia validation study</w:t>
+      </w:r>
+    </w:p>
+    <w:p>
+      <w:pPr>
+        <w:pStyle w:val="Normal"/>
+        <w:spacing w:before="240" w:beforeAutospacing="off" w:after="240" w:afterAutospacing="off"/>
+        <w:rPr>
+          <w:rFonts w:ascii="Aptos" w:hAnsi="Aptos" w:eastAsia="Aptos" w:cs="Aptos"/>
+          <w:noProof w:val="0"/>
+          <w:sz w:val="24"/>
+          <w:szCs w:val="24"/>
+          <w:lang w:val="en-US"/>
+        </w:rPr>
+      </w:pPr>
+      <w:r>
+        <w:rPr>
+          <w:rFonts w:ascii="Aptos" w:hAnsi="Aptos" w:eastAsia="Aptos" w:cs="Aptos"/>
+          <w:noProof w:val="0"/>
+          <w:sz w:val="24"/>
+          <w:szCs w:val="24"/>
+          <w:lang w:val="en-US"/>
+        </w:rPr>
+        <w:t xml:space="preserve">We tested the system on a dataset of Chinese Wikipedia passages, </w:t>
+      </w:r>
+      <w:r>
+        <w:rPr>
+          <w:rFonts w:ascii="Aptos" w:hAnsi="Aptos" w:eastAsia="Aptos" w:cs="Aptos"/>
+          <w:noProof w:val="0"/>
+          <w:sz w:val="24"/>
+          <w:szCs w:val="24"/>
+          <w:lang w:val="en-US"/>
+        </w:rPr>
+        <w:t xml:space="preserve">and the </w:t>
+      </w:r>
+      <w:r>
+        <w:rPr>
+          <w:rFonts w:ascii="Aptos" w:hAnsi="Aptos" w:eastAsia="Aptos" w:cs="Aptos"/>
+          <w:b w:val="0"/>
+          <w:bCs w:val="0"/>
+          <w:noProof w:val="0"/>
+          <w:sz w:val="24"/>
+          <w:szCs w:val="24"/>
+          <w:lang w:val="en-US"/>
+        </w:rPr>
+        <w:t>OpenCSG</w:t>
+      </w:r>
+      <w:r>
+        <w:rPr>
+          <w:rFonts w:ascii="Aptos" w:hAnsi="Aptos" w:eastAsia="Aptos" w:cs="Aptos"/>
+          <w:b w:val="0"/>
+          <w:bCs w:val="0"/>
+          <w:noProof w:val="0"/>
+          <w:sz w:val="24"/>
+          <w:szCs w:val="24"/>
+          <w:lang w:val="en-US"/>
+        </w:rPr>
+        <w:t xml:space="preserve"> Chinese Corpus (</w:t>
+      </w:r>
+      <w:r>
+        <w:rPr>
+          <w:rFonts w:ascii="Aptos" w:hAnsi="Aptos" w:eastAsia="Aptos" w:cs="Aptos"/>
+          <w:noProof w:val="0"/>
+          <w:sz w:val="24"/>
+          <w:szCs w:val="24"/>
+          <w:lang w:val="en-US"/>
+        </w:rPr>
+        <w:t>Fineweb-edu-chinese</w:t>
+      </w:r>
+      <w:r>
+        <w:rPr>
+          <w:rFonts w:ascii="Aptos" w:hAnsi="Aptos" w:eastAsia="Aptos" w:cs="Aptos"/>
+          <w:noProof w:val="0"/>
+          <w:sz w:val="24"/>
+          <w:szCs w:val="24"/>
+          <w:lang w:val="en-US"/>
+        </w:rPr>
+        <w:t xml:space="preserve">, </w:t>
+      </w:r>
+      <w:r>
+        <w:rPr>
+          <w:rFonts w:ascii="Aptos" w:hAnsi="Aptos" w:eastAsia="Aptos" w:cs="Aptos"/>
+          <w:noProof w:val="0"/>
+          <w:sz w:val="24"/>
+          <w:szCs w:val="24"/>
+          <w:lang w:val="en-US"/>
+        </w:rPr>
+        <w:t>Cosmopedia-chinese</w:t>
+      </w:r>
+      <w:r>
+        <w:rPr>
+          <w:rFonts w:ascii="Aptos" w:hAnsi="Aptos" w:eastAsia="Aptos" w:cs="Aptos"/>
+          <w:noProof w:val="0"/>
+          <w:sz w:val="24"/>
+          <w:szCs w:val="24"/>
+          <w:lang w:val="en-US"/>
+        </w:rPr>
+        <w:t>, high-quality filtered web content)</w:t>
+      </w:r>
+      <w:r>
+        <w:rPr>
+          <w:rFonts w:ascii="Aptos" w:hAnsi="Aptos" w:eastAsia="Aptos" w:cs="Aptos"/>
+          <w:noProof w:val="0"/>
+          <w:sz w:val="24"/>
+          <w:szCs w:val="24"/>
+          <w:lang w:val="en-US"/>
+        </w:rPr>
+        <w:t xml:space="preserve"> and compared outputs against baseline translation tools. The APPO pipeline, especially the multi-step computation, validation, and schema enforcement</w:t>
+      </w:r>
+      <w:r>
+        <w:rPr>
+          <w:rFonts w:ascii="Aptos" w:hAnsi="Aptos" w:eastAsia="Aptos" w:cs="Aptos"/>
+          <w:noProof w:val="0"/>
+          <w:sz w:val="24"/>
+          <w:szCs w:val="24"/>
+          <w:lang w:val="en-US"/>
+        </w:rPr>
+        <w:t xml:space="preserve">, </w:t>
+      </w:r>
+      <w:r>
+        <w:rPr>
+          <w:rFonts w:ascii="Aptos" w:hAnsi="Aptos" w:eastAsia="Aptos" w:cs="Aptos"/>
+          <w:noProof w:val="0"/>
+          <w:sz w:val="24"/>
+          <w:szCs w:val="24"/>
+          <w:lang w:val="en-US"/>
+        </w:rPr>
+        <w:t>yielded better translation quality and more stable structured outputs. Fine-tuning further improved reliability by reducing format drift and improving consistency in explanatory style.</w:t>
+      </w:r>
+    </w:p>
+    <w:p>
+      <w:pPr>
+        <w:pStyle w:val="Normal"/>
+        <w:spacing w:before="240" w:beforeAutospacing="off" w:after="240" w:afterAutospacing="off"/>
+        <w:rPr>
+          <w:rFonts w:ascii="Aptos" w:hAnsi="Aptos" w:eastAsia="Aptos" w:cs="Aptos"/>
+          <w:noProof w:val="0"/>
+          <w:sz w:val="24"/>
+          <w:szCs w:val="24"/>
+          <w:lang w:val="en-US"/>
+        </w:rPr>
+      </w:pPr>
+    </w:p>
+    <w:p>
+      <w:pPr>
+        <w:pStyle w:val="Heading1"/>
+        <w:rPr>
+          <w:rFonts w:ascii="Aptos" w:hAnsi="Aptos" w:eastAsia="Aptos" w:cs="Aptos"/>
+          <w:noProof w:val="0"/>
+          <w:sz w:val="24"/>
+          <w:szCs w:val="24"/>
+          <w:lang w:val="en-US"/>
+        </w:rPr>
+      </w:pPr>
+      <w:r>
+        <w:rPr>
+          <w:noProof w:val="0"/>
+          <w:lang w:val="en-US"/>
+        </w:rPr>
+        <w:t>8. Conclusions</w:t>
+      </w:r>
     </w:p>
     <w:p>
       <w:pPr>
@@ -6479,6 +7684,1435 @@
 
 <file path=word/numbering.xml><?xml version="1.0" encoding="utf-8"?>
 <w:numbering xmlns:w="http://schemas.openxmlformats.org/wordprocessingml/2006/main">
+  <w:abstractNum xmlns:w="http://schemas.openxmlformats.org/wordprocessingml/2006/main" w:abstractNumId="44">
+    <w:nsid w:val="31ade7f5"/>
+    <w:multiLevelType xmlns:w="http://schemas.openxmlformats.org/wordprocessingml/2006/main" w:val="hybridMultilevel"/>
+    <w:lvl xmlns:w="http://schemas.openxmlformats.org/wordprocessingml/2006/main" w:ilvl="0">
+      <w:start w:val="1"/>
+      <w:numFmt w:val="bullet"/>
+      <w:lvlText w:val="-"/>
+      <w:lvlJc w:val="left"/>
+      <w:pPr>
+        <w:ind w:left="720" w:hanging="360"/>
+      </w:pPr>
+      <w:rPr>
+        <w:rFonts w:hint="default" w:ascii="Aptos" w:hAnsi="Aptos"/>
+      </w:rPr>
+    </w:lvl>
+    <w:lvl xmlns:w="http://schemas.openxmlformats.org/wordprocessingml/2006/main" w:ilvl="1">
+      <w:start w:val="1"/>
+      <w:numFmt w:val="bullet"/>
+      <w:lvlText w:val="o"/>
+      <w:lvlJc w:val="left"/>
+      <w:pPr>
+        <w:ind w:left="1440" w:hanging="360"/>
+      </w:pPr>
+      <w:rPr>
+        <w:rFonts w:hint="default" w:ascii="Courier New" w:hAnsi="Courier New"/>
+      </w:rPr>
+    </w:lvl>
+    <w:lvl xmlns:w="http://schemas.openxmlformats.org/wordprocessingml/2006/main" w:ilvl="2">
+      <w:start w:val="1"/>
+      <w:numFmt w:val="bullet"/>
+      <w:lvlText w:val=""/>
+      <w:lvlJc w:val="left"/>
+      <w:pPr>
+        <w:ind w:left="2160" w:hanging="360"/>
+      </w:pPr>
+      <w:rPr>
+        <w:rFonts w:hint="default" w:ascii="Wingdings" w:hAnsi="Wingdings"/>
+      </w:rPr>
+    </w:lvl>
+    <w:lvl xmlns:w="http://schemas.openxmlformats.org/wordprocessingml/2006/main" w:ilvl="3">
+      <w:start w:val="1"/>
+      <w:numFmt w:val="bullet"/>
+      <w:lvlText w:val=""/>
+      <w:lvlJc w:val="left"/>
+      <w:pPr>
+        <w:ind w:left="2880" w:hanging="360"/>
+      </w:pPr>
+      <w:rPr>
+        <w:rFonts w:hint="default" w:ascii="Symbol" w:hAnsi="Symbol"/>
+      </w:rPr>
+    </w:lvl>
+    <w:lvl xmlns:w="http://schemas.openxmlformats.org/wordprocessingml/2006/main" w:ilvl="4">
+      <w:start w:val="1"/>
+      <w:numFmt w:val="bullet"/>
+      <w:lvlText w:val="o"/>
+      <w:lvlJc w:val="left"/>
+      <w:pPr>
+        <w:ind w:left="3600" w:hanging="360"/>
+      </w:pPr>
+      <w:rPr>
+        <w:rFonts w:hint="default" w:ascii="Courier New" w:hAnsi="Courier New"/>
+      </w:rPr>
+    </w:lvl>
+    <w:lvl xmlns:w="http://schemas.openxmlformats.org/wordprocessingml/2006/main" w:ilvl="5">
+      <w:start w:val="1"/>
+      <w:numFmt w:val="bullet"/>
+      <w:lvlText w:val=""/>
+      <w:lvlJc w:val="left"/>
+      <w:pPr>
+        <w:ind w:left="4320" w:hanging="360"/>
+      </w:pPr>
+      <w:rPr>
+        <w:rFonts w:hint="default" w:ascii="Wingdings" w:hAnsi="Wingdings"/>
+      </w:rPr>
+    </w:lvl>
+    <w:lvl xmlns:w="http://schemas.openxmlformats.org/wordprocessingml/2006/main" w:ilvl="6">
+      <w:start w:val="1"/>
+      <w:numFmt w:val="bullet"/>
+      <w:lvlText w:val=""/>
+      <w:lvlJc w:val="left"/>
+      <w:pPr>
+        <w:ind w:left="5040" w:hanging="360"/>
+      </w:pPr>
+      <w:rPr>
+        <w:rFonts w:hint="default" w:ascii="Symbol" w:hAnsi="Symbol"/>
+      </w:rPr>
+    </w:lvl>
+    <w:lvl xmlns:w="http://schemas.openxmlformats.org/wordprocessingml/2006/main" w:ilvl="7">
+      <w:start w:val="1"/>
+      <w:numFmt w:val="bullet"/>
+      <w:lvlText w:val="o"/>
+      <w:lvlJc w:val="left"/>
+      <w:pPr>
+        <w:ind w:left="5760" w:hanging="360"/>
+      </w:pPr>
+      <w:rPr>
+        <w:rFonts w:hint="default" w:ascii="Courier New" w:hAnsi="Courier New"/>
+      </w:rPr>
+    </w:lvl>
+    <w:lvl xmlns:w="http://schemas.openxmlformats.org/wordprocessingml/2006/main" w:ilvl="8">
+      <w:start w:val="1"/>
+      <w:numFmt w:val="bullet"/>
+      <w:lvlText w:val=""/>
+      <w:lvlJc w:val="left"/>
+      <w:pPr>
+        <w:ind w:left="6480" w:hanging="360"/>
+      </w:pPr>
+      <w:rPr>
+        <w:rFonts w:hint="default" w:ascii="Wingdings" w:hAnsi="Wingdings"/>
+      </w:rPr>
+    </w:lvl>
+  </w:abstractNum>
+  <w:abstractNum xmlns:w="http://schemas.openxmlformats.org/wordprocessingml/2006/main" w:abstractNumId="43">
+    <w:nsid w:val="217e819f"/>
+    <w:multiLevelType xmlns:w="http://schemas.openxmlformats.org/wordprocessingml/2006/main" w:val="hybridMultilevel"/>
+    <w:lvl xmlns:w="http://schemas.openxmlformats.org/wordprocessingml/2006/main" w:ilvl="0">
+      <w:start w:val="1"/>
+      <w:numFmt w:val="bullet"/>
+      <w:lvlText w:val="-"/>
+      <w:lvlJc w:val="left"/>
+      <w:pPr>
+        <w:ind w:left="720" w:hanging="360"/>
+      </w:pPr>
+      <w:rPr>
+        <w:rFonts w:hint="default" w:ascii="Aptos" w:hAnsi="Aptos"/>
+      </w:rPr>
+    </w:lvl>
+    <w:lvl xmlns:w="http://schemas.openxmlformats.org/wordprocessingml/2006/main" w:ilvl="1">
+      <w:start w:val="1"/>
+      <w:numFmt w:val="bullet"/>
+      <w:lvlText w:val="o"/>
+      <w:lvlJc w:val="left"/>
+      <w:pPr>
+        <w:ind w:left="1440" w:hanging="360"/>
+      </w:pPr>
+      <w:rPr>
+        <w:rFonts w:hint="default" w:ascii="Courier New" w:hAnsi="Courier New"/>
+      </w:rPr>
+    </w:lvl>
+    <w:lvl xmlns:w="http://schemas.openxmlformats.org/wordprocessingml/2006/main" w:ilvl="2">
+      <w:start w:val="1"/>
+      <w:numFmt w:val="bullet"/>
+      <w:lvlText w:val=""/>
+      <w:lvlJc w:val="left"/>
+      <w:pPr>
+        <w:ind w:left="2160" w:hanging="360"/>
+      </w:pPr>
+      <w:rPr>
+        <w:rFonts w:hint="default" w:ascii="Wingdings" w:hAnsi="Wingdings"/>
+      </w:rPr>
+    </w:lvl>
+    <w:lvl xmlns:w="http://schemas.openxmlformats.org/wordprocessingml/2006/main" w:ilvl="3">
+      <w:start w:val="1"/>
+      <w:numFmt w:val="bullet"/>
+      <w:lvlText w:val=""/>
+      <w:lvlJc w:val="left"/>
+      <w:pPr>
+        <w:ind w:left="2880" w:hanging="360"/>
+      </w:pPr>
+      <w:rPr>
+        <w:rFonts w:hint="default" w:ascii="Symbol" w:hAnsi="Symbol"/>
+      </w:rPr>
+    </w:lvl>
+    <w:lvl xmlns:w="http://schemas.openxmlformats.org/wordprocessingml/2006/main" w:ilvl="4">
+      <w:start w:val="1"/>
+      <w:numFmt w:val="bullet"/>
+      <w:lvlText w:val="o"/>
+      <w:lvlJc w:val="left"/>
+      <w:pPr>
+        <w:ind w:left="3600" w:hanging="360"/>
+      </w:pPr>
+      <w:rPr>
+        <w:rFonts w:hint="default" w:ascii="Courier New" w:hAnsi="Courier New"/>
+      </w:rPr>
+    </w:lvl>
+    <w:lvl xmlns:w="http://schemas.openxmlformats.org/wordprocessingml/2006/main" w:ilvl="5">
+      <w:start w:val="1"/>
+      <w:numFmt w:val="bullet"/>
+      <w:lvlText w:val=""/>
+      <w:lvlJc w:val="left"/>
+      <w:pPr>
+        <w:ind w:left="4320" w:hanging="360"/>
+      </w:pPr>
+      <w:rPr>
+        <w:rFonts w:hint="default" w:ascii="Wingdings" w:hAnsi="Wingdings"/>
+      </w:rPr>
+    </w:lvl>
+    <w:lvl xmlns:w="http://schemas.openxmlformats.org/wordprocessingml/2006/main" w:ilvl="6">
+      <w:start w:val="1"/>
+      <w:numFmt w:val="bullet"/>
+      <w:lvlText w:val=""/>
+      <w:lvlJc w:val="left"/>
+      <w:pPr>
+        <w:ind w:left="5040" w:hanging="360"/>
+      </w:pPr>
+      <w:rPr>
+        <w:rFonts w:hint="default" w:ascii="Symbol" w:hAnsi="Symbol"/>
+      </w:rPr>
+    </w:lvl>
+    <w:lvl xmlns:w="http://schemas.openxmlformats.org/wordprocessingml/2006/main" w:ilvl="7">
+      <w:start w:val="1"/>
+      <w:numFmt w:val="bullet"/>
+      <w:lvlText w:val="o"/>
+      <w:lvlJc w:val="left"/>
+      <w:pPr>
+        <w:ind w:left="5760" w:hanging="360"/>
+      </w:pPr>
+      <w:rPr>
+        <w:rFonts w:hint="default" w:ascii="Courier New" w:hAnsi="Courier New"/>
+      </w:rPr>
+    </w:lvl>
+    <w:lvl xmlns:w="http://schemas.openxmlformats.org/wordprocessingml/2006/main" w:ilvl="8">
+      <w:start w:val="1"/>
+      <w:numFmt w:val="bullet"/>
+      <w:lvlText w:val=""/>
+      <w:lvlJc w:val="left"/>
+      <w:pPr>
+        <w:ind w:left="6480" w:hanging="360"/>
+      </w:pPr>
+      <w:rPr>
+        <w:rFonts w:hint="default" w:ascii="Wingdings" w:hAnsi="Wingdings"/>
+      </w:rPr>
+    </w:lvl>
+  </w:abstractNum>
+  <w:abstractNum xmlns:w="http://schemas.openxmlformats.org/wordprocessingml/2006/main" w:abstractNumId="42">
+    <w:nsid w:val="40be35ff"/>
+    <w:multiLevelType xmlns:w="http://schemas.openxmlformats.org/wordprocessingml/2006/main" w:val="hybridMultilevel"/>
+    <w:lvl xmlns:w="http://schemas.openxmlformats.org/wordprocessingml/2006/main" w:ilvl="0">
+      <w:start w:val="1"/>
+      <w:numFmt w:val="bullet"/>
+      <w:lvlText w:val="-"/>
+      <w:lvlJc w:val="left"/>
+      <w:pPr>
+        <w:ind w:left="720" w:hanging="360"/>
+      </w:pPr>
+      <w:rPr>
+        <w:rFonts w:hint="default" w:ascii="Aptos" w:hAnsi="Aptos"/>
+      </w:rPr>
+    </w:lvl>
+    <w:lvl xmlns:w="http://schemas.openxmlformats.org/wordprocessingml/2006/main" w:ilvl="1">
+      <w:start w:val="1"/>
+      <w:numFmt w:val="bullet"/>
+      <w:lvlText w:val="o"/>
+      <w:lvlJc w:val="left"/>
+      <w:pPr>
+        <w:ind w:left="1440" w:hanging="360"/>
+      </w:pPr>
+      <w:rPr>
+        <w:rFonts w:hint="default" w:ascii="Courier New" w:hAnsi="Courier New"/>
+      </w:rPr>
+    </w:lvl>
+    <w:lvl xmlns:w="http://schemas.openxmlformats.org/wordprocessingml/2006/main" w:ilvl="2">
+      <w:start w:val="1"/>
+      <w:numFmt w:val="bullet"/>
+      <w:lvlText w:val=""/>
+      <w:lvlJc w:val="left"/>
+      <w:pPr>
+        <w:ind w:left="2160" w:hanging="360"/>
+      </w:pPr>
+      <w:rPr>
+        <w:rFonts w:hint="default" w:ascii="Wingdings" w:hAnsi="Wingdings"/>
+      </w:rPr>
+    </w:lvl>
+    <w:lvl xmlns:w="http://schemas.openxmlformats.org/wordprocessingml/2006/main" w:ilvl="3">
+      <w:start w:val="1"/>
+      <w:numFmt w:val="bullet"/>
+      <w:lvlText w:val=""/>
+      <w:lvlJc w:val="left"/>
+      <w:pPr>
+        <w:ind w:left="2880" w:hanging="360"/>
+      </w:pPr>
+      <w:rPr>
+        <w:rFonts w:hint="default" w:ascii="Symbol" w:hAnsi="Symbol"/>
+      </w:rPr>
+    </w:lvl>
+    <w:lvl xmlns:w="http://schemas.openxmlformats.org/wordprocessingml/2006/main" w:ilvl="4">
+      <w:start w:val="1"/>
+      <w:numFmt w:val="bullet"/>
+      <w:lvlText w:val="o"/>
+      <w:lvlJc w:val="left"/>
+      <w:pPr>
+        <w:ind w:left="3600" w:hanging="360"/>
+      </w:pPr>
+      <w:rPr>
+        <w:rFonts w:hint="default" w:ascii="Courier New" w:hAnsi="Courier New"/>
+      </w:rPr>
+    </w:lvl>
+    <w:lvl xmlns:w="http://schemas.openxmlformats.org/wordprocessingml/2006/main" w:ilvl="5">
+      <w:start w:val="1"/>
+      <w:numFmt w:val="bullet"/>
+      <w:lvlText w:val=""/>
+      <w:lvlJc w:val="left"/>
+      <w:pPr>
+        <w:ind w:left="4320" w:hanging="360"/>
+      </w:pPr>
+      <w:rPr>
+        <w:rFonts w:hint="default" w:ascii="Wingdings" w:hAnsi="Wingdings"/>
+      </w:rPr>
+    </w:lvl>
+    <w:lvl xmlns:w="http://schemas.openxmlformats.org/wordprocessingml/2006/main" w:ilvl="6">
+      <w:start w:val="1"/>
+      <w:numFmt w:val="bullet"/>
+      <w:lvlText w:val=""/>
+      <w:lvlJc w:val="left"/>
+      <w:pPr>
+        <w:ind w:left="5040" w:hanging="360"/>
+      </w:pPr>
+      <w:rPr>
+        <w:rFonts w:hint="default" w:ascii="Symbol" w:hAnsi="Symbol"/>
+      </w:rPr>
+    </w:lvl>
+    <w:lvl xmlns:w="http://schemas.openxmlformats.org/wordprocessingml/2006/main" w:ilvl="7">
+      <w:start w:val="1"/>
+      <w:numFmt w:val="bullet"/>
+      <w:lvlText w:val="o"/>
+      <w:lvlJc w:val="left"/>
+      <w:pPr>
+        <w:ind w:left="5760" w:hanging="360"/>
+      </w:pPr>
+      <w:rPr>
+        <w:rFonts w:hint="default" w:ascii="Courier New" w:hAnsi="Courier New"/>
+      </w:rPr>
+    </w:lvl>
+    <w:lvl xmlns:w="http://schemas.openxmlformats.org/wordprocessingml/2006/main" w:ilvl="8">
+      <w:start w:val="1"/>
+      <w:numFmt w:val="bullet"/>
+      <w:lvlText w:val=""/>
+      <w:lvlJc w:val="left"/>
+      <w:pPr>
+        <w:ind w:left="6480" w:hanging="360"/>
+      </w:pPr>
+      <w:rPr>
+        <w:rFonts w:hint="default" w:ascii="Wingdings" w:hAnsi="Wingdings"/>
+      </w:rPr>
+    </w:lvl>
+  </w:abstractNum>
+  <w:abstractNum xmlns:w="http://schemas.openxmlformats.org/wordprocessingml/2006/main" w:abstractNumId="41">
+    <w:nsid w:val="3d0e2b27"/>
+    <w:multiLevelType xmlns:w="http://schemas.openxmlformats.org/wordprocessingml/2006/main" w:val="hybridMultilevel"/>
+    <w:lvl xmlns:w="http://schemas.openxmlformats.org/wordprocessingml/2006/main" w:ilvl="0">
+      <w:start w:val="1"/>
+      <w:numFmt w:val="bullet"/>
+      <w:lvlText w:val=""/>
+      <w:lvlJc w:val="left"/>
+      <w:pPr>
+        <w:ind w:left="720" w:hanging="360"/>
+      </w:pPr>
+      <w:rPr>
+        <w:rFonts w:hint="default" w:ascii="Symbol" w:hAnsi="Symbol"/>
+      </w:rPr>
+    </w:lvl>
+    <w:lvl xmlns:w="http://schemas.openxmlformats.org/wordprocessingml/2006/main" w:ilvl="1">
+      <w:start w:val="1"/>
+      <w:numFmt w:val="bullet"/>
+      <w:lvlText w:val="o"/>
+      <w:lvlJc w:val="left"/>
+      <w:pPr>
+        <w:ind w:left="1440" w:hanging="360"/>
+      </w:pPr>
+      <w:rPr>
+        <w:rFonts w:hint="default" w:ascii="Courier New" w:hAnsi="Courier New"/>
+      </w:rPr>
+    </w:lvl>
+    <w:lvl xmlns:w="http://schemas.openxmlformats.org/wordprocessingml/2006/main" w:ilvl="2">
+      <w:start w:val="1"/>
+      <w:numFmt w:val="bullet"/>
+      <w:lvlText w:val=""/>
+      <w:lvlJc w:val="left"/>
+      <w:pPr>
+        <w:ind w:left="2160" w:hanging="360"/>
+      </w:pPr>
+      <w:rPr>
+        <w:rFonts w:hint="default" w:ascii="Wingdings" w:hAnsi="Wingdings"/>
+      </w:rPr>
+    </w:lvl>
+    <w:lvl xmlns:w="http://schemas.openxmlformats.org/wordprocessingml/2006/main" w:ilvl="3">
+      <w:start w:val="1"/>
+      <w:numFmt w:val="bullet"/>
+      <w:lvlText w:val=""/>
+      <w:lvlJc w:val="left"/>
+      <w:pPr>
+        <w:ind w:left="2880" w:hanging="360"/>
+      </w:pPr>
+      <w:rPr>
+        <w:rFonts w:hint="default" w:ascii="Symbol" w:hAnsi="Symbol"/>
+      </w:rPr>
+    </w:lvl>
+    <w:lvl xmlns:w="http://schemas.openxmlformats.org/wordprocessingml/2006/main" w:ilvl="4">
+      <w:start w:val="1"/>
+      <w:numFmt w:val="bullet"/>
+      <w:lvlText w:val="o"/>
+      <w:lvlJc w:val="left"/>
+      <w:pPr>
+        <w:ind w:left="3600" w:hanging="360"/>
+      </w:pPr>
+      <w:rPr>
+        <w:rFonts w:hint="default" w:ascii="Courier New" w:hAnsi="Courier New"/>
+      </w:rPr>
+    </w:lvl>
+    <w:lvl xmlns:w="http://schemas.openxmlformats.org/wordprocessingml/2006/main" w:ilvl="5">
+      <w:start w:val="1"/>
+      <w:numFmt w:val="bullet"/>
+      <w:lvlText w:val=""/>
+      <w:lvlJc w:val="left"/>
+      <w:pPr>
+        <w:ind w:left="4320" w:hanging="360"/>
+      </w:pPr>
+      <w:rPr>
+        <w:rFonts w:hint="default" w:ascii="Wingdings" w:hAnsi="Wingdings"/>
+      </w:rPr>
+    </w:lvl>
+    <w:lvl xmlns:w="http://schemas.openxmlformats.org/wordprocessingml/2006/main" w:ilvl="6">
+      <w:start w:val="1"/>
+      <w:numFmt w:val="bullet"/>
+      <w:lvlText w:val=""/>
+      <w:lvlJc w:val="left"/>
+      <w:pPr>
+        <w:ind w:left="5040" w:hanging="360"/>
+      </w:pPr>
+      <w:rPr>
+        <w:rFonts w:hint="default" w:ascii="Symbol" w:hAnsi="Symbol"/>
+      </w:rPr>
+    </w:lvl>
+    <w:lvl xmlns:w="http://schemas.openxmlformats.org/wordprocessingml/2006/main" w:ilvl="7">
+      <w:start w:val="1"/>
+      <w:numFmt w:val="bullet"/>
+      <w:lvlText w:val="o"/>
+      <w:lvlJc w:val="left"/>
+      <w:pPr>
+        <w:ind w:left="5760" w:hanging="360"/>
+      </w:pPr>
+      <w:rPr>
+        <w:rFonts w:hint="default" w:ascii="Courier New" w:hAnsi="Courier New"/>
+      </w:rPr>
+    </w:lvl>
+    <w:lvl xmlns:w="http://schemas.openxmlformats.org/wordprocessingml/2006/main" w:ilvl="8">
+      <w:start w:val="1"/>
+      <w:numFmt w:val="bullet"/>
+      <w:lvlText w:val=""/>
+      <w:lvlJc w:val="left"/>
+      <w:pPr>
+        <w:ind w:left="6480" w:hanging="360"/>
+      </w:pPr>
+      <w:rPr>
+        <w:rFonts w:hint="default" w:ascii="Wingdings" w:hAnsi="Wingdings"/>
+      </w:rPr>
+    </w:lvl>
+  </w:abstractNum>
+  <w:abstractNum xmlns:w="http://schemas.openxmlformats.org/wordprocessingml/2006/main" w:abstractNumId="40">
+    <w:nsid w:val="769b7e18"/>
+    <w:multiLevelType xmlns:w="http://schemas.openxmlformats.org/wordprocessingml/2006/main" w:val="hybridMultilevel"/>
+    <w:lvl xmlns:w="http://schemas.openxmlformats.org/wordprocessingml/2006/main" w:ilvl="0">
+      <w:start w:val="1"/>
+      <w:numFmt w:val="bullet"/>
+      <w:lvlText w:val=""/>
+      <w:lvlJc w:val="left"/>
+      <w:pPr>
+        <w:ind w:left="720" w:hanging="360"/>
+      </w:pPr>
+      <w:rPr>
+        <w:rFonts w:hint="default" w:ascii="Symbol" w:hAnsi="Symbol"/>
+      </w:rPr>
+    </w:lvl>
+    <w:lvl xmlns:w="http://schemas.openxmlformats.org/wordprocessingml/2006/main" w:ilvl="1">
+      <w:start w:val="1"/>
+      <w:numFmt w:val="bullet"/>
+      <w:lvlText w:val="o"/>
+      <w:lvlJc w:val="left"/>
+      <w:pPr>
+        <w:ind w:left="1440" w:hanging="360"/>
+      </w:pPr>
+      <w:rPr>
+        <w:rFonts w:hint="default" w:ascii="Courier New" w:hAnsi="Courier New"/>
+      </w:rPr>
+    </w:lvl>
+    <w:lvl xmlns:w="http://schemas.openxmlformats.org/wordprocessingml/2006/main" w:ilvl="2">
+      <w:start w:val="1"/>
+      <w:numFmt w:val="bullet"/>
+      <w:lvlText w:val=""/>
+      <w:lvlJc w:val="left"/>
+      <w:pPr>
+        <w:ind w:left="2160" w:hanging="360"/>
+      </w:pPr>
+      <w:rPr>
+        <w:rFonts w:hint="default" w:ascii="Wingdings" w:hAnsi="Wingdings"/>
+      </w:rPr>
+    </w:lvl>
+    <w:lvl xmlns:w="http://schemas.openxmlformats.org/wordprocessingml/2006/main" w:ilvl="3">
+      <w:start w:val="1"/>
+      <w:numFmt w:val="bullet"/>
+      <w:lvlText w:val=""/>
+      <w:lvlJc w:val="left"/>
+      <w:pPr>
+        <w:ind w:left="2880" w:hanging="360"/>
+      </w:pPr>
+      <w:rPr>
+        <w:rFonts w:hint="default" w:ascii="Symbol" w:hAnsi="Symbol"/>
+      </w:rPr>
+    </w:lvl>
+    <w:lvl xmlns:w="http://schemas.openxmlformats.org/wordprocessingml/2006/main" w:ilvl="4">
+      <w:start w:val="1"/>
+      <w:numFmt w:val="bullet"/>
+      <w:lvlText w:val="o"/>
+      <w:lvlJc w:val="left"/>
+      <w:pPr>
+        <w:ind w:left="3600" w:hanging="360"/>
+      </w:pPr>
+      <w:rPr>
+        <w:rFonts w:hint="default" w:ascii="Courier New" w:hAnsi="Courier New"/>
+      </w:rPr>
+    </w:lvl>
+    <w:lvl xmlns:w="http://schemas.openxmlformats.org/wordprocessingml/2006/main" w:ilvl="5">
+      <w:start w:val="1"/>
+      <w:numFmt w:val="bullet"/>
+      <w:lvlText w:val=""/>
+      <w:lvlJc w:val="left"/>
+      <w:pPr>
+        <w:ind w:left="4320" w:hanging="360"/>
+      </w:pPr>
+      <w:rPr>
+        <w:rFonts w:hint="default" w:ascii="Wingdings" w:hAnsi="Wingdings"/>
+      </w:rPr>
+    </w:lvl>
+    <w:lvl xmlns:w="http://schemas.openxmlformats.org/wordprocessingml/2006/main" w:ilvl="6">
+      <w:start w:val="1"/>
+      <w:numFmt w:val="bullet"/>
+      <w:lvlText w:val=""/>
+      <w:lvlJc w:val="left"/>
+      <w:pPr>
+        <w:ind w:left="5040" w:hanging="360"/>
+      </w:pPr>
+      <w:rPr>
+        <w:rFonts w:hint="default" w:ascii="Symbol" w:hAnsi="Symbol"/>
+      </w:rPr>
+    </w:lvl>
+    <w:lvl xmlns:w="http://schemas.openxmlformats.org/wordprocessingml/2006/main" w:ilvl="7">
+      <w:start w:val="1"/>
+      <w:numFmt w:val="bullet"/>
+      <w:lvlText w:val="o"/>
+      <w:lvlJc w:val="left"/>
+      <w:pPr>
+        <w:ind w:left="5760" w:hanging="360"/>
+      </w:pPr>
+      <w:rPr>
+        <w:rFonts w:hint="default" w:ascii="Courier New" w:hAnsi="Courier New"/>
+      </w:rPr>
+    </w:lvl>
+    <w:lvl xmlns:w="http://schemas.openxmlformats.org/wordprocessingml/2006/main" w:ilvl="8">
+      <w:start w:val="1"/>
+      <w:numFmt w:val="bullet"/>
+      <w:lvlText w:val=""/>
+      <w:lvlJc w:val="left"/>
+      <w:pPr>
+        <w:ind w:left="6480" w:hanging="360"/>
+      </w:pPr>
+      <w:rPr>
+        <w:rFonts w:hint="default" w:ascii="Wingdings" w:hAnsi="Wingdings"/>
+      </w:rPr>
+    </w:lvl>
+  </w:abstractNum>
+  <w:abstractNum xmlns:w="http://schemas.openxmlformats.org/wordprocessingml/2006/main" w:abstractNumId="39">
+    <w:nsid w:val="251705f0"/>
+    <w:multiLevelType xmlns:w="http://schemas.openxmlformats.org/wordprocessingml/2006/main" w:val="hybridMultilevel"/>
+    <w:lvl xmlns:w="http://schemas.openxmlformats.org/wordprocessingml/2006/main" w:ilvl="0">
+      <w:start w:val="1"/>
+      <w:numFmt w:val="bullet"/>
+      <w:lvlText w:val=""/>
+      <w:lvlJc w:val="left"/>
+      <w:pPr>
+        <w:ind w:left="720" w:hanging="360"/>
+      </w:pPr>
+      <w:rPr>
+        <w:rFonts w:hint="default" w:ascii="Symbol" w:hAnsi="Symbol"/>
+      </w:rPr>
+    </w:lvl>
+    <w:lvl xmlns:w="http://schemas.openxmlformats.org/wordprocessingml/2006/main" w:ilvl="1">
+      <w:start w:val="1"/>
+      <w:numFmt w:val="bullet"/>
+      <w:lvlText w:val="o"/>
+      <w:lvlJc w:val="left"/>
+      <w:pPr>
+        <w:ind w:left="1440" w:hanging="360"/>
+      </w:pPr>
+      <w:rPr>
+        <w:rFonts w:hint="default" w:ascii="Courier New" w:hAnsi="Courier New"/>
+      </w:rPr>
+    </w:lvl>
+    <w:lvl xmlns:w="http://schemas.openxmlformats.org/wordprocessingml/2006/main" w:ilvl="2">
+      <w:start w:val="1"/>
+      <w:numFmt w:val="bullet"/>
+      <w:lvlText w:val=""/>
+      <w:lvlJc w:val="left"/>
+      <w:pPr>
+        <w:ind w:left="2160" w:hanging="360"/>
+      </w:pPr>
+      <w:rPr>
+        <w:rFonts w:hint="default" w:ascii="Wingdings" w:hAnsi="Wingdings"/>
+      </w:rPr>
+    </w:lvl>
+    <w:lvl xmlns:w="http://schemas.openxmlformats.org/wordprocessingml/2006/main" w:ilvl="3">
+      <w:start w:val="1"/>
+      <w:numFmt w:val="bullet"/>
+      <w:lvlText w:val=""/>
+      <w:lvlJc w:val="left"/>
+      <w:pPr>
+        <w:ind w:left="2880" w:hanging="360"/>
+      </w:pPr>
+      <w:rPr>
+        <w:rFonts w:hint="default" w:ascii="Symbol" w:hAnsi="Symbol"/>
+      </w:rPr>
+    </w:lvl>
+    <w:lvl xmlns:w="http://schemas.openxmlformats.org/wordprocessingml/2006/main" w:ilvl="4">
+      <w:start w:val="1"/>
+      <w:numFmt w:val="bullet"/>
+      <w:lvlText w:val="o"/>
+      <w:lvlJc w:val="left"/>
+      <w:pPr>
+        <w:ind w:left="3600" w:hanging="360"/>
+      </w:pPr>
+      <w:rPr>
+        <w:rFonts w:hint="default" w:ascii="Courier New" w:hAnsi="Courier New"/>
+      </w:rPr>
+    </w:lvl>
+    <w:lvl xmlns:w="http://schemas.openxmlformats.org/wordprocessingml/2006/main" w:ilvl="5">
+      <w:start w:val="1"/>
+      <w:numFmt w:val="bullet"/>
+      <w:lvlText w:val=""/>
+      <w:lvlJc w:val="left"/>
+      <w:pPr>
+        <w:ind w:left="4320" w:hanging="360"/>
+      </w:pPr>
+      <w:rPr>
+        <w:rFonts w:hint="default" w:ascii="Wingdings" w:hAnsi="Wingdings"/>
+      </w:rPr>
+    </w:lvl>
+    <w:lvl xmlns:w="http://schemas.openxmlformats.org/wordprocessingml/2006/main" w:ilvl="6">
+      <w:start w:val="1"/>
+      <w:numFmt w:val="bullet"/>
+      <w:lvlText w:val=""/>
+      <w:lvlJc w:val="left"/>
+      <w:pPr>
+        <w:ind w:left="5040" w:hanging="360"/>
+      </w:pPr>
+      <w:rPr>
+        <w:rFonts w:hint="default" w:ascii="Symbol" w:hAnsi="Symbol"/>
+      </w:rPr>
+    </w:lvl>
+    <w:lvl xmlns:w="http://schemas.openxmlformats.org/wordprocessingml/2006/main" w:ilvl="7">
+      <w:start w:val="1"/>
+      <w:numFmt w:val="bullet"/>
+      <w:lvlText w:val="o"/>
+      <w:lvlJc w:val="left"/>
+      <w:pPr>
+        <w:ind w:left="5760" w:hanging="360"/>
+      </w:pPr>
+      <w:rPr>
+        <w:rFonts w:hint="default" w:ascii="Courier New" w:hAnsi="Courier New"/>
+      </w:rPr>
+    </w:lvl>
+    <w:lvl xmlns:w="http://schemas.openxmlformats.org/wordprocessingml/2006/main" w:ilvl="8">
+      <w:start w:val="1"/>
+      <w:numFmt w:val="bullet"/>
+      <w:lvlText w:val=""/>
+      <w:lvlJc w:val="left"/>
+      <w:pPr>
+        <w:ind w:left="6480" w:hanging="360"/>
+      </w:pPr>
+      <w:rPr>
+        <w:rFonts w:hint="default" w:ascii="Wingdings" w:hAnsi="Wingdings"/>
+      </w:rPr>
+    </w:lvl>
+  </w:abstractNum>
+  <w:abstractNum xmlns:w="http://schemas.openxmlformats.org/wordprocessingml/2006/main" w:abstractNumId="38">
+    <w:nsid w:val="2617f1be"/>
+    <w:multiLevelType xmlns:w="http://schemas.openxmlformats.org/wordprocessingml/2006/main" w:val="hybridMultilevel"/>
+    <w:lvl xmlns:w="http://schemas.openxmlformats.org/wordprocessingml/2006/main" w:ilvl="0">
+      <w:start w:val="1"/>
+      <w:numFmt w:val="bullet"/>
+      <w:lvlText w:val=""/>
+      <w:lvlJc w:val="left"/>
+      <w:pPr>
+        <w:ind w:left="720" w:hanging="360"/>
+      </w:pPr>
+      <w:rPr>
+        <w:rFonts w:hint="default" w:ascii="Symbol" w:hAnsi="Symbol"/>
+      </w:rPr>
+    </w:lvl>
+    <w:lvl xmlns:w="http://schemas.openxmlformats.org/wordprocessingml/2006/main" w:ilvl="1">
+      <w:start w:val="1"/>
+      <w:numFmt w:val="bullet"/>
+      <w:lvlText w:val="o"/>
+      <w:lvlJc w:val="left"/>
+      <w:pPr>
+        <w:ind w:left="1440" w:hanging="360"/>
+      </w:pPr>
+      <w:rPr>
+        <w:rFonts w:hint="default" w:ascii="Courier New" w:hAnsi="Courier New"/>
+      </w:rPr>
+    </w:lvl>
+    <w:lvl xmlns:w="http://schemas.openxmlformats.org/wordprocessingml/2006/main" w:ilvl="2">
+      <w:start w:val="1"/>
+      <w:numFmt w:val="bullet"/>
+      <w:lvlText w:val=""/>
+      <w:lvlJc w:val="left"/>
+      <w:pPr>
+        <w:ind w:left="2160" w:hanging="360"/>
+      </w:pPr>
+      <w:rPr>
+        <w:rFonts w:hint="default" w:ascii="Wingdings" w:hAnsi="Wingdings"/>
+      </w:rPr>
+    </w:lvl>
+    <w:lvl xmlns:w="http://schemas.openxmlformats.org/wordprocessingml/2006/main" w:ilvl="3">
+      <w:start w:val="1"/>
+      <w:numFmt w:val="bullet"/>
+      <w:lvlText w:val=""/>
+      <w:lvlJc w:val="left"/>
+      <w:pPr>
+        <w:ind w:left="2880" w:hanging="360"/>
+      </w:pPr>
+      <w:rPr>
+        <w:rFonts w:hint="default" w:ascii="Symbol" w:hAnsi="Symbol"/>
+      </w:rPr>
+    </w:lvl>
+    <w:lvl xmlns:w="http://schemas.openxmlformats.org/wordprocessingml/2006/main" w:ilvl="4">
+      <w:start w:val="1"/>
+      <w:numFmt w:val="bullet"/>
+      <w:lvlText w:val="o"/>
+      <w:lvlJc w:val="left"/>
+      <w:pPr>
+        <w:ind w:left="3600" w:hanging="360"/>
+      </w:pPr>
+      <w:rPr>
+        <w:rFonts w:hint="default" w:ascii="Courier New" w:hAnsi="Courier New"/>
+      </w:rPr>
+    </w:lvl>
+    <w:lvl xmlns:w="http://schemas.openxmlformats.org/wordprocessingml/2006/main" w:ilvl="5">
+      <w:start w:val="1"/>
+      <w:numFmt w:val="bullet"/>
+      <w:lvlText w:val=""/>
+      <w:lvlJc w:val="left"/>
+      <w:pPr>
+        <w:ind w:left="4320" w:hanging="360"/>
+      </w:pPr>
+      <w:rPr>
+        <w:rFonts w:hint="default" w:ascii="Wingdings" w:hAnsi="Wingdings"/>
+      </w:rPr>
+    </w:lvl>
+    <w:lvl xmlns:w="http://schemas.openxmlformats.org/wordprocessingml/2006/main" w:ilvl="6">
+      <w:start w:val="1"/>
+      <w:numFmt w:val="bullet"/>
+      <w:lvlText w:val=""/>
+      <w:lvlJc w:val="left"/>
+      <w:pPr>
+        <w:ind w:left="5040" w:hanging="360"/>
+      </w:pPr>
+      <w:rPr>
+        <w:rFonts w:hint="default" w:ascii="Symbol" w:hAnsi="Symbol"/>
+      </w:rPr>
+    </w:lvl>
+    <w:lvl xmlns:w="http://schemas.openxmlformats.org/wordprocessingml/2006/main" w:ilvl="7">
+      <w:start w:val="1"/>
+      <w:numFmt w:val="bullet"/>
+      <w:lvlText w:val="o"/>
+      <w:lvlJc w:val="left"/>
+      <w:pPr>
+        <w:ind w:left="5760" w:hanging="360"/>
+      </w:pPr>
+      <w:rPr>
+        <w:rFonts w:hint="default" w:ascii="Courier New" w:hAnsi="Courier New"/>
+      </w:rPr>
+    </w:lvl>
+    <w:lvl xmlns:w="http://schemas.openxmlformats.org/wordprocessingml/2006/main" w:ilvl="8">
+      <w:start w:val="1"/>
+      <w:numFmt w:val="bullet"/>
+      <w:lvlText w:val=""/>
+      <w:lvlJc w:val="left"/>
+      <w:pPr>
+        <w:ind w:left="6480" w:hanging="360"/>
+      </w:pPr>
+      <w:rPr>
+        <w:rFonts w:hint="default" w:ascii="Wingdings" w:hAnsi="Wingdings"/>
+      </w:rPr>
+    </w:lvl>
+  </w:abstractNum>
+  <w:abstractNum xmlns:w="http://schemas.openxmlformats.org/wordprocessingml/2006/main" w:abstractNumId="37">
+    <w:nsid w:val="21f7c700"/>
+    <w:multiLevelType xmlns:w="http://schemas.openxmlformats.org/wordprocessingml/2006/main" w:val="hybridMultilevel"/>
+    <w:lvl xmlns:w="http://schemas.openxmlformats.org/wordprocessingml/2006/main" w:ilvl="0">
+      <w:start w:val="1"/>
+      <w:numFmt w:val="bullet"/>
+      <w:lvlText w:val=""/>
+      <w:lvlJc w:val="left"/>
+      <w:pPr>
+        <w:ind w:left="720" w:hanging="360"/>
+      </w:pPr>
+      <w:rPr>
+        <w:rFonts w:hint="default" w:ascii="Symbol" w:hAnsi="Symbol"/>
+      </w:rPr>
+    </w:lvl>
+    <w:lvl xmlns:w="http://schemas.openxmlformats.org/wordprocessingml/2006/main" w:ilvl="1">
+      <w:start w:val="1"/>
+      <w:numFmt w:val="bullet"/>
+      <w:lvlText w:val="o"/>
+      <w:lvlJc w:val="left"/>
+      <w:pPr>
+        <w:ind w:left="1440" w:hanging="360"/>
+      </w:pPr>
+      <w:rPr>
+        <w:rFonts w:hint="default" w:ascii="Courier New" w:hAnsi="Courier New"/>
+      </w:rPr>
+    </w:lvl>
+    <w:lvl xmlns:w="http://schemas.openxmlformats.org/wordprocessingml/2006/main" w:ilvl="2">
+      <w:start w:val="1"/>
+      <w:numFmt w:val="bullet"/>
+      <w:lvlText w:val=""/>
+      <w:lvlJc w:val="left"/>
+      <w:pPr>
+        <w:ind w:left="2160" w:hanging="360"/>
+      </w:pPr>
+      <w:rPr>
+        <w:rFonts w:hint="default" w:ascii="Wingdings" w:hAnsi="Wingdings"/>
+      </w:rPr>
+    </w:lvl>
+    <w:lvl xmlns:w="http://schemas.openxmlformats.org/wordprocessingml/2006/main" w:ilvl="3">
+      <w:start w:val="1"/>
+      <w:numFmt w:val="bullet"/>
+      <w:lvlText w:val=""/>
+      <w:lvlJc w:val="left"/>
+      <w:pPr>
+        <w:ind w:left="2880" w:hanging="360"/>
+      </w:pPr>
+      <w:rPr>
+        <w:rFonts w:hint="default" w:ascii="Symbol" w:hAnsi="Symbol"/>
+      </w:rPr>
+    </w:lvl>
+    <w:lvl xmlns:w="http://schemas.openxmlformats.org/wordprocessingml/2006/main" w:ilvl="4">
+      <w:start w:val="1"/>
+      <w:numFmt w:val="bullet"/>
+      <w:lvlText w:val="o"/>
+      <w:lvlJc w:val="left"/>
+      <w:pPr>
+        <w:ind w:left="3600" w:hanging="360"/>
+      </w:pPr>
+      <w:rPr>
+        <w:rFonts w:hint="default" w:ascii="Courier New" w:hAnsi="Courier New"/>
+      </w:rPr>
+    </w:lvl>
+    <w:lvl xmlns:w="http://schemas.openxmlformats.org/wordprocessingml/2006/main" w:ilvl="5">
+      <w:start w:val="1"/>
+      <w:numFmt w:val="bullet"/>
+      <w:lvlText w:val=""/>
+      <w:lvlJc w:val="left"/>
+      <w:pPr>
+        <w:ind w:left="4320" w:hanging="360"/>
+      </w:pPr>
+      <w:rPr>
+        <w:rFonts w:hint="default" w:ascii="Wingdings" w:hAnsi="Wingdings"/>
+      </w:rPr>
+    </w:lvl>
+    <w:lvl xmlns:w="http://schemas.openxmlformats.org/wordprocessingml/2006/main" w:ilvl="6">
+      <w:start w:val="1"/>
+      <w:numFmt w:val="bullet"/>
+      <w:lvlText w:val=""/>
+      <w:lvlJc w:val="left"/>
+      <w:pPr>
+        <w:ind w:left="5040" w:hanging="360"/>
+      </w:pPr>
+      <w:rPr>
+        <w:rFonts w:hint="default" w:ascii="Symbol" w:hAnsi="Symbol"/>
+      </w:rPr>
+    </w:lvl>
+    <w:lvl xmlns:w="http://schemas.openxmlformats.org/wordprocessingml/2006/main" w:ilvl="7">
+      <w:start w:val="1"/>
+      <w:numFmt w:val="bullet"/>
+      <w:lvlText w:val="o"/>
+      <w:lvlJc w:val="left"/>
+      <w:pPr>
+        <w:ind w:left="5760" w:hanging="360"/>
+      </w:pPr>
+      <w:rPr>
+        <w:rFonts w:hint="default" w:ascii="Courier New" w:hAnsi="Courier New"/>
+      </w:rPr>
+    </w:lvl>
+    <w:lvl xmlns:w="http://schemas.openxmlformats.org/wordprocessingml/2006/main" w:ilvl="8">
+      <w:start w:val="1"/>
+      <w:numFmt w:val="bullet"/>
+      <w:lvlText w:val=""/>
+      <w:lvlJc w:val="left"/>
+      <w:pPr>
+        <w:ind w:left="6480" w:hanging="360"/>
+      </w:pPr>
+      <w:rPr>
+        <w:rFonts w:hint="default" w:ascii="Wingdings" w:hAnsi="Wingdings"/>
+      </w:rPr>
+    </w:lvl>
+  </w:abstractNum>
+  <w:abstractNum xmlns:w="http://schemas.openxmlformats.org/wordprocessingml/2006/main" w:abstractNumId="36">
+    <w:nsid w:val="14cf6301"/>
+    <w:multiLevelType xmlns:w="http://schemas.openxmlformats.org/wordprocessingml/2006/main" w:val="hybridMultilevel"/>
+    <w:lvl xmlns:w="http://schemas.openxmlformats.org/wordprocessingml/2006/main" w:ilvl="0">
+      <w:start w:val="1"/>
+      <w:numFmt w:val="bullet"/>
+      <w:lvlText w:val=""/>
+      <w:lvlJc w:val="left"/>
+      <w:pPr>
+        <w:ind w:left="720" w:hanging="360"/>
+      </w:pPr>
+      <w:rPr>
+        <w:rFonts w:hint="default" w:ascii="Symbol" w:hAnsi="Symbol"/>
+      </w:rPr>
+    </w:lvl>
+    <w:lvl xmlns:w="http://schemas.openxmlformats.org/wordprocessingml/2006/main" w:ilvl="1">
+      <w:start w:val="1"/>
+      <w:numFmt w:val="bullet"/>
+      <w:lvlText w:val="o"/>
+      <w:lvlJc w:val="left"/>
+      <w:pPr>
+        <w:ind w:left="1440" w:hanging="360"/>
+      </w:pPr>
+      <w:rPr>
+        <w:rFonts w:hint="default" w:ascii="Courier New" w:hAnsi="Courier New"/>
+      </w:rPr>
+    </w:lvl>
+    <w:lvl xmlns:w="http://schemas.openxmlformats.org/wordprocessingml/2006/main" w:ilvl="2">
+      <w:start w:val="1"/>
+      <w:numFmt w:val="bullet"/>
+      <w:lvlText w:val=""/>
+      <w:lvlJc w:val="left"/>
+      <w:pPr>
+        <w:ind w:left="2160" w:hanging="360"/>
+      </w:pPr>
+      <w:rPr>
+        <w:rFonts w:hint="default" w:ascii="Wingdings" w:hAnsi="Wingdings"/>
+      </w:rPr>
+    </w:lvl>
+    <w:lvl xmlns:w="http://schemas.openxmlformats.org/wordprocessingml/2006/main" w:ilvl="3">
+      <w:start w:val="1"/>
+      <w:numFmt w:val="bullet"/>
+      <w:lvlText w:val=""/>
+      <w:lvlJc w:val="left"/>
+      <w:pPr>
+        <w:ind w:left="2880" w:hanging="360"/>
+      </w:pPr>
+      <w:rPr>
+        <w:rFonts w:hint="default" w:ascii="Symbol" w:hAnsi="Symbol"/>
+      </w:rPr>
+    </w:lvl>
+    <w:lvl xmlns:w="http://schemas.openxmlformats.org/wordprocessingml/2006/main" w:ilvl="4">
+      <w:start w:val="1"/>
+      <w:numFmt w:val="bullet"/>
+      <w:lvlText w:val="o"/>
+      <w:lvlJc w:val="left"/>
+      <w:pPr>
+        <w:ind w:left="3600" w:hanging="360"/>
+      </w:pPr>
+      <w:rPr>
+        <w:rFonts w:hint="default" w:ascii="Courier New" w:hAnsi="Courier New"/>
+      </w:rPr>
+    </w:lvl>
+    <w:lvl xmlns:w="http://schemas.openxmlformats.org/wordprocessingml/2006/main" w:ilvl="5">
+      <w:start w:val="1"/>
+      <w:numFmt w:val="bullet"/>
+      <w:lvlText w:val=""/>
+      <w:lvlJc w:val="left"/>
+      <w:pPr>
+        <w:ind w:left="4320" w:hanging="360"/>
+      </w:pPr>
+      <w:rPr>
+        <w:rFonts w:hint="default" w:ascii="Wingdings" w:hAnsi="Wingdings"/>
+      </w:rPr>
+    </w:lvl>
+    <w:lvl xmlns:w="http://schemas.openxmlformats.org/wordprocessingml/2006/main" w:ilvl="6">
+      <w:start w:val="1"/>
+      <w:numFmt w:val="bullet"/>
+      <w:lvlText w:val=""/>
+      <w:lvlJc w:val="left"/>
+      <w:pPr>
+        <w:ind w:left="5040" w:hanging="360"/>
+      </w:pPr>
+      <w:rPr>
+        <w:rFonts w:hint="default" w:ascii="Symbol" w:hAnsi="Symbol"/>
+      </w:rPr>
+    </w:lvl>
+    <w:lvl xmlns:w="http://schemas.openxmlformats.org/wordprocessingml/2006/main" w:ilvl="7">
+      <w:start w:val="1"/>
+      <w:numFmt w:val="bullet"/>
+      <w:lvlText w:val="o"/>
+      <w:lvlJc w:val="left"/>
+      <w:pPr>
+        <w:ind w:left="5760" w:hanging="360"/>
+      </w:pPr>
+      <w:rPr>
+        <w:rFonts w:hint="default" w:ascii="Courier New" w:hAnsi="Courier New"/>
+      </w:rPr>
+    </w:lvl>
+    <w:lvl xmlns:w="http://schemas.openxmlformats.org/wordprocessingml/2006/main" w:ilvl="8">
+      <w:start w:val="1"/>
+      <w:numFmt w:val="bullet"/>
+      <w:lvlText w:val=""/>
+      <w:lvlJc w:val="left"/>
+      <w:pPr>
+        <w:ind w:left="6480" w:hanging="360"/>
+      </w:pPr>
+      <w:rPr>
+        <w:rFonts w:hint="default" w:ascii="Wingdings" w:hAnsi="Wingdings"/>
+      </w:rPr>
+    </w:lvl>
+  </w:abstractNum>
+  <w:abstractNum xmlns:w="http://schemas.openxmlformats.org/wordprocessingml/2006/main" w:abstractNumId="35">
+    <w:nsid w:val="22430ebc"/>
+    <w:multiLevelType xmlns:w="http://schemas.openxmlformats.org/wordprocessingml/2006/main" w:val="hybridMultilevel"/>
+    <w:lvl xmlns:w="http://schemas.openxmlformats.org/wordprocessingml/2006/main" w:ilvl="0">
+      <w:start w:val="1"/>
+      <w:numFmt w:val="bullet"/>
+      <w:lvlText w:val=""/>
+      <w:lvlJc w:val="left"/>
+      <w:pPr>
+        <w:ind w:left="720" w:hanging="360"/>
+      </w:pPr>
+      <w:rPr>
+        <w:rFonts w:hint="default" w:ascii="Symbol" w:hAnsi="Symbol"/>
+      </w:rPr>
+    </w:lvl>
+    <w:lvl xmlns:w="http://schemas.openxmlformats.org/wordprocessingml/2006/main" w:ilvl="1">
+      <w:start w:val="1"/>
+      <w:numFmt w:val="bullet"/>
+      <w:lvlText w:val="o"/>
+      <w:lvlJc w:val="left"/>
+      <w:pPr>
+        <w:ind w:left="1440" w:hanging="360"/>
+      </w:pPr>
+      <w:rPr>
+        <w:rFonts w:hint="default" w:ascii="Courier New" w:hAnsi="Courier New"/>
+      </w:rPr>
+    </w:lvl>
+    <w:lvl xmlns:w="http://schemas.openxmlformats.org/wordprocessingml/2006/main" w:ilvl="2">
+      <w:start w:val="1"/>
+      <w:numFmt w:val="bullet"/>
+      <w:lvlText w:val=""/>
+      <w:lvlJc w:val="left"/>
+      <w:pPr>
+        <w:ind w:left="2160" w:hanging="360"/>
+      </w:pPr>
+      <w:rPr>
+        <w:rFonts w:hint="default" w:ascii="Wingdings" w:hAnsi="Wingdings"/>
+      </w:rPr>
+    </w:lvl>
+    <w:lvl xmlns:w="http://schemas.openxmlformats.org/wordprocessingml/2006/main" w:ilvl="3">
+      <w:start w:val="1"/>
+      <w:numFmt w:val="bullet"/>
+      <w:lvlText w:val=""/>
+      <w:lvlJc w:val="left"/>
+      <w:pPr>
+        <w:ind w:left="2880" w:hanging="360"/>
+      </w:pPr>
+      <w:rPr>
+        <w:rFonts w:hint="default" w:ascii="Symbol" w:hAnsi="Symbol"/>
+      </w:rPr>
+    </w:lvl>
+    <w:lvl xmlns:w="http://schemas.openxmlformats.org/wordprocessingml/2006/main" w:ilvl="4">
+      <w:start w:val="1"/>
+      <w:numFmt w:val="bullet"/>
+      <w:lvlText w:val="o"/>
+      <w:lvlJc w:val="left"/>
+      <w:pPr>
+        <w:ind w:left="3600" w:hanging="360"/>
+      </w:pPr>
+      <w:rPr>
+        <w:rFonts w:hint="default" w:ascii="Courier New" w:hAnsi="Courier New"/>
+      </w:rPr>
+    </w:lvl>
+    <w:lvl xmlns:w="http://schemas.openxmlformats.org/wordprocessingml/2006/main" w:ilvl="5">
+      <w:start w:val="1"/>
+      <w:numFmt w:val="bullet"/>
+      <w:lvlText w:val=""/>
+      <w:lvlJc w:val="left"/>
+      <w:pPr>
+        <w:ind w:left="4320" w:hanging="360"/>
+      </w:pPr>
+      <w:rPr>
+        <w:rFonts w:hint="default" w:ascii="Wingdings" w:hAnsi="Wingdings"/>
+      </w:rPr>
+    </w:lvl>
+    <w:lvl xmlns:w="http://schemas.openxmlformats.org/wordprocessingml/2006/main" w:ilvl="6">
+      <w:start w:val="1"/>
+      <w:numFmt w:val="bullet"/>
+      <w:lvlText w:val=""/>
+      <w:lvlJc w:val="left"/>
+      <w:pPr>
+        <w:ind w:left="5040" w:hanging="360"/>
+      </w:pPr>
+      <w:rPr>
+        <w:rFonts w:hint="default" w:ascii="Symbol" w:hAnsi="Symbol"/>
+      </w:rPr>
+    </w:lvl>
+    <w:lvl xmlns:w="http://schemas.openxmlformats.org/wordprocessingml/2006/main" w:ilvl="7">
+      <w:start w:val="1"/>
+      <w:numFmt w:val="bullet"/>
+      <w:lvlText w:val="o"/>
+      <w:lvlJc w:val="left"/>
+      <w:pPr>
+        <w:ind w:left="5760" w:hanging="360"/>
+      </w:pPr>
+      <w:rPr>
+        <w:rFonts w:hint="default" w:ascii="Courier New" w:hAnsi="Courier New"/>
+      </w:rPr>
+    </w:lvl>
+    <w:lvl xmlns:w="http://schemas.openxmlformats.org/wordprocessingml/2006/main" w:ilvl="8">
+      <w:start w:val="1"/>
+      <w:numFmt w:val="bullet"/>
+      <w:lvlText w:val=""/>
+      <w:lvlJc w:val="left"/>
+      <w:pPr>
+        <w:ind w:left="6480" w:hanging="360"/>
+      </w:pPr>
+      <w:rPr>
+        <w:rFonts w:hint="default" w:ascii="Wingdings" w:hAnsi="Wingdings"/>
+      </w:rPr>
+    </w:lvl>
+  </w:abstractNum>
+  <w:abstractNum xmlns:w="http://schemas.openxmlformats.org/wordprocessingml/2006/main" w:abstractNumId="34">
+    <w:nsid w:val="205f388"/>
+    <w:multiLevelType xmlns:w="http://schemas.openxmlformats.org/wordprocessingml/2006/main" w:val="hybridMultilevel"/>
+    <w:lvl xmlns:w="http://schemas.openxmlformats.org/wordprocessingml/2006/main" w:ilvl="0">
+      <w:start w:val="1"/>
+      <w:numFmt w:val="bullet"/>
+      <w:lvlText w:val=""/>
+      <w:lvlJc w:val="left"/>
+      <w:pPr>
+        <w:ind w:left="720" w:hanging="360"/>
+      </w:pPr>
+      <w:rPr>
+        <w:rFonts w:hint="default" w:ascii="Symbol" w:hAnsi="Symbol"/>
+      </w:rPr>
+    </w:lvl>
+    <w:lvl xmlns:w="http://schemas.openxmlformats.org/wordprocessingml/2006/main" w:ilvl="1">
+      <w:start w:val="1"/>
+      <w:numFmt w:val="bullet"/>
+      <w:lvlText w:val="o"/>
+      <w:lvlJc w:val="left"/>
+      <w:pPr>
+        <w:ind w:left="1440" w:hanging="360"/>
+      </w:pPr>
+      <w:rPr>
+        <w:rFonts w:hint="default" w:ascii="Courier New" w:hAnsi="Courier New"/>
+      </w:rPr>
+    </w:lvl>
+    <w:lvl xmlns:w="http://schemas.openxmlformats.org/wordprocessingml/2006/main" w:ilvl="2">
+      <w:start w:val="1"/>
+      <w:numFmt w:val="bullet"/>
+      <w:lvlText w:val=""/>
+      <w:lvlJc w:val="left"/>
+      <w:pPr>
+        <w:ind w:left="2160" w:hanging="360"/>
+      </w:pPr>
+      <w:rPr>
+        <w:rFonts w:hint="default" w:ascii="Wingdings" w:hAnsi="Wingdings"/>
+      </w:rPr>
+    </w:lvl>
+    <w:lvl xmlns:w="http://schemas.openxmlformats.org/wordprocessingml/2006/main" w:ilvl="3">
+      <w:start w:val="1"/>
+      <w:numFmt w:val="bullet"/>
+      <w:lvlText w:val=""/>
+      <w:lvlJc w:val="left"/>
+      <w:pPr>
+        <w:ind w:left="2880" w:hanging="360"/>
+      </w:pPr>
+      <w:rPr>
+        <w:rFonts w:hint="default" w:ascii="Symbol" w:hAnsi="Symbol"/>
+      </w:rPr>
+    </w:lvl>
+    <w:lvl xmlns:w="http://schemas.openxmlformats.org/wordprocessingml/2006/main" w:ilvl="4">
+      <w:start w:val="1"/>
+      <w:numFmt w:val="bullet"/>
+      <w:lvlText w:val="o"/>
+      <w:lvlJc w:val="left"/>
+      <w:pPr>
+        <w:ind w:left="3600" w:hanging="360"/>
+      </w:pPr>
+      <w:rPr>
+        <w:rFonts w:hint="default" w:ascii="Courier New" w:hAnsi="Courier New"/>
+      </w:rPr>
+    </w:lvl>
+    <w:lvl xmlns:w="http://schemas.openxmlformats.org/wordprocessingml/2006/main" w:ilvl="5">
+      <w:start w:val="1"/>
+      <w:numFmt w:val="bullet"/>
+      <w:lvlText w:val=""/>
+      <w:lvlJc w:val="left"/>
+      <w:pPr>
+        <w:ind w:left="4320" w:hanging="360"/>
+      </w:pPr>
+      <w:rPr>
+        <w:rFonts w:hint="default" w:ascii="Wingdings" w:hAnsi="Wingdings"/>
+      </w:rPr>
+    </w:lvl>
+    <w:lvl xmlns:w="http://schemas.openxmlformats.org/wordprocessingml/2006/main" w:ilvl="6">
+      <w:start w:val="1"/>
+      <w:numFmt w:val="bullet"/>
+      <w:lvlText w:val=""/>
+      <w:lvlJc w:val="left"/>
+      <w:pPr>
+        <w:ind w:left="5040" w:hanging="360"/>
+      </w:pPr>
+      <w:rPr>
+        <w:rFonts w:hint="default" w:ascii="Symbol" w:hAnsi="Symbol"/>
+      </w:rPr>
+    </w:lvl>
+    <w:lvl xmlns:w="http://schemas.openxmlformats.org/wordprocessingml/2006/main" w:ilvl="7">
+      <w:start w:val="1"/>
+      <w:numFmt w:val="bullet"/>
+      <w:lvlText w:val="o"/>
+      <w:lvlJc w:val="left"/>
+      <w:pPr>
+        <w:ind w:left="5760" w:hanging="360"/>
+      </w:pPr>
+      <w:rPr>
+        <w:rFonts w:hint="default" w:ascii="Courier New" w:hAnsi="Courier New"/>
+      </w:rPr>
+    </w:lvl>
+    <w:lvl xmlns:w="http://schemas.openxmlformats.org/wordprocessingml/2006/main" w:ilvl="8">
+      <w:start w:val="1"/>
+      <w:numFmt w:val="bullet"/>
+      <w:lvlText w:val=""/>
+      <w:lvlJc w:val="left"/>
+      <w:pPr>
+        <w:ind w:left="6480" w:hanging="360"/>
+      </w:pPr>
+      <w:rPr>
+        <w:rFonts w:hint="default" w:ascii="Wingdings" w:hAnsi="Wingdings"/>
+      </w:rPr>
+    </w:lvl>
+  </w:abstractNum>
+  <w:abstractNum xmlns:w="http://schemas.openxmlformats.org/wordprocessingml/2006/main" w:abstractNumId="33">
+    <w:nsid w:val="72fec5a8"/>
+    <w:multiLevelType xmlns:w="http://schemas.openxmlformats.org/wordprocessingml/2006/main" w:val="hybridMultilevel"/>
+    <w:lvl xmlns:w="http://schemas.openxmlformats.org/wordprocessingml/2006/main" w:ilvl="0">
+      <w:start w:val="1"/>
+      <w:numFmt w:val="bullet"/>
+      <w:lvlText w:val=""/>
+      <w:lvlJc w:val="left"/>
+      <w:pPr>
+        <w:ind w:left="720" w:hanging="360"/>
+      </w:pPr>
+      <w:rPr>
+        <w:rFonts w:hint="default" w:ascii="Symbol" w:hAnsi="Symbol"/>
+      </w:rPr>
+    </w:lvl>
+    <w:lvl xmlns:w="http://schemas.openxmlformats.org/wordprocessingml/2006/main" w:ilvl="1">
+      <w:start w:val="1"/>
+      <w:numFmt w:val="bullet"/>
+      <w:lvlText w:val="o"/>
+      <w:lvlJc w:val="left"/>
+      <w:pPr>
+        <w:ind w:left="1440" w:hanging="360"/>
+      </w:pPr>
+      <w:rPr>
+        <w:rFonts w:hint="default" w:ascii="Courier New" w:hAnsi="Courier New"/>
+      </w:rPr>
+    </w:lvl>
+    <w:lvl xmlns:w="http://schemas.openxmlformats.org/wordprocessingml/2006/main" w:ilvl="2">
+      <w:start w:val="1"/>
+      <w:numFmt w:val="bullet"/>
+      <w:lvlText w:val=""/>
+      <w:lvlJc w:val="left"/>
+      <w:pPr>
+        <w:ind w:left="2160" w:hanging="360"/>
+      </w:pPr>
+      <w:rPr>
+        <w:rFonts w:hint="default" w:ascii="Wingdings" w:hAnsi="Wingdings"/>
+      </w:rPr>
+    </w:lvl>
+    <w:lvl xmlns:w="http://schemas.openxmlformats.org/wordprocessingml/2006/main" w:ilvl="3">
+      <w:start w:val="1"/>
+      <w:numFmt w:val="bullet"/>
+      <w:lvlText w:val=""/>
+      <w:lvlJc w:val="left"/>
+      <w:pPr>
+        <w:ind w:left="2880" w:hanging="360"/>
+      </w:pPr>
+      <w:rPr>
+        <w:rFonts w:hint="default" w:ascii="Symbol" w:hAnsi="Symbol"/>
+      </w:rPr>
+    </w:lvl>
+    <w:lvl xmlns:w="http://schemas.openxmlformats.org/wordprocessingml/2006/main" w:ilvl="4">
+      <w:start w:val="1"/>
+      <w:numFmt w:val="bullet"/>
+      <w:lvlText w:val="o"/>
+      <w:lvlJc w:val="left"/>
+      <w:pPr>
+        <w:ind w:left="3600" w:hanging="360"/>
+      </w:pPr>
+      <w:rPr>
+        <w:rFonts w:hint="default" w:ascii="Courier New" w:hAnsi="Courier New"/>
+      </w:rPr>
+    </w:lvl>
+    <w:lvl xmlns:w="http://schemas.openxmlformats.org/wordprocessingml/2006/main" w:ilvl="5">
+      <w:start w:val="1"/>
+      <w:numFmt w:val="bullet"/>
+      <w:lvlText w:val=""/>
+      <w:lvlJc w:val="left"/>
+      <w:pPr>
+        <w:ind w:left="4320" w:hanging="360"/>
+      </w:pPr>
+      <w:rPr>
+        <w:rFonts w:hint="default" w:ascii="Wingdings" w:hAnsi="Wingdings"/>
+      </w:rPr>
+    </w:lvl>
+    <w:lvl xmlns:w="http://schemas.openxmlformats.org/wordprocessingml/2006/main" w:ilvl="6">
+      <w:start w:val="1"/>
+      <w:numFmt w:val="bullet"/>
+      <w:lvlText w:val=""/>
+      <w:lvlJc w:val="left"/>
+      <w:pPr>
+        <w:ind w:left="5040" w:hanging="360"/>
+      </w:pPr>
+      <w:rPr>
+        <w:rFonts w:hint="default" w:ascii="Symbol" w:hAnsi="Symbol"/>
+      </w:rPr>
+    </w:lvl>
+    <w:lvl xmlns:w="http://schemas.openxmlformats.org/wordprocessingml/2006/main" w:ilvl="7">
+      <w:start w:val="1"/>
+      <w:numFmt w:val="bullet"/>
+      <w:lvlText w:val="o"/>
+      <w:lvlJc w:val="left"/>
+      <w:pPr>
+        <w:ind w:left="5760" w:hanging="360"/>
+      </w:pPr>
+      <w:rPr>
+        <w:rFonts w:hint="default" w:ascii="Courier New" w:hAnsi="Courier New"/>
+      </w:rPr>
+    </w:lvl>
+    <w:lvl xmlns:w="http://schemas.openxmlformats.org/wordprocessingml/2006/main" w:ilvl="8">
+      <w:start w:val="1"/>
+      <w:numFmt w:val="bullet"/>
+      <w:lvlText w:val=""/>
+      <w:lvlJc w:val="left"/>
+      <w:pPr>
+        <w:ind w:left="6480" w:hanging="360"/>
+      </w:pPr>
+      <w:rPr>
+        <w:rFonts w:hint="default" w:ascii="Wingdings" w:hAnsi="Wingdings"/>
+      </w:rPr>
+    </w:lvl>
+  </w:abstractNum>
+  <w:abstractNum xmlns:w="http://schemas.openxmlformats.org/wordprocessingml/2006/main" w:abstractNumId="32">
+    <w:nsid w:val="6ecfe856"/>
+    <w:multiLevelType xmlns:w="http://schemas.openxmlformats.org/wordprocessingml/2006/main" w:val="hybridMultilevel"/>
+    <w:lvl xmlns:w="http://schemas.openxmlformats.org/wordprocessingml/2006/main" w:ilvl="0">
+      <w:start w:val="1"/>
+      <w:numFmt w:val="decimal"/>
+      <w:lvlText w:val="%1."/>
+      <w:lvlJc w:val="left"/>
+      <w:pPr>
+        <w:ind w:left="720" w:hanging="360"/>
+      </w:pPr>
+    </w:lvl>
+    <w:lvl xmlns:w="http://schemas.openxmlformats.org/wordprocessingml/2006/main" w:ilvl="1">
+      <w:start w:val="1"/>
+      <w:numFmt w:val="lowerLetter"/>
+      <w:lvlText w:val="%2."/>
+      <w:lvlJc w:val="left"/>
+      <w:pPr>
+        <w:ind w:left="1440" w:hanging="360"/>
+      </w:pPr>
+    </w:lvl>
+    <w:lvl xmlns:w="http://schemas.openxmlformats.org/wordprocessingml/2006/main" w:ilvl="2">
+      <w:start w:val="1"/>
+      <w:numFmt w:val="lowerRoman"/>
+      <w:lvlText w:val="%3."/>
+      <w:lvlJc w:val="right"/>
+      <w:pPr>
+        <w:ind w:left="2160" w:hanging="180"/>
+      </w:pPr>
+    </w:lvl>
+    <w:lvl xmlns:w="http://schemas.openxmlformats.org/wordprocessingml/2006/main" w:ilvl="3">
+      <w:start w:val="1"/>
+      <w:numFmt w:val="decimal"/>
+      <w:lvlText w:val="%4."/>
+      <w:lvlJc w:val="left"/>
+      <w:pPr>
+        <w:ind w:left="2880" w:hanging="360"/>
+      </w:pPr>
+    </w:lvl>
+    <w:lvl xmlns:w="http://schemas.openxmlformats.org/wordprocessingml/2006/main" w:ilvl="4">
+      <w:start w:val="1"/>
+      <w:numFmt w:val="lowerLetter"/>
+      <w:lvlText w:val="%5."/>
+      <w:lvlJc w:val="left"/>
+      <w:pPr>
+        <w:ind w:left="3600" w:hanging="360"/>
+      </w:pPr>
+    </w:lvl>
+    <w:lvl xmlns:w="http://schemas.openxmlformats.org/wordprocessingml/2006/main" w:ilvl="5">
+      <w:start w:val="1"/>
+      <w:numFmt w:val="lowerRoman"/>
+      <w:lvlText w:val="%6."/>
+      <w:lvlJc w:val="right"/>
+      <w:pPr>
+        <w:ind w:left="4320" w:hanging="180"/>
+      </w:pPr>
+    </w:lvl>
+    <w:lvl xmlns:w="http://schemas.openxmlformats.org/wordprocessingml/2006/main" w:ilvl="6">
+      <w:start w:val="1"/>
+      <w:numFmt w:val="decimal"/>
+      <w:lvlText w:val="%7."/>
+      <w:lvlJc w:val="left"/>
+      <w:pPr>
+        <w:ind w:left="5040" w:hanging="360"/>
+      </w:pPr>
+    </w:lvl>
+    <w:lvl xmlns:w="http://schemas.openxmlformats.org/wordprocessingml/2006/main" w:ilvl="7">
+      <w:start w:val="1"/>
+      <w:numFmt w:val="lowerLetter"/>
+      <w:lvlText w:val="%8."/>
+      <w:lvlJc w:val="left"/>
+      <w:pPr>
+        <w:ind w:left="5760" w:hanging="360"/>
+      </w:pPr>
+    </w:lvl>
+    <w:lvl xmlns:w="http://schemas.openxmlformats.org/wordprocessingml/2006/main" w:ilvl="8">
+      <w:start w:val="1"/>
+      <w:numFmt w:val="lowerRoman"/>
+      <w:lvlText w:val="%9."/>
+      <w:lvlJc w:val="right"/>
+      <w:pPr>
+        <w:ind w:left="6480" w:hanging="180"/>
+      </w:pPr>
+    </w:lvl>
+  </w:abstractNum>
   <w:abstractNum xmlns:w="http://schemas.openxmlformats.org/wordprocessingml/2006/main" w:abstractNumId="31">
     <w:nsid w:val="400cef9c"/>
     <w:multiLevelType xmlns:w="http://schemas.openxmlformats.org/wordprocessingml/2006/main" w:val="hybridMultilevel"/>
@@ -9792,6 +12426,45 @@
       </w:pPr>
     </w:lvl>
   </w:abstractNum>
+  <w:num w:numId="44">
+    <w:abstractNumId w:val="44"/>
+  </w:num>
+  <w:num w:numId="43">
+    <w:abstractNumId w:val="43"/>
+  </w:num>
+  <w:num w:numId="42">
+    <w:abstractNumId w:val="42"/>
+  </w:num>
+  <w:num w:numId="41">
+    <w:abstractNumId w:val="41"/>
+  </w:num>
+  <w:num w:numId="40">
+    <w:abstractNumId w:val="40"/>
+  </w:num>
+  <w:num w:numId="39">
+    <w:abstractNumId w:val="39"/>
+  </w:num>
+  <w:num w:numId="38">
+    <w:abstractNumId w:val="38"/>
+  </w:num>
+  <w:num w:numId="37">
+    <w:abstractNumId w:val="37"/>
+  </w:num>
+  <w:num w:numId="36">
+    <w:abstractNumId w:val="36"/>
+  </w:num>
+  <w:num w:numId="35">
+    <w:abstractNumId w:val="35"/>
+  </w:num>
+  <w:num w:numId="34">
+    <w:abstractNumId w:val="34"/>
+  </w:num>
+  <w:num w:numId="33">
+    <w:abstractNumId w:val="33"/>
+  </w:num>
+  <w:num w:numId="32">
+    <w:abstractNumId w:val="32"/>
+  </w:num>
   <w:num w:numId="31">
     <w:abstractNumId w:val="31"/>
   </w:num>
@@ -10315,7 +12988,7 @@
     <w:basedOn w:val="Normal"/>
     <w:next w:val="Normal"/>
     <w:qFormat/>
-    <w:rsid w:val="68ECE590"/>
+    <w:rsid w:val="6A742698"/>
     <w:rPr>
       <w:rFonts w:ascii="Aptos Display" w:hAnsi="Aptos Display" w:eastAsia="" w:cs="" w:asciiTheme="majorAscii" w:hAnsiTheme="majorAscii" w:eastAsiaTheme="majorEastAsia" w:cstheme="majorBidi"/>
       <w:color w:val="0F4761" w:themeColor="accent1" w:themeTint="FF" w:themeShade="BF"/>
@@ -10334,7 +13007,7 @@
     <w:name w:val="Hyperlink"/>
     <w:basedOn w:val="DefaultParagraphFont"/>
     <w:unhideWhenUsed/>
-    <w:rsid w:val="68ECE590"/>
+    <w:rsid w:val="6A742698"/>
     <w:rPr>
       <w:color w:val="467886"/>
       <w:u w:val="single"/>
@@ -10347,7 +13020,7 @@
     <w:next w:val="Normal"/>
     <w:unhideWhenUsed/>
     <w:qFormat/>
-    <w:rsid w:val="68ECE590"/>
+    <w:rsid w:val="6A742698"/>
     <w:rPr>
       <w:rFonts w:eastAsia="" w:cs="" w:eastAsiaTheme="majorEastAsia" w:cstheme="majorBidi"/>
       <w:color w:val="0F4761" w:themeColor="accent1" w:themeTint="FF" w:themeShade="BF"/>
@@ -10366,7 +13039,7 @@
     <w:name w:val="List Paragraph"/>
     <w:basedOn w:val="Normal"/>
     <w:qFormat/>
-    <w:rsid w:val="68ECE590"/>
+    <w:rsid w:val="6A742698"/>
     <w:pPr>
       <w:spacing/>
       <w:ind w:left="720"/>
@@ -10380,7 +13053,7 @@
     <w:next w:val="Normal"/>
     <w:unhideWhenUsed/>
     <w:qFormat/>
-    <w:rsid w:val="68ECE590"/>
+    <w:rsid w:val="6A742698"/>
     <w:rPr>
       <w:rFonts w:eastAsia="" w:cs="" w:eastAsiaTheme="majorEastAsia" w:cstheme="majorBidi"/>
       <w:i w:val="1"/>

</xml_diff>